<commit_message>
Commit 2 Draft Paper ICIC
Draft Paper Submit to ICIC
</commit_message>
<xml_diff>
--- a/Hary_Rachmat-2108207010009-ICID-template-a4.docx
+++ b/Hary_Rachmat-2108207010009-ICID-template-a4.docx
@@ -42,12 +42,14 @@
         <w:pStyle w:val="Author"/>
         <w:spacing w:before="5pt" w:beforeAutospacing="1" w:after="5pt" w:afterAutospacing="1"/>
         <w:rPr>
+          <w:color w:val="FFFFFF" w:themeColor="background1"/>
           <w:sz w:val="16"/>
           <w:szCs w:val="16"/>
         </w:rPr>
       </w:pPr>
       <w:r>
         <w:rPr>
+          <w:color w:val="FFFFFF" w:themeColor="background1"/>
           <w:sz w:val="16"/>
           <w:szCs w:val="16"/>
         </w:rPr>
@@ -55,6 +57,7 @@
       </w:r>
       <w:r>
         <w:rPr>
+          <w:color w:val="FFFFFF" w:themeColor="background1"/>
           <w:sz w:val="16"/>
           <w:szCs w:val="16"/>
         </w:rPr>
@@ -82,20 +85,13 @@
     <w:p>
       <w:pPr>
         <w:pStyle w:val="Author"/>
-        <w:spacing w:before="5pt" w:beforeAutospacing="1"/>
+        <w:spacing w:before="12pt"/>
         <w:rPr>
           <w:sz w:val="18"/>
           <w:szCs w:val="18"/>
           <w:lang w:val="id-ID"/>
         </w:rPr>
       </w:pPr>
-      <w:r>
-        <w:rPr>
-          <w:sz w:val="18"/>
-          <w:szCs w:val="18"/>
-        </w:rPr>
-        <w:br/>
-      </w:r>
       <w:r>
         <w:rPr>
           <w:sz w:val="18"/>
@@ -197,7 +193,7 @@
     <w:p>
       <w:pPr>
         <w:pStyle w:val="Author"/>
-        <w:spacing w:before="5pt" w:beforeAutospacing="1"/>
+        <w:spacing w:before="0pt"/>
         <w:rPr>
           <w:sz w:val="18"/>
           <w:szCs w:val="18"/>
@@ -323,13 +319,6 @@
           <w:szCs w:val="18"/>
         </w:rPr>
         <w:br w:type="column"/>
-      </w:r>
-      <w:r>
-        <w:rPr>
-          <w:sz w:val="18"/>
-          <w:szCs w:val="18"/>
-        </w:rPr>
-        <w:br/>
       </w:r>
       <w:r>
         <w:rPr>
@@ -764,10 +753,7 @@
         <w:t xml:space="preserve"> </w:t>
       </w:r>
       <w:r>
-        <w:t xml:space="preserve">fine-tuning  the LLM Llama 7B named "Ophtha-LLaMA2" to help diagnose eye </w:t>
-      </w:r>
-      <w:r>
-        <w:t xml:space="preserve">diseases that will provide decision support for doctors. </w:t>
+        <w:t xml:space="preserve">fine-tuning  the LLM Llama 7B named "Ophtha-LLaMA2" to help diagnose eye diseases that will provide decision support for doctors. </w:t>
       </w:r>
       <w:r>
         <w:rPr>
@@ -1010,31 +996,39 @@
         <w:pStyle w:val="BodyText"/>
       </w:pPr>
       <w:r>
-        <w:t xml:space="preserve">In </w:t>
-      </w:r>
-      <w:r>
+        <w:t>In</w:t>
+      </w:r>
+      <w:r>
+        <w:rPr>
+          <w:lang w:val="id-ID"/>
+        </w:rPr>
+        <w:t xml:space="preserve"> </w:t>
+      </w:r>
+      <w:r>
+        <w:rPr>
+          <w:lang w:val="id-ID"/>
+        </w:rPr>
         <w:fldChar w:fldCharType="begin"/>
       </w:r>
       <w:r>
-        <w:instrText xml:space="preserve"> REF _Ref168172617 \h </w:instrText>
-      </w:r>
-      <w:r>
+        <w:rPr>
+          <w:lang w:val="id-ID"/>
+        </w:rPr>
+        <w:instrText xml:space="preserve"> REF _Ref173479506 \h </w:instrText>
+      </w:r>
+      <w:r>
+        <w:rPr>
+          <w:lang w:val="id-ID"/>
+        </w:rPr>
+      </w:r>
+      <w:r>
+        <w:rPr>
+          <w:lang w:val="id-ID"/>
+        </w:rPr>
         <w:fldChar w:fldCharType="separate"/>
       </w:r>
       <w:r>
-        <w:t>F</w:t>
-      </w:r>
-      <w:r>
-        <w:t>i</w:t>
-      </w:r>
-      <w:r>
-        <w:t>gur</w:t>
-      </w:r>
-      <w:r>
-        <w:t>e</w:t>
-      </w:r>
-      <w:r>
-        <w:t xml:space="preserve"> </w:t>
+        <w:t xml:space="preserve">Fig. </w:t>
       </w:r>
       <w:r>
         <w:rPr>
@@ -1043,6 +1037,9 @@
         <w:t>1</w:t>
       </w:r>
       <w:r>
+        <w:rPr>
+          <w:lang w:val="id-ID"/>
+        </w:rPr>
         <w:fldChar w:fldCharType="end"/>
       </w:r>
       <w:r>
@@ -1131,32 +1128,25 @@
       <w:pPr>
         <w:pStyle w:val="Caption"/>
       </w:pPr>
-      <w:bookmarkStart w:id="1" w:name="_Ref168172617"/>
-      <w:r>
-        <w:t xml:space="preserve">Figure </w:t>
-      </w:r>
-      <w:r>
-        <w:fldChar w:fldCharType="begin"/>
-      </w:r>
-      <w:r>
-        <w:instrText xml:space="preserve"> SEQ Gambar \* ARABIC </w:instrText>
-      </w:r>
-      <w:r>
-        <w:fldChar w:fldCharType="separate"/>
-      </w:r>
-      <w:r>
-        <w:rPr>
-          <w:noProof/>
-        </w:rPr>
-        <w:t xml:space="preserve">1 </w:t>
-      </w:r>
-      <w:r>
-        <w:rPr>
-          <w:noProof/>
-        </w:rPr>
-        <w:fldChar w:fldCharType="end"/>
-      </w:r>
+      <w:bookmarkStart w:id="1" w:name="_Ref173479506"/>
+      <w:r>
+        <w:t xml:space="preserve">Fig. </w:t>
+      </w:r>
+      <w:fldSimple w:instr=" SEQ Fig. \* ARABIC ">
+        <w:r>
+          <w:rPr>
+            <w:noProof/>
+          </w:rPr>
+          <w:t>1</w:t>
+        </w:r>
+      </w:fldSimple>
       <w:bookmarkEnd w:id="1"/>
+      <w:r>
+        <w:rPr>
+          <w:lang w:val="id-ID"/>
+        </w:rPr>
+        <w:t xml:space="preserve"> </w:t>
+      </w:r>
       <w:r>
         <w:t xml:space="preserve">Fine-tuning </w:t>
       </w:r>
@@ -1557,24 +1547,14 @@
       <w:r>
         <w:t xml:space="preserve">Table </w:t>
       </w:r>
-      <w:r>
-        <w:fldChar w:fldCharType="begin"/>
-      </w:r>
-      <w:r>
-        <w:instrText xml:space="preserve"> SEQ Table \* ARABIC </w:instrText>
-      </w:r>
-      <w:r>
-        <w:fldChar w:fldCharType="separate"/>
-      </w:r>
-      <w:r>
-        <w:rPr>
-          <w:noProof/>
-        </w:rPr>
-        <w:t>1</w:t>
-      </w:r>
-      <w:r>
-        <w:fldChar w:fldCharType="end"/>
-      </w:r>
+      <w:fldSimple w:instr=" SEQ Table \* ARABIC ">
+        <w:r>
+          <w:rPr>
+            <w:noProof/>
+          </w:rPr>
+          <w:t>1</w:t>
+        </w:r>
+      </w:fldSimple>
       <w:bookmarkEnd w:id="2"/>
       <w:r>
         <w:rPr>
@@ -1592,13 +1572,13 @@
     <w:tbl>
       <w:tblPr>
         <w:tblStyle w:val="TableGrid"/>
-        <w:tblW w:w="0pt" w:type="auto"/>
+        <w:tblW w:w="0pt" w:type="dxa"/>
         <w:jc w:val="center"/>
         <w:tblLook w:firstRow="1" w:lastRow="0" w:firstColumn="1" w:lastColumn="0" w:noHBand="0" w:noVBand="1"/>
       </w:tblPr>
       <w:tblGrid>
         <w:gridCol w:w="1527"/>
-        <w:gridCol w:w="2266"/>
+        <w:gridCol w:w="1616"/>
       </w:tblGrid>
       <w:tr>
         <w:trPr>
@@ -1606,7 +1586,7 @@
         </w:trPr>
         <w:tc>
           <w:tcPr>
-            <w:tcW w:w="0pt" w:type="auto"/>
+            <w:tcW w:w="0pt" w:type="dxa"/>
           </w:tcPr>
           <w:p>
             <w:pPr>
@@ -1626,7 +1606,7 @@
         </w:tc>
         <w:tc>
           <w:tcPr>
-            <w:tcW w:w="0pt" w:type="auto"/>
+            <w:tcW w:w="0pt" w:type="dxa"/>
           </w:tcPr>
           <w:p>
             <w:pPr>
@@ -1651,7 +1631,7 @@
         </w:trPr>
         <w:tc>
           <w:tcPr>
-            <w:tcW w:w="0pt" w:type="auto"/>
+            <w:tcW w:w="0pt" w:type="dxa"/>
           </w:tcPr>
           <w:p>
             <w:pPr>
@@ -1665,7 +1645,7 @@
         </w:tc>
         <w:tc>
           <w:tcPr>
-            <w:tcW w:w="0pt" w:type="auto"/>
+            <w:tcW w:w="0pt" w:type="dxa"/>
           </w:tcPr>
           <w:p>
             <w:pPr>
@@ -1684,7 +1664,7 @@
         </w:trPr>
         <w:tc>
           <w:tcPr>
-            <w:tcW w:w="0pt" w:type="auto"/>
+            <w:tcW w:w="0pt" w:type="dxa"/>
           </w:tcPr>
           <w:p>
             <w:pPr>
@@ -1698,7 +1678,7 @@
         </w:tc>
         <w:tc>
           <w:tcPr>
-            <w:tcW w:w="0pt" w:type="auto"/>
+            <w:tcW w:w="0pt" w:type="dxa"/>
           </w:tcPr>
           <w:p>
             <w:pPr>
@@ -1717,7 +1697,7 @@
         </w:trPr>
         <w:tc>
           <w:tcPr>
-            <w:tcW w:w="0pt" w:type="auto"/>
+            <w:tcW w:w="0pt" w:type="dxa"/>
           </w:tcPr>
           <w:p>
             <w:pPr>
@@ -1731,7 +1711,7 @@
         </w:tc>
         <w:tc>
           <w:tcPr>
-            <w:tcW w:w="0pt" w:type="auto"/>
+            <w:tcW w:w="0pt" w:type="dxa"/>
           </w:tcPr>
           <w:p>
             <w:pPr>
@@ -1750,7 +1730,7 @@
         </w:trPr>
         <w:tc>
           <w:tcPr>
-            <w:tcW w:w="0pt" w:type="auto"/>
+            <w:tcW w:w="0pt" w:type="dxa"/>
           </w:tcPr>
           <w:p>
             <w:pPr>
@@ -1764,7 +1744,7 @@
         </w:tc>
         <w:tc>
           <w:tcPr>
-            <w:tcW w:w="0pt" w:type="auto"/>
+            <w:tcW w:w="0pt" w:type="dxa"/>
           </w:tcPr>
           <w:p>
             <w:pPr>
@@ -1946,24 +1926,14 @@
       <w:r>
         <w:t xml:space="preserve">Table </w:t>
       </w:r>
-      <w:r>
-        <w:fldChar w:fldCharType="begin"/>
-      </w:r>
-      <w:r>
-        <w:instrText xml:space="preserve"> SEQ Table \* ARABIC </w:instrText>
-      </w:r>
-      <w:r>
-        <w:fldChar w:fldCharType="separate"/>
-      </w:r>
-      <w:r>
-        <w:rPr>
-          <w:noProof/>
-        </w:rPr>
-        <w:t>2</w:t>
-      </w:r>
-      <w:r>
-        <w:fldChar w:fldCharType="end"/>
-      </w:r>
+      <w:fldSimple w:instr=" SEQ Table \* ARABIC ">
+        <w:r>
+          <w:rPr>
+            <w:noProof/>
+          </w:rPr>
+          <w:t>2</w:t>
+        </w:r>
+      </w:fldSimple>
       <w:bookmarkEnd w:id="3"/>
       <w:r>
         <w:rPr>
@@ -1987,7 +1957,7 @@
     <w:tbl>
       <w:tblPr>
         <w:tblStyle w:val="TableGrid"/>
-        <w:tblW w:w="0pt" w:type="auto"/>
+        <w:tblW w:w="0pt" w:type="dxa"/>
         <w:jc w:val="center"/>
         <w:tblLook w:firstRow="1" w:lastRow="0" w:firstColumn="1" w:lastColumn="0" w:noHBand="0" w:noVBand="1"/>
       </w:tblPr>
@@ -2328,6 +2298,7 @@
               <w:rPr>
                 <w:lang w:val="id-ID"/>
               </w:rPr>
+              <w:lastRenderedPageBreak/>
               <w:t>random_state</w:t>
             </w:r>
           </w:p>
@@ -2373,7 +2344,6 @@
               <w:rPr>
                 <w:lang w:val="id-ID"/>
               </w:rPr>
-              <w:lastRenderedPageBreak/>
               <w:t>use_rslora</w:t>
             </w:r>
           </w:p>
@@ -2578,24 +2548,14 @@
       <w:r>
         <w:t xml:space="preserve">Table </w:t>
       </w:r>
-      <w:r>
-        <w:fldChar w:fldCharType="begin"/>
-      </w:r>
-      <w:r>
-        <w:instrText xml:space="preserve"> SEQ Table \* ARABIC </w:instrText>
-      </w:r>
-      <w:r>
-        <w:fldChar w:fldCharType="separate"/>
-      </w:r>
-      <w:r>
-        <w:rPr>
-          <w:noProof/>
-        </w:rPr>
-        <w:t>3</w:t>
-      </w:r>
-      <w:r>
-        <w:fldChar w:fldCharType="end"/>
-      </w:r>
+      <w:fldSimple w:instr=" SEQ Table \* ARABIC ">
+        <w:r>
+          <w:rPr>
+            <w:noProof/>
+          </w:rPr>
+          <w:t>3</w:t>
+        </w:r>
+      </w:fldSimple>
       <w:bookmarkEnd w:id="4"/>
       <w:r>
         <w:rPr>
@@ -2625,7 +2585,7 @@
     <w:tbl>
       <w:tblPr>
         <w:tblStyle w:val="TableGrid"/>
-        <w:tblW w:w="0pt" w:type="auto"/>
+        <w:tblW w:w="0pt" w:type="dxa"/>
         <w:jc w:val="center"/>
         <w:tblLook w:firstRow="1" w:lastRow="0" w:firstColumn="1" w:lastColumn="0" w:noHBand="0" w:noVBand="1"/>
       </w:tblPr>
@@ -2639,7 +2599,7 @@
         </w:trPr>
         <w:tc>
           <w:tcPr>
-            <w:tcW w:w="0pt" w:type="auto"/>
+            <w:tcW w:w="0pt" w:type="dxa"/>
           </w:tcPr>
           <w:p>
             <w:pPr>
@@ -2659,7 +2619,7 @@
         </w:tc>
         <w:tc>
           <w:tcPr>
-            <w:tcW w:w="0pt" w:type="auto"/>
+            <w:tcW w:w="0pt" w:type="dxa"/>
           </w:tcPr>
           <w:p>
             <w:pPr>
@@ -2684,7 +2644,7 @@
         </w:trPr>
         <w:tc>
           <w:tcPr>
-            <w:tcW w:w="0pt" w:type="auto"/>
+            <w:tcW w:w="0pt" w:type="dxa"/>
           </w:tcPr>
           <w:p>
             <w:pPr>
@@ -2704,7 +2664,7 @@
         </w:tc>
         <w:tc>
           <w:tcPr>
-            <w:tcW w:w="0pt" w:type="auto"/>
+            <w:tcW w:w="0pt" w:type="dxa"/>
           </w:tcPr>
           <w:p>
             <w:pPr>
@@ -2729,7 +2689,7 @@
         </w:trPr>
         <w:tc>
           <w:tcPr>
-            <w:tcW w:w="0pt" w:type="auto"/>
+            <w:tcW w:w="0pt" w:type="dxa"/>
           </w:tcPr>
           <w:p>
             <w:pPr>
@@ -2749,7 +2709,7 @@
         </w:tc>
         <w:tc>
           <w:tcPr>
-            <w:tcW w:w="0pt" w:type="auto"/>
+            <w:tcW w:w="0pt" w:type="dxa"/>
           </w:tcPr>
           <w:p>
             <w:pPr>
@@ -2774,7 +2734,7 @@
         </w:trPr>
         <w:tc>
           <w:tcPr>
-            <w:tcW w:w="0pt" w:type="auto"/>
+            <w:tcW w:w="0pt" w:type="dxa"/>
           </w:tcPr>
           <w:p>
             <w:pPr>
@@ -2794,7 +2754,7 @@
         </w:tc>
         <w:tc>
           <w:tcPr>
-            <w:tcW w:w="0pt" w:type="auto"/>
+            <w:tcW w:w="0pt" w:type="dxa"/>
           </w:tcPr>
           <w:p>
             <w:pPr>
@@ -2819,7 +2779,7 @@
         </w:trPr>
         <w:tc>
           <w:tcPr>
-            <w:tcW w:w="0pt" w:type="auto"/>
+            <w:tcW w:w="0pt" w:type="dxa"/>
           </w:tcPr>
           <w:p>
             <w:pPr>
@@ -2833,7 +2793,7 @@
         </w:tc>
         <w:tc>
           <w:tcPr>
-            <w:tcW w:w="0pt" w:type="auto"/>
+            <w:tcW w:w="0pt" w:type="dxa"/>
           </w:tcPr>
           <w:p>
             <w:pPr>
@@ -2852,7 +2812,7 @@
         </w:trPr>
         <w:tc>
           <w:tcPr>
-            <w:tcW w:w="0pt" w:type="auto"/>
+            <w:tcW w:w="0pt" w:type="dxa"/>
           </w:tcPr>
           <w:p>
             <w:pPr>
@@ -2866,7 +2826,7 @@
         </w:tc>
         <w:tc>
           <w:tcPr>
-            <w:tcW w:w="0pt" w:type="auto"/>
+            <w:tcW w:w="0pt" w:type="dxa"/>
           </w:tcPr>
           <w:p>
             <w:pPr>
@@ -2885,7 +2845,7 @@
         </w:trPr>
         <w:tc>
           <w:tcPr>
-            <w:tcW w:w="0pt" w:type="auto"/>
+            <w:tcW w:w="0pt" w:type="dxa"/>
           </w:tcPr>
           <w:p>
             <w:pPr>
@@ -2899,7 +2859,7 @@
         </w:tc>
         <w:tc>
           <w:tcPr>
-            <w:tcW w:w="0pt" w:type="auto"/>
+            <w:tcW w:w="0pt" w:type="dxa"/>
           </w:tcPr>
           <w:p>
             <w:pPr>
@@ -2924,7 +2884,7 @@
         </w:trPr>
         <w:tc>
           <w:tcPr>
-            <w:tcW w:w="0pt" w:type="auto"/>
+            <w:tcW w:w="0pt" w:type="dxa"/>
           </w:tcPr>
           <w:p>
             <w:pPr>
@@ -2938,7 +2898,7 @@
         </w:tc>
         <w:tc>
           <w:tcPr>
-            <w:tcW w:w="0pt" w:type="auto"/>
+            <w:tcW w:w="0pt" w:type="dxa"/>
           </w:tcPr>
           <w:p>
             <w:pPr>
@@ -2971,24 +2931,14 @@
       <w:r>
         <w:t xml:space="preserve">Table </w:t>
       </w:r>
-      <w:r>
-        <w:fldChar w:fldCharType="begin"/>
-      </w:r>
-      <w:r>
-        <w:instrText xml:space="preserve"> SEQ Table \* ARABIC </w:instrText>
-      </w:r>
-      <w:r>
-        <w:fldChar w:fldCharType="separate"/>
-      </w:r>
-      <w:r>
-        <w:rPr>
-          <w:noProof/>
-        </w:rPr>
-        <w:t>4</w:t>
-      </w:r>
-      <w:r>
-        <w:fldChar w:fldCharType="end"/>
-      </w:r>
+      <w:fldSimple w:instr=" SEQ Table \* ARABIC ">
+        <w:r>
+          <w:rPr>
+            <w:noProof/>
+          </w:rPr>
+          <w:t>4</w:t>
+        </w:r>
+      </w:fldSimple>
       <w:bookmarkEnd w:id="5"/>
       <w:r>
         <w:rPr>
@@ -3018,13 +2968,13 @@
     <w:tbl>
       <w:tblPr>
         <w:tblStyle w:val="TableGrid"/>
-        <w:tblW w:w="0pt" w:type="auto"/>
+        <w:tblW w:w="0pt" w:type="dxa"/>
         <w:jc w:val="center"/>
         <w:tblLook w:firstRow="1" w:lastRow="0" w:firstColumn="1" w:lastColumn="0" w:noHBand="0" w:noVBand="1"/>
       </w:tblPr>
       <w:tblGrid>
         <w:gridCol w:w="2549"/>
-        <w:gridCol w:w="2307"/>
+        <w:gridCol w:w="2138"/>
       </w:tblGrid>
       <w:tr>
         <w:trPr>
@@ -3053,7 +3003,7 @@
         </w:tc>
         <w:tc>
           <w:tcPr>
-            <w:tcW w:w="0pt" w:type="auto"/>
+            <w:tcW w:w="0pt" w:type="dxa"/>
           </w:tcPr>
           <w:p>
             <w:pPr>
@@ -3092,7 +3042,7 @@
         </w:tc>
         <w:tc>
           <w:tcPr>
-            <w:tcW w:w="0pt" w:type="auto"/>
+            <w:tcW w:w="0pt" w:type="dxa"/>
           </w:tcPr>
           <w:p>
             <w:pPr>
@@ -3131,7 +3081,7 @@
         </w:tc>
         <w:tc>
           <w:tcPr>
-            <w:tcW w:w="0pt" w:type="auto"/>
+            <w:tcW w:w="0pt" w:type="dxa"/>
           </w:tcPr>
           <w:p>
             <w:pPr>
@@ -3170,7 +3120,7 @@
         </w:tc>
         <w:tc>
           <w:tcPr>
-            <w:tcW w:w="0pt" w:type="auto"/>
+            <w:tcW w:w="0pt" w:type="dxa"/>
           </w:tcPr>
           <w:p>
             <w:pPr>
@@ -3209,7 +3159,7 @@
         </w:tc>
         <w:tc>
           <w:tcPr>
-            <w:tcW w:w="0pt" w:type="auto"/>
+            <w:tcW w:w="0pt" w:type="dxa"/>
           </w:tcPr>
           <w:p>
             <w:pPr>
@@ -3248,7 +3198,7 @@
         </w:tc>
         <w:tc>
           <w:tcPr>
-            <w:tcW w:w="0pt" w:type="auto"/>
+            <w:tcW w:w="0pt" w:type="dxa"/>
           </w:tcPr>
           <w:p>
             <w:pPr>
@@ -3287,7 +3237,7 @@
         </w:tc>
         <w:tc>
           <w:tcPr>
-            <w:tcW w:w="0pt" w:type="auto"/>
+            <w:tcW w:w="0pt" w:type="dxa"/>
           </w:tcPr>
           <w:p>
             <w:pPr>
@@ -3338,7 +3288,7 @@
         </w:tc>
         <w:tc>
           <w:tcPr>
-            <w:tcW w:w="0pt" w:type="auto"/>
+            <w:tcW w:w="0pt" w:type="dxa"/>
           </w:tcPr>
           <w:p>
             <w:pPr>
@@ -3377,7 +3327,7 @@
         </w:tc>
         <w:tc>
           <w:tcPr>
-            <w:tcW w:w="0pt" w:type="auto"/>
+            <w:tcW w:w="0pt" w:type="dxa"/>
           </w:tcPr>
           <w:p>
             <w:pPr>
@@ -3416,7 +3366,7 @@
         </w:tc>
         <w:tc>
           <w:tcPr>
-            <w:tcW w:w="0pt" w:type="auto"/>
+            <w:tcW w:w="0pt" w:type="dxa"/>
           </w:tcPr>
           <w:p>
             <w:pPr>
@@ -3455,7 +3405,7 @@
         </w:tc>
         <w:tc>
           <w:tcPr>
-            <w:tcW w:w="0pt" w:type="auto"/>
+            <w:tcW w:w="0pt" w:type="dxa"/>
           </w:tcPr>
           <w:p>
             <w:pPr>
@@ -3494,7 +3444,7 @@
         </w:tc>
         <w:tc>
           <w:tcPr>
-            <w:tcW w:w="0pt" w:type="auto"/>
+            <w:tcW w:w="0pt" w:type="dxa"/>
           </w:tcPr>
           <w:p>
             <w:pPr>
@@ -3533,7 +3483,7 @@
         </w:tc>
         <w:tc>
           <w:tcPr>
-            <w:tcW w:w="0pt" w:type="auto"/>
+            <w:tcW w:w="0pt" w:type="dxa"/>
           </w:tcPr>
           <w:p>
             <w:pPr>
@@ -3572,7 +3522,7 @@
         </w:tc>
         <w:tc>
           <w:tcPr>
-            <w:tcW w:w="0pt" w:type="auto"/>
+            <w:tcW w:w="0pt" w:type="dxa"/>
           </w:tcPr>
           <w:p>
             <w:pPr>
@@ -3642,10 +3592,10 @@
         <w:fldChar w:fldCharType="end"/>
       </w:r>
       <w:r>
-        <w:t xml:space="preserve">, This method aims to overcome the limitations of generative AI when it requires information that is outside the Mistral 7B USK training corpus, so that this method will avoid Mistral 7B USK which will produce inaccurate text, hallucinations, or distortions when providing answers to the given questions. in the RAG method, the data used is an external document that contains information on the USK academic system and is stored in an </w:t>
-      </w:r>
-      <w:r>
-        <w:t>extended format</w:t>
+        <w:t xml:space="preserve">, This method aims to overcome the limitations of generative AI when it requires information that is outside the Mistral 7B USK training corpus, so that this method will avoid Mistral 7B USK which will produce inaccurate text, hallucinations, or distortions when providing answers to the given questions. in the RAG method, the data used is an external document that contains </w:t>
+      </w:r>
+      <w:r>
+        <w:t>information on the USK academic system and is stored in an extended format</w:t>
       </w:r>
       <w:r>
         <w:rPr>
@@ -3808,11 +3758,32 @@
       <w:r>
         <w:t xml:space="preserve">Fig. </w:t>
       </w:r>
-      <w:r>
-        <w:fldChar w:fldCharType="begin"/>
-      </w:r>
-      <w:r>
-        <w:instrText xml:space="preserve"> SEQ Fig. \* ARABIC </w:instrText>
+      <w:fldSimple w:instr=" SEQ Fig. \* ARABIC ">
+        <w:r>
+          <w:rPr>
+            <w:noProof/>
+          </w:rPr>
+          <w:t>2</w:t>
+        </w:r>
+      </w:fldSimple>
+      <w:bookmarkEnd w:id="7"/>
+      <w:r>
+        <w:rPr>
+          <w:lang w:val="id-ID"/>
+        </w:rPr>
+        <w:t xml:space="preserve">. </w:t>
+      </w:r>
+      <w:r>
+        <w:t>The RAG pipeline, during the query phase, takes the most relevant context from the user's commands, passing them to the Large Language Model</w:t>
+      </w:r>
+      <w:r>
+        <w:t xml:space="preserve"> </w:t>
+      </w:r>
+      <w:r>
+        <w:fldChar w:fldCharType="begin" w:fldLock="1"/>
+      </w:r>
+      <w:r>
+        <w:instrText>ADDIN CSL_CITATION {"citationItems":[{"id":"ITEM-1","itemData":{"author":[{"dropping-particle":"","family":"docs.llamaindex.ai","given":"","non-dropping-particle":"","parse-names":false,"suffix":""}],"container-title":"docs.llamaindex.ai","id":"ITEM-1","issued":{"date-parts":[["2023"]]},"title":"High-Level Concepts","type":"webpage"},"uris":["http://www.mendeley.com/documents/?uuid=28f718cb-b7e6-4c24-85e4-f8d84a48daa3","http://www.mendeley.com/documents/?uuid=22b8c8f2-e483-450f-950c-488fea8db651"]}],"mendeley":{"formattedCitation":"[20]","manualFormatting":"(Source: docs.llamaindex.ai, 2023)","plainTextFormattedCitation":"[20]","previouslyFormattedCitation":"[20]"},"properties":{"noteIndex":0},"schema":"https://github.com/citation-style-language/schema/raw/master/csl-citation.json"}</w:instrText>
       </w:r>
       <w:r>
         <w:fldChar w:fldCharType="separate"/>
@@ -3821,50 +3792,13 @@
         <w:rPr>
           <w:noProof/>
         </w:rPr>
-        <w:t>1</w:t>
-      </w:r>
-      <w:r>
-        <w:fldChar w:fldCharType="end"/>
-      </w:r>
-      <w:bookmarkEnd w:id="7"/>
-      <w:r>
-        <w:rPr>
-          <w:lang w:val="id-ID"/>
-        </w:rPr>
-        <w:t xml:space="preserve">. </w:t>
-      </w:r>
-      <w:r>
-        <w:t>The RAG pipeline, during the query phase, takes the most relevant context from the user's commands, passing them to the Large Language Model</w:t>
-      </w:r>
-      <w:r>
-        <w:t xml:space="preserve"> </w:t>
-      </w:r>
-      <w:r>
-        <w:fldChar w:fldCharType="begin" w:fldLock="1"/>
-      </w:r>
-      <w:r>
-        <w:instrText>ADDIN CSL_CITATION {"citationItems":[{"id":"ITEM-1","itemData":{"author":[{"dropping-particle":"","family":"docs.llamaindex.ai","given":"","non-dropping-particle":"","parse-names":false,"suffix":""}],"container-title":"docs.llamaindex.ai","id":"ITEM-1","issued":{"date-parts":[["2023"]]},"title":"High-Level Concepts","type":"webpage"},"uris":["http://www.mendeley.com/documents/?uuid=28f718cb-b7e6-4c24-85e4-f8d84a48daa3","http://www.mendeley.com/documents/?uuid=22b8c8f2-e483-450f-950c-488fea8db651"]}],"mendeley":{"formattedCitation":"[20]","manualFormatting":"(Source: docs.llamaindex.ai, 2023)","plainTextFormattedCitation":"[20]","previouslyFormattedCitation":"[20]"},"properties":{"noteIndex":0},"schema":"https://github.com/citation-style-language/schema/raw/master/csl-citation.json"}</w:instrText>
-      </w:r>
-      <w:r>
-        <w:fldChar w:fldCharType="separate"/>
-      </w:r>
-      <w:r>
-        <w:rPr>
-          <w:noProof/>
-        </w:rPr>
         <w:t>(</w:t>
       </w:r>
       <w:r>
         <w:rPr>
           <w:noProof/>
         </w:rPr>
-        <w:t>Source</w:t>
-      </w:r>
-      <w:r>
-        <w:rPr>
-          <w:noProof/>
-        </w:rPr>
-        <w:t xml:space="preserve">: </w:t>
+        <w:t xml:space="preserve">Source: </w:t>
       </w:r>
       <w:r>
         <w:rPr>
@@ -4067,24 +4001,14 @@
         <w:lastRenderedPageBreak/>
         <w:t xml:space="preserve">Table </w:t>
       </w:r>
-      <w:r>
-        <w:fldChar w:fldCharType="begin"/>
-      </w:r>
-      <w:r>
-        <w:instrText xml:space="preserve"> SEQ Table \* ARABIC </w:instrText>
-      </w:r>
-      <w:r>
-        <w:fldChar w:fldCharType="separate"/>
-      </w:r>
-      <w:r>
-        <w:rPr>
-          <w:noProof/>
-        </w:rPr>
-        <w:t>5</w:t>
-      </w:r>
-      <w:r>
-        <w:fldChar w:fldCharType="end"/>
-      </w:r>
+      <w:fldSimple w:instr=" SEQ Table \* ARABIC ">
+        <w:r>
+          <w:rPr>
+            <w:noProof/>
+          </w:rPr>
+          <w:t>5</w:t>
+        </w:r>
+      </w:fldSimple>
       <w:r>
         <w:rPr>
           <w:lang w:val="id-ID"/>
@@ -4098,7 +4022,7 @@
     <w:tbl>
       <w:tblPr>
         <w:tblStyle w:val="TableGrid"/>
-        <w:tblW w:w="0pt" w:type="auto"/>
+        <w:tblW w:w="0pt" w:type="dxa"/>
         <w:jc w:val="center"/>
         <w:tblBorders>
           <w:top w:val="none" w:sz="0" w:space="0" w:color="auto"/>
@@ -4549,24 +4473,14 @@
       <w:r>
         <w:t xml:space="preserve">Table </w:t>
       </w:r>
-      <w:r>
-        <w:fldChar w:fldCharType="begin"/>
-      </w:r>
-      <w:r>
-        <w:instrText xml:space="preserve"> SEQ Table \* ARABIC </w:instrText>
-      </w:r>
-      <w:r>
-        <w:fldChar w:fldCharType="separate"/>
-      </w:r>
-      <w:r>
-        <w:rPr>
-          <w:noProof/>
-        </w:rPr>
-        <w:t>6</w:t>
-      </w:r>
-      <w:r>
-        <w:fldChar w:fldCharType="end"/>
-      </w:r>
+      <w:fldSimple w:instr=" SEQ Table \* ARABIC ">
+        <w:r>
+          <w:rPr>
+            <w:noProof/>
+          </w:rPr>
+          <w:t>6</w:t>
+        </w:r>
+      </w:fldSimple>
       <w:r>
         <w:rPr>
           <w:lang w:val="id-ID"/>
@@ -4617,7 +4531,7 @@
     <w:tbl>
       <w:tblPr>
         <w:tblStyle w:val="TableGrid"/>
-        <w:tblW w:w="0pt" w:type="auto"/>
+        <w:tblW w:w="0pt" w:type="dxa"/>
         <w:jc w:val="center"/>
         <w:tblBorders>
           <w:top w:val="none" w:sz="0" w:space="0" w:color="auto"/>
@@ -4649,16 +4563,12 @@
             <w:vAlign w:val="center"/>
           </w:tcPr>
           <w:p>
+            <w:r>
+              <w:t>ROUGE</w:t>
+            </w:r>
+          </w:p>
+          <w:p>
             <w:pPr>
-              <w:spacing w:line="18pt" w:lineRule="auto"/>
-            </w:pPr>
-            <w:r>
-              <w:t>ROUGE</w:t>
-            </w:r>
-          </w:p>
-          <w:p>
-            <w:pPr>
-              <w:spacing w:line="18pt" w:lineRule="auto"/>
               <w:rPr>
                 <w:lang w:val="id-ID"/>
               </w:rPr>
@@ -5131,24 +5041,14 @@
       <w:r>
         <w:t xml:space="preserve">Table </w:t>
       </w:r>
-      <w:r>
-        <w:fldChar w:fldCharType="begin"/>
-      </w:r>
-      <w:r>
-        <w:instrText xml:space="preserve"> SEQ Table \* ARABIC </w:instrText>
-      </w:r>
-      <w:r>
-        <w:fldChar w:fldCharType="separate"/>
-      </w:r>
-      <w:r>
-        <w:rPr>
-          <w:noProof/>
-        </w:rPr>
-        <w:t>7</w:t>
-      </w:r>
-      <w:r>
-        <w:fldChar w:fldCharType="end"/>
-      </w:r>
+      <w:fldSimple w:instr=" SEQ Table \* ARABIC ">
+        <w:r>
+          <w:rPr>
+            <w:noProof/>
+          </w:rPr>
+          <w:t>7</w:t>
+        </w:r>
+      </w:fldSimple>
       <w:bookmarkEnd w:id="11"/>
       <w:r>
         <w:rPr>
@@ -5172,7 +5072,7 @@
     <w:tbl>
       <w:tblPr>
         <w:tblStyle w:val="TableGrid"/>
-        <w:tblW w:w="0pt" w:type="auto"/>
+        <w:tblW w:w="0pt" w:type="dxa"/>
         <w:jc w:val="center"/>
         <w:tblBorders>
           <w:top w:val="none" w:sz="0" w:space="0" w:color="auto"/>
@@ -5235,7 +5135,16 @@
               <w:t xml:space="preserve"> time </w:t>
             </w:r>
             <w:r>
-              <w:t>(jam)</w:t>
+              <w:t>(</w:t>
+            </w:r>
+            <w:r>
+              <w:rPr>
+                <w:lang w:val="id-ID"/>
+              </w:rPr>
+              <w:t>hour</w:t>
+            </w:r>
+            <w:r>
+              <w:t>)</w:t>
             </w:r>
           </w:p>
         </w:tc>
@@ -5258,19 +5167,13 @@
               <w:t xml:space="preserve"> </w:t>
             </w:r>
             <w:r>
-              <w:t>Time</w:t>
-            </w:r>
-            <w:r>
-              <w:t xml:space="preserve"> </w:t>
+              <w:t xml:space="preserve">Time </w:t>
             </w:r>
             <w:r>
               <w:t>(</w:t>
             </w:r>
             <w:r>
-              <w:rPr>
-                <w:lang w:val="id-ID"/>
-              </w:rPr>
-              <w:t>menit</w:t>
+              <w:t>minute</w:t>
             </w:r>
             <w:r>
               <w:t>)</w:t>
@@ -6091,15 +5994,7 @@
           <w:szCs w:val="24"/>
         </w:rPr>
         <w:tab/>
-        <w:t xml:space="preserve">data.usk.ac.id, “Data Mahasiswa Daftar Ulang,” data.usk.ac.id. </w:t>
-      </w:r>
-      <w:r>
-        <w:rPr>
-          <w:noProof/>
-          <w:sz w:val="16"/>
-          <w:szCs w:val="24"/>
-        </w:rPr>
-        <w:t>Accessed: Apr. 13, 2024. [Online]. Available: https://data.usk.ac.id/mahasiswa-daftar</w:t>
+        <w:t>data.usk.ac.id, “Data Mahasiswa Daftar Ulang,” data.usk.ac.id. Accessed: Apr. 13, 2024. [Online]. Available: https://data.usk.ac.id/mahasiswa-daftar</w:t>
       </w:r>
     </w:p>
     <w:p>
@@ -6570,7 +6465,7 @@
           <w:ilvl w:val="0"/>
           <w:numId w:val="0"/>
         </w:numPr>
-        <w:ind w:start="17.70pt"/>
+        <w:ind w:start="18pt" w:hanging="18pt"/>
       </w:pPr>
     </w:p>
     <w:p>
@@ -6581,6 +6476,48 @@
           <w:numId w:val="0"/>
         </w:numPr>
         <w:ind w:start="18pt" w:hanging="18pt"/>
+      </w:pPr>
+    </w:p>
+    <w:p>
+      <w:pPr>
+        <w:pStyle w:val="references"/>
+        <w:numPr>
+          <w:ilvl w:val="0"/>
+          <w:numId w:val="0"/>
+        </w:numPr>
+        <w:spacing w:line="12pt" w:lineRule="auto"/>
+        <w:jc w:val="center"/>
+        <w:rPr>
+          <w:rFonts w:eastAsia="SimSun"/>
+          <w:b/>
+          <w:noProof w:val="0"/>
+          <w:color w:val="FF0000"/>
+          <w:spacing w:val="-1"/>
+          <w:sz w:val="20"/>
+          <w:szCs w:val="20"/>
+          <w:lang w:val="x-none" w:eastAsia="x-none"/>
+        </w:rPr>
+      </w:pPr>
+    </w:p>
+    <w:p>
+      <w:pPr>
+        <w:pStyle w:val="references"/>
+        <w:numPr>
+          <w:ilvl w:val="0"/>
+          <w:numId w:val="0"/>
+        </w:numPr>
+        <w:spacing w:line="12pt" w:lineRule="auto"/>
+        <w:jc w:val="center"/>
+        <w:rPr>
+          <w:rFonts w:eastAsia="SimSun"/>
+          <w:b/>
+          <w:noProof w:val="0"/>
+          <w:color w:val="FF0000"/>
+          <w:spacing w:val="-1"/>
+          <w:sz w:val="20"/>
+          <w:szCs w:val="20"/>
+          <w:lang w:val="x-none" w:eastAsia="x-none"/>
+        </w:rPr>
       </w:pPr>
     </w:p>
     <w:p>
@@ -6603,15 +6540,18 @@
           <w:szCs w:val="20"/>
           <w:lang w:val="x-none" w:eastAsia="x-none"/>
         </w:rPr>
-        <w:sectPr>
-          <w:type w:val="continuous"/>
-          <w:pgSz w:w="595.30pt" w:h="841.90pt" w:code="9"/>
-          <w:pgMar w:top="54pt" w:right="45.35pt" w:bottom="72pt" w:left="45.35pt" w:header="36pt" w:footer="36pt" w:gutter="0pt"/>
-          <w:cols w:num="2" w:space="18pt"/>
-          <w:docGrid w:linePitch="360"/>
-        </w:sectPr>
-      </w:pPr>
-      <w:r>
+      </w:pPr>
+    </w:p>
+    <w:p>
+      <w:pPr>
+        <w:pStyle w:val="references"/>
+        <w:numPr>
+          <w:ilvl w:val="0"/>
+          <w:numId w:val="0"/>
+        </w:numPr>
+        <w:spacing w:line="12pt" w:lineRule="auto"/>
+        <w:ind w:start="18pt" w:hanging="18pt"/>
+        <w:jc w:val="center"/>
         <w:rPr>
           <w:rFonts w:eastAsia="SimSun"/>
           <w:b/>
@@ -6622,22 +6562,18 @@
           <w:szCs w:val="20"/>
           <w:lang w:val="x-none" w:eastAsia="x-none"/>
         </w:rPr>
-        <w:t xml:space="preserve">IEEE conference templates contain guidance text for composing and formatting conference papers. Please ensure that all template text is removed from your conference paper prior to submission to the conference. Failure to remove template text from your paper </w:t>
-      </w:r>
-      <w:r>
-        <w:rPr>
-          <w:rFonts w:eastAsia="SimSun"/>
-          <w:b/>
-          <w:noProof w:val="0"/>
-          <w:color w:val="FF0000"/>
-          <w:spacing w:val="-1"/>
-          <w:sz w:val="20"/>
-          <w:szCs w:val="20"/>
-          <w:lang w:eastAsia="x-none"/>
-        </w:rPr>
-        <w:t>may</w:t>
-      </w:r>
-      <w:r>
+      </w:pPr>
+    </w:p>
+    <w:p>
+      <w:pPr>
+        <w:pStyle w:val="references"/>
+        <w:numPr>
+          <w:ilvl w:val="0"/>
+          <w:numId w:val="0"/>
+        </w:numPr>
+        <w:spacing w:line="12pt" w:lineRule="auto"/>
+        <w:ind w:start="18pt" w:hanging="18pt"/>
+        <w:jc w:val="center"/>
         <w:rPr>
           <w:rFonts w:eastAsia="SimSun"/>
           <w:b/>
@@ -6648,99 +6584,455 @@
           <w:szCs w:val="20"/>
           <w:lang w:val="x-none" w:eastAsia="x-none"/>
         </w:rPr>
-        <w:t xml:space="preserve"> result in your paper not being published.</w:t>
-      </w:r>
-    </w:p>
-    <w:p>
-      <w:r>
-        <w:rPr>
-          <w:noProof/>
-        </w:rPr>
-        <w:drawing>
-          <wp:anchor distT="0" distB="0" distL="114300" distR="114300" simplePos="0" relativeHeight="251657728" behindDoc="1" locked="0" layoutInCell="1" allowOverlap="1" wp14:anchorId="50A5432F" wp14:editId="6F0F41D4">
-            <wp:simplePos x="0" y="0"/>
-            <wp:positionH relativeFrom="margin">
-              <wp:align>left</wp:align>
-            </wp:positionH>
-            <wp:positionV relativeFrom="paragraph">
-              <wp:posOffset>251460</wp:posOffset>
-            </wp:positionV>
-            <wp:extent cx="3200400" cy="1143000"/>
-            <wp:effectExtent l="10795" t="5080" r="8255" b="13970"/>
-            <wp:wrapTight wrapText="bothSides">
-              <wp:wrapPolygon edited="0">
-                <wp:start x="-64" y="0"/>
-                <wp:lineTo x="-64" y="21600"/>
-                <wp:lineTo x="21664" y="21600"/>
-                <wp:lineTo x="21664" y="0"/>
-                <wp:lineTo x="-64" y="0"/>
-              </wp:wrapPolygon>
-            </wp:wrapTight>
-            <wp:docPr id="1" name="Text Box 8"/>
-            <wp:cNvGraphicFramePr>
-              <a:graphicFrameLocks xmlns:a="http://purl.oclc.org/ooxml/drawingml/main"/>
-            </wp:cNvGraphicFramePr>
-            <a:graphic xmlns:a="http://purl.oclc.org/ooxml/drawingml/main">
-              <a:graphicData uri="http://schemas.microsoft.com/office/word/2010/wordprocessingShape">
-                <wp:wsp>
-                  <wp:cNvSpPr txBox="1">
-                    <a:spLocks noChangeArrowheads="1"/>
-                  </wp:cNvSpPr>
-                  <wp:spPr bwMode="auto">
-                    <a:xfrm>
-                      <a:off x="0" y="0"/>
-                      <a:ext cx="3200400" cy="1143000"/>
-                    </a:xfrm>
-                    <a:prstGeom prst="rect">
-                      <a:avLst/>
-                    </a:prstGeom>
-                    <a:solidFill>
-                      <a:srgbClr val="FFFFFF"/>
-                    </a:solidFill>
-                    <a:ln w="9525">
-                      <a:solidFill>
-                        <a:srgbClr val="000000"/>
-                      </a:solidFill>
-                      <a:miter lim="800%"/>
-                      <a:headEnd/>
-                      <a:tailEnd/>
-                    </a:ln>
-                  </wp:spPr>
-                  <wp:txbx>
-                    <wne:txbxContent>
-                      <w:p>
-                        <w:pPr>
-                          <w:pStyle w:val="BodyText"/>
-                        </w:pPr>
-                        <w:r>
-                          <w:t>We suggest that you use a text box to insert a graphic (which is ideally a 300 dpi TIFF or EPS file, with all fonts embedded) because, in an MSW document, this method is somewhat more stable than directly inserting a picture.</w:t>
-                        </w:r>
-                      </w:p>
-                      <w:p>
-                        <w:pPr>
-                          <w:pStyle w:val="BodyText"/>
-                        </w:pPr>
-                        <w:r>
-                          <w:t>To have non-visible rules on your frame, use the MSWord “Format” pull-down menu, select Text Box &gt; Colors and Lines to choose No Fill and No Line.</w:t>
-                        </w:r>
-                      </w:p>
-                    </wne:txbxContent>
-                  </wp:txbx>
-                  <wp:bodyPr rot="0" vert="horz" wrap="square" lIns="91440" tIns="45720" rIns="91440" bIns="45720" anchor="t" anchorCtr="0" upright="1">
-                    <a:noAutofit/>
-                  </wp:bodyPr>
-                </wp:wsp>
-              </a:graphicData>
-            </a:graphic>
-            <wp14:sizeRelH relativeFrom="page">
-              <wp14:pctWidth>0%</wp14:pctWidth>
-            </wp14:sizeRelH>
-            <wp14:sizeRelV relativeFrom="page">
-              <wp14:pctHeight>0%</wp14:pctHeight>
-            </wp14:sizeRelV>
-          </wp:anchor>
-        </w:drawing>
-      </w:r>
+      </w:pPr>
+    </w:p>
+    <w:p>
+      <w:pPr>
+        <w:pStyle w:val="references"/>
+        <w:numPr>
+          <w:ilvl w:val="0"/>
+          <w:numId w:val="0"/>
+        </w:numPr>
+        <w:spacing w:line="12pt" w:lineRule="auto"/>
+        <w:ind w:start="18pt" w:hanging="18pt"/>
+        <w:jc w:val="center"/>
+        <w:rPr>
+          <w:rFonts w:eastAsia="SimSun"/>
+          <w:b/>
+          <w:noProof w:val="0"/>
+          <w:color w:val="FF0000"/>
+          <w:spacing w:val="-1"/>
+          <w:sz w:val="20"/>
+          <w:szCs w:val="20"/>
+          <w:lang w:val="x-none" w:eastAsia="x-none"/>
+        </w:rPr>
+      </w:pPr>
+    </w:p>
+    <w:p>
+      <w:pPr>
+        <w:pStyle w:val="references"/>
+        <w:numPr>
+          <w:ilvl w:val="0"/>
+          <w:numId w:val="0"/>
+        </w:numPr>
+        <w:spacing w:line="12pt" w:lineRule="auto"/>
+        <w:ind w:start="18pt" w:hanging="18pt"/>
+        <w:jc w:val="center"/>
+        <w:rPr>
+          <w:rFonts w:eastAsia="SimSun"/>
+          <w:b/>
+          <w:noProof w:val="0"/>
+          <w:color w:val="FF0000"/>
+          <w:spacing w:val="-1"/>
+          <w:sz w:val="20"/>
+          <w:szCs w:val="20"/>
+          <w:lang w:val="x-none" w:eastAsia="x-none"/>
+        </w:rPr>
+      </w:pPr>
+    </w:p>
+    <w:p>
+      <w:pPr>
+        <w:pStyle w:val="references"/>
+        <w:numPr>
+          <w:ilvl w:val="0"/>
+          <w:numId w:val="0"/>
+        </w:numPr>
+        <w:spacing w:line="12pt" w:lineRule="auto"/>
+        <w:ind w:start="18pt" w:hanging="18pt"/>
+        <w:jc w:val="center"/>
+        <w:rPr>
+          <w:rFonts w:eastAsia="SimSun"/>
+          <w:b/>
+          <w:noProof w:val="0"/>
+          <w:color w:val="FF0000"/>
+          <w:spacing w:val="-1"/>
+          <w:sz w:val="20"/>
+          <w:szCs w:val="20"/>
+          <w:lang w:val="x-none" w:eastAsia="x-none"/>
+        </w:rPr>
+      </w:pPr>
+    </w:p>
+    <w:p>
+      <w:pPr>
+        <w:pStyle w:val="references"/>
+        <w:numPr>
+          <w:ilvl w:val="0"/>
+          <w:numId w:val="0"/>
+        </w:numPr>
+        <w:spacing w:line="12pt" w:lineRule="auto"/>
+        <w:ind w:start="18pt" w:hanging="18pt"/>
+        <w:jc w:val="center"/>
+        <w:rPr>
+          <w:rFonts w:eastAsia="SimSun"/>
+          <w:b/>
+          <w:noProof w:val="0"/>
+          <w:color w:val="FF0000"/>
+          <w:spacing w:val="-1"/>
+          <w:sz w:val="20"/>
+          <w:szCs w:val="20"/>
+          <w:lang w:val="x-none" w:eastAsia="x-none"/>
+        </w:rPr>
+      </w:pPr>
+    </w:p>
+    <w:p>
+      <w:pPr>
+        <w:pStyle w:val="references"/>
+        <w:numPr>
+          <w:ilvl w:val="0"/>
+          <w:numId w:val="0"/>
+        </w:numPr>
+        <w:spacing w:line="12pt" w:lineRule="auto"/>
+        <w:ind w:start="18pt" w:hanging="18pt"/>
+        <w:jc w:val="center"/>
+        <w:rPr>
+          <w:rFonts w:eastAsia="SimSun"/>
+          <w:b/>
+          <w:noProof w:val="0"/>
+          <w:color w:val="FF0000"/>
+          <w:spacing w:val="-1"/>
+          <w:sz w:val="20"/>
+          <w:szCs w:val="20"/>
+          <w:lang w:val="x-none" w:eastAsia="x-none"/>
+        </w:rPr>
+      </w:pPr>
+    </w:p>
+    <w:p>
+      <w:pPr>
+        <w:pStyle w:val="references"/>
+        <w:numPr>
+          <w:ilvl w:val="0"/>
+          <w:numId w:val="0"/>
+        </w:numPr>
+        <w:spacing w:line="12pt" w:lineRule="auto"/>
+        <w:ind w:start="18pt" w:hanging="18pt"/>
+        <w:jc w:val="center"/>
+        <w:rPr>
+          <w:rFonts w:eastAsia="SimSun"/>
+          <w:b/>
+          <w:noProof w:val="0"/>
+          <w:color w:val="FF0000"/>
+          <w:spacing w:val="-1"/>
+          <w:sz w:val="20"/>
+          <w:szCs w:val="20"/>
+          <w:lang w:val="x-none" w:eastAsia="x-none"/>
+        </w:rPr>
+      </w:pPr>
+    </w:p>
+    <w:p>
+      <w:pPr>
+        <w:pStyle w:val="references"/>
+        <w:numPr>
+          <w:ilvl w:val="0"/>
+          <w:numId w:val="0"/>
+        </w:numPr>
+        <w:spacing w:line="12pt" w:lineRule="auto"/>
+        <w:ind w:start="18pt" w:hanging="18pt"/>
+        <w:jc w:val="center"/>
+        <w:rPr>
+          <w:rFonts w:eastAsia="SimSun"/>
+          <w:b/>
+          <w:noProof w:val="0"/>
+          <w:color w:val="FF0000"/>
+          <w:spacing w:val="-1"/>
+          <w:sz w:val="20"/>
+          <w:szCs w:val="20"/>
+          <w:lang w:val="x-none" w:eastAsia="x-none"/>
+        </w:rPr>
+      </w:pPr>
+    </w:p>
+    <w:p>
+      <w:pPr>
+        <w:pStyle w:val="references"/>
+        <w:numPr>
+          <w:ilvl w:val="0"/>
+          <w:numId w:val="0"/>
+        </w:numPr>
+        <w:spacing w:line="12pt" w:lineRule="auto"/>
+        <w:ind w:start="18pt" w:hanging="18pt"/>
+        <w:jc w:val="center"/>
+        <w:rPr>
+          <w:rFonts w:eastAsia="SimSun"/>
+          <w:b/>
+          <w:noProof w:val="0"/>
+          <w:color w:val="FF0000"/>
+          <w:spacing w:val="-1"/>
+          <w:sz w:val="20"/>
+          <w:szCs w:val="20"/>
+          <w:lang w:val="x-none" w:eastAsia="x-none"/>
+        </w:rPr>
+      </w:pPr>
+    </w:p>
+    <w:p>
+      <w:pPr>
+        <w:pStyle w:val="references"/>
+        <w:numPr>
+          <w:ilvl w:val="0"/>
+          <w:numId w:val="0"/>
+        </w:numPr>
+        <w:spacing w:line="12pt" w:lineRule="auto"/>
+        <w:ind w:start="18pt" w:hanging="18pt"/>
+        <w:jc w:val="center"/>
+        <w:rPr>
+          <w:rFonts w:eastAsia="SimSun"/>
+          <w:b/>
+          <w:noProof w:val="0"/>
+          <w:color w:val="FF0000"/>
+          <w:spacing w:val="-1"/>
+          <w:sz w:val="20"/>
+          <w:szCs w:val="20"/>
+          <w:lang w:val="x-none" w:eastAsia="x-none"/>
+        </w:rPr>
+      </w:pPr>
+    </w:p>
+    <w:p>
+      <w:pPr>
+        <w:pStyle w:val="references"/>
+        <w:numPr>
+          <w:ilvl w:val="0"/>
+          <w:numId w:val="0"/>
+        </w:numPr>
+        <w:spacing w:line="12pt" w:lineRule="auto"/>
+        <w:ind w:start="18pt" w:hanging="18pt"/>
+        <w:jc w:val="center"/>
+        <w:rPr>
+          <w:rFonts w:eastAsia="SimSun"/>
+          <w:b/>
+          <w:noProof w:val="0"/>
+          <w:color w:val="FF0000"/>
+          <w:spacing w:val="-1"/>
+          <w:sz w:val="20"/>
+          <w:szCs w:val="20"/>
+          <w:lang w:val="x-none" w:eastAsia="x-none"/>
+        </w:rPr>
+      </w:pPr>
+    </w:p>
+    <w:p>
+      <w:pPr>
+        <w:pStyle w:val="references"/>
+        <w:numPr>
+          <w:ilvl w:val="0"/>
+          <w:numId w:val="0"/>
+        </w:numPr>
+        <w:spacing w:line="12pt" w:lineRule="auto"/>
+        <w:ind w:start="18pt" w:hanging="18pt"/>
+        <w:jc w:val="center"/>
+        <w:rPr>
+          <w:rFonts w:eastAsia="SimSun"/>
+          <w:b/>
+          <w:noProof w:val="0"/>
+          <w:color w:val="FF0000"/>
+          <w:spacing w:val="-1"/>
+          <w:sz w:val="20"/>
+          <w:szCs w:val="20"/>
+          <w:lang w:val="x-none" w:eastAsia="x-none"/>
+        </w:rPr>
+      </w:pPr>
+    </w:p>
+    <w:p>
+      <w:pPr>
+        <w:pStyle w:val="references"/>
+        <w:numPr>
+          <w:ilvl w:val="0"/>
+          <w:numId w:val="0"/>
+        </w:numPr>
+        <w:spacing w:line="12pt" w:lineRule="auto"/>
+        <w:ind w:start="18pt" w:hanging="18pt"/>
+        <w:jc w:val="center"/>
+        <w:rPr>
+          <w:rFonts w:eastAsia="SimSun"/>
+          <w:b/>
+          <w:noProof w:val="0"/>
+          <w:color w:val="FF0000"/>
+          <w:spacing w:val="-1"/>
+          <w:sz w:val="20"/>
+          <w:szCs w:val="20"/>
+          <w:lang w:val="x-none" w:eastAsia="x-none"/>
+        </w:rPr>
+      </w:pPr>
+    </w:p>
+    <w:p>
+      <w:pPr>
+        <w:pStyle w:val="references"/>
+        <w:numPr>
+          <w:ilvl w:val="0"/>
+          <w:numId w:val="0"/>
+        </w:numPr>
+        <w:spacing w:line="12pt" w:lineRule="auto"/>
+        <w:ind w:start="18pt" w:hanging="18pt"/>
+        <w:jc w:val="center"/>
+        <w:rPr>
+          <w:rFonts w:eastAsia="SimSun"/>
+          <w:b/>
+          <w:noProof w:val="0"/>
+          <w:color w:val="FF0000"/>
+          <w:spacing w:val="-1"/>
+          <w:sz w:val="20"/>
+          <w:szCs w:val="20"/>
+          <w:lang w:val="x-none" w:eastAsia="x-none"/>
+        </w:rPr>
+      </w:pPr>
+    </w:p>
+    <w:p>
+      <w:pPr>
+        <w:pStyle w:val="references"/>
+        <w:numPr>
+          <w:ilvl w:val="0"/>
+          <w:numId w:val="0"/>
+        </w:numPr>
+        <w:spacing w:line="12pt" w:lineRule="auto"/>
+        <w:ind w:start="18pt" w:hanging="18pt"/>
+        <w:jc w:val="center"/>
+        <w:rPr>
+          <w:rFonts w:eastAsia="SimSun"/>
+          <w:b/>
+          <w:noProof w:val="0"/>
+          <w:color w:val="FF0000"/>
+          <w:spacing w:val="-1"/>
+          <w:sz w:val="20"/>
+          <w:szCs w:val="20"/>
+          <w:lang w:val="x-none" w:eastAsia="x-none"/>
+        </w:rPr>
+      </w:pPr>
+    </w:p>
+    <w:p>
+      <w:pPr>
+        <w:pStyle w:val="references"/>
+        <w:numPr>
+          <w:ilvl w:val="0"/>
+          <w:numId w:val="0"/>
+        </w:numPr>
+        <w:spacing w:line="12pt" w:lineRule="auto"/>
+        <w:ind w:start="18pt" w:hanging="18pt"/>
+        <w:jc w:val="center"/>
+        <w:rPr>
+          <w:rFonts w:eastAsia="SimSun"/>
+          <w:b/>
+          <w:noProof w:val="0"/>
+          <w:color w:val="FF0000"/>
+          <w:spacing w:val="-1"/>
+          <w:sz w:val="20"/>
+          <w:szCs w:val="20"/>
+          <w:lang w:val="x-none" w:eastAsia="x-none"/>
+        </w:rPr>
+      </w:pPr>
+    </w:p>
+    <w:p>
+      <w:pPr>
+        <w:pStyle w:val="references"/>
+        <w:numPr>
+          <w:ilvl w:val="0"/>
+          <w:numId w:val="0"/>
+        </w:numPr>
+        <w:spacing w:line="12pt" w:lineRule="auto"/>
+        <w:ind w:start="18pt" w:hanging="18pt"/>
+        <w:jc w:val="center"/>
+        <w:rPr>
+          <w:rFonts w:eastAsia="SimSun"/>
+          <w:b/>
+          <w:noProof w:val="0"/>
+          <w:color w:val="FF0000"/>
+          <w:spacing w:val="-1"/>
+          <w:sz w:val="20"/>
+          <w:szCs w:val="20"/>
+          <w:lang w:val="x-none" w:eastAsia="x-none"/>
+        </w:rPr>
+      </w:pPr>
+    </w:p>
+    <w:p>
+      <w:pPr>
+        <w:pStyle w:val="references"/>
+        <w:numPr>
+          <w:ilvl w:val="0"/>
+          <w:numId w:val="0"/>
+        </w:numPr>
+        <w:spacing w:line="12pt" w:lineRule="auto"/>
+        <w:ind w:start="18pt" w:hanging="18pt"/>
+        <w:jc w:val="center"/>
+        <w:rPr>
+          <w:rFonts w:eastAsia="SimSun"/>
+          <w:b/>
+          <w:noProof w:val="0"/>
+          <w:color w:val="FF0000"/>
+          <w:spacing w:val="-1"/>
+          <w:sz w:val="20"/>
+          <w:szCs w:val="20"/>
+          <w:lang w:val="x-none" w:eastAsia="x-none"/>
+        </w:rPr>
+      </w:pPr>
+    </w:p>
+    <w:p>
+      <w:pPr>
+        <w:pStyle w:val="references"/>
+        <w:numPr>
+          <w:ilvl w:val="0"/>
+          <w:numId w:val="0"/>
+        </w:numPr>
+        <w:spacing w:line="12pt" w:lineRule="auto"/>
+        <w:rPr>
+          <w:rFonts w:eastAsia="SimSun"/>
+          <w:b/>
+          <w:noProof w:val="0"/>
+          <w:color w:val="FF0000"/>
+          <w:spacing w:val="-1"/>
+          <w:sz w:val="20"/>
+          <w:szCs w:val="20"/>
+          <w:lang w:val="x-none" w:eastAsia="x-none"/>
+        </w:rPr>
+      </w:pPr>
+    </w:p>
+    <w:p>
+      <w:pPr>
+        <w:pStyle w:val="references"/>
+        <w:numPr>
+          <w:ilvl w:val="0"/>
+          <w:numId w:val="0"/>
+        </w:numPr>
+        <w:spacing w:line="12pt" w:lineRule="auto"/>
+        <w:ind w:start="18pt" w:hanging="18pt"/>
+        <w:jc w:val="center"/>
+        <w:rPr>
+          <w:rFonts w:eastAsia="SimSun"/>
+          <w:b/>
+          <w:noProof w:val="0"/>
+          <w:color w:val="FF0000"/>
+          <w:spacing w:val="-1"/>
+          <w:sz w:val="20"/>
+          <w:szCs w:val="20"/>
+          <w:lang w:val="x-none" w:eastAsia="x-none"/>
+        </w:rPr>
+      </w:pPr>
+    </w:p>
+    <w:p>
+      <w:pPr>
+        <w:pStyle w:val="references"/>
+        <w:numPr>
+          <w:ilvl w:val="0"/>
+          <w:numId w:val="0"/>
+        </w:numPr>
+        <w:spacing w:line="12pt" w:lineRule="auto"/>
+        <w:rPr>
+          <w:rFonts w:eastAsia="SimSun"/>
+          <w:b/>
+          <w:noProof w:val="0"/>
+          <w:color w:val="FF0000"/>
+          <w:spacing w:val="-1"/>
+          <w:sz w:val="20"/>
+          <w:szCs w:val="20"/>
+          <w:lang w:val="x-none" w:eastAsia="x-none"/>
+        </w:rPr>
+        <w:sectPr>
+          <w:type w:val="continuous"/>
+          <w:pgSz w:w="595.30pt" w:h="841.90pt" w:code="9"/>
+          <w:pgMar w:top="54pt" w:right="45.35pt" w:bottom="72pt" w:left="45.35pt" w:header="36pt" w:footer="36pt" w:gutter="0pt"/>
+          <w:cols w:num="2" w:space="18pt"/>
+          <w:docGrid w:linePitch="360"/>
+        </w:sectPr>
+      </w:pPr>
+    </w:p>
+    <w:p>
+      <w:pPr>
+        <w:jc w:val="both"/>
+      </w:pPr>
     </w:p>
     <w:sectPr>
       <w:type w:val="continuous"/>
@@ -7147,7 +7439,6 @@
     <w:lvl w:ilvl="0">
       <w:start w:val="1"/>
       <w:numFmt w:val="decimal"/>
-      <w:pStyle w:val="Heading1"/>
       <w:lvlText w:val="%1."/>
       <w:lvlJc w:val="start"/>
       <w:pPr>
@@ -7160,7 +7451,6 @@
     <w:lvl w:ilvl="1">
       <w:start w:val="1"/>
       <w:numFmt w:val="decimal"/>
-      <w:pStyle w:val="Heading2"/>
       <w:lvlText w:val="%2."/>
       <w:lvlJc w:val="start"/>
       <w:pPr>
@@ -7173,7 +7463,6 @@
     <w:lvl w:ilvl="2">
       <w:start w:val="1"/>
       <w:numFmt w:val="decimal"/>
-      <w:pStyle w:val="Heading3"/>
       <w:lvlText w:val="%3."/>
       <w:lvlJc w:val="start"/>
       <w:pPr>
@@ -7186,7 +7475,6 @@
     <w:lvl w:ilvl="3">
       <w:start w:val="1"/>
       <w:numFmt w:val="decimal"/>
-      <w:pStyle w:val="Heading4"/>
       <w:lvlText w:val="%4."/>
       <w:lvlJc w:val="start"/>
       <w:pPr>
@@ -7264,7 +7552,6 @@
     <w:lvl w:ilvl="0">
       <w:start w:val="1"/>
       <w:numFmt w:val="decimal"/>
-      <w:pStyle w:val="Heading1"/>
       <w:lvlText w:val="%1."/>
       <w:lvlJc w:val="start"/>
       <w:pPr>
@@ -7277,7 +7564,6 @@
     <w:lvl w:ilvl="1">
       <w:start w:val="1"/>
       <w:numFmt w:val="decimal"/>
-      <w:pStyle w:val="Heading2"/>
       <w:lvlText w:val="%2."/>
       <w:lvlJc w:val="start"/>
       <w:pPr>
@@ -7290,7 +7576,6 @@
     <w:lvl w:ilvl="2">
       <w:start w:val="1"/>
       <w:numFmt w:val="decimal"/>
-      <w:pStyle w:val="Heading3"/>
       <w:lvlText w:val="%3."/>
       <w:lvlJc w:val="start"/>
       <w:pPr>
@@ -7303,7 +7588,6 @@
     <w:lvl w:ilvl="3">
       <w:start w:val="1"/>
       <w:numFmt w:val="decimal"/>
-      <w:pStyle w:val="Heading4"/>
       <w:lvlText w:val="%4."/>
       <w:lvlJc w:val="start"/>
       <w:pPr>
@@ -7770,7 +8054,6 @@
     <w:lvl w:ilvl="0">
       <w:start w:val="1"/>
       <w:numFmt w:val="decimal"/>
-      <w:pStyle w:val="Heading1"/>
       <w:lvlText w:val="%1."/>
       <w:lvlJc w:val="start"/>
       <w:pPr>
@@ -7783,7 +8066,6 @@
     <w:lvl w:ilvl="1">
       <w:start w:val="1"/>
       <w:numFmt w:val="decimal"/>
-      <w:pStyle w:val="Heading2"/>
       <w:lvlText w:val="%2."/>
       <w:lvlJc w:val="start"/>
       <w:pPr>
@@ -7796,7 +8078,6 @@
     <w:lvl w:ilvl="2">
       <w:start w:val="1"/>
       <w:numFmt w:val="decimal"/>
-      <w:pStyle w:val="Heading3"/>
       <w:lvlText w:val="%3."/>
       <w:lvlJc w:val="start"/>
       <w:pPr>
@@ -7809,7 +8090,6 @@
     <w:lvl w:ilvl="3">
       <w:start w:val="1"/>
       <w:numFmt w:val="decimal"/>
-      <w:pStyle w:val="Heading4"/>
       <w:lvlText w:val="%4."/>
       <w:lvlJc w:val="start"/>
       <w:pPr>
@@ -8048,7 +8328,6 @@
     <w:lvl w:ilvl="0">
       <w:start w:val="1"/>
       <w:numFmt w:val="decimal"/>
-      <w:pStyle w:val="Heading1"/>
       <w:lvlText w:val="%1."/>
       <w:lvlJc w:val="start"/>
       <w:pPr>
@@ -8061,7 +8340,6 @@
     <w:lvl w:ilvl="1">
       <w:start w:val="1"/>
       <w:numFmt w:val="decimal"/>
-      <w:pStyle w:val="Heading2"/>
       <w:lvlText w:val="%2."/>
       <w:lvlJc w:val="start"/>
       <w:pPr>
@@ -8074,7 +8352,6 @@
     <w:lvl w:ilvl="2">
       <w:start w:val="1"/>
       <w:numFmt w:val="decimal"/>
-      <w:pStyle w:val="Heading3"/>
       <w:lvlText w:val="%3."/>
       <w:lvlJc w:val="start"/>
       <w:pPr>
@@ -8087,7 +8364,6 @@
     <w:lvl w:ilvl="3">
       <w:start w:val="1"/>
       <w:numFmt w:val="decimal"/>
-      <w:pStyle w:val="Heading4"/>
       <w:lvlText w:val="%4."/>
       <w:lvlJc w:val="start"/>
       <w:pPr>
@@ -8165,7 +8441,6 @@
     <w:lvl w:ilvl="0">
       <w:start w:val="1"/>
       <w:numFmt w:val="decimal"/>
-      <w:pStyle w:val="Heading1"/>
       <w:lvlText w:val="%1."/>
       <w:lvlJc w:val="start"/>
       <w:pPr>
@@ -8178,7 +8453,6 @@
     <w:lvl w:ilvl="1">
       <w:start w:val="1"/>
       <w:numFmt w:val="decimal"/>
-      <w:pStyle w:val="Heading2"/>
       <w:lvlText w:val="%2."/>
       <w:lvlJc w:val="start"/>
       <w:pPr>
@@ -8191,7 +8465,6 @@
     <w:lvl w:ilvl="2">
       <w:start w:val="1"/>
       <w:numFmt w:val="decimal"/>
-      <w:pStyle w:val="Heading3"/>
       <w:lvlText w:val="%3."/>
       <w:lvlJc w:val="start"/>
       <w:pPr>
@@ -8204,7 +8477,6 @@
     <w:lvl w:ilvl="3">
       <w:start w:val="1"/>
       <w:numFmt w:val="decimal"/>
-      <w:pStyle w:val="Heading4"/>
       <w:lvlText w:val="%4."/>
       <w:lvlJc w:val="start"/>
       <w:pPr>
@@ -8600,7 +8872,6 @@
     <w:lvl w:ilvl="0">
       <w:start w:val="1"/>
       <w:numFmt w:val="decimal"/>
-      <w:pStyle w:val="Heading1"/>
       <w:lvlText w:val="%1."/>
       <w:lvlJc w:val="start"/>
       <w:pPr>
@@ -8613,7 +8884,6 @@
     <w:lvl w:ilvl="1">
       <w:start w:val="1"/>
       <w:numFmt w:val="decimal"/>
-      <w:pStyle w:val="Heading2"/>
       <w:lvlText w:val="%2."/>
       <w:lvlJc w:val="start"/>
       <w:pPr>
@@ -8626,7 +8896,6 @@
     <w:lvl w:ilvl="2">
       <w:start w:val="1"/>
       <w:numFmt w:val="decimal"/>
-      <w:pStyle w:val="Heading3"/>
       <w:lvlText w:val="%3."/>
       <w:lvlJc w:val="start"/>
       <w:pPr>
@@ -8639,7 +8908,6 @@
     <w:lvl w:ilvl="3">
       <w:start w:val="1"/>
       <w:numFmt w:val="decimal"/>
-      <w:pStyle w:val="Heading4"/>
       <w:lvlText w:val="%4."/>
       <w:lvlJc w:val="start"/>
       <w:pPr>

</xml_diff>

<commit_message>
Commit 3 Draft Paper ICIC
 Draft Paper ICIC fix spacing
</commit_message>
<xml_diff>
--- a/Hary_Rachmat-2108207010009-ICID-template-a4.docx
+++ b/Hary_Rachmat-2108207010009-ICID-template-a4.docx
@@ -3241,7 +3241,6 @@
           </w:tcPr>
           <w:p>
             <w:pPr>
-              <w:spacing w:line="18pt" w:lineRule="auto"/>
               <w:jc w:val="both"/>
               <w:rPr>
                 <w:lang w:val="id-ID"/>
@@ -3592,10 +3591,10 @@
         <w:fldChar w:fldCharType="end"/>
       </w:r>
       <w:r>
-        <w:t xml:space="preserve">, This method aims to overcome the limitations of generative AI when it requires information that is outside the Mistral 7B USK training corpus, so that this method will avoid Mistral 7B USK which will produce inaccurate text, hallucinations, or distortions when providing answers to the given questions. in the RAG method, the data used is an external document that contains </w:t>
-      </w:r>
-      <w:r>
-        <w:t>information on the USK academic system and is stored in an extended format</w:t>
+        <w:t xml:space="preserve">, This method aims to overcome the limitations of generative AI when it requires information that is outside the Mistral 7B USK training corpus, so that this method will avoid Mistral 7B USK which will produce inaccurate text, hallucinations, or distortions when providing answers to the given questions. in the RAG method, the data used is an external document that contains information on the USK academic system and is stored in an </w:t>
+      </w:r>
+      <w:r>
+        <w:t>extended format</w:t>
       </w:r>
       <w:r>
         <w:rPr>

</xml_diff>

<commit_message>
Commit 4 Menghiangkan Hidden Text
Menghiangkan Hidden Text pada text di bawah judul
</commit_message>
<xml_diff>
--- a/Hary_Rachmat-2108207010009-ICID-template-a4.docx
+++ b/Hary_Rachmat-2108207010009-ICID-template-a4.docx
@@ -35,33 +35,6 @@
           <w:szCs w:val="28"/>
         </w:rPr>
         <w:t xml:space="preserve"> (RAG) Method</w:t>
-      </w:r>
-    </w:p>
-    <w:p>
-      <w:pPr>
-        <w:pStyle w:val="Author"/>
-        <w:spacing w:before="5pt" w:beforeAutospacing="1" w:after="5pt" w:afterAutospacing="1"/>
-        <w:rPr>
-          <w:color w:val="FFFFFF" w:themeColor="background1"/>
-          <w:sz w:val="16"/>
-          <w:szCs w:val="16"/>
-        </w:rPr>
-      </w:pPr>
-      <w:r>
-        <w:rPr>
-          <w:color w:val="FFFFFF" w:themeColor="background1"/>
-          <w:sz w:val="16"/>
-          <w:szCs w:val="16"/>
-        </w:rPr>
-        <w:t>*</w:t>
-      </w:r>
-      <w:r>
-        <w:rPr>
-          <w:color w:val="FFFFFF" w:themeColor="background1"/>
-          <w:sz w:val="16"/>
-          <w:szCs w:val="16"/>
-        </w:rPr>
-        <w:t>Note: Sub-titles are not captured in Xplore and should not be used</w:t>
       </w:r>
     </w:p>
     <w:p>
@@ -987,7 +960,6 @@
         <w:pStyle w:val="Heading2"/>
       </w:pPr>
       <w:r>
-        <w:lastRenderedPageBreak/>
         <w:t>Quantization and Model Training</w:t>
       </w:r>
     </w:p>
@@ -1072,6 +1044,7 @@
         <w:ind w:start="14.20pt" w:hanging="14.20pt"/>
       </w:pPr>
       <w:r>
+        <w:lastRenderedPageBreak/>
         <w:t>Model Quantization and Data Preparation</w:t>
       </w:r>
     </w:p>
@@ -1132,14 +1105,27 @@
       <w:r>
         <w:t xml:space="preserve">Fig. </w:t>
       </w:r>
-      <w:fldSimple w:instr=" SEQ Fig. \* ARABIC ">
-        <w:r>
-          <w:rPr>
-            <w:noProof/>
-          </w:rPr>
-          <w:t>1</w:t>
-        </w:r>
-      </w:fldSimple>
+      <w:r>
+        <w:fldChar w:fldCharType="begin"/>
+      </w:r>
+      <w:r>
+        <w:instrText xml:space="preserve"> SEQ Fig. \* ARABIC </w:instrText>
+      </w:r>
+      <w:r>
+        <w:fldChar w:fldCharType="separate"/>
+      </w:r>
+      <w:r>
+        <w:rPr>
+          <w:noProof/>
+        </w:rPr>
+        <w:t>1</w:t>
+      </w:r>
+      <w:r>
+        <w:rPr>
+          <w:noProof/>
+        </w:rPr>
+        <w:fldChar w:fldCharType="end"/>
+      </w:r>
       <w:bookmarkEnd w:id="1"/>
       <w:r>
         <w:rPr>
@@ -1395,10 +1381,10 @@
         <w:fldChar w:fldCharType="end"/>
       </w:r>
       <w:r>
-        <w:t xml:space="preserve"> involves freezing on pre-trained weights on the original model and creating a new version on the matrix with lower rank values for layers and query values. This lower-rated matrix has values on significantly fewer parameters than the original model, allowing for adjustment of memory usage on GPUs with smaller storage sizes. The advantage of this method can be seen in the ability in many LoRA adapters to reuse native LLMs, thereby reducing the overall memory usage required when providing answer text in use cases in tasks on specific domains as well as in various cases to be applied. Unlike LoRA, the QLoRA method </w:t>
-      </w:r>
-      <w:r>
-        <w:t>represents an iteration of the LoRA method that will save more storage on memory. The QLoRA method takes LoRA one step further by measuring the value or weight on a LoRA adapter with a smaller matrix value to a lower precision value (e.g., the model weight value becomes 4-bit, and not the value on a model with an initial value of 8-bit). This can reduce the memory size and requirements on model storage. In the QLoRA method, the trained model is loaded into GPU memory with a quantized 4-bit weight value, in contrast to the 8-bit model used in the LoRA method. Despite the decrease in bit precision values, the QLoRA method can maintain a level of effectiveness comparable to that of the LoRA method. So this study uses a parameter-efficient improvement method with QLoRA. The fine-tuning method used for LLM training is by using the Unsloth library and Huggingface's TRL library</w:t>
+        <w:t xml:space="preserve"> involves freezing on pre-trained weights on the original model and creating a new version on the matrix with lower rank values for layers and query values. This lower-rated matrix has values on significantly fewer parameters than the original model, allowing for adjustment of memory usage on GPUs with smaller storage sizes. The advantage of this method can be seen in the ability in many LoRA adapters to reuse native LLMs, thereby reducing the overall memory usage required when providing answer text in use cases in tasks on specific domains as well as in various cases to be applied. Unlike LoRA, the QLoRA method represents an iteration of the LoRA method that will save more storage on memory. The QLoRA method takes LoRA one step further by measuring the value or weight on a LoRA adapter with a smaller matrix value to a lower precision value (e.g., the model weight value becomes 4-bit, and not the value </w:t>
+      </w:r>
+      <w:r>
+        <w:t>on a model with an initial value of 8-bit). This can reduce the memory size and requirements on model storage. In the QLoRA method, the trained model is loaded into GPU memory with a quantized 4-bit weight value, in contrast to the 8-bit model used in the LoRA method. Despite the decrease in bit precision values, the QLoRA method can maintain a level of effectiveness comparable to that of the LoRA method. So this study uses a parameter-efficient improvement method with QLoRA. The fine-tuning method used for LLM training is by using the Unsloth library and Huggingface's TRL library</w:t>
       </w:r>
       <w:r>
         <w:fldChar w:fldCharType="begin" w:fldLock="1"/>
@@ -1547,14 +1533,27 @@
       <w:r>
         <w:t xml:space="preserve">Table </w:t>
       </w:r>
-      <w:fldSimple w:instr=" SEQ Table \* ARABIC ">
-        <w:r>
-          <w:rPr>
-            <w:noProof/>
-          </w:rPr>
-          <w:t>1</w:t>
-        </w:r>
-      </w:fldSimple>
+      <w:r>
+        <w:fldChar w:fldCharType="begin"/>
+      </w:r>
+      <w:r>
+        <w:instrText xml:space="preserve"> SEQ Table \* ARABIC </w:instrText>
+      </w:r>
+      <w:r>
+        <w:fldChar w:fldCharType="separate"/>
+      </w:r>
+      <w:r>
+        <w:rPr>
+          <w:noProof/>
+        </w:rPr>
+        <w:t>1</w:t>
+      </w:r>
+      <w:r>
+        <w:rPr>
+          <w:noProof/>
+        </w:rPr>
+        <w:fldChar w:fldCharType="end"/>
+      </w:r>
       <w:bookmarkEnd w:id="2"/>
       <w:r>
         <w:rPr>
@@ -1649,7 +1648,6 @@
           </w:tcPr>
           <w:p>
             <w:pPr>
-              <w:spacing w:line="18pt" w:lineRule="auto"/>
               <w:jc w:val="start"/>
             </w:pPr>
             <w:r>
@@ -1926,14 +1924,27 @@
       <w:r>
         <w:t xml:space="preserve">Table </w:t>
       </w:r>
-      <w:fldSimple w:instr=" SEQ Table \* ARABIC ">
-        <w:r>
-          <w:rPr>
-            <w:noProof/>
-          </w:rPr>
-          <w:t>2</w:t>
-        </w:r>
-      </w:fldSimple>
+      <w:r>
+        <w:fldChar w:fldCharType="begin"/>
+      </w:r>
+      <w:r>
+        <w:instrText xml:space="preserve"> SEQ Table \* ARABIC </w:instrText>
+      </w:r>
+      <w:r>
+        <w:fldChar w:fldCharType="separate"/>
+      </w:r>
+      <w:r>
+        <w:rPr>
+          <w:noProof/>
+        </w:rPr>
+        <w:t>2</w:t>
+      </w:r>
+      <w:r>
+        <w:rPr>
+          <w:noProof/>
+        </w:rPr>
+        <w:fldChar w:fldCharType="end"/>
+      </w:r>
       <w:bookmarkEnd w:id="3"/>
       <w:r>
         <w:rPr>
@@ -2083,7 +2094,6 @@
           </w:tcPr>
           <w:p>
             <w:pPr>
-              <w:spacing w:line="18pt" w:lineRule="auto"/>
               <w:jc w:val="start"/>
             </w:pPr>
             <w:r>
@@ -2298,7 +2308,6 @@
               <w:rPr>
                 <w:lang w:val="id-ID"/>
               </w:rPr>
-              <w:lastRenderedPageBreak/>
               <w:t>random_state</w:t>
             </w:r>
           </w:p>
@@ -2496,7 +2505,11 @@
         <w:t>Supervised Fine-tuning Trainer</w:t>
       </w:r>
       <w:r>
-        <w:t xml:space="preserve"> which helps the fine-tuning process.  Starting with initializing the model, along with the dataset to be refined, tokenizer and all necessary Training Arguments (learning speed, maximum steps, weight reduction, optimization, etc) </w:t>
+        <w:t xml:space="preserve"> which helps the fine-tuning process.  Starting with initializing the model, along with the </w:t>
+      </w:r>
+      <w:r>
+        <w:lastRenderedPageBreak/>
+        <w:t xml:space="preserve">dataset to be refined, tokenizer and all necessary Training Arguments (learning speed, maximum steps, weight reduction, optimization, etc) </w:t>
       </w:r>
       <w:r>
         <w:rPr>
@@ -2548,14 +2561,30 @@
       <w:r>
         <w:t xml:space="preserve">Table </w:t>
       </w:r>
-      <w:fldSimple w:instr=" SEQ Table \* ARABIC ">
-        <w:r>
-          <w:rPr>
-            <w:noProof/>
-          </w:rPr>
-          <w:t>3</w:t>
-        </w:r>
-      </w:fldSimple>
+      <w:r>
+        <w:fldChar w:fldCharType="begin"/>
+      </w:r>
+      <w:r>
+        <w:instrText xml:space="preserve"> </w:instrText>
+      </w:r>
+      <w:r>
+        <w:instrText xml:space="preserve">SEQ Table \* ARABIC </w:instrText>
+      </w:r>
+      <w:r>
+        <w:fldChar w:fldCharType="separate"/>
+      </w:r>
+      <w:r>
+        <w:rPr>
+          <w:noProof/>
+        </w:rPr>
+        <w:t>3</w:t>
+      </w:r>
+      <w:r>
+        <w:rPr>
+          <w:noProof/>
+        </w:rPr>
+        <w:fldChar w:fldCharType="end"/>
+      </w:r>
       <w:bookmarkEnd w:id="4"/>
       <w:r>
         <w:rPr>
@@ -2931,14 +2960,27 @@
       <w:r>
         <w:t xml:space="preserve">Table </w:t>
       </w:r>
-      <w:fldSimple w:instr=" SEQ Table \* ARABIC ">
-        <w:r>
-          <w:rPr>
-            <w:noProof/>
-          </w:rPr>
-          <w:t>4</w:t>
-        </w:r>
-      </w:fldSimple>
+      <w:r>
+        <w:fldChar w:fldCharType="begin"/>
+      </w:r>
+      <w:r>
+        <w:instrText xml:space="preserve"> SEQ Table \* ARABIC </w:instrText>
+      </w:r>
+      <w:r>
+        <w:fldChar w:fldCharType="separate"/>
+      </w:r>
+      <w:r>
+        <w:rPr>
+          <w:noProof/>
+        </w:rPr>
+        <w:t>4</w:t>
+      </w:r>
+      <w:r>
+        <w:rPr>
+          <w:noProof/>
+        </w:rPr>
+        <w:fldChar w:fldCharType="end"/>
+      </w:r>
       <w:bookmarkEnd w:id="5"/>
       <w:r>
         <w:rPr>
@@ -3591,10 +3633,7 @@
         <w:fldChar w:fldCharType="end"/>
       </w:r>
       <w:r>
-        <w:t xml:space="preserve">, This method aims to overcome the limitations of generative AI when it requires information that is outside the Mistral 7B USK training corpus, so that this method will avoid Mistral 7B USK which will produce inaccurate text, hallucinations, or distortions when providing answers to the given questions. in the RAG method, the data used is an external document that contains information on the USK academic system and is stored in an </w:t>
-      </w:r>
-      <w:r>
-        <w:t>extended format</w:t>
+        <w:t>, This method aims to overcome the limitations of generative AI when it requires information that is outside the Mistral 7B USK training corpus, so that this method will avoid Mistral 7B USK which will produce inaccurate text, hallucinations, or distortions when providing answers to the given questions. in the RAG method, the data used is an external document that contains information on the USK academic system and is stored in an extended format</w:t>
       </w:r>
       <w:r>
         <w:rPr>
@@ -3639,7 +3678,10 @@
         <w:fldChar w:fldCharType="end"/>
       </w:r>
       <w:r>
-        <w:t xml:space="preserve"> so that it is possible to use the CPU when running the LLM by moving some of its layers to the GPU so that it can accelerate the model's performance in generating text. The query process on the model in retrieving the most relevant context of the user command with the RAG method is shown in</w:t>
+        <w:t xml:space="preserve"> so that it is possible to use the CPU when running the LLM by moving some of its layers to the GPU so that it can accelerate the model's performance in generating text. The query process on the model in retrieving the most </w:t>
+      </w:r>
+      <w:r>
+        <w:t>relevant context of the user command with the RAG method is shown in</w:t>
       </w:r>
       <w:r>
         <w:rPr>
@@ -3757,14 +3799,27 @@
       <w:r>
         <w:t xml:space="preserve">Fig. </w:t>
       </w:r>
-      <w:fldSimple w:instr=" SEQ Fig. \* ARABIC ">
-        <w:r>
-          <w:rPr>
-            <w:noProof/>
-          </w:rPr>
-          <w:t>2</w:t>
-        </w:r>
-      </w:fldSimple>
+      <w:r>
+        <w:fldChar w:fldCharType="begin"/>
+      </w:r>
+      <w:r>
+        <w:instrText xml:space="preserve"> SEQ Fig. \* ARABIC </w:instrText>
+      </w:r>
+      <w:r>
+        <w:fldChar w:fldCharType="separate"/>
+      </w:r>
+      <w:r>
+        <w:rPr>
+          <w:noProof/>
+        </w:rPr>
+        <w:t>2</w:t>
+      </w:r>
+      <w:r>
+        <w:rPr>
+          <w:noProof/>
+        </w:rPr>
+        <w:fldChar w:fldCharType="end"/>
+      </w:r>
       <w:bookmarkEnd w:id="7"/>
       <w:r>
         <w:rPr>
@@ -3978,6 +4033,50 @@
         </w:rPr>
         <w:t xml:space="preserve"> </w:t>
       </w:r>
+      <w:r>
+        <w:rPr>
+          <w:lang w:val="id-ID"/>
+        </w:rPr>
+        <w:fldChar w:fldCharType="begin"/>
+      </w:r>
+      <w:r>
+        <w:rPr>
+          <w:lang w:val="id-ID"/>
+        </w:rPr>
+        <w:instrText xml:space="preserve"> REF _Ref173480711 \h </w:instrText>
+      </w:r>
+      <w:r>
+        <w:rPr>
+          <w:lang w:val="id-ID"/>
+        </w:rPr>
+      </w:r>
+      <w:r>
+        <w:rPr>
+          <w:lang w:val="id-ID"/>
+        </w:rPr>
+        <w:fldChar w:fldCharType="separate"/>
+      </w:r>
+      <w:r>
+        <w:t xml:space="preserve">Table </w:t>
+      </w:r>
+      <w:r>
+        <w:rPr>
+          <w:noProof/>
+        </w:rPr>
+        <w:t>5</w:t>
+      </w:r>
+      <w:r>
+        <w:rPr>
+          <w:lang w:val="id-ID"/>
+        </w:rPr>
+        <w:fldChar w:fldCharType="end"/>
+      </w:r>
+      <w:r>
+        <w:rPr>
+          <w:lang w:val="id-ID"/>
+        </w:rPr>
+        <w:t>.</w:t>
+      </w:r>
     </w:p>
     <w:p>
       <w:pPr>
@@ -3990,24 +4089,47 @@
     </w:p>
     <w:p>
       <w:pPr>
+        <w:ind w:firstLine="14.40pt"/>
+        <w:jc w:val="both"/>
+        <w:rPr>
+          <w:lang w:val="id-ID"/>
+        </w:rPr>
+      </w:pPr>
+    </w:p>
+    <w:p>
+      <w:pPr>
         <w:pStyle w:val="Caption"/>
         <w:keepNext/>
         <w:rPr>
           <w:lang w:val="id-ID"/>
         </w:rPr>
       </w:pPr>
-      <w:r>
-        <w:lastRenderedPageBreak/>
+      <w:bookmarkStart w:id="9" w:name="_Ref173480711"/>
+      <w:r>
         <w:t xml:space="preserve">Table </w:t>
       </w:r>
-      <w:fldSimple w:instr=" SEQ Table \* ARABIC ">
-        <w:r>
-          <w:rPr>
-            <w:noProof/>
-          </w:rPr>
-          <w:t>5</w:t>
-        </w:r>
-      </w:fldSimple>
+      <w:r>
+        <w:fldChar w:fldCharType="begin"/>
+      </w:r>
+      <w:r>
+        <w:instrText xml:space="preserve"> SEQ Table \* ARABIC </w:instrText>
+      </w:r>
+      <w:r>
+        <w:fldChar w:fldCharType="separate"/>
+      </w:r>
+      <w:r>
+        <w:rPr>
+          <w:noProof/>
+        </w:rPr>
+        <w:t>5</w:t>
+      </w:r>
+      <w:r>
+        <w:rPr>
+          <w:noProof/>
+        </w:rPr>
+        <w:fldChar w:fldCharType="end"/>
+      </w:r>
+      <w:bookmarkEnd w:id="9"/>
       <w:r>
         <w:rPr>
           <w:lang w:val="id-ID"/>
@@ -4202,6 +4324,7 @@
             <w:tcBorders>
               <w:top w:val="single" w:sz="12" w:space="0" w:color="auto"/>
             </w:tcBorders>
+            <w:vAlign w:val="center"/>
           </w:tcPr>
           <w:p>
             <w:r>
@@ -4285,6 +4408,7 @@
         <w:tc>
           <w:tcPr>
             <w:tcW w:w="57.20pt" w:type="dxa"/>
+            <w:vAlign w:val="center"/>
           </w:tcPr>
           <w:p>
             <w:r>
@@ -4381,11 +4505,12 @@
         </w:tabs>
         <w:ind w:start="14.40pt" w:hanging="14.40pt"/>
       </w:pPr>
-      <w:bookmarkStart w:id="9" w:name="_Toc173235013"/>
-      <w:r>
+      <w:bookmarkStart w:id="10" w:name="_Toc173235013"/>
+      <w:r>
+        <w:lastRenderedPageBreak/>
         <w:t>ROUGE score categories</w:t>
       </w:r>
-      <w:bookmarkEnd w:id="9"/>
+      <w:bookmarkEnd w:id="10"/>
     </w:p>
     <w:p>
       <w:pPr>
@@ -4472,14 +4597,30 @@
       <w:r>
         <w:t xml:space="preserve">Table </w:t>
       </w:r>
-      <w:fldSimple w:instr=" SEQ Table \* ARABIC ">
-        <w:r>
-          <w:rPr>
-            <w:noProof/>
-          </w:rPr>
-          <w:t>6</w:t>
-        </w:r>
-      </w:fldSimple>
+      <w:r>
+        <w:fldChar w:fldCharType="begin"/>
+      </w:r>
+      <w:r>
+        <w:instrText xml:space="preserve"> SEQ Ta</w:instrText>
+      </w:r>
+      <w:r>
+        <w:instrText xml:space="preserve">ble \* ARABIC </w:instrText>
+      </w:r>
+      <w:r>
+        <w:fldChar w:fldCharType="separate"/>
+      </w:r>
+      <w:r>
+        <w:rPr>
+          <w:noProof/>
+        </w:rPr>
+        <w:t>6</w:t>
+      </w:r>
+      <w:r>
+        <w:rPr>
+          <w:noProof/>
+        </w:rPr>
+        <w:fldChar w:fldCharType="end"/>
+      </w:r>
       <w:r>
         <w:rPr>
           <w:lang w:val="id-ID"/>
@@ -4898,9 +5039,9 @@
       <w:pPr>
         <w:jc w:val="both"/>
       </w:pPr>
-      <w:bookmarkStart w:id="10" w:name="_Toc173235014"/>
-    </w:p>
-    <w:bookmarkEnd w:id="10"/>
+      <w:bookmarkStart w:id="11" w:name="_Toc173235014"/>
+    </w:p>
+    <w:bookmarkEnd w:id="11"/>
     <w:p>
       <w:pPr>
         <w:pStyle w:val="Heading2"/>
@@ -5036,19 +5177,32 @@
           <w:lang w:val="id-ID"/>
         </w:rPr>
       </w:pPr>
-      <w:bookmarkStart w:id="11" w:name="_Ref173334339"/>
+      <w:bookmarkStart w:id="12" w:name="_Ref173334339"/>
       <w:r>
         <w:t xml:space="preserve">Table </w:t>
       </w:r>
-      <w:fldSimple w:instr=" SEQ Table \* ARABIC ">
-        <w:r>
-          <w:rPr>
-            <w:noProof/>
-          </w:rPr>
-          <w:t>7</w:t>
-        </w:r>
-      </w:fldSimple>
-      <w:bookmarkEnd w:id="11"/>
+      <w:r>
+        <w:fldChar w:fldCharType="begin"/>
+      </w:r>
+      <w:r>
+        <w:instrText xml:space="preserve"> SEQ Table \* ARABIC </w:instrText>
+      </w:r>
+      <w:r>
+        <w:fldChar w:fldCharType="separate"/>
+      </w:r>
+      <w:r>
+        <w:rPr>
+          <w:noProof/>
+        </w:rPr>
+        <w:t>7</w:t>
+      </w:r>
+      <w:r>
+        <w:rPr>
+          <w:noProof/>
+        </w:rPr>
+        <w:fldChar w:fldCharType="end"/>
+      </w:r>
+      <w:bookmarkEnd w:id="12"/>
       <w:r>
         <w:rPr>
           <w:lang w:val="id-ID"/>
@@ -5266,11 +5420,11 @@
         </w:tabs>
         <w:ind w:start="14.40pt" w:hanging="14.40pt"/>
       </w:pPr>
-      <w:bookmarkStart w:id="12" w:name="_Toc173235015"/>
+      <w:bookmarkStart w:id="13" w:name="_Toc173235015"/>
       <w:r>
         <w:t>Result Analysis</w:t>
       </w:r>
-      <w:bookmarkEnd w:id="12"/>
+      <w:bookmarkEnd w:id="13"/>
     </w:p>
     <w:p>
       <w:pPr>
@@ -5295,7 +5449,10 @@
         <w:tab/>
       </w:r>
       <w:r>
-        <w:t>An important factor contributing to LLM hallucinations is the nature of the training data. LLMs, such as Mistral 7B, GPT, Falcon, and Llama, undergo extensive unattended training with large and diverse datasets from various origins. Verifying the fairness, impartiality, and factual correctness of this data is a challenge. As the model learns to generate text, it can also find and replicate factual inaccuracies in the training data. This leads to scenarios where the model cannot distinguish between truth and fiction and can produce outputs that deviate from facts or logical reasoning. LLMs trained on datasets sourced from the internet can contain biased or incorrect information. This misinformation can spread to the model's output, as the model cannot distinguish between accurate and inaccurate data</w:t>
+        <w:t xml:space="preserve">An important factor contributing to LLM hallucinations is the nature of the training data. LLMs, such as Mistral 7B, GPT, Falcon, and Llama, undergo extensive unattended training with large and diverse datasets from various origins. Verifying the fairness, impartiality, and factual correctness of this data is a challenge. As the model learns to generate text, </w:t>
+      </w:r>
+      <w:r>
+        <w:t>it can also find and replicate factual inaccuracies in the training data. This leads to scenarios where the model cannot distinguish between truth and fiction and can produce outputs that deviate from facts or logical reasoning. LLMs trained on datasets sourced from the internet can contain biased or incorrect information. This misinformation can spread to the model's output, as the model cannot distinguish between accurate and inaccurate data</w:t>
       </w:r>
       <w:r>
         <w:rPr>
@@ -5516,11 +5673,7 @@
         <w:t xml:space="preserve">The Retrieval Augmented Generation </w:t>
       </w:r>
       <w:r>
-        <w:t xml:space="preserve">(RAG) method overcomes the limitations of generative AI when it requires information that is outside the LLM training corpus, so that this method will avoid LLMs that will generate inaccurate text, hallucinations, or distortions when providing answers to given questions. This RAG method can be used to generate answers faster because it uses external data. The RAG </w:t>
-      </w:r>
-      <w:r>
-        <w:lastRenderedPageBreak/>
-        <w:t>method allows the model to avoid limitations on generative AI models. The response generated by the RAG method is able to produce a fairly good answer by looking at the ROUGE score that has been tested.</w:t>
+        <w:t>(RAG) method overcomes the limitations of generative AI when it requires information that is outside the LLM training corpus, so that this method will avoid LLMs that will generate inaccurate text, hallucinations, or distortions when providing answers to given questions. This RAG method can be used to generate answers faster because it uses external data. The RAG method allows the model to avoid limitations on generative AI models. The response generated by the RAG method is able to produce a fairly good answer by looking at the ROUGE score that has been tested.</w:t>
       </w:r>
     </w:p>
     <w:p>
@@ -5550,6 +5703,7 @@
         <w:spacing w:line="12pt" w:lineRule="auto"/>
       </w:pPr>
       <w:r>
+        <w:lastRenderedPageBreak/>
         <w:t>LLM, especially Mistral 7B has extraordinary potential in its application in various fields such as in the field of academic and administrative services. This study shows that with the training of a small amount of information data related to academics and administration at USK, USK Mistral 7B is able to respond well to various questions. The impressive performance of LLMs such as the Mistral 7B highlights its ability as a powerful tool to assist students in obtaining information at USK</w:t>
       </w:r>
       <w:r>
@@ -6135,7 +6289,17 @@
           <w:sz w:val="16"/>
           <w:szCs w:val="24"/>
         </w:rPr>
-        <w:t>Adv. Neural Inf. Process. Syst.</w:t>
+        <w:t xml:space="preserve">Adv. Neural Inf. Process. </w:t>
+      </w:r>
+      <w:r>
+        <w:rPr>
+          <w:i/>
+          <w:iCs/>
+          <w:noProof/>
+          <w:sz w:val="16"/>
+          <w:szCs w:val="24"/>
+        </w:rPr>
+        <w:t>Syst.</w:t>
       </w:r>
       <w:r>
         <w:rPr>

</xml_diff>

<commit_message>
Commit 5 Ubah Affiliasi
Ubah Affiliasi Prof Hammam
</commit_message>
<xml_diff>
--- a/Hary_Rachmat-2108207010009-ICID-template-a4.docx
+++ b/Hary_Rachmat-2108207010009-ICID-template-a4.docx
@@ -201,7 +201,7 @@
           <w:sz w:val="18"/>
           <w:szCs w:val="18"/>
         </w:rPr>
-        <w:t>Informatics Department</w:t>
+        <w:t>Research Centre for Artificial Intelligence and Cyber Security</w:t>
       </w:r>
       <w:r>
         <w:rPr>
@@ -218,42 +218,7 @@
           <w:sz w:val="18"/>
           <w:szCs w:val="18"/>
         </w:rPr>
-        <w:t>Syiah Kuala University</w:t>
-      </w:r>
-      <w:r>
-        <w:rPr>
-          <w:i/>
-          <w:sz w:val="18"/>
-          <w:szCs w:val="18"/>
-          <w:lang w:val="id-ID"/>
-        </w:rPr>
-        <w:t xml:space="preserve"> </w:t>
-      </w:r>
-      <w:r>
-        <w:rPr>
-          <w:i/>
-          <w:sz w:val="18"/>
-          <w:szCs w:val="18"/>
-          <w:lang w:val="id-ID"/>
-        </w:rPr>
-        <w:t>Faculty of Mathematics and Natural Sciences</w:t>
-      </w:r>
-      <w:r>
-        <w:rPr>
-          <w:i/>
-          <w:sz w:val="18"/>
-          <w:szCs w:val="18"/>
-        </w:rPr>
-        <w:br/>
-      </w:r>
-      <w:r>
-        <w:rPr>
-          <w:i/>
-          <w:iCs/>
-          <w:sz w:val="18"/>
-          <w:szCs w:val="18"/>
-        </w:rPr>
-        <w:t>Banda Aceh, Indonesia</w:t>
+        <w:t>National Research and Innovation Agency, Jakarta 10340, Indonesia</w:t>
       </w:r>
       <w:r>
         <w:rPr>
@@ -1105,27 +1070,14 @@
       <w:r>
         <w:t xml:space="preserve">Fig. </w:t>
       </w:r>
-      <w:r>
-        <w:fldChar w:fldCharType="begin"/>
-      </w:r>
-      <w:r>
-        <w:instrText xml:space="preserve"> SEQ Fig. \* ARABIC </w:instrText>
-      </w:r>
-      <w:r>
-        <w:fldChar w:fldCharType="separate"/>
-      </w:r>
-      <w:r>
-        <w:rPr>
-          <w:noProof/>
-        </w:rPr>
-        <w:t>1</w:t>
-      </w:r>
-      <w:r>
-        <w:rPr>
-          <w:noProof/>
-        </w:rPr>
-        <w:fldChar w:fldCharType="end"/>
-      </w:r>
+      <w:fldSimple w:instr=" SEQ Fig. \* ARABIC ">
+        <w:r>
+          <w:rPr>
+            <w:noProof/>
+          </w:rPr>
+          <w:t>1</w:t>
+        </w:r>
+      </w:fldSimple>
       <w:bookmarkEnd w:id="1"/>
       <w:r>
         <w:rPr>
@@ -1533,27 +1485,14 @@
       <w:r>
         <w:t xml:space="preserve">Table </w:t>
       </w:r>
-      <w:r>
-        <w:fldChar w:fldCharType="begin"/>
-      </w:r>
-      <w:r>
-        <w:instrText xml:space="preserve"> SEQ Table \* ARABIC </w:instrText>
-      </w:r>
-      <w:r>
-        <w:fldChar w:fldCharType="separate"/>
-      </w:r>
-      <w:r>
-        <w:rPr>
-          <w:noProof/>
-        </w:rPr>
-        <w:t>1</w:t>
-      </w:r>
-      <w:r>
-        <w:rPr>
-          <w:noProof/>
-        </w:rPr>
-        <w:fldChar w:fldCharType="end"/>
-      </w:r>
+      <w:fldSimple w:instr=" SEQ Table \* ARABIC ">
+        <w:r>
+          <w:rPr>
+            <w:noProof/>
+          </w:rPr>
+          <w:t>1</w:t>
+        </w:r>
+      </w:fldSimple>
       <w:bookmarkEnd w:id="2"/>
       <w:r>
         <w:rPr>
@@ -1924,27 +1863,14 @@
       <w:r>
         <w:t xml:space="preserve">Table </w:t>
       </w:r>
-      <w:r>
-        <w:fldChar w:fldCharType="begin"/>
-      </w:r>
-      <w:r>
-        <w:instrText xml:space="preserve"> SEQ Table \* ARABIC </w:instrText>
-      </w:r>
-      <w:r>
-        <w:fldChar w:fldCharType="separate"/>
-      </w:r>
-      <w:r>
-        <w:rPr>
-          <w:noProof/>
-        </w:rPr>
-        <w:t>2</w:t>
-      </w:r>
-      <w:r>
-        <w:rPr>
-          <w:noProof/>
-        </w:rPr>
-        <w:fldChar w:fldCharType="end"/>
-      </w:r>
+      <w:fldSimple w:instr=" SEQ Table \* ARABIC ">
+        <w:r>
+          <w:rPr>
+            <w:noProof/>
+          </w:rPr>
+          <w:t>2</w:t>
+        </w:r>
+      </w:fldSimple>
       <w:bookmarkEnd w:id="3"/>
       <w:r>
         <w:rPr>
@@ -2561,30 +2487,14 @@
       <w:r>
         <w:t xml:space="preserve">Table </w:t>
       </w:r>
-      <w:r>
-        <w:fldChar w:fldCharType="begin"/>
-      </w:r>
-      <w:r>
-        <w:instrText xml:space="preserve"> </w:instrText>
-      </w:r>
-      <w:r>
-        <w:instrText xml:space="preserve">SEQ Table \* ARABIC </w:instrText>
-      </w:r>
-      <w:r>
-        <w:fldChar w:fldCharType="separate"/>
-      </w:r>
-      <w:r>
-        <w:rPr>
-          <w:noProof/>
-        </w:rPr>
-        <w:t>3</w:t>
-      </w:r>
-      <w:r>
-        <w:rPr>
-          <w:noProof/>
-        </w:rPr>
-        <w:fldChar w:fldCharType="end"/>
-      </w:r>
+      <w:fldSimple w:instr=" SEQ Table \* ARABIC ">
+        <w:r>
+          <w:rPr>
+            <w:noProof/>
+          </w:rPr>
+          <w:t>3</w:t>
+        </w:r>
+      </w:fldSimple>
       <w:bookmarkEnd w:id="4"/>
       <w:r>
         <w:rPr>
@@ -2960,27 +2870,14 @@
       <w:r>
         <w:t xml:space="preserve">Table </w:t>
       </w:r>
-      <w:r>
-        <w:fldChar w:fldCharType="begin"/>
-      </w:r>
-      <w:r>
-        <w:instrText xml:space="preserve"> SEQ Table \* ARABIC </w:instrText>
-      </w:r>
-      <w:r>
-        <w:fldChar w:fldCharType="separate"/>
-      </w:r>
-      <w:r>
-        <w:rPr>
-          <w:noProof/>
-        </w:rPr>
-        <w:t>4</w:t>
-      </w:r>
-      <w:r>
-        <w:rPr>
-          <w:noProof/>
-        </w:rPr>
-        <w:fldChar w:fldCharType="end"/>
-      </w:r>
+      <w:fldSimple w:instr=" SEQ Table \* ARABIC ">
+        <w:r>
+          <w:rPr>
+            <w:noProof/>
+          </w:rPr>
+          <w:t>4</w:t>
+        </w:r>
+      </w:fldSimple>
       <w:bookmarkEnd w:id="5"/>
       <w:r>
         <w:rPr>
@@ -3799,27 +3696,14 @@
       <w:r>
         <w:t xml:space="preserve">Fig. </w:t>
       </w:r>
-      <w:r>
-        <w:fldChar w:fldCharType="begin"/>
-      </w:r>
-      <w:r>
-        <w:instrText xml:space="preserve"> SEQ Fig. \* ARABIC </w:instrText>
-      </w:r>
-      <w:r>
-        <w:fldChar w:fldCharType="separate"/>
-      </w:r>
-      <w:r>
-        <w:rPr>
-          <w:noProof/>
-        </w:rPr>
-        <w:t>2</w:t>
-      </w:r>
-      <w:r>
-        <w:rPr>
-          <w:noProof/>
-        </w:rPr>
-        <w:fldChar w:fldCharType="end"/>
-      </w:r>
+      <w:fldSimple w:instr=" SEQ Fig. \* ARABIC ">
+        <w:r>
+          <w:rPr>
+            <w:noProof/>
+          </w:rPr>
+          <w:t>2</w:t>
+        </w:r>
+      </w:fldSimple>
       <w:bookmarkEnd w:id="7"/>
       <w:r>
         <w:rPr>
@@ -4108,27 +3992,14 @@
       <w:r>
         <w:t xml:space="preserve">Table </w:t>
       </w:r>
-      <w:r>
-        <w:fldChar w:fldCharType="begin"/>
-      </w:r>
-      <w:r>
-        <w:instrText xml:space="preserve"> SEQ Table \* ARABIC </w:instrText>
-      </w:r>
-      <w:r>
-        <w:fldChar w:fldCharType="separate"/>
-      </w:r>
-      <w:r>
-        <w:rPr>
-          <w:noProof/>
-        </w:rPr>
-        <w:t>5</w:t>
-      </w:r>
-      <w:r>
-        <w:rPr>
-          <w:noProof/>
-        </w:rPr>
-        <w:fldChar w:fldCharType="end"/>
-      </w:r>
+      <w:fldSimple w:instr=" SEQ Table \* ARABIC ">
+        <w:r>
+          <w:rPr>
+            <w:noProof/>
+          </w:rPr>
+          <w:t>5</w:t>
+        </w:r>
+      </w:fldSimple>
       <w:bookmarkEnd w:id="9"/>
       <w:r>
         <w:rPr>
@@ -4597,30 +4468,14 @@
       <w:r>
         <w:t xml:space="preserve">Table </w:t>
       </w:r>
-      <w:r>
-        <w:fldChar w:fldCharType="begin"/>
-      </w:r>
-      <w:r>
-        <w:instrText xml:space="preserve"> SEQ Ta</w:instrText>
-      </w:r>
-      <w:r>
-        <w:instrText xml:space="preserve">ble \* ARABIC </w:instrText>
-      </w:r>
-      <w:r>
-        <w:fldChar w:fldCharType="separate"/>
-      </w:r>
-      <w:r>
-        <w:rPr>
-          <w:noProof/>
-        </w:rPr>
-        <w:t>6</w:t>
-      </w:r>
-      <w:r>
-        <w:rPr>
-          <w:noProof/>
-        </w:rPr>
-        <w:fldChar w:fldCharType="end"/>
-      </w:r>
+      <w:fldSimple w:instr=" SEQ Table \* ARABIC ">
+        <w:r>
+          <w:rPr>
+            <w:noProof/>
+          </w:rPr>
+          <w:t>6</w:t>
+        </w:r>
+      </w:fldSimple>
       <w:r>
         <w:rPr>
           <w:lang w:val="id-ID"/>
@@ -5181,27 +5036,14 @@
       <w:r>
         <w:t xml:space="preserve">Table </w:t>
       </w:r>
-      <w:r>
-        <w:fldChar w:fldCharType="begin"/>
-      </w:r>
-      <w:r>
-        <w:instrText xml:space="preserve"> SEQ Table \* ARABIC </w:instrText>
-      </w:r>
-      <w:r>
-        <w:fldChar w:fldCharType="separate"/>
-      </w:r>
-      <w:r>
-        <w:rPr>
-          <w:noProof/>
-        </w:rPr>
-        <w:t>7</w:t>
-      </w:r>
-      <w:r>
-        <w:rPr>
-          <w:noProof/>
-        </w:rPr>
-        <w:fldChar w:fldCharType="end"/>
-      </w:r>
+      <w:fldSimple w:instr=" SEQ Table \* ARABIC ">
+        <w:r>
+          <w:rPr>
+            <w:noProof/>
+          </w:rPr>
+          <w:t>7</w:t>
+        </w:r>
+      </w:fldSimple>
       <w:bookmarkEnd w:id="12"/>
       <w:r>
         <w:rPr>

</xml_diff>

<commit_message>
Commit 6 Perbaiki Afiliasi Dosen
Perbaiki Afiliasi Dosen Pembimbing
</commit_message>
<xml_diff>
--- a/Hary_Rachmat-2108207010009-ICID-template-a4.docx
+++ b/Hary_Rachmat-2108207010009-ICID-template-a4.docx
@@ -60,6 +60,7 @@
         <w:pStyle w:val="Author"/>
         <w:spacing w:before="12pt"/>
         <w:rPr>
+          <w:i/>
           <w:sz w:val="18"/>
           <w:szCs w:val="18"/>
           <w:lang w:val="id-ID"/>
@@ -94,14 +95,7 @@
           <w:sz w:val="18"/>
           <w:szCs w:val="18"/>
         </w:rPr>
-        <w:t>Informatics Department</w:t>
-      </w:r>
-      <w:r>
-        <w:rPr>
-          <w:sz w:val="18"/>
-          <w:szCs w:val="18"/>
-        </w:rPr>
-        <w:br/>
+        <w:t>Department</w:t>
       </w:r>
       <w:r>
         <w:rPr>
@@ -110,33 +104,7 @@
           <w:sz w:val="18"/>
           <w:szCs w:val="18"/>
         </w:rPr>
-        <w:t>Syiah Kuala University</w:t>
-      </w:r>
-      <w:r>
-        <w:rPr>
-          <w:i/>
-          <w:sz w:val="18"/>
-          <w:szCs w:val="18"/>
-          <w:lang w:val="id-ID"/>
-        </w:rPr>
         <w:t xml:space="preserve"> </w:t>
-      </w:r>
-      <w:r>
-        <w:rPr>
-          <w:i/>
-          <w:sz w:val="18"/>
-          <w:szCs w:val="18"/>
-          <w:lang w:val="id-ID"/>
-        </w:rPr>
-        <w:t>Faculty of Mathematics and Natural Sciences</w:t>
-      </w:r>
-      <w:r>
-        <w:rPr>
-          <w:i/>
-          <w:sz w:val="18"/>
-          <w:szCs w:val="18"/>
-        </w:rPr>
-        <w:br/>
       </w:r>
       <w:r>
         <w:rPr>
@@ -144,55 +112,9 @@
           <w:iCs/>
           <w:sz w:val="18"/>
           <w:szCs w:val="18"/>
-        </w:rPr>
-        <w:t>Banda Aceh, Indonesia</w:t>
-      </w:r>
-      <w:r>
-        <w:rPr>
-          <w:sz w:val="18"/>
-          <w:szCs w:val="18"/>
-        </w:rPr>
-        <w:br/>
-      </w:r>
-      <w:r>
-        <w:rPr>
-          <w:sz w:val="18"/>
-          <w:szCs w:val="18"/>
-          <w:lang w:val="id-ID"/>
-        </w:rPr>
-        <w:t>haryrachmat10@gmail.com</w:t>
-      </w:r>
-    </w:p>
-    <w:p>
-      <w:pPr>
-        <w:pStyle w:val="Author"/>
-        <w:spacing w:before="0pt"/>
-        <w:rPr>
-          <w:sz w:val="18"/>
-          <w:szCs w:val="18"/>
-        </w:rPr>
-      </w:pPr>
-      <w:r>
-        <w:rPr>
-          <w:sz w:val="18"/>
-          <w:szCs w:val="18"/>
-        </w:rPr>
-        <w:br w:type="column"/>
-      </w:r>
-      <w:r>
-        <w:rPr>
-          <w:sz w:val="18"/>
-          <w:szCs w:val="18"/>
-          <w:lang w:val="id-ID"/>
-        </w:rPr>
-        <w:t>Hammam Riza</w:t>
-      </w:r>
-      <w:r>
-        <w:rPr>
-          <w:sz w:val="18"/>
-          <w:szCs w:val="18"/>
-        </w:rPr>
-        <w:br/>
+          <w:lang w:val="id-ID"/>
+        </w:rPr>
+        <w:t xml:space="preserve">of </w:t>
       </w:r>
       <w:r>
         <w:rPr>
@@ -201,11 +123,10 @@
           <w:sz w:val="18"/>
           <w:szCs w:val="18"/>
         </w:rPr>
-        <w:t>Research Centre for Artificial Intelligence and Cyber Security</w:t>
-      </w:r>
-      <w:r>
-        <w:rPr>
-          <w:i/>
+        <w:t xml:space="preserve">Informatics </w:t>
+      </w:r>
+      <w:r>
+        <w:rPr>
           <w:sz w:val="18"/>
           <w:szCs w:val="18"/>
         </w:rPr>
@@ -218,59 +139,7 @@
           <w:sz w:val="18"/>
           <w:szCs w:val="18"/>
         </w:rPr>
-        <w:t>National Research and Innovation Agency, Jakarta 10340, Indonesia</w:t>
-      </w:r>
-      <w:r>
-        <w:rPr>
-          <w:sz w:val="18"/>
-          <w:szCs w:val="18"/>
-        </w:rPr>
-        <w:br/>
-      </w:r>
-      <w:r>
-        <w:rPr>
-          <w:sz w:val="18"/>
-          <w:szCs w:val="18"/>
-        </w:rPr>
-        <w:t>hammamriza@usk.ac.id</w:t>
-      </w:r>
-    </w:p>
-    <w:p>
-      <w:pPr>
-        <w:pStyle w:val="Author"/>
-        <w:spacing w:before="5pt" w:beforeAutospacing="1"/>
-        <w:rPr>
-          <w:sz w:val="18"/>
-          <w:szCs w:val="18"/>
-        </w:rPr>
-      </w:pPr>
-      <w:r>
-        <w:rPr>
-          <w:sz w:val="18"/>
-          <w:szCs w:val="18"/>
-        </w:rPr>
-        <w:t xml:space="preserve"> </w:t>
-      </w:r>
-      <w:r>
-        <w:rPr>
-          <w:sz w:val="18"/>
-          <w:szCs w:val="18"/>
-        </w:rPr>
-        <w:br w:type="column"/>
-      </w:r>
-      <w:r>
-        <w:rPr>
-          <w:sz w:val="18"/>
-          <w:szCs w:val="18"/>
-        </w:rPr>
-        <w:t>Taufik Fuadi Abidin</w:t>
-      </w:r>
-      <w:r>
-        <w:rPr>
-          <w:sz w:val="18"/>
-          <w:szCs w:val="18"/>
-        </w:rPr>
-        <w:br/>
+        <w:t>Universit</w:t>
       </w:r>
       <w:r>
         <w:rPr>
@@ -278,16 +147,9 @@
           <w:iCs/>
           <w:sz w:val="18"/>
           <w:szCs w:val="18"/>
-        </w:rPr>
-        <w:t>Informatics Department</w:t>
-      </w:r>
-      <w:r>
-        <w:rPr>
-          <w:i/>
-          <w:sz w:val="18"/>
-          <w:szCs w:val="18"/>
-        </w:rPr>
-        <w:br/>
+          <w:lang w:val="id-ID"/>
+        </w:rPr>
+        <w:t>as</w:t>
       </w:r>
       <w:r>
         <w:rPr>
@@ -296,33 +158,7 @@
           <w:sz w:val="18"/>
           <w:szCs w:val="18"/>
         </w:rPr>
-        <w:t>Syiah Kuala University</w:t>
-      </w:r>
-      <w:r>
-        <w:rPr>
-          <w:i/>
-          <w:sz w:val="18"/>
-          <w:szCs w:val="18"/>
-          <w:lang w:val="id-ID"/>
-        </w:rPr>
         <w:t xml:space="preserve"> </w:t>
-      </w:r>
-      <w:r>
-        <w:rPr>
-          <w:i/>
-          <w:sz w:val="18"/>
-          <w:szCs w:val="18"/>
-          <w:lang w:val="id-ID"/>
-        </w:rPr>
-        <w:t>Faculty of Mathematics and Natural Sciences</w:t>
-      </w:r>
-      <w:r>
-        <w:rPr>
-          <w:i/>
-          <w:sz w:val="18"/>
-          <w:szCs w:val="18"/>
-        </w:rPr>
-        <w:br/>
       </w:r>
       <w:r>
         <w:rPr>
@@ -331,22 +167,389 @@
           <w:sz w:val="18"/>
           <w:szCs w:val="18"/>
         </w:rPr>
-        <w:t>Banda Aceh, Indonesia</w:t>
-      </w:r>
-      <w:r>
+        <w:t xml:space="preserve">Syiah Kuala </w:t>
+      </w:r>
+    </w:p>
+    <w:p>
+      <w:pPr>
+        <w:pStyle w:val="Author"/>
+        <w:spacing w:before="0pt"/>
         <w:rPr>
           <w:sz w:val="18"/>
           <w:szCs w:val="18"/>
-        </w:rPr>
-        <w:br/>
-      </w:r>
+          <w:lang w:val="id-ID"/>
+        </w:rPr>
+      </w:pPr>
       <w:r>
         <w:rPr>
           <w:sz w:val="18"/>
           <w:szCs w:val="18"/>
         </w:rPr>
+        <w:t>Aceh, Indonesia</w:t>
+      </w:r>
+      <w:r>
+        <w:rPr>
+          <w:sz w:val="18"/>
+          <w:szCs w:val="18"/>
+        </w:rPr>
+        <w:br/>
+      </w:r>
+      <w:r>
+        <w:rPr>
+          <w:sz w:val="18"/>
+          <w:szCs w:val="18"/>
+          <w:lang w:val="id-ID"/>
+        </w:rPr>
+        <w:t>haryrachmat10@gmail.com</w:t>
+      </w:r>
+    </w:p>
+    <w:p>
+      <w:pPr>
+        <w:pStyle w:val="Author"/>
+        <w:spacing w:before="0pt"/>
+        <w:rPr>
+          <w:i/>
+          <w:iCs/>
+          <w:sz w:val="18"/>
+          <w:szCs w:val="18"/>
+        </w:rPr>
+      </w:pPr>
+      <w:r>
+        <w:rPr>
+          <w:sz w:val="18"/>
+          <w:szCs w:val="18"/>
+        </w:rPr>
+        <w:br w:type="column"/>
+      </w:r>
+      <w:r>
+        <w:rPr>
+          <w:sz w:val="18"/>
+          <w:szCs w:val="18"/>
+          <w:lang w:val="id-ID"/>
+        </w:rPr>
+        <w:t>Hammam Riza</w:t>
+      </w:r>
+      <w:r>
+        <w:rPr>
+          <w:sz w:val="18"/>
+          <w:szCs w:val="18"/>
+        </w:rPr>
+        <w:br/>
+      </w:r>
+      <w:r>
+        <w:rPr>
+          <w:i/>
+          <w:iCs/>
+          <w:sz w:val="18"/>
+          <w:szCs w:val="18"/>
+        </w:rPr>
+        <w:t>Research Cente</w:t>
+      </w:r>
+      <w:r>
+        <w:rPr>
+          <w:i/>
+          <w:iCs/>
+          <w:sz w:val="18"/>
+          <w:szCs w:val="18"/>
+          <w:lang w:val="id-ID"/>
+        </w:rPr>
+        <w:t>r</w:t>
+      </w:r>
+      <w:r>
+        <w:rPr>
+          <w:i/>
+          <w:iCs/>
+          <w:sz w:val="18"/>
+          <w:szCs w:val="18"/>
+        </w:rPr>
+        <w:t xml:space="preserve"> for Artificial</w:t>
+      </w:r>
+      <w:r>
+        <w:rPr>
+          <w:i/>
+          <w:iCs/>
+          <w:sz w:val="18"/>
+          <w:szCs w:val="18"/>
+          <w:lang w:val="id-ID"/>
+        </w:rPr>
+        <w:t xml:space="preserve"> </w:t>
+      </w:r>
+      <w:r>
+        <w:rPr>
+          <w:i/>
+          <w:iCs/>
+          <w:sz w:val="18"/>
+          <w:szCs w:val="18"/>
+        </w:rPr>
+        <w:t>Intelligence and Cyber Security</w:t>
+      </w:r>
+      <w:r>
+        <w:rPr>
+          <w:i/>
+          <w:sz w:val="18"/>
+          <w:szCs w:val="18"/>
+        </w:rPr>
+        <w:br/>
+      </w:r>
+      <w:r>
+        <w:rPr>
+          <w:i/>
+          <w:iCs/>
+          <w:sz w:val="18"/>
+          <w:szCs w:val="18"/>
+        </w:rPr>
+        <w:t>National Research and Innovation Agency</w:t>
+      </w:r>
+      <w:r>
+        <w:rPr>
+          <w:i/>
+          <w:iCs/>
+          <w:sz w:val="18"/>
+          <w:szCs w:val="18"/>
+          <w:lang w:val="id-ID"/>
+        </w:rPr>
+        <w:t xml:space="preserve"> (BRIN)</w:t>
+      </w:r>
+      <w:r>
+        <w:rPr>
+          <w:i/>
+          <w:iCs/>
+          <w:sz w:val="18"/>
+          <w:szCs w:val="18"/>
+        </w:rPr>
+        <w:t xml:space="preserve"> </w:t>
+      </w:r>
+    </w:p>
+    <w:p>
+      <w:pPr>
+        <w:pStyle w:val="Author"/>
+        <w:spacing w:before="0pt"/>
+        <w:rPr>
+          <w:sz w:val="18"/>
+          <w:szCs w:val="18"/>
+        </w:rPr>
+      </w:pPr>
+      <w:r>
+        <w:rPr>
+          <w:sz w:val="18"/>
+          <w:szCs w:val="18"/>
+        </w:rPr>
+        <w:t>Jakarta, Indonesia</w:t>
+      </w:r>
+      <w:r>
+        <w:rPr>
+          <w:sz w:val="18"/>
+          <w:szCs w:val="18"/>
+        </w:rPr>
+        <w:br/>
+      </w:r>
+      <w:r>
+        <w:rPr>
+          <w:sz w:val="18"/>
+          <w:szCs w:val="18"/>
+        </w:rPr>
+        <w:t>hammam</w:t>
+      </w:r>
+      <w:r>
+        <w:rPr>
+          <w:sz w:val="18"/>
+          <w:szCs w:val="18"/>
+          <w:lang w:val="id-ID"/>
+        </w:rPr>
+        <w:t>.</w:t>
+      </w:r>
+      <w:r>
+        <w:rPr>
+          <w:sz w:val="18"/>
+          <w:szCs w:val="18"/>
+        </w:rPr>
+        <w:t>riza@</w:t>
+      </w:r>
+      <w:r>
+        <w:rPr>
+          <w:sz w:val="18"/>
+          <w:szCs w:val="18"/>
+          <w:lang w:val="id-ID"/>
+        </w:rPr>
+        <w:t>brin</w:t>
+      </w:r>
+      <w:r>
+        <w:rPr>
+          <w:sz w:val="18"/>
+          <w:szCs w:val="18"/>
+        </w:rPr>
+        <w:t>.</w:t>
+      </w:r>
+      <w:r>
+        <w:rPr>
+          <w:sz w:val="18"/>
+          <w:szCs w:val="18"/>
+          <w:lang w:val="id-ID"/>
+        </w:rPr>
+        <w:t>go</w:t>
+      </w:r>
+      <w:r>
+        <w:rPr>
+          <w:sz w:val="18"/>
+          <w:szCs w:val="18"/>
+        </w:rPr>
+        <w:t>.id</w:t>
+      </w:r>
+    </w:p>
+    <w:p>
+      <w:pPr>
+        <w:pStyle w:val="Author"/>
+        <w:spacing w:before="5pt" w:beforeAutospacing="1"/>
+        <w:rPr>
+          <w:i/>
+          <w:sz w:val="18"/>
+          <w:szCs w:val="18"/>
+          <w:lang w:val="id-ID"/>
+        </w:rPr>
+      </w:pPr>
+      <w:r>
+        <w:rPr>
+          <w:sz w:val="18"/>
+          <w:szCs w:val="18"/>
+        </w:rPr>
+        <w:t xml:space="preserve"> </w:t>
+      </w:r>
+      <w:r>
+        <w:rPr>
+          <w:sz w:val="18"/>
+          <w:szCs w:val="18"/>
+        </w:rPr>
+        <w:br w:type="column"/>
+      </w:r>
+      <w:r>
+        <w:rPr>
+          <w:sz w:val="18"/>
+          <w:szCs w:val="18"/>
+        </w:rPr>
+        <w:t>Taufik Fuadi Abidin</w:t>
+      </w:r>
+      <w:r>
+        <w:rPr>
+          <w:sz w:val="18"/>
+          <w:szCs w:val="18"/>
+        </w:rPr>
+        <w:br/>
+      </w:r>
+      <w:r>
+        <w:rPr>
+          <w:i/>
+          <w:iCs/>
+          <w:sz w:val="18"/>
+          <w:szCs w:val="18"/>
+        </w:rPr>
+        <w:t>Department</w:t>
+      </w:r>
+      <w:r>
+        <w:rPr>
+          <w:i/>
+          <w:iCs/>
+          <w:sz w:val="18"/>
+          <w:szCs w:val="18"/>
+        </w:rPr>
+        <w:t xml:space="preserve"> </w:t>
+      </w:r>
+      <w:r>
+        <w:rPr>
+          <w:i/>
+          <w:iCs/>
+          <w:sz w:val="18"/>
+          <w:szCs w:val="18"/>
+          <w:lang w:val="id-ID"/>
+        </w:rPr>
+        <w:t xml:space="preserve">of </w:t>
+      </w:r>
+      <w:r>
+        <w:rPr>
+          <w:i/>
+          <w:iCs/>
+          <w:sz w:val="18"/>
+          <w:szCs w:val="18"/>
+        </w:rPr>
+        <w:t xml:space="preserve">Informatics </w:t>
+      </w:r>
+      <w:r>
+        <w:rPr>
+          <w:i/>
+          <w:sz w:val="18"/>
+          <w:szCs w:val="18"/>
+        </w:rPr>
+        <w:br/>
+      </w:r>
+      <w:r>
+        <w:rPr>
+          <w:i/>
+          <w:iCs/>
+          <w:sz w:val="18"/>
+          <w:szCs w:val="18"/>
+        </w:rPr>
+        <w:t>Universit</w:t>
+      </w:r>
+      <w:r>
+        <w:rPr>
+          <w:i/>
+          <w:iCs/>
+          <w:sz w:val="18"/>
+          <w:szCs w:val="18"/>
+          <w:lang w:val="id-ID"/>
+        </w:rPr>
+        <w:t xml:space="preserve">as </w:t>
+      </w:r>
+      <w:r>
+        <w:rPr>
+          <w:i/>
+          <w:iCs/>
+          <w:sz w:val="18"/>
+          <w:szCs w:val="18"/>
+        </w:rPr>
+        <w:t xml:space="preserve">Syiah Kuala </w:t>
+      </w:r>
+    </w:p>
+    <w:p>
+      <w:pPr>
+        <w:pStyle w:val="Author"/>
+        <w:spacing w:before="0pt"/>
+        <w:rPr>
+          <w:sz w:val="18"/>
+          <w:szCs w:val="18"/>
+        </w:rPr>
+      </w:pPr>
+      <w:r>
+        <w:rPr>
+          <w:sz w:val="18"/>
+          <w:szCs w:val="18"/>
+        </w:rPr>
+        <w:t>Aceh, Indonesia</w:t>
+      </w:r>
+      <w:r>
+        <w:rPr>
+          <w:sz w:val="18"/>
+          <w:szCs w:val="18"/>
+        </w:rPr>
+        <w:br/>
+      </w:r>
+      <w:r>
+        <w:rPr>
+          <w:sz w:val="18"/>
+          <w:szCs w:val="18"/>
+        </w:rPr>
         <w:t>taufik.abidin@usk.ac.id</w:t>
       </w:r>
+    </w:p>
+    <w:p>
+      <w:pPr>
+        <w:sectPr>
+          <w:type w:val="continuous"/>
+          <w:pgSz w:w="595.30pt" w:h="841.90pt" w:code="9"/>
+          <w:pgMar w:top="22.50pt" w:right="44.65pt" w:bottom="72pt" w:left="44.65pt" w:header="36pt" w:footer="36pt" w:gutter="0pt"/>
+          <w:cols w:num="3" w:space="40.20pt"/>
+          <w:docGrid w:linePitch="360"/>
+        </w:sectPr>
+      </w:pPr>
     </w:p>
     <w:p>
       <w:pPr>
@@ -358,17 +561,6 @@
           <w:docGrid w:linePitch="360"/>
         </w:sectPr>
       </w:pPr>
-    </w:p>
-    <w:p>
-      <w:pPr>
-        <w:sectPr>
-          <w:type w:val="continuous"/>
-          <w:pgSz w:w="595.30pt" w:h="841.90pt" w:code="9"/>
-          <w:pgMar w:top="22.50pt" w:right="44.65pt" w:bottom="72pt" w:left="44.65pt" w:header="36pt" w:footer="36pt" w:gutter="0pt"/>
-          <w:cols w:num="3" w:space="36pt"/>
-          <w:docGrid w:linePitch="360"/>
-        </w:sectPr>
-      </w:pPr>
       <w:r>
         <w:br w:type="column"/>
       </w:r>
@@ -721,7 +913,10 @@
         <w:t xml:space="preserve"> </w:t>
       </w:r>
       <w:r>
-        <w:t xml:space="preserve">conducted a comparative analysis of LLMs to extract the needs of travel customers from </w:t>
+        <w:t xml:space="preserve">conducted a comparative analysis of </w:t>
+      </w:r>
+      <w:r>
+        <w:t xml:space="preserve">LLMs to extract the needs of travel customers from </w:t>
       </w:r>
       <w:r>
         <w:rPr>
@@ -925,6 +1120,7 @@
         <w:pStyle w:val="Heading2"/>
       </w:pPr>
       <w:r>
+        <w:lastRenderedPageBreak/>
         <w:t>Quantization and Model Training</w:t>
       </w:r>
     </w:p>
@@ -1009,7 +1205,6 @@
         <w:ind w:start="14.20pt" w:hanging="14.20pt"/>
       </w:pPr>
       <w:r>
-        <w:lastRenderedPageBreak/>
         <w:t>Model Quantization and Data Preparation</w:t>
       </w:r>
     </w:p>
@@ -1070,14 +1265,27 @@
       <w:r>
         <w:t xml:space="preserve">Fig. </w:t>
       </w:r>
-      <w:fldSimple w:instr=" SEQ Fig. \* ARABIC ">
-        <w:r>
-          <w:rPr>
-            <w:noProof/>
-          </w:rPr>
-          <w:t>1</w:t>
-        </w:r>
-      </w:fldSimple>
+      <w:r>
+        <w:fldChar w:fldCharType="begin"/>
+      </w:r>
+      <w:r>
+        <w:instrText xml:space="preserve"> SEQ Fig. \* ARABIC </w:instrText>
+      </w:r>
+      <w:r>
+        <w:fldChar w:fldCharType="separate"/>
+      </w:r>
+      <w:r>
+        <w:rPr>
+          <w:noProof/>
+        </w:rPr>
+        <w:t>1</w:t>
+      </w:r>
+      <w:r>
+        <w:rPr>
+          <w:noProof/>
+        </w:rPr>
+        <w:fldChar w:fldCharType="end"/>
+      </w:r>
       <w:bookmarkEnd w:id="1"/>
       <w:r>
         <w:rPr>
@@ -1333,10 +1541,10 @@
         <w:fldChar w:fldCharType="end"/>
       </w:r>
       <w:r>
-        <w:t xml:space="preserve"> involves freezing on pre-trained weights on the original model and creating a new version on the matrix with lower rank values for layers and query values. This lower-rated matrix has values on significantly fewer parameters than the original model, allowing for adjustment of memory usage on GPUs with smaller storage sizes. The advantage of this method can be seen in the ability in many LoRA adapters to reuse native LLMs, thereby reducing the overall memory usage required when providing answer text in use cases in tasks on specific domains as well as in various cases to be applied. Unlike LoRA, the QLoRA method represents an iteration of the LoRA method that will save more storage on memory. The QLoRA method takes LoRA one step further by measuring the value or weight on a LoRA adapter with a smaller matrix value to a lower precision value (e.g., the model weight value becomes 4-bit, and not the value </w:t>
-      </w:r>
-      <w:r>
-        <w:t>on a model with an initial value of 8-bit). This can reduce the memory size and requirements on model storage. In the QLoRA method, the trained model is loaded into GPU memory with a quantized 4-bit weight value, in contrast to the 8-bit model used in the LoRA method. Despite the decrease in bit precision values, the QLoRA method can maintain a level of effectiveness comparable to that of the LoRA method. So this study uses a parameter-efficient improvement method with QLoRA. The fine-tuning method used for LLM training is by using the Unsloth library and Huggingface's TRL library</w:t>
+        <w:t xml:space="preserve"> involves freezing on pre-trained weights on the original model and creating a new version on the matrix with lower rank values for layers and query values. This lower-rated matrix has values on significantly fewer parameters than the original model, allowing for adjustment of memory usage on GPUs with smaller storage sizes. The advantage of this method can be seen in the ability in many LoRA adapters to reuse native LLMs, thereby reducing the overall memory usage required when providing answer text in use cases in tasks on specific domains as well as in various cases to be applied. Unlike LoRA, the QLoRA method </w:t>
+      </w:r>
+      <w:r>
+        <w:t>represents an iteration of the LoRA method that will save more storage on memory. The QLoRA method takes LoRA one step further by measuring the value or weight on a LoRA adapter with a smaller matrix value to a lower precision value (e.g., the model weight value becomes 4-bit, and not the value on a model with an initial value of 8-bit). This can reduce the memory size and requirements on model storage. In the QLoRA method, the trained model is loaded into GPU memory with a quantized 4-bit weight value, in contrast to the 8-bit model used in the LoRA method. Despite the decrease in bit precision values, the QLoRA method can maintain a level of effectiveness comparable to that of the LoRA method. So this study uses a parameter-efficient improvement method with QLoRA. The fine-tuning method used for LLM training is by using the Unsloth library and Huggingface's TRL library</w:t>
       </w:r>
       <w:r>
         <w:fldChar w:fldCharType="begin" w:fldLock="1"/>
@@ -1485,14 +1693,27 @@
       <w:r>
         <w:t xml:space="preserve">Table </w:t>
       </w:r>
-      <w:fldSimple w:instr=" SEQ Table \* ARABIC ">
-        <w:r>
-          <w:rPr>
-            <w:noProof/>
-          </w:rPr>
-          <w:t>1</w:t>
-        </w:r>
-      </w:fldSimple>
+      <w:r>
+        <w:fldChar w:fldCharType="begin"/>
+      </w:r>
+      <w:r>
+        <w:instrText xml:space="preserve"> SEQ Table \* ARABIC </w:instrText>
+      </w:r>
+      <w:r>
+        <w:fldChar w:fldCharType="separate"/>
+      </w:r>
+      <w:r>
+        <w:rPr>
+          <w:noProof/>
+        </w:rPr>
+        <w:t>1</w:t>
+      </w:r>
+      <w:r>
+        <w:rPr>
+          <w:noProof/>
+        </w:rPr>
+        <w:fldChar w:fldCharType="end"/>
+      </w:r>
       <w:bookmarkEnd w:id="2"/>
       <w:r>
         <w:rPr>
@@ -1863,14 +2084,27 @@
       <w:r>
         <w:t xml:space="preserve">Table </w:t>
       </w:r>
-      <w:fldSimple w:instr=" SEQ Table \* ARABIC ">
-        <w:r>
-          <w:rPr>
-            <w:noProof/>
-          </w:rPr>
-          <w:t>2</w:t>
-        </w:r>
-      </w:fldSimple>
+      <w:r>
+        <w:fldChar w:fldCharType="begin"/>
+      </w:r>
+      <w:r>
+        <w:instrText xml:space="preserve"> SEQ Table \* ARABIC </w:instrText>
+      </w:r>
+      <w:r>
+        <w:fldChar w:fldCharType="separate"/>
+      </w:r>
+      <w:r>
+        <w:rPr>
+          <w:noProof/>
+        </w:rPr>
+        <w:t>2</w:t>
+      </w:r>
+      <w:r>
+        <w:rPr>
+          <w:noProof/>
+        </w:rPr>
+        <w:fldChar w:fldCharType="end"/>
+      </w:r>
       <w:bookmarkEnd w:id="3"/>
       <w:r>
         <w:rPr>
@@ -2324,6 +2558,7 @@
               <w:rPr>
                 <w:lang w:val="id-ID"/>
               </w:rPr>
+              <w:lastRenderedPageBreak/>
               <w:t>loftq_config</w:t>
             </w:r>
           </w:p>
@@ -2431,11 +2666,7 @@
         <w:t>Supervised Fine-tuning Trainer</w:t>
       </w:r>
       <w:r>
-        <w:t xml:space="preserve"> which helps the fine-tuning process.  Starting with initializing the model, along with the </w:t>
-      </w:r>
-      <w:r>
-        <w:lastRenderedPageBreak/>
-        <w:t xml:space="preserve">dataset to be refined, tokenizer and all necessary Training Arguments (learning speed, maximum steps, weight reduction, optimization, etc) </w:t>
+        <w:t xml:space="preserve"> which helps the fine-tuning process.  Starting with initializing the model, along with the dataset to be refined, tokenizer and all necessary Training Arguments (learning speed, maximum steps, weight reduction, optimization, etc) </w:t>
       </w:r>
       <w:r>
         <w:rPr>
@@ -2487,14 +2718,27 @@
       <w:r>
         <w:t xml:space="preserve">Table </w:t>
       </w:r>
-      <w:fldSimple w:instr=" SEQ Table \* ARABIC ">
-        <w:r>
-          <w:rPr>
-            <w:noProof/>
-          </w:rPr>
-          <w:t>3</w:t>
-        </w:r>
-      </w:fldSimple>
+      <w:r>
+        <w:fldChar w:fldCharType="begin"/>
+      </w:r>
+      <w:r>
+        <w:instrText xml:space="preserve"> SEQ Table \* ARABIC </w:instrText>
+      </w:r>
+      <w:r>
+        <w:fldChar w:fldCharType="separate"/>
+      </w:r>
+      <w:r>
+        <w:rPr>
+          <w:noProof/>
+        </w:rPr>
+        <w:t>3</w:t>
+      </w:r>
+      <w:r>
+        <w:rPr>
+          <w:noProof/>
+        </w:rPr>
+        <w:fldChar w:fldCharType="end"/>
+      </w:r>
       <w:bookmarkEnd w:id="4"/>
       <w:r>
         <w:rPr>
@@ -2870,14 +3114,27 @@
       <w:r>
         <w:t xml:space="preserve">Table </w:t>
       </w:r>
-      <w:fldSimple w:instr=" SEQ Table \* ARABIC ">
-        <w:r>
-          <w:rPr>
-            <w:noProof/>
-          </w:rPr>
-          <w:t>4</w:t>
-        </w:r>
-      </w:fldSimple>
+      <w:r>
+        <w:fldChar w:fldCharType="begin"/>
+      </w:r>
+      <w:r>
+        <w:instrText xml:space="preserve"> SEQ Table \* ARABIC </w:instrText>
+      </w:r>
+      <w:r>
+        <w:fldChar w:fldCharType="separate"/>
+      </w:r>
+      <w:r>
+        <w:rPr>
+          <w:noProof/>
+        </w:rPr>
+        <w:t>4</w:t>
+      </w:r>
+      <w:r>
+        <w:rPr>
+          <w:noProof/>
+        </w:rPr>
+        <w:fldChar w:fldCharType="end"/>
+      </w:r>
       <w:bookmarkEnd w:id="5"/>
       <w:r>
         <w:rPr>
@@ -3548,7 +3805,10 @@
         <w:t>p</w:t>
       </w:r>
       <w:r>
-        <w:t xml:space="preserve">df. The data set of information is then embedding to convert text into vectors so that it can be stored into a database vector. The database vector used in this study is FAISS. The model to be used at this stage is a model that has been quantized </w:t>
+        <w:t xml:space="preserve">df. The data set of information is then embedding to convert text into vectors so that it can be stored into a database vector. The database vector used in this study </w:t>
+      </w:r>
+      <w:r>
+        <w:t xml:space="preserve">is FAISS. The model to be used at this stage is a model that has been quantized </w:t>
       </w:r>
       <w:r>
         <w:t>into GPT-Generated Unified Format</w:t>
@@ -3575,10 +3835,7 @@
         <w:fldChar w:fldCharType="end"/>
       </w:r>
       <w:r>
-        <w:t xml:space="preserve"> so that it is possible to use the CPU when running the LLM by moving some of its layers to the GPU so that it can accelerate the model's performance in generating text. The query process on the model in retrieving the most </w:t>
-      </w:r>
-      <w:r>
-        <w:t>relevant context of the user command with the RAG method is shown in</w:t>
+        <w:t xml:space="preserve"> so that it is possible to use the CPU when running the LLM by moving some of its layers to the GPU so that it can accelerate the model's performance in generating text. The query process on the model in retrieving the most relevant context of the user command with the RAG method is shown in</w:t>
       </w:r>
       <w:r>
         <w:rPr>
@@ -3696,14 +3953,27 @@
       <w:r>
         <w:t xml:space="preserve">Fig. </w:t>
       </w:r>
-      <w:fldSimple w:instr=" SEQ Fig. \* ARABIC ">
-        <w:r>
-          <w:rPr>
-            <w:noProof/>
-          </w:rPr>
-          <w:t>2</w:t>
-        </w:r>
-      </w:fldSimple>
+      <w:r>
+        <w:fldChar w:fldCharType="begin"/>
+      </w:r>
+      <w:r>
+        <w:instrText xml:space="preserve"> SEQ Fig. \* ARABIC </w:instrText>
+      </w:r>
+      <w:r>
+        <w:fldChar w:fldCharType="separate"/>
+      </w:r>
+      <w:r>
+        <w:rPr>
+          <w:noProof/>
+        </w:rPr>
+        <w:t>2</w:t>
+      </w:r>
+      <w:r>
+        <w:rPr>
+          <w:noProof/>
+        </w:rPr>
+        <w:fldChar w:fldCharType="end"/>
+      </w:r>
       <w:bookmarkEnd w:id="7"/>
       <w:r>
         <w:rPr>
@@ -3990,16 +4260,30 @@
       </w:pPr>
       <w:bookmarkStart w:id="9" w:name="_Ref173480711"/>
       <w:r>
+        <w:lastRenderedPageBreak/>
         <w:t xml:space="preserve">Table </w:t>
       </w:r>
-      <w:fldSimple w:instr=" SEQ Table \* ARABIC ">
-        <w:r>
-          <w:rPr>
-            <w:noProof/>
-          </w:rPr>
-          <w:t>5</w:t>
-        </w:r>
-      </w:fldSimple>
+      <w:r>
+        <w:fldChar w:fldCharType="begin"/>
+      </w:r>
+      <w:r>
+        <w:instrText xml:space="preserve"> SEQ Table \* ARABIC </w:instrText>
+      </w:r>
+      <w:r>
+        <w:fldChar w:fldCharType="separate"/>
+      </w:r>
+      <w:r>
+        <w:rPr>
+          <w:noProof/>
+        </w:rPr>
+        <w:t>5</w:t>
+      </w:r>
+      <w:r>
+        <w:rPr>
+          <w:noProof/>
+        </w:rPr>
+        <w:fldChar w:fldCharType="end"/>
+      </w:r>
       <w:bookmarkEnd w:id="9"/>
       <w:r>
         <w:rPr>
@@ -4378,7 +4662,6 @@
       </w:pPr>
       <w:bookmarkStart w:id="10" w:name="_Toc173235013"/>
       <w:r>
-        <w:lastRenderedPageBreak/>
         <w:t>ROUGE score categories</w:t>
       </w:r>
       <w:bookmarkEnd w:id="10"/>
@@ -4468,14 +4751,27 @@
       <w:r>
         <w:t xml:space="preserve">Table </w:t>
       </w:r>
-      <w:fldSimple w:instr=" SEQ Table \* ARABIC ">
-        <w:r>
-          <w:rPr>
-            <w:noProof/>
-          </w:rPr>
-          <w:t>6</w:t>
-        </w:r>
-      </w:fldSimple>
+      <w:r>
+        <w:fldChar w:fldCharType="begin"/>
+      </w:r>
+      <w:r>
+        <w:instrText xml:space="preserve"> SEQ Table \* ARABIC </w:instrText>
+      </w:r>
+      <w:r>
+        <w:fldChar w:fldCharType="separate"/>
+      </w:r>
+      <w:r>
+        <w:rPr>
+          <w:noProof/>
+        </w:rPr>
+        <w:t>6</w:t>
+      </w:r>
+      <w:r>
+        <w:rPr>
+          <w:noProof/>
+        </w:rPr>
+        <w:fldChar w:fldCharType="end"/>
+      </w:r>
       <w:r>
         <w:rPr>
           <w:lang w:val="id-ID"/>
@@ -5036,14 +5332,27 @@
       <w:r>
         <w:t xml:space="preserve">Table </w:t>
       </w:r>
-      <w:fldSimple w:instr=" SEQ Table \* ARABIC ">
-        <w:r>
-          <w:rPr>
-            <w:noProof/>
-          </w:rPr>
-          <w:t>7</w:t>
-        </w:r>
-      </w:fldSimple>
+      <w:r>
+        <w:fldChar w:fldCharType="begin"/>
+      </w:r>
+      <w:r>
+        <w:instrText xml:space="preserve"> SEQ Table \* ARABIC </w:instrText>
+      </w:r>
+      <w:r>
+        <w:fldChar w:fldCharType="separate"/>
+      </w:r>
+      <w:r>
+        <w:rPr>
+          <w:noProof/>
+        </w:rPr>
+        <w:t>7</w:t>
+      </w:r>
+      <w:r>
+        <w:rPr>
+          <w:noProof/>
+        </w:rPr>
+        <w:fldChar w:fldCharType="end"/>
+      </w:r>
       <w:bookmarkEnd w:id="12"/>
       <w:r>
         <w:rPr>
@@ -5291,10 +5600,7 @@
         <w:tab/>
       </w:r>
       <w:r>
-        <w:t xml:space="preserve">An important factor contributing to LLM hallucinations is the nature of the training data. LLMs, such as Mistral 7B, GPT, Falcon, and Llama, undergo extensive unattended training with large and diverse datasets from various origins. Verifying the fairness, impartiality, and factual correctness of this data is a challenge. As the model learns to generate text, </w:t>
-      </w:r>
-      <w:r>
-        <w:t>it can also find and replicate factual inaccuracies in the training data. This leads to scenarios where the model cannot distinguish between truth and fiction and can produce outputs that deviate from facts or logical reasoning. LLMs trained on datasets sourced from the internet can contain biased or incorrect information. This misinformation can spread to the model's output, as the model cannot distinguish between accurate and inaccurate data</w:t>
+        <w:t>An important factor contributing to LLM hallucinations is the nature of the training data. LLMs, such as Mistral 7B, GPT, Falcon, and Llama, undergo extensive unattended training with large and diverse datasets from various origins. Verifying the fairness, impartiality, and factual correctness of this data is a challenge. As the model learns to generate text, it can also find and replicate factual inaccuracies in the training data. This leads to scenarios where the model cannot distinguish between truth and fiction and can produce outputs that deviate from facts or logical reasoning. LLMs trained on datasets sourced from the internet can contain biased or incorrect information. This misinformation can spread to the model's output, as the model cannot distinguish between accurate and inaccurate data</w:t>
       </w:r>
       <w:r>
         <w:rPr>
@@ -5515,7 +5821,11 @@
         <w:t xml:space="preserve">The Retrieval Augmented Generation </w:t>
       </w:r>
       <w:r>
-        <w:t>(RAG) method overcomes the limitations of generative AI when it requires information that is outside the LLM training corpus, so that this method will avoid LLMs that will generate inaccurate text, hallucinations, or distortions when providing answers to given questions. This RAG method can be used to generate answers faster because it uses external data. The RAG method allows the model to avoid limitations on generative AI models. The response generated by the RAG method is able to produce a fairly good answer by looking at the ROUGE score that has been tested.</w:t>
+        <w:t xml:space="preserve">(RAG) method overcomes the limitations of generative AI when it requires information that is outside the LLM training corpus, so that this method will avoid LLMs that will generate inaccurate text, hallucinations, or distortions when providing answers to given questions. This RAG method can be used to generate answers faster because it uses external data. The RAG </w:t>
+      </w:r>
+      <w:r>
+        <w:lastRenderedPageBreak/>
+        <w:t>method allows the model to avoid limitations on generative AI models. The response generated by the RAG method is able to produce a fairly good answer by looking at the ROUGE score that has been tested.</w:t>
       </w:r>
     </w:p>
     <w:p>
@@ -5545,7 +5855,6 @@
         <w:spacing w:line="12pt" w:lineRule="auto"/>
       </w:pPr>
       <w:r>
-        <w:lastRenderedPageBreak/>
         <w:t>LLM, especially Mistral 7B has extraordinary potential in its application in various fields such as in the field of academic and administrative services. This study shows that with the training of a small amount of information data related to academics and administration at USK, USK Mistral 7B is able to respond well to various questions. The impressive performance of LLMs such as the Mistral 7B highlights its ability as a powerful tool to assist students in obtaining information at USK</w:t>
       </w:r>
       <w:r>
@@ -6131,17 +6440,7 @@
           <w:sz w:val="16"/>
           <w:szCs w:val="24"/>
         </w:rPr>
-        <w:t xml:space="preserve">Adv. Neural Inf. Process. </w:t>
-      </w:r>
-      <w:r>
-        <w:rPr>
-          <w:i/>
-          <w:iCs/>
-          <w:noProof/>
-          <w:sz w:val="16"/>
-          <w:szCs w:val="24"/>
-        </w:rPr>
-        <w:t>Syst.</w:t>
+        <w:t>Adv. Neural Inf. Process. Syst.</w:t>
       </w:r>
       <w:r>
         <w:rPr>

</xml_diff>

<commit_message>
Commit 7 Perbaiki Spasi antar kalimat
Perbaiki Spasi antar kalimat dan Tabel
</commit_message>
<xml_diff>
--- a/Hary_Rachmat-2108207010009-ICID-template-a4.docx
+++ b/Hary_Rachmat-2108207010009-ICID-template-a4.docx
@@ -95,7 +95,7 @@
           <w:sz w:val="18"/>
           <w:szCs w:val="18"/>
         </w:rPr>
-        <w:t>Department</w:t>
+        <w:t xml:space="preserve">Department </w:t>
       </w:r>
       <w:r>
         <w:rPr>
@@ -103,8 +103,9 @@
           <w:iCs/>
           <w:sz w:val="18"/>
           <w:szCs w:val="18"/>
-        </w:rPr>
-        <w:t xml:space="preserve"> </w:t>
+          <w:lang w:val="id-ID"/>
+        </w:rPr>
+        <w:t xml:space="preserve">of </w:t>
       </w:r>
       <w:r>
         <w:rPr>
@@ -112,9 +113,15 @@
           <w:iCs/>
           <w:sz w:val="18"/>
           <w:szCs w:val="18"/>
-          <w:lang w:val="id-ID"/>
-        </w:rPr>
-        <w:t xml:space="preserve">of </w:t>
+        </w:rPr>
+        <w:t xml:space="preserve">Informatics </w:t>
+      </w:r>
+      <w:r>
+        <w:rPr>
+          <w:sz w:val="18"/>
+          <w:szCs w:val="18"/>
+        </w:rPr>
+        <w:br/>
       </w:r>
       <w:r>
         <w:rPr>
@@ -123,14 +130,7 @@
           <w:sz w:val="18"/>
           <w:szCs w:val="18"/>
         </w:rPr>
-        <w:t xml:space="preserve">Informatics </w:t>
-      </w:r>
-      <w:r>
-        <w:rPr>
-          <w:sz w:val="18"/>
-          <w:szCs w:val="18"/>
-        </w:rPr>
-        <w:br/>
+        <w:t>Universit</w:t>
       </w:r>
       <w:r>
         <w:rPr>
@@ -138,8 +138,9 @@
           <w:iCs/>
           <w:sz w:val="18"/>
           <w:szCs w:val="18"/>
-        </w:rPr>
-        <w:t>Universit</w:t>
+          <w:lang w:val="id-ID"/>
+        </w:rPr>
+        <w:t>as</w:t>
       </w:r>
       <w:r>
         <w:rPr>
@@ -147,9 +148,8 @@
           <w:iCs/>
           <w:sz w:val="18"/>
           <w:szCs w:val="18"/>
-          <w:lang w:val="id-ID"/>
-        </w:rPr>
-        <w:t>as</w:t>
+        </w:rPr>
+        <w:t xml:space="preserve"> </w:t>
       </w:r>
       <w:r>
         <w:rPr>
@@ -158,34 +158,67 @@
           <w:sz w:val="18"/>
           <w:szCs w:val="18"/>
         </w:rPr>
-        <w:t xml:space="preserve"> </w:t>
-      </w:r>
-      <w:r>
+        <w:t xml:space="preserve">Syiah Kuala </w:t>
+      </w:r>
+    </w:p>
+    <w:p>
+      <w:pPr>
+        <w:pStyle w:val="Author"/>
+        <w:spacing w:before="0pt"/>
+        <w:rPr>
+          <w:sz w:val="18"/>
+          <w:szCs w:val="18"/>
+          <w:lang w:val="id-ID"/>
+        </w:rPr>
+      </w:pPr>
+      <w:r>
+        <w:rPr>
+          <w:sz w:val="18"/>
+          <w:szCs w:val="18"/>
+        </w:rPr>
+        <w:t>Aceh, Indonesia</w:t>
+      </w:r>
+      <w:r>
+        <w:rPr>
+          <w:sz w:val="18"/>
+          <w:szCs w:val="18"/>
+        </w:rPr>
+        <w:br/>
+      </w:r>
+      <w:r>
+        <w:rPr>
+          <w:sz w:val="18"/>
+          <w:szCs w:val="18"/>
+          <w:lang w:val="id-ID"/>
+        </w:rPr>
+        <w:t>haryrachmat10@gmail.com</w:t>
+      </w:r>
+    </w:p>
+    <w:p>
+      <w:pPr>
+        <w:pStyle w:val="Author"/>
+        <w:spacing w:before="0pt"/>
         <w:rPr>
           <w:i/>
           <w:iCs/>
           <w:sz w:val="18"/>
           <w:szCs w:val="18"/>
         </w:rPr>
-        <w:t xml:space="preserve">Syiah Kuala </w:t>
-      </w:r>
-    </w:p>
-    <w:p>
-      <w:pPr>
-        <w:pStyle w:val="Author"/>
-        <w:spacing w:before="0pt"/>
+      </w:pPr>
+      <w:r>
         <w:rPr>
           <w:sz w:val="18"/>
           <w:szCs w:val="18"/>
-          <w:lang w:val="id-ID"/>
-        </w:rPr>
-      </w:pPr>
+        </w:rPr>
+        <w:br w:type="column"/>
+      </w:r>
       <w:r>
         <w:rPr>
           <w:sz w:val="18"/>
           <w:szCs w:val="18"/>
-        </w:rPr>
-        <w:t>Aceh, Indonesia</w:t>
+          <w:lang w:val="id-ID"/>
+        </w:rPr>
+        <w:t>Hammam Riza</w:t>
       </w:r>
       <w:r>
         <w:rPr>
@@ -195,46 +228,13 @@
         <w:br/>
       </w:r>
       <w:r>
-        <w:rPr>
-          <w:sz w:val="18"/>
-          <w:szCs w:val="18"/>
-          <w:lang w:val="id-ID"/>
-        </w:rPr>
-        <w:t>haryrachmat10@gmail.com</w:t>
-      </w:r>
-    </w:p>
-    <w:p>
-      <w:pPr>
-        <w:pStyle w:val="Author"/>
-        <w:spacing w:before="0pt"/>
         <w:rPr>
           <w:i/>
           <w:iCs/>
           <w:sz w:val="18"/>
           <w:szCs w:val="18"/>
         </w:rPr>
-      </w:pPr>
-      <w:r>
-        <w:rPr>
-          <w:sz w:val="18"/>
-          <w:szCs w:val="18"/>
-        </w:rPr>
-        <w:br w:type="column"/>
-      </w:r>
-      <w:r>
-        <w:rPr>
-          <w:sz w:val="18"/>
-          <w:szCs w:val="18"/>
-          <w:lang w:val="id-ID"/>
-        </w:rPr>
-        <w:t>Hammam Riza</w:t>
-      </w:r>
-      <w:r>
-        <w:rPr>
-          <w:sz w:val="18"/>
-          <w:szCs w:val="18"/>
-        </w:rPr>
-        <w:br/>
+        <w:t>Research Cente</w:t>
       </w:r>
       <w:r>
         <w:rPr>
@@ -242,8 +242,9 @@
           <w:iCs/>
           <w:sz w:val="18"/>
           <w:szCs w:val="18"/>
-        </w:rPr>
-        <w:t>Research Cente</w:t>
+          <w:lang w:val="id-ID"/>
+        </w:rPr>
+        <w:t>r</w:t>
       </w:r>
       <w:r>
         <w:rPr>
@@ -251,9 +252,8 @@
           <w:iCs/>
           <w:sz w:val="18"/>
           <w:szCs w:val="18"/>
-          <w:lang w:val="id-ID"/>
-        </w:rPr>
-        <w:t>r</w:t>
+        </w:rPr>
+        <w:t xml:space="preserve"> for Artificial</w:t>
       </w:r>
       <w:r>
         <w:rPr>
@@ -261,8 +261,9 @@
           <w:iCs/>
           <w:sz w:val="18"/>
           <w:szCs w:val="18"/>
-        </w:rPr>
-        <w:t xml:space="preserve"> for Artificial</w:t>
+          <w:lang w:val="id-ID"/>
+        </w:rPr>
+        <w:t xml:space="preserve"> </w:t>
       </w:r>
       <w:r>
         <w:rPr>
@@ -270,9 +271,16 @@
           <w:iCs/>
           <w:sz w:val="18"/>
           <w:szCs w:val="18"/>
-          <w:lang w:val="id-ID"/>
-        </w:rPr>
-        <w:t xml:space="preserve"> </w:t>
+        </w:rPr>
+        <w:t>Intelligence and Cyber Security</w:t>
+      </w:r>
+      <w:r>
+        <w:rPr>
+          <w:i/>
+          <w:sz w:val="18"/>
+          <w:szCs w:val="18"/>
+        </w:rPr>
+        <w:br/>
       </w:r>
       <w:r>
         <w:rPr>
@@ -281,15 +289,7 @@
           <w:sz w:val="18"/>
           <w:szCs w:val="18"/>
         </w:rPr>
-        <w:t>Intelligence and Cyber Security</w:t>
-      </w:r>
-      <w:r>
-        <w:rPr>
-          <w:i/>
-          <w:sz w:val="18"/>
-          <w:szCs w:val="18"/>
-        </w:rPr>
-        <w:br/>
+        <w:t>National Research and Innovation Agency</w:t>
       </w:r>
       <w:r>
         <w:rPr>
@@ -297,8 +297,9 @@
           <w:iCs/>
           <w:sz w:val="18"/>
           <w:szCs w:val="18"/>
-        </w:rPr>
-        <w:t>National Research and Innovation Agency</w:t>
+          <w:lang w:val="id-ID"/>
+        </w:rPr>
+        <w:t xml:space="preserve"> (BRIN)</w:t>
       </w:r>
       <w:r>
         <w:rPr>
@@ -306,9 +307,124 @@
           <w:iCs/>
           <w:sz w:val="18"/>
           <w:szCs w:val="18"/>
-          <w:lang w:val="id-ID"/>
-        </w:rPr>
-        <w:t xml:space="preserve"> (BRIN)</w:t>
+        </w:rPr>
+        <w:t xml:space="preserve"> </w:t>
+      </w:r>
+    </w:p>
+    <w:p>
+      <w:pPr>
+        <w:pStyle w:val="Author"/>
+        <w:spacing w:before="0pt"/>
+        <w:rPr>
+          <w:sz w:val="18"/>
+          <w:szCs w:val="18"/>
+        </w:rPr>
+      </w:pPr>
+      <w:r>
+        <w:rPr>
+          <w:sz w:val="18"/>
+          <w:szCs w:val="18"/>
+        </w:rPr>
+        <w:t>Jakarta, Indonesia</w:t>
+      </w:r>
+      <w:r>
+        <w:rPr>
+          <w:sz w:val="18"/>
+          <w:szCs w:val="18"/>
+        </w:rPr>
+        <w:br/>
+      </w:r>
+      <w:r>
+        <w:rPr>
+          <w:sz w:val="18"/>
+          <w:szCs w:val="18"/>
+        </w:rPr>
+        <w:t>hammam</w:t>
+      </w:r>
+      <w:r>
+        <w:rPr>
+          <w:sz w:val="18"/>
+          <w:szCs w:val="18"/>
+          <w:lang w:val="id-ID"/>
+        </w:rPr>
+        <w:t>.</w:t>
+      </w:r>
+      <w:r>
+        <w:rPr>
+          <w:sz w:val="18"/>
+          <w:szCs w:val="18"/>
+        </w:rPr>
+        <w:t>riza@</w:t>
+      </w:r>
+      <w:r>
+        <w:rPr>
+          <w:sz w:val="18"/>
+          <w:szCs w:val="18"/>
+          <w:lang w:val="id-ID"/>
+        </w:rPr>
+        <w:t>brin</w:t>
+      </w:r>
+      <w:r>
+        <w:rPr>
+          <w:sz w:val="18"/>
+          <w:szCs w:val="18"/>
+        </w:rPr>
+        <w:t>.</w:t>
+      </w:r>
+      <w:r>
+        <w:rPr>
+          <w:sz w:val="18"/>
+          <w:szCs w:val="18"/>
+          <w:lang w:val="id-ID"/>
+        </w:rPr>
+        <w:t>go</w:t>
+      </w:r>
+      <w:r>
+        <w:rPr>
+          <w:sz w:val="18"/>
+          <w:szCs w:val="18"/>
+        </w:rPr>
+        <w:t>.id</w:t>
+      </w:r>
+    </w:p>
+    <w:p>
+      <w:pPr>
+        <w:pStyle w:val="Author"/>
+        <w:spacing w:before="0pt" w:after="0pt"/>
+        <w:rPr>
+          <w:i/>
+          <w:sz w:val="18"/>
+          <w:szCs w:val="18"/>
+          <w:lang w:val="id-ID"/>
+        </w:rPr>
+      </w:pPr>
+      <w:r>
+        <w:rPr>
+          <w:sz w:val="18"/>
+          <w:szCs w:val="18"/>
+        </w:rPr>
+        <w:t xml:space="preserve"> </w:t>
+      </w:r>
+      <w:r>
+        <w:rPr>
+          <w:sz w:val="18"/>
+          <w:szCs w:val="18"/>
+        </w:rPr>
+        <w:br w:type="column"/>
+      </w:r>
+      <w:r>
+        <w:rPr>
+          <w:sz w:val="18"/>
+          <w:szCs w:val="18"/>
+        </w:rPr>
+        <w:t>Taufik Fuadi Abidin</w:t>
+      </w:r>
+      <w:r>
+        <w:rPr>
+          <w:sz w:val="18"/>
+          <w:szCs w:val="18"/>
+        </w:rPr>
+        <w:br/>
       </w:r>
       <w:r>
         <w:rPr>
@@ -317,141 +433,7 @@
           <w:sz w:val="18"/>
           <w:szCs w:val="18"/>
         </w:rPr>
-        <w:t xml:space="preserve"> </w:t>
-      </w:r>
-    </w:p>
-    <w:p>
-      <w:pPr>
-        <w:pStyle w:val="Author"/>
-        <w:spacing w:before="0pt"/>
-        <w:rPr>
-          <w:sz w:val="18"/>
-          <w:szCs w:val="18"/>
-        </w:rPr>
-      </w:pPr>
-      <w:r>
-        <w:rPr>
-          <w:sz w:val="18"/>
-          <w:szCs w:val="18"/>
-        </w:rPr>
-        <w:t>Jakarta, Indonesia</w:t>
-      </w:r>
-      <w:r>
-        <w:rPr>
-          <w:sz w:val="18"/>
-          <w:szCs w:val="18"/>
-        </w:rPr>
-        <w:br/>
-      </w:r>
-      <w:r>
-        <w:rPr>
-          <w:sz w:val="18"/>
-          <w:szCs w:val="18"/>
-        </w:rPr>
-        <w:t>hammam</w:t>
-      </w:r>
-      <w:r>
-        <w:rPr>
-          <w:sz w:val="18"/>
-          <w:szCs w:val="18"/>
-          <w:lang w:val="id-ID"/>
-        </w:rPr>
-        <w:t>.</w:t>
-      </w:r>
-      <w:r>
-        <w:rPr>
-          <w:sz w:val="18"/>
-          <w:szCs w:val="18"/>
-        </w:rPr>
-        <w:t>riza@</w:t>
-      </w:r>
-      <w:r>
-        <w:rPr>
-          <w:sz w:val="18"/>
-          <w:szCs w:val="18"/>
-          <w:lang w:val="id-ID"/>
-        </w:rPr>
-        <w:t>brin</w:t>
-      </w:r>
-      <w:r>
-        <w:rPr>
-          <w:sz w:val="18"/>
-          <w:szCs w:val="18"/>
-        </w:rPr>
-        <w:t>.</w:t>
-      </w:r>
-      <w:r>
-        <w:rPr>
-          <w:sz w:val="18"/>
-          <w:szCs w:val="18"/>
-          <w:lang w:val="id-ID"/>
-        </w:rPr>
-        <w:t>go</w:t>
-      </w:r>
-      <w:r>
-        <w:rPr>
-          <w:sz w:val="18"/>
-          <w:szCs w:val="18"/>
-        </w:rPr>
-        <w:t>.id</w:t>
-      </w:r>
-    </w:p>
-    <w:p>
-      <w:pPr>
-        <w:pStyle w:val="Author"/>
-        <w:spacing w:before="5pt" w:beforeAutospacing="1"/>
-        <w:rPr>
-          <w:i/>
-          <w:sz w:val="18"/>
-          <w:szCs w:val="18"/>
-          <w:lang w:val="id-ID"/>
-        </w:rPr>
-      </w:pPr>
-      <w:r>
-        <w:rPr>
-          <w:sz w:val="18"/>
-          <w:szCs w:val="18"/>
-        </w:rPr>
-        <w:t xml:space="preserve"> </w:t>
-      </w:r>
-      <w:r>
-        <w:rPr>
-          <w:sz w:val="18"/>
-          <w:szCs w:val="18"/>
-        </w:rPr>
-        <w:br w:type="column"/>
-      </w:r>
-      <w:r>
-        <w:rPr>
-          <w:sz w:val="18"/>
-          <w:szCs w:val="18"/>
-        </w:rPr>
-        <w:t>Taufik Fuadi Abidin</w:t>
-      </w:r>
-      <w:r>
-        <w:rPr>
-          <w:sz w:val="18"/>
-          <w:szCs w:val="18"/>
-        </w:rPr>
-        <w:br/>
-      </w:r>
-      <w:r>
-        <w:rPr>
-          <w:i/>
-          <w:iCs/>
-          <w:sz w:val="18"/>
-          <w:szCs w:val="18"/>
-        </w:rPr>
-        <w:t>Department</w:t>
-      </w:r>
-      <w:r>
-        <w:rPr>
-          <w:i/>
-          <w:iCs/>
-          <w:sz w:val="18"/>
-          <w:szCs w:val="18"/>
-        </w:rPr>
-        <w:t xml:space="preserve"> </w:t>
+        <w:t xml:space="preserve">Department </w:t>
       </w:r>
       <w:r>
         <w:rPr>
@@ -913,10 +895,7 @@
         <w:t xml:space="preserve"> </w:t>
       </w:r>
       <w:r>
-        <w:t xml:space="preserve">conducted a comparative analysis of </w:t>
-      </w:r>
-      <w:r>
-        <w:t xml:space="preserve">LLMs to extract the needs of travel customers from </w:t>
+        <w:t xml:space="preserve">conducted a comparative analysis of LLMs to extract the needs of travel customers from </w:t>
       </w:r>
       <w:r>
         <w:rPr>
@@ -1120,7 +1099,6 @@
         <w:pStyle w:val="Heading2"/>
       </w:pPr>
       <w:r>
-        <w:lastRenderedPageBreak/>
         <w:t>Quantization and Model Training</w:t>
       </w:r>
     </w:p>
@@ -1205,6 +1183,7 @@
         <w:ind w:start="14.20pt" w:hanging="14.20pt"/>
       </w:pPr>
       <w:r>
+        <w:lastRenderedPageBreak/>
         <w:t>Model Quantization and Data Preparation</w:t>
       </w:r>
     </w:p>
@@ -1541,10 +1520,10 @@
         <w:fldChar w:fldCharType="end"/>
       </w:r>
       <w:r>
-        <w:t xml:space="preserve"> involves freezing on pre-trained weights on the original model and creating a new version on the matrix with lower rank values for layers and query values. This lower-rated matrix has values on significantly fewer parameters than the original model, allowing for adjustment of memory usage on GPUs with smaller storage sizes. The advantage of this method can be seen in the ability in many LoRA adapters to reuse native LLMs, thereby reducing the overall memory usage required when providing answer text in use cases in tasks on specific domains as well as in various cases to be applied. Unlike LoRA, the QLoRA method </w:t>
-      </w:r>
-      <w:r>
-        <w:t>represents an iteration of the LoRA method that will save more storage on memory. The QLoRA method takes LoRA one step further by measuring the value or weight on a LoRA adapter with a smaller matrix value to a lower precision value (e.g., the model weight value becomes 4-bit, and not the value on a model with an initial value of 8-bit). This can reduce the memory size and requirements on model storage. In the QLoRA method, the trained model is loaded into GPU memory with a quantized 4-bit weight value, in contrast to the 8-bit model used in the LoRA method. Despite the decrease in bit precision values, the QLoRA method can maintain a level of effectiveness comparable to that of the LoRA method. So this study uses a parameter-efficient improvement method with QLoRA. The fine-tuning method used for LLM training is by using the Unsloth library and Huggingface's TRL library</w:t>
+        <w:t xml:space="preserve"> involves freezing on pre-trained weights on the original model and creating a new version on the matrix with lower rank values for layers and query values. This lower-rated matrix has values on significantly fewer parameters than the original model, allowing for adjustment of memory usage on GPUs with smaller storage sizes. The advantage of this method can be seen in the ability in many LoRA adapters to reuse native LLMs, thereby reducing the overall memory usage required when providing answer text in use cases in tasks on specific domains as well as in various cases to be applied. Unlike LoRA, the QLoRA method represents an iteration of the LoRA method that will save more storage on memory. The QLoRA method takes LoRA one step further by measuring the value or weight on a LoRA adapter with a smaller matrix value to a lower precision value (e.g., the model weight value becomes 4-bit, and not the value </w:t>
+      </w:r>
+      <w:r>
+        <w:t>on a model with an initial value of 8-bit). This can reduce the memory size and requirements on model storage. In the QLoRA method, the trained model is loaded into GPU memory with a quantized 4-bit weight value, in contrast to the 8-bit model used in the LoRA method. Despite the decrease in bit precision values, the QLoRA method can maintain a level of effectiveness comparable to that of the LoRA method. So this study uses a parameter-efficient improvement method with QLoRA. The fine-tuning method used for LLM training is by using the Unsloth library and Huggingface's TRL library</w:t>
       </w:r>
       <w:r>
         <w:fldChar w:fldCharType="begin" w:fldLock="1"/>
@@ -2558,7 +2537,6 @@
               <w:rPr>
                 <w:lang w:val="id-ID"/>
               </w:rPr>
-              <w:lastRenderedPageBreak/>
               <w:t>loftq_config</w:t>
             </w:r>
           </w:p>
@@ -2666,7 +2644,11 @@
         <w:t>Supervised Fine-tuning Trainer</w:t>
       </w:r>
       <w:r>
-        <w:t xml:space="preserve"> which helps the fine-tuning process.  Starting with initializing the model, along with the dataset to be refined, tokenizer and all necessary Training Arguments (learning speed, maximum steps, weight reduction, optimization, etc) </w:t>
+        <w:t xml:space="preserve"> which helps the fine-tuning process.  Starting with initializing the model, along with the </w:t>
+      </w:r>
+      <w:r>
+        <w:lastRenderedPageBreak/>
+        <w:t xml:space="preserve">dataset to be refined, tokenizer and all necessary Training Arguments (learning speed, maximum steps, weight reduction, optimization, etc) </w:t>
       </w:r>
       <w:r>
         <w:rPr>
@@ -3805,10 +3787,7 @@
         <w:t>p</w:t>
       </w:r>
       <w:r>
-        <w:t xml:space="preserve">df. The data set of information is then embedding to convert text into vectors so that it can be stored into a database vector. The database vector used in this study </w:t>
-      </w:r>
-      <w:r>
-        <w:t xml:space="preserve">is FAISS. The model to be used at this stage is a model that has been quantized </w:t>
+        <w:t xml:space="preserve">df. The data set of information is then embedding to convert text into vectors so that it can be stored into a database vector. The database vector used in this study is FAISS. The model to be used at this stage is a model that has been quantized </w:t>
       </w:r>
       <w:r>
         <w:t>into GPT-Generated Unified Format</w:t>
@@ -3835,7 +3814,10 @@
         <w:fldChar w:fldCharType="end"/>
       </w:r>
       <w:r>
-        <w:t xml:space="preserve"> so that it is possible to use the CPU when running the LLM by moving some of its layers to the GPU so that it can accelerate the model's performance in generating text. The query process on the model in retrieving the most relevant context of the user command with the RAG method is shown in</w:t>
+        <w:t xml:space="preserve"> so that it is possible to use the CPU when running the LLM by moving some of its layers to the GPU so that it can accelerate the model's performance in generating text. The query process on the model in retrieving the most </w:t>
+      </w:r>
+      <w:r>
+        <w:t>relevant context of the user command with the RAG method is shown in</w:t>
       </w:r>
       <w:r>
         <w:rPr>
@@ -4148,6 +4130,7 @@
     </w:p>
     <w:p>
       <w:pPr>
+        <w:spacing w:after="12pt"/>
         <w:ind w:firstLine="14.40pt"/>
         <w:jc w:val="both"/>
         <w:rPr>
@@ -4234,24 +4217,6 @@
     </w:p>
     <w:p>
       <w:pPr>
-        <w:ind w:firstLine="14.40pt"/>
-        <w:jc w:val="both"/>
-        <w:rPr>
-          <w:lang w:val="id-ID"/>
-        </w:rPr>
-      </w:pPr>
-    </w:p>
-    <w:p>
-      <w:pPr>
-        <w:ind w:firstLine="14.40pt"/>
-        <w:jc w:val="both"/>
-        <w:rPr>
-          <w:lang w:val="id-ID"/>
-        </w:rPr>
-      </w:pPr>
-    </w:p>
-    <w:p>
-      <w:pPr>
         <w:pStyle w:val="Caption"/>
         <w:keepNext/>
         <w:rPr>
@@ -4260,7 +4225,6 @@
       </w:pPr>
       <w:bookmarkStart w:id="9" w:name="_Ref173480711"/>
       <w:r>
-        <w:lastRenderedPageBreak/>
         <w:t xml:space="preserve">Table </w:t>
       </w:r>
       <w:r>
@@ -4662,6 +4626,7 @@
       </w:pPr>
       <w:bookmarkStart w:id="10" w:name="_Toc173235013"/>
       <w:r>
+        <w:lastRenderedPageBreak/>
         <w:t>ROUGE score categories</w:t>
       </w:r>
       <w:bookmarkEnd w:id="10"/>
@@ -5600,7 +5565,10 @@
         <w:tab/>
       </w:r>
       <w:r>
-        <w:t>An important factor contributing to LLM hallucinations is the nature of the training data. LLMs, such as Mistral 7B, GPT, Falcon, and Llama, undergo extensive unattended training with large and diverse datasets from various origins. Verifying the fairness, impartiality, and factual correctness of this data is a challenge. As the model learns to generate text, it can also find and replicate factual inaccuracies in the training data. This leads to scenarios where the model cannot distinguish between truth and fiction and can produce outputs that deviate from facts or logical reasoning. LLMs trained on datasets sourced from the internet can contain biased or incorrect information. This misinformation can spread to the model's output, as the model cannot distinguish between accurate and inaccurate data</w:t>
+        <w:t xml:space="preserve">An important factor contributing to LLM hallucinations is the nature of the training data. LLMs, such as Mistral 7B, GPT, Falcon, and Llama, undergo extensive unattended training with large and diverse datasets from various origins. Verifying the fairness, impartiality, and factual correctness of this data is a challenge. As the model learns to generate text, </w:t>
+      </w:r>
+      <w:r>
+        <w:t>it can also find and replicate factual inaccuracies in the training data. This leads to scenarios where the model cannot distinguish between truth and fiction and can produce outputs that deviate from facts or logical reasoning. LLMs trained on datasets sourced from the internet can contain biased or incorrect information. This misinformation can spread to the model's output, as the model cannot distinguish between accurate and inaccurate data</w:t>
       </w:r>
       <w:r>
         <w:rPr>
@@ -5821,11 +5789,7 @@
         <w:t xml:space="preserve">The Retrieval Augmented Generation </w:t>
       </w:r>
       <w:r>
-        <w:t xml:space="preserve">(RAG) method overcomes the limitations of generative AI when it requires information that is outside the LLM training corpus, so that this method will avoid LLMs that will generate inaccurate text, hallucinations, or distortions when providing answers to given questions. This RAG method can be used to generate answers faster because it uses external data. The RAG </w:t>
-      </w:r>
-      <w:r>
-        <w:lastRenderedPageBreak/>
-        <w:t>method allows the model to avoid limitations on generative AI models. The response generated by the RAG method is able to produce a fairly good answer by looking at the ROUGE score that has been tested.</w:t>
+        <w:t>(RAG) method overcomes the limitations of generative AI when it requires information that is outside the LLM training corpus, so that this method will avoid LLMs that will generate inaccurate text, hallucinations, or distortions when providing answers to given questions. This RAG method can be used to generate answers faster because it uses external data. The RAG method allows the model to avoid limitations on generative AI models. The response generated by the RAG method is able to produce a fairly good answer by looking at the ROUGE score that has been tested.</w:t>
       </w:r>
     </w:p>
     <w:p>
@@ -5855,6 +5819,7 @@
         <w:spacing w:line="12pt" w:lineRule="auto"/>
       </w:pPr>
       <w:r>
+        <w:lastRenderedPageBreak/>
         <w:t>LLM, especially Mistral 7B has extraordinary potential in its application in various fields such as in the field of academic and administrative services. This study shows that with the training of a small amount of information data related to academics and administration at USK, USK Mistral 7B is able to respond well to various questions. The impressive performance of LLMs such as the Mistral 7B highlights its ability as a powerful tool to assist students in obtaining information at USK</w:t>
       </w:r>
       <w:r>
@@ -6440,7 +6405,17 @@
           <w:sz w:val="16"/>
           <w:szCs w:val="24"/>
         </w:rPr>
-        <w:t>Adv. Neural Inf. Process. Syst.</w:t>
+        <w:t xml:space="preserve">Adv. Neural Inf. Process. </w:t>
+      </w:r>
+      <w:r>
+        <w:rPr>
+          <w:i/>
+          <w:iCs/>
+          <w:noProof/>
+          <w:sz w:val="16"/>
+          <w:szCs w:val="24"/>
+        </w:rPr>
+        <w:t>Syst.</w:t>
       </w:r>
       <w:r>
         <w:rPr>

</xml_diff>

<commit_message>
Commit 7 Penambahan Metrik ROUGE
Menambah penjelasan mengenai Rumus ROUGE
</commit_message>
<xml_diff>
--- a/Hary_Rachmat-2108207010009-ICID-template-a4.docx
+++ b/Hary_Rachmat-2108207010009-ICID-template-a4.docx
@@ -1,6 +1,6 @@
 
 <file path=word/document.xml><?xml version="1.0" encoding="utf-8"?>
-<w:document xmlns:cx="http://schemas.microsoft.com/office/drawing/2014/chartex" xmlns:cx1="http://schemas.microsoft.com/office/drawing/2015/9/8/chartex" xmlns:cx2="http://schemas.microsoft.com/office/drawing/2015/10/21/chartex" xmlns:cx3="http://schemas.microsoft.com/office/drawing/2016/5/9/chartex" xmlns:cx4="http://schemas.microsoft.com/office/drawing/2016/5/10/chartex" xmlns:cx5="http://schemas.microsoft.com/office/drawing/2016/5/11/chartex" xmlns:cx6="http://schemas.microsoft.com/office/drawing/2016/5/12/chartex" xmlns:cx7="http://schemas.microsoft.com/office/drawing/2016/5/13/chartex" xmlns:cx8="http://schemas.microsoft.com/office/drawing/2016/5/14/chartex" xmlns:mc="http://schemas.openxmlformats.org/markup-compatibility/2006" xmlns:aink="http://schemas.microsoft.com/office/drawing/2016/ink" xmlns:am3d="http://schemas.microsoft.com/office/drawing/2017/model3d" xmlns:o="urn:schemas-microsoft-com:office:office" xmlns:r="http://purl.oclc.org/ooxml/officeDocument/relationships" xmlns:m="http://purl.oclc.org/ooxml/officeDocument/math" xmlns:v="urn:schemas-microsoft-com:vml" xmlns:wp14="http://schemas.microsoft.com/office/word/2010/wordprocessingDrawing" xmlns:wp="http://purl.oclc.org/ooxml/drawingml/wordprocessingDrawing" xmlns:w10="urn:schemas-microsoft-com:office:word" xmlns:w="http://purl.oclc.org/ooxml/wordprocessingml/main" xmlns:w14="http://schemas.microsoft.com/office/word/2010/wordml" xmlns:w15="http://schemas.microsoft.com/office/word/2012/wordml" xmlns:w16cex="http://schemas.microsoft.com/office/word/2018/wordml/cex" xmlns:w16cid="http://schemas.microsoft.com/office/word/2016/wordml/cid" xmlns:w16="http://schemas.microsoft.com/office/word/2018/wordml" xmlns:w16sdtdh="http://schemas.microsoft.com/office/word/2020/wordml/sdtdatahash" xmlns:w16se="http://schemas.microsoft.com/office/word/2015/wordml/symex" xmlns:wpi="http://schemas.microsoft.com/office/word/2010/wordprocessingInk" xmlns:wne="http://schemas.microsoft.com/office/word/2006/wordml" mc:Ignorable="w14 w15 w16se w16cid w16 w16cex w16sdtdh wne wp14" w:conformance="strict">
+<w:document xmlns:cx="http://schemas.microsoft.com/office/drawing/2014/chartex" xmlns:cx1="http://schemas.microsoft.com/office/drawing/2015/9/8/chartex" xmlns:cx2="http://schemas.microsoft.com/office/drawing/2015/10/21/chartex" xmlns:cx3="http://schemas.microsoft.com/office/drawing/2016/5/9/chartex" xmlns:cx4="http://schemas.microsoft.com/office/drawing/2016/5/10/chartex" xmlns:cx5="http://schemas.microsoft.com/office/drawing/2016/5/11/chartex" xmlns:cx6="http://schemas.microsoft.com/office/drawing/2016/5/12/chartex" xmlns:cx7="http://schemas.microsoft.com/office/drawing/2016/5/13/chartex" xmlns:cx8="http://schemas.microsoft.com/office/drawing/2016/5/14/chartex" xmlns:mc="http://schemas.openxmlformats.org/markup-compatibility/2006" xmlns:aink="http://schemas.microsoft.com/office/drawing/2016/ink" xmlns:am3d="http://schemas.microsoft.com/office/drawing/2017/model3d" xmlns:o="urn:schemas-microsoft-com:office:office" xmlns:oel="http://schemas.microsoft.com/office/2019/extlst" xmlns:r="http://purl.oclc.org/ooxml/officeDocument/relationships" xmlns:m="http://purl.oclc.org/ooxml/officeDocument/math" xmlns:v="urn:schemas-microsoft-com:vml" xmlns:wp14="http://schemas.microsoft.com/office/word/2010/wordprocessingDrawing" xmlns:wp="http://purl.oclc.org/ooxml/drawingml/wordprocessingDrawing" xmlns:w10="urn:schemas-microsoft-com:office:word" xmlns:w="http://purl.oclc.org/ooxml/wordprocessingml/main" xmlns:w14="http://schemas.microsoft.com/office/word/2010/wordml" xmlns:w15="http://schemas.microsoft.com/office/word/2012/wordml" xmlns:w16cex="http://schemas.microsoft.com/office/word/2018/wordml/cex" xmlns:w16cid="http://schemas.microsoft.com/office/word/2016/wordml/cid" xmlns:w16="http://schemas.microsoft.com/office/word/2018/wordml" xmlns:w16du="http://schemas.microsoft.com/office/word/2023/wordml/word16du" xmlns:w16sdtdh="http://schemas.microsoft.com/office/word/2020/wordml/sdtdatahash" xmlns:w16se="http://schemas.microsoft.com/office/word/2015/wordml/symex" xmlns:wpi="http://schemas.microsoft.com/office/word/2010/wordprocessingInk" xmlns:wne="http://schemas.microsoft.com/office/word/2006/wordml" mc:Ignorable="w14 w15 w16se w16cid w16 w16cex w16sdtdh w16du wne wp14" w:conformance="strict">
   <w:body>
     <w:p>
       <w:pPr>
@@ -1181,8 +1181,16 @@
         </w:tabs>
         <w:spacing w:line="12pt" w:lineRule="auto"/>
         <w:ind w:start="14.20pt" w:hanging="14.20pt"/>
-      </w:pPr>
-      <w:r>
+        <w:rPr>
+          <w:i/>
+          <w:iCs/>
+        </w:rPr>
+      </w:pPr>
+      <w:r>
+        <w:rPr>
+          <w:i/>
+          <w:iCs/>
+        </w:rPr>
         <w:lastRenderedPageBreak/>
         <w:t>Model Quantization and Data Preparation</w:t>
       </w:r>
@@ -1353,11 +1361,15 @@
         <w:spacing w:line="12pt" w:lineRule="auto"/>
         <w:ind w:start="14.20pt" w:hanging="14.20pt"/>
         <w:rPr>
+          <w:i/>
+          <w:iCs/>
           <w:spacing w:val="0"/>
         </w:rPr>
       </w:pPr>
       <w:r>
         <w:rPr>
+          <w:i/>
+          <w:iCs/>
           <w:spacing w:val="0"/>
         </w:rPr>
         <w:t xml:space="preserve">Pre-trained Model </w:t>
@@ -1427,20 +1439,18 @@
         <w:spacing w:line="12pt" w:lineRule="auto"/>
         <w:ind w:start="14.20pt" w:hanging="14.20pt"/>
         <w:rPr>
+          <w:i/>
+          <w:iCs/>
           <w:spacing w:val="0"/>
         </w:rPr>
       </w:pPr>
       <w:r>
         <w:rPr>
+          <w:i/>
+          <w:iCs/>
           <w:spacing w:val="0"/>
         </w:rPr>
-        <w:t>Parameter-Efficient Fine-Tuning</w:t>
-      </w:r>
-      <w:r>
-        <w:rPr>
-          <w:spacing w:val="0"/>
-        </w:rPr>
-        <w:t xml:space="preserve"> (PEFT)</w:t>
+        <w:t>Parameter-Efficient Fine-Tuning (PEFT)</w:t>
       </w:r>
     </w:p>
     <w:p>
@@ -3733,10 +3743,16 @@
         <w:spacing w:before="12pt" w:line="12pt" w:lineRule="auto"/>
         <w:ind w:start="14.20pt" w:hanging="14.20pt"/>
         <w:rPr>
+          <w:i/>
+          <w:iCs/>
           <w:spacing w:val="0"/>
         </w:rPr>
       </w:pPr>
       <w:r>
+        <w:rPr>
+          <w:i/>
+          <w:iCs/>
+        </w:rPr>
         <w:t>USK Mistral 7B Approach Model with RAG Method</w:t>
       </w:r>
     </w:p>
@@ -3973,7 +3989,7 @@
         <w:fldChar w:fldCharType="begin" w:fldLock="1"/>
       </w:r>
       <w:r>
-        <w:instrText>ADDIN CSL_CITATION {"citationItems":[{"id":"ITEM-1","itemData":{"author":[{"dropping-particle":"","family":"docs.llamaindex.ai","given":"","non-dropping-particle":"","parse-names":false,"suffix":""}],"container-title":"docs.llamaindex.ai","id":"ITEM-1","issued":{"date-parts":[["2023"]]},"title":"High-Level Concepts","type":"webpage"},"uris":["http://www.mendeley.com/documents/?uuid=28f718cb-b7e6-4c24-85e4-f8d84a48daa3","http://www.mendeley.com/documents/?uuid=22b8c8f2-e483-450f-950c-488fea8db651"]}],"mendeley":{"formattedCitation":"[20]","manualFormatting":"(Source: docs.llamaindex.ai, 2023)","plainTextFormattedCitation":"[20]","previouslyFormattedCitation":"[20]"},"properties":{"noteIndex":0},"schema":"https://github.com/citation-style-language/schema/raw/master/csl-citation.json"}</w:instrText>
+        <w:instrText>ADDIN CSL_CITATION {"citationItems":[{"id":"ITEM-1","itemData":{"URL":"https://docs.llamaindex.ai/en/v0.10.17/getting_started/concepts.html","accessed":{"date-parts":[["2024","7","28"]]},"author":[{"dropping-particle":"","family":"docs.llamaindex.ai","given":"","non-dropping-particle":"","parse-names":false,"suffix":""}],"container-title":"docs.llamaindex.ai","id":"ITEM-1","issued":{"date-parts":[["2023"]]},"title":"High-Level Concepts","type":"webpage"},"uris":["http://www.mendeley.com/documents/?uuid=28f718cb-b7e6-4c24-85e4-f8d84a48daa3","http://www.mendeley.com/documents/?uuid=22b8c8f2-e483-450f-950c-488fea8db651"]}],"mendeley":{"formattedCitation":"[20]","manualFormatting":"(Source: docs.llamaindex.ai, 2023)","plainTextFormattedCitation":"[20]","previouslyFormattedCitation":"[20]"},"properties":{"noteIndex":0},"schema":"https://github.com/citation-style-language/schema/raw/master/csl-citation.json"}</w:instrText>
       </w:r>
       <w:r>
         <w:fldChar w:fldCharType="separate"/>
@@ -4002,268 +4018,195 @@
     </w:p>
     <w:p>
       <w:pPr>
-        <w:pStyle w:val="Heading1"/>
-      </w:pPr>
-      <w:r>
-        <w:t>Results and Discussion</w:t>
-      </w:r>
-    </w:p>
-    <w:p>
-      <w:pPr>
-        <w:ind w:firstLine="14.40pt"/>
+        <w:pStyle w:val="BodyText"/>
+        <w:numPr>
+          <w:ilvl w:val="0"/>
+          <w:numId w:val="26"/>
+        </w:numPr>
+        <w:tabs>
+          <w:tab w:val="clear" w:pos="14.40pt"/>
+        </w:tabs>
+        <w:spacing w:before="12pt" w:line="12pt" w:lineRule="auto"/>
+        <w:ind w:start="14.20pt" w:hanging="14.20pt"/>
+        <w:rPr>
+          <w:i/>
+          <w:iCs/>
+          <w:spacing w:val="0"/>
+        </w:rPr>
+      </w:pPr>
+      <w:r>
+        <w:rPr>
+          <w:i/>
+          <w:iCs/>
+        </w:rPr>
+        <w:t>Model Performance Evaluation</w:t>
+      </w:r>
+    </w:p>
+    <w:p>
+      <w:pPr>
+        <w:pStyle w:val="BodyText"/>
+        <w:tabs>
+          <w:tab w:val="clear" w:pos="14.40pt"/>
+        </w:tabs>
+        <w:spacing w:before="12pt" w:line="12pt" w:lineRule="auto"/>
+        <w:ind w:firstLine="14.20pt"/>
+        <w:rPr>
+          <w:lang w:val="en-US"/>
+        </w:rPr>
+      </w:pPr>
+      <w:r>
+        <w:t>The metric used to evaluate the performance of the model in this study is the Rouge Metric. Rouge metrics are used to evaluate models on NLP tasks so that they can compare the text summaries generated by the model with the summaries in the references.</w:t>
+      </w:r>
+    </w:p>
+    <w:p>
+      <w:pPr>
+        <w:spacing w:before="12pt" w:after="12pt"/>
         <w:jc w:val="both"/>
-      </w:pPr>
-      <w:r>
-        <w:t xml:space="preserve">The output produced in this study is a </w:t>
-      </w:r>
-      <w:r>
         <w:rPr>
           <w:i/>
-        </w:rPr>
-        <w:t xml:space="preserve">web-based </w:t>
-      </w:r>
-      <w:r>
-        <w:t xml:space="preserve">chatbot application utilizing the </w:t>
-      </w:r>
+          <w:iCs/>
+          <w:noProof/>
+        </w:rPr>
+      </w:pPr>
       <w:r>
         <w:rPr>
           <w:i/>
-        </w:rPr>
-        <w:t>Large Language Model</w:t>
-      </w:r>
-      <w:r>
-        <w:t xml:space="preserve"> (LLM) </w:t>
+          <w:iCs/>
+          <w:noProof/>
+        </w:rPr>
+        <w:t>Recall-Oriented Understudy for Gisting Evaluation</w:t>
       </w:r>
       <w:r>
         <w:rPr>
           <w:i/>
-        </w:rPr>
-        <w:t>Mistral 7B</w:t>
-      </w:r>
-      <w:r>
-        <w:t xml:space="preserve"> which will be used as an alternative in helping prospective new students get information at Syiah Kuala University (USK). This </w:t>
+          <w:iCs/>
+          <w:noProof/>
+        </w:rPr>
+        <w:t xml:space="preserve"> </w:t>
       </w:r>
       <w:r>
         <w:rPr>
           <w:i/>
-        </w:rPr>
-        <w:t>chatbot</w:t>
-      </w:r>
-      <w:r>
-        <w:t xml:space="preserve"> was developed using the USK dataset by utilizing the ability to summarize LLM texts to generate information texts about the lecture system and new student admissions at USK. There are several stages that are carried out in utilizing and developing LLM, namely by collecting data related to lecture system information and new student admissions at USK, then the data collection will be carried out in </w:t>
-      </w:r>
-      <w:r>
-        <w:rPr>
-          <w:i/>
-        </w:rPr>
-        <w:t>the preprocessing</w:t>
-      </w:r>
-      <w:r>
-        <w:t xml:space="preserve"> stage by converting the raw data into .</w:t>
-      </w:r>
-      <w:r>
-        <w:rPr>
-          <w:lang w:val="id-ID"/>
-        </w:rPr>
-        <w:t>csv</w:t>
-      </w:r>
-      <w:r>
-        <w:t xml:space="preserve"> and .pdf formats. After the </w:t>
-      </w:r>
-      <w:r>
-        <w:rPr>
-          <w:i/>
-        </w:rPr>
-        <w:t>preprocessing stage</w:t>
-      </w:r>
-      <w:r>
-        <w:t xml:space="preserve">, finetuning was carried out on the </w:t>
-      </w:r>
-      <w:r>
-        <w:rPr>
-          <w:i/>
-        </w:rPr>
-        <w:t>Mistral 7B</w:t>
-      </w:r>
-      <w:r>
-        <w:t xml:space="preserve"> model and also to make it easier to manage data</w:t>
-      </w:r>
-      <w:r>
-        <w:rPr>
-          <w:i/>
-        </w:rPr>
-        <w:t>, Retrieval Augmented Generation</w:t>
-      </w:r>
-      <w:r>
-        <w:t xml:space="preserve"> (RAG) was carried out with the concept of </w:t>
-      </w:r>
-      <w:r>
-        <w:rPr>
-          <w:i/>
-        </w:rPr>
-        <w:t>embeddings</w:t>
-      </w:r>
-      <w:r>
-        <w:t>. The purpose of the RAG, which is to overcome the limitations of generative AI because whenever there is a question that requires information that is outside the LLM training corpus, it will result in hallucinations, inaccuracies, or distortions in the generated text. The next stage is to test and evaluate the generated text with the ROUGE method to compare the text generated by the model with the summary of the provided references. The last stage is to create a UI or web interface that is accessible to users</w:t>
+          <w:iCs/>
+          <w:noProof/>
+        </w:rPr>
+        <w:t>(ROUGE)</w:t>
+      </w:r>
+    </w:p>
+    <w:p>
+      <w:pPr>
+        <w:spacing w:line="18pt" w:lineRule="auto"/>
+        <w:ind w:start="7.10pt" w:firstLine="28.35pt"/>
+        <w:jc w:val="both"/>
+      </w:pPr>
+      <w:r>
+        <w:t xml:space="preserve">The Rouge metric is an evaluation metric used in NLP tasks to compare computer-generated text summaries with reference summaries (generated by humans) </w:t>
+      </w:r>
+      <w:r>
+        <w:fldChar w:fldCharType="begin" w:fldLock="1"/>
+      </w:r>
+      <w:r>
+        <w:instrText>ADDIN CSL_CITATION {"citationItems":[{"id":"ITEM-1","itemData":{"DOI":"10.1253/jcj.34.1213","ISSN":"00471828","PMID":"5537985","abstract":"ROUGE stands for Recall-Oriented Understudy for Gisting Evaluation. It includes measures to auto- matically determine the quality of a summary by comparing it to other (ideal) summaries created by humans. The measures count the number of over- lapping units such as n-gram, word sequences, and word pairs between the computer-generated sum- mary to be evaluated and the ideal summaries cre- ated by humans. This paper introduces four different ROUGE measures: ROUGE-N, ROUGE-L, ROUGE-W, and ROUGE-S included in the ROUGE summariza- tion evaluation package and their evaluations. Three of them have been used in the Document Under- standing Conference (DUC) 2004, a large-scale summarization evaluation sponsored by NIST. 1","author":[{"dropping-particle":"","family":"Lin","given":"Chin-Yew","non-dropping-particle":"","parse-names":false,"suffix":""}],"id":"ITEM-1","issued":{"date-parts":[["2004"]]},"page":"74-81","title":"ROUGE: A Package for Automatic Evaluation of Summaries Chin-Yew","type":"article-journal"},"uris":["http://www.mendeley.com/documents/?uuid=0e5bcd53-1da3-4828-9c15-a561ca6e171f"]}],"mendeley":{"formattedCitation":"[21]","plainTextFormattedCitation":"[21]","previouslyFormattedCitation":"(Lin, 2004)"},"properties":{"noteIndex":0},"schema":"https://github.com/citation-style-language/schema/raw/master/csl-citation.json"}</w:instrText>
+      </w:r>
+      <w:r>
+        <w:fldChar w:fldCharType="separate"/>
+      </w:r>
+      <w:r>
+        <w:rPr>
+          <w:noProof/>
+        </w:rPr>
+        <w:t>[21]</w:t>
+      </w:r>
+      <w:r>
+        <w:fldChar w:fldCharType="end"/>
       </w:r>
       <w:r>
         <w:t>.</w:t>
       </w:r>
-    </w:p>
-    <w:p>
-      <w:pPr>
-        <w:pStyle w:val="Heading2"/>
+      <w:r>
+        <w:t xml:space="preserve"> </w:t>
+      </w:r>
+      <w:r>
+        <w:t>Rouge is mostly used to evaluate text summarization tasks. The value of the Rouge metric ranges from 0 to 1. 1 is the highest score, indicating that the computer-generated summary and the reference summary have a high degree of similarity.</w:t>
+      </w:r>
+      <w:r>
+        <w:t xml:space="preserve"> </w:t>
+      </w:r>
+      <w:r>
+        <w:t>Rouge-1, Rouge-2, and Rouge-L compare two summaries with different details</w:t>
+      </w:r>
+      <w:r>
+        <w:t xml:space="preserve"> </w:t>
+      </w:r>
+      <w:r>
+        <w:fldChar w:fldCharType="begin" w:fldLock="1"/>
+      </w:r>
+      <w:r>
+        <w:instrText>ADDIN CSL_CITATION {"citationItems":[{"id":"ITEM-1","itemData":{"URL":"https://medium.com/@MUmarAmanat/llm-evaluation-with-rouge-0ebf6cf2aed4","accessed":{"date-parts":[["2024","4","24"]]},"author":[{"dropping-particle":"","family":"Amanat","given":"Muhammad Umar","non-dropping-particle":"","parse-names":false,"suffix":""}],"container-title":"medium.com","id":"ITEM-1","issued":{"date-parts":[["2024"]]},"title":"LLM evaluation with Rouge","type":"webpage"},"uris":["http://www.mendeley.com/documents/?uuid=3e314b4c-f192-4007-a109-0f302fe8dd7e"]}],"mendeley":{"formattedCitation":"[22]","plainTextFormattedCitation":"[22]","previouslyFormattedCitation":"(Amanat, 2024)"},"properties":{"noteIndex":0},"schema":"https://github.com/citation-style-language/schema/raw/master/csl-citation.json"}</w:instrText>
+      </w:r>
+      <w:r>
+        <w:fldChar w:fldCharType="separate"/>
+      </w:r>
+      <w:r>
+        <w:rPr>
+          <w:noProof/>
+        </w:rPr>
+        <w:t>[22]</w:t>
+      </w:r>
+      <w:r>
+        <w:fldChar w:fldCharType="end"/>
+      </w:r>
+      <w:r>
+        <w:t>.</w:t>
+      </w:r>
+    </w:p>
+    <w:p>
+      <w:pPr>
+        <w:pStyle w:val="ListParagraph"/>
         <w:numPr>
-          <w:ilvl w:val="1"/>
-          <w:numId w:val="28"/>
+          <w:ilvl w:val="3"/>
+          <w:numId w:val="39"/>
         </w:numPr>
-        <w:tabs>
-          <w:tab w:val="num" w:pos="14.40pt"/>
-        </w:tabs>
-        <w:ind w:start="14.40pt" w:hanging="14.40pt"/>
-      </w:pPr>
-      <w:bookmarkStart w:id="8" w:name="_Toc164588302"/>
-      <w:r>
-        <w:t>Testing Results and Evaluation of Inference Results</w:t>
-      </w:r>
-      <w:bookmarkEnd w:id="8"/>
-    </w:p>
-    <w:p>
-      <w:pPr>
-        <w:spacing w:after="12pt"/>
-        <w:ind w:firstLine="14.40pt"/>
+        <w:ind w:start="21.30pt" w:hanging="21.30pt"/>
         <w:jc w:val="both"/>
         <w:rPr>
-          <w:lang w:val="id-ID"/>
-        </w:rPr>
-      </w:pPr>
-      <w:r>
-        <w:t>At this stage, the chatbot was tested by asking questions, the resulting text inference results were then calculated using</w:t>
-      </w:r>
-      <w:r>
-        <w:rPr>
-          <w:lang w:val="id-ID"/>
-        </w:rPr>
-        <w:t xml:space="preserve"> </w:t>
-      </w:r>
-      <w:r>
-        <w:t>the</w:t>
-      </w:r>
-      <w:r>
-        <w:rPr>
-          <w:lang w:val="id-ID"/>
-        </w:rPr>
-        <w:t xml:space="preserve"> </w:t>
-      </w:r>
-      <w:r>
-        <w:rPr>
-          <w:i/>
-        </w:rPr>
-        <w:t>Recall-Oriented Understudy for Gisting Evaluation (</w:t>
-      </w:r>
-      <w:r>
-        <w:t>ROUGE) score method. Using the ROUGE metric, responses from the chatbot can be evaluated to see similarities between the reference quantitatively and the answers generated by the chatbot. The results of the ROUGE calculation score on the model are shown in</w:t>
-      </w:r>
-      <w:r>
-        <w:rPr>
-          <w:lang w:val="id-ID"/>
-        </w:rPr>
-        <w:t xml:space="preserve"> </w:t>
-      </w:r>
-      <w:r>
-        <w:rPr>
-          <w:lang w:val="id-ID"/>
-        </w:rPr>
-        <w:fldChar w:fldCharType="begin"/>
-      </w:r>
-      <w:r>
-        <w:rPr>
-          <w:lang w:val="id-ID"/>
-        </w:rPr>
-        <w:instrText xml:space="preserve"> REF _Ref173480711 \h </w:instrText>
-      </w:r>
-      <w:r>
-        <w:rPr>
-          <w:lang w:val="id-ID"/>
-        </w:rPr>
-      </w:r>
-      <w:r>
-        <w:rPr>
-          <w:lang w:val="id-ID"/>
-        </w:rPr>
-        <w:fldChar w:fldCharType="separate"/>
-      </w:r>
-      <w:r>
-        <w:t xml:space="preserve">Table </w:t>
-      </w:r>
-      <w:r>
-        <w:rPr>
-          <w:noProof/>
-        </w:rPr>
-        <w:t>5</w:t>
-      </w:r>
-      <w:r>
-        <w:rPr>
-          <w:lang w:val="id-ID"/>
-        </w:rPr>
-        <w:fldChar w:fldCharType="end"/>
-      </w:r>
-      <w:r>
-        <w:rPr>
-          <w:lang w:val="id-ID"/>
-        </w:rPr>
-        <w:t>.</w:t>
-      </w:r>
-    </w:p>
-    <w:p>
-      <w:pPr>
-        <w:pStyle w:val="Caption"/>
-        <w:keepNext/>
-        <w:rPr>
-          <w:lang w:val="id-ID"/>
-        </w:rPr>
-      </w:pPr>
-      <w:bookmarkStart w:id="9" w:name="_Ref173480711"/>
-      <w:r>
-        <w:t xml:space="preserve">Table </w:t>
-      </w:r>
-      <w:r>
-        <w:fldChar w:fldCharType="begin"/>
-      </w:r>
-      <w:r>
-        <w:instrText xml:space="preserve"> SEQ Table \* ARABIC </w:instrText>
-      </w:r>
-      <w:r>
-        <w:fldChar w:fldCharType="separate"/>
-      </w:r>
-      <w:r>
-        <w:rPr>
-          <w:noProof/>
-        </w:rPr>
-        <w:t>5</w:t>
-      </w:r>
-      <w:r>
-        <w:rPr>
-          <w:noProof/>
-        </w:rPr>
-        <w:fldChar w:fldCharType="end"/>
-      </w:r>
-      <w:bookmarkEnd w:id="9"/>
-      <w:r>
-        <w:rPr>
-          <w:lang w:val="id-ID"/>
-        </w:rPr>
-        <w:t xml:space="preserve"> </w:t>
-      </w:r>
-      <w:r>
-        <w:t>Score value of ROUGE</w:t>
+          <w:rFonts w:eastAsia="SimSun"/>
+          <w:bCs w:val="0"/>
+          <w:iCs w:val="0"/>
+          <w:noProof/>
+          <w:sz w:val="20"/>
+          <w:szCs w:val="20"/>
+          <w:lang w:val="en-US"/>
+        </w:rPr>
+      </w:pPr>
+      <w:r>
+        <w:rPr>
+          <w:rFonts w:eastAsia="SimSun"/>
+          <w:bCs w:val="0"/>
+          <w:iCs w:val="0"/>
+          <w:noProof/>
+          <w:sz w:val="20"/>
+          <w:szCs w:val="20"/>
+          <w:lang w:val="en-US"/>
+        </w:rPr>
+        <w:t>Rouge-1</w:t>
+      </w:r>
+    </w:p>
+    <w:p>
+      <w:pPr>
+        <w:spacing w:after="12pt" w:line="18pt" w:lineRule="auto"/>
+        <w:ind w:start="7.10pt" w:firstLine="28.35pt"/>
+        <w:jc w:val="both"/>
+      </w:pPr>
+      <w:r>
+        <w:t>Rouge-1 measures the accuracy of unigrams (single words) that overlap between the generated text and the reference text (Man-made).</w:t>
       </w:r>
     </w:p>
     <w:tbl>
       <w:tblPr>
         <w:tblStyle w:val="TableGrid"/>
-        <w:tblW w:w="0pt" w:type="dxa"/>
-        <w:jc w:val="center"/>
+        <w:tblW w:w="430.60pt" w:type="dxa"/>
+        <w:tblInd w:w="14.20pt" w:type="dxa"/>
         <w:tblBorders>
           <w:top w:val="none" w:sz="0" w:space="0" w:color="auto"/>
           <w:start w:val="none" w:sz="0" w:space="0" w:color="auto"/>
@@ -4275,329 +4218,214 @@
         <w:tblLook w:firstRow="1" w:lastRow="0" w:firstColumn="1" w:lastColumn="0" w:noHBand="0" w:noVBand="1"/>
       </w:tblPr>
       <w:tblGrid>
-        <w:gridCol w:w="1276"/>
-        <w:gridCol w:w="1144"/>
-        <w:gridCol w:w="905"/>
-        <w:gridCol w:w="709"/>
-        <w:gridCol w:w="832"/>
+        <w:gridCol w:w="7512"/>
+        <w:gridCol w:w="1100"/>
       </w:tblGrid>
       <w:tr>
-        <w:trPr>
-          <w:trHeight w:val="241"/>
-          <w:jc w:val="center"/>
-        </w:trPr>
-        <w:tc>
-          <w:tcPr>
-            <w:tcW w:w="63.80pt" w:type="dxa"/>
-            <w:vMerge w:val="restart"/>
-            <w:tcBorders>
-              <w:top w:val="single" w:sz="12" w:space="0" w:color="auto"/>
-            </w:tcBorders>
+        <w:tc>
+          <w:tcPr>
+            <w:tcW w:w="375.60pt" w:type="dxa"/>
             <w:vAlign w:val="center"/>
           </w:tcPr>
           <w:p>
-            <w:r>
-              <w:t>Method</w:t>
-            </w:r>
-          </w:p>
-        </w:tc>
-        <w:tc>
-          <w:tcPr>
-            <w:tcW w:w="57.20pt" w:type="dxa"/>
-            <w:vMerge w:val="restart"/>
-            <w:tcBorders>
-              <w:top w:val="single" w:sz="12" w:space="0" w:color="auto"/>
-            </w:tcBorders>
-            <w:vAlign w:val="center"/>
-          </w:tcPr>
-          <w:p>
-            <w:r>
-              <w:t>Number of</w:t>
-            </w:r>
-          </w:p>
-          <w:p>
-            <w:r>
-              <w:t>Questions</w:t>
-            </w:r>
-          </w:p>
-        </w:tc>
-        <w:tc>
-          <w:tcPr>
-            <w:tcW w:w="122.30pt" w:type="dxa"/>
-            <w:gridSpan w:val="3"/>
-            <w:tcBorders>
-              <w:top w:val="single" w:sz="12" w:space="0" w:color="auto"/>
-              <w:bottom w:val="single" w:sz="4" w:space="0" w:color="auto"/>
-            </w:tcBorders>
-            <w:vAlign w:val="center"/>
-          </w:tcPr>
-          <w:p>
-            <w:r>
-              <w:t>ROUGE Score</w:t>
+            <w:pPr>
+              <w:ind w:start="1.50pt"/>
+            </w:pPr>
+            <m:oMathPara>
+              <m:oMathParaPr>
+                <m:jc m:val="left"/>
+              </m:oMathParaPr>
+              <m:oMath>
+                <m:r>
+                  <w:rPr>
+                    <w:rFonts w:ascii="Cambria Math" w:hAnsi="Cambria Math"/>
+                  </w:rPr>
+                  <m:t>Rouge-1 (Recall)=</m:t>
+                </m:r>
+                <m:f>
+                  <m:fPr>
+                    <m:ctrlPr>
+                      <w:rPr>
+                        <w:rFonts w:ascii="Cambria Math" w:hAnsi="Cambria Math"/>
+                        <w:i/>
+                      </w:rPr>
+                    </m:ctrlPr>
+                  </m:fPr>
+                  <m:num>
+                    <m:r>
+                      <w:rPr>
+                        <w:rFonts w:ascii="Cambria Math" w:hAnsi="Cambria Math"/>
+                      </w:rPr>
+                      <m:t>unigram matches</m:t>
+                    </m:r>
+                  </m:num>
+                  <m:den>
+                    <m:r>
+                      <w:rPr>
+                        <w:rFonts w:ascii="Cambria Math" w:hAnsi="Cambria Math"/>
+                      </w:rPr>
+                      <m:t>unigram in reference</m:t>
+                    </m:r>
+                  </m:den>
+                </m:f>
+              </m:oMath>
+            </m:oMathPara>
+          </w:p>
+          <w:p/>
+          <w:p/>
+        </w:tc>
+        <w:tc>
+          <w:tcPr>
+            <w:tcW w:w="55pt" w:type="dxa"/>
+          </w:tcPr>
+          <w:p>
+            <w:r>
+              <w:t>(3.1)</w:t>
             </w:r>
           </w:p>
         </w:tc>
       </w:tr>
       <w:tr>
-        <w:trPr>
-          <w:trHeight w:val="293"/>
-          <w:jc w:val="center"/>
-        </w:trPr>
-        <w:tc>
-          <w:tcPr>
-            <w:tcW w:w="63.80pt" w:type="dxa"/>
-            <w:vMerge/>
-            <w:tcBorders>
-              <w:bottom w:val="single" w:sz="12" w:space="0" w:color="auto"/>
-            </w:tcBorders>
-          </w:tcPr>
+        <w:tc>
+          <w:tcPr>
+            <w:tcW w:w="375.60pt" w:type="dxa"/>
+            <w:vAlign w:val="center"/>
+          </w:tcPr>
+          <w:p>
+            <m:oMathPara>
+              <m:oMathParaPr>
+                <m:jc m:val="left"/>
+              </m:oMathParaPr>
+              <m:oMath>
+                <m:r>
+                  <w:rPr>
+                    <w:rFonts w:ascii="Cambria Math" w:hAnsi="Cambria Math"/>
+                  </w:rPr>
+                  <m:t>Rouge-1 (Precision)=</m:t>
+                </m:r>
+                <m:f>
+                  <m:fPr>
+                    <m:ctrlPr>
+                      <w:rPr>
+                        <w:rFonts w:ascii="Cambria Math" w:hAnsi="Cambria Math"/>
+                        <w:i/>
+                      </w:rPr>
+                    </m:ctrlPr>
+                  </m:fPr>
+                  <m:num>
+                    <m:r>
+                      <w:rPr>
+                        <w:rFonts w:ascii="Cambria Math" w:hAnsi="Cambria Math"/>
+                      </w:rPr>
+                      <m:t>unigram matches</m:t>
+                    </m:r>
+                  </m:num>
+                  <m:den>
+                    <m:r>
+                      <w:rPr>
+                        <w:rFonts w:ascii="Cambria Math" w:hAnsi="Cambria Math"/>
+                      </w:rPr>
+                      <m:t>unigram in output</m:t>
+                    </m:r>
+                  </m:den>
+                </m:f>
+              </m:oMath>
+            </m:oMathPara>
+          </w:p>
           <w:p/>
-        </w:tc>
-        <w:tc>
-          <w:tcPr>
-            <w:tcW w:w="57.20pt" w:type="dxa"/>
-            <w:vMerge/>
-            <w:tcBorders>
-              <w:bottom w:val="single" w:sz="12" w:space="0" w:color="auto"/>
-            </w:tcBorders>
-          </w:tcPr>
           <w:p/>
         </w:tc>
         <w:tc>
           <w:tcPr>
-            <w:tcW w:w="45.25pt" w:type="dxa"/>
-            <w:tcBorders>
-              <w:top w:val="single" w:sz="4" w:space="0" w:color="auto"/>
-              <w:bottom w:val="single" w:sz="12" w:space="0" w:color="auto"/>
-            </w:tcBorders>
-            <w:vAlign w:val="center"/>
-          </w:tcPr>
-          <w:p>
-            <w:r>
-              <w:t>R-1</w:t>
-            </w:r>
-          </w:p>
-        </w:tc>
-        <w:tc>
-          <w:tcPr>
-            <w:tcW w:w="35.45pt" w:type="dxa"/>
-            <w:tcBorders>
-              <w:top w:val="single" w:sz="4" w:space="0" w:color="auto"/>
-              <w:bottom w:val="single" w:sz="12" w:space="0" w:color="auto"/>
-            </w:tcBorders>
-            <w:vAlign w:val="center"/>
-          </w:tcPr>
-          <w:p>
-            <w:r>
-              <w:t>R-2</w:t>
-            </w:r>
-          </w:p>
-        </w:tc>
-        <w:tc>
-          <w:tcPr>
-            <w:tcW w:w="41.60pt" w:type="dxa"/>
-            <w:tcBorders>
-              <w:top w:val="single" w:sz="4" w:space="0" w:color="auto"/>
-              <w:bottom w:val="single" w:sz="12" w:space="0" w:color="auto"/>
-            </w:tcBorders>
-            <w:vAlign w:val="center"/>
-          </w:tcPr>
-          <w:p>
-            <w:r>
-              <w:t>R-L</w:t>
+            <w:tcW w:w="55pt" w:type="dxa"/>
+          </w:tcPr>
+          <w:p>
+            <w:r>
+              <w:t>(3.2)</w:t>
             </w:r>
           </w:p>
         </w:tc>
       </w:tr>
       <w:tr>
-        <w:trPr>
-          <w:trHeight w:val="359"/>
-          <w:jc w:val="center"/>
-        </w:trPr>
-        <w:tc>
-          <w:tcPr>
-            <w:tcW w:w="63.80pt" w:type="dxa"/>
-            <w:tcBorders>
-              <w:top w:val="single" w:sz="12" w:space="0" w:color="auto"/>
-            </w:tcBorders>
+        <w:tc>
+          <w:tcPr>
+            <w:tcW w:w="375.60pt" w:type="dxa"/>
             <w:vAlign w:val="center"/>
           </w:tcPr>
           <w:p>
-            <w:pPr>
-              <w:rPr>
-                <w:i/>
-                <w:iCs/>
-              </w:rPr>
-            </w:pPr>
-            <w:r>
-              <w:rPr>
-                <w:i/>
-              </w:rPr>
-              <w:t>Fine-tuning</w:t>
-            </w:r>
-          </w:p>
-        </w:tc>
-        <w:tc>
-          <w:tcPr>
-            <w:tcW w:w="57.20pt" w:type="dxa"/>
-            <w:tcBorders>
-              <w:top w:val="single" w:sz="12" w:space="0" w:color="auto"/>
-            </w:tcBorders>
-            <w:vAlign w:val="center"/>
-          </w:tcPr>
-          <w:p>
-            <w:r>
-              <w:t>20/20</w:t>
-            </w:r>
-          </w:p>
-        </w:tc>
-        <w:tc>
-          <w:tcPr>
-            <w:tcW w:w="45.25pt" w:type="dxa"/>
-            <w:tcBorders>
-              <w:top w:val="single" w:sz="12" w:space="0" w:color="auto"/>
-            </w:tcBorders>
-            <w:vAlign w:val="center"/>
-          </w:tcPr>
-          <w:p>
-            <w:pPr>
-              <w:rPr>
-                <w:highlight w:val="yellow"/>
-              </w:rPr>
-            </w:pPr>
-            <w:r>
-              <w:t>1.0</w:t>
-            </w:r>
-          </w:p>
-        </w:tc>
-        <w:tc>
-          <w:tcPr>
-            <w:tcW w:w="35.45pt" w:type="dxa"/>
-            <w:tcBorders>
-              <w:top w:val="single" w:sz="12" w:space="0" w:color="auto"/>
-            </w:tcBorders>
-            <w:vAlign w:val="center"/>
-          </w:tcPr>
-          <w:p>
-            <w:pPr>
-              <w:rPr>
-                <w:highlight w:val="yellow"/>
-              </w:rPr>
-            </w:pPr>
-            <w:r>
-              <w:t>1.0</w:t>
-            </w:r>
-          </w:p>
-        </w:tc>
-        <w:tc>
-          <w:tcPr>
-            <w:tcW w:w="41.60pt" w:type="dxa"/>
-            <w:tcBorders>
-              <w:top w:val="single" w:sz="12" w:space="0" w:color="auto"/>
-            </w:tcBorders>
-            <w:vAlign w:val="center"/>
-          </w:tcPr>
-          <w:p>
-            <w:pPr>
-              <w:rPr>
-                <w:highlight w:val="yellow"/>
-              </w:rPr>
-            </w:pPr>
-            <w:r>
-              <w:t>1.0</w:t>
-            </w:r>
-          </w:p>
-        </w:tc>
-      </w:tr>
-      <w:tr>
-        <w:trPr>
-          <w:jc w:val="center"/>
-        </w:trPr>
-        <w:tc>
-          <w:tcPr>
-            <w:tcW w:w="63.80pt" w:type="dxa"/>
-            <w:vAlign w:val="center"/>
-          </w:tcPr>
-          <w:p>
-            <w:r>
-              <w:t>RAG</w:t>
-            </w:r>
-          </w:p>
-        </w:tc>
-        <w:tc>
-          <w:tcPr>
-            <w:tcW w:w="57.20pt" w:type="dxa"/>
-            <w:vAlign w:val="center"/>
-          </w:tcPr>
-          <w:p>
-            <w:r>
-              <w:t>15/56</w:t>
-            </w:r>
-          </w:p>
-        </w:tc>
-        <w:tc>
-          <w:tcPr>
-            <w:tcW w:w="45.25pt" w:type="dxa"/>
-            <w:vAlign w:val="center"/>
-          </w:tcPr>
-          <w:p>
-            <w:pPr>
-              <w:rPr>
-                <w:highlight w:val="yellow"/>
-              </w:rPr>
-            </w:pPr>
-            <w:r>
-              <w:t>&gt;</w:t>
-            </w:r>
-            <w:r>
-              <w:t>0.</w:t>
-            </w:r>
-            <w:r>
-              <w:t>5</w:t>
-            </w:r>
-          </w:p>
-        </w:tc>
-        <w:tc>
-          <w:tcPr>
-            <w:tcW w:w="35.45pt" w:type="dxa"/>
-            <w:vAlign w:val="center"/>
-          </w:tcPr>
-          <w:p>
-            <w:pPr>
-              <w:rPr>
-                <w:highlight w:val="yellow"/>
-              </w:rPr>
-            </w:pPr>
-            <w:r>
-              <w:t>&gt;</w:t>
-            </w:r>
-            <w:r>
-              <w:t>0.</w:t>
-            </w:r>
-            <w:r>
-              <w:t>5</w:t>
-            </w:r>
-          </w:p>
-        </w:tc>
-        <w:tc>
-          <w:tcPr>
-            <w:tcW w:w="41.60pt" w:type="dxa"/>
-            <w:vAlign w:val="center"/>
-          </w:tcPr>
-          <w:p>
-            <w:pPr>
-              <w:rPr>
-                <w:highlight w:val="yellow"/>
-              </w:rPr>
-            </w:pPr>
-            <w:r>
-              <w:t>&gt;</w:t>
-            </w:r>
-            <w:r>
-              <w:t>0.</w:t>
-            </w:r>
-            <w:r>
-              <w:t>5</w:t>
+            <m:oMathPara>
+              <m:oMathParaPr>
+                <m:jc m:val="left"/>
+              </m:oMathParaPr>
+              <m:oMath>
+                <m:r>
+                  <w:rPr>
+                    <w:rFonts w:ascii="Cambria Math" w:hAnsi="Cambria Math"/>
+                  </w:rPr>
+                  <m:t xml:space="preserve">Rouge-1 </m:t>
+                </m:r>
+                <m:d>
+                  <m:dPr>
+                    <m:ctrlPr>
+                      <w:rPr>
+                        <w:rFonts w:ascii="Cambria Math" w:hAnsi="Cambria Math"/>
+                        <w:i/>
+                      </w:rPr>
+                    </m:ctrlPr>
+                  </m:dPr>
+                  <m:e>
+                    <m:r>
+                      <w:rPr>
+                        <w:rFonts w:ascii="Cambria Math" w:hAnsi="Cambria Math"/>
+                      </w:rPr>
+                      <m:t>F1</m:t>
+                    </m:r>
+                  </m:e>
+                </m:d>
+                <m:r>
+                  <w:rPr>
+                    <w:rFonts w:ascii="Cambria Math" w:hAnsi="Cambria Math"/>
+                  </w:rPr>
+                  <m:t>=2 x</m:t>
+                </m:r>
+                <m:f>
+                  <m:fPr>
+                    <m:ctrlPr>
+                      <w:rPr>
+                        <w:rFonts w:ascii="Cambria Math" w:hAnsi="Cambria Math"/>
+                        <w:i/>
+                      </w:rPr>
+                    </m:ctrlPr>
+                  </m:fPr>
+                  <m:num>
+                    <m:r>
+                      <w:rPr>
+                        <w:rFonts w:ascii="Cambria Math" w:hAnsi="Cambria Math"/>
+                      </w:rPr>
+                      <m:t>Precision x Recall</m:t>
+                    </m:r>
+                  </m:num>
+                  <m:den>
+                    <m:r>
+                      <w:rPr>
+                        <w:rFonts w:ascii="Cambria Math" w:hAnsi="Cambria Math"/>
+                      </w:rPr>
+                      <m:t>Precision+Recall</m:t>
+                    </m:r>
+                  </m:den>
+                </m:f>
+              </m:oMath>
+            </m:oMathPara>
+          </w:p>
+          <w:p/>
+        </w:tc>
+        <w:tc>
+          <w:tcPr>
+            <w:tcW w:w="55pt" w:type="dxa"/>
+          </w:tcPr>
+          <w:p>
+            <w:r>
+              <w:t>(3.3)</w:t>
             </w:r>
           </w:p>
         </w:tc>
@@ -4605,190 +4433,121 @@
     </w:tbl>
     <w:p>
       <w:pPr>
-        <w:ind w:firstLine="14.40pt"/>
         <w:jc w:val="both"/>
         <w:rPr>
-          <w:lang w:val="id-ID"/>
-        </w:rPr>
-      </w:pPr>
-    </w:p>
-    <w:p>
-      <w:pPr>
-        <w:pStyle w:val="Heading2"/>
+          <w:noProof/>
+        </w:rPr>
+      </w:pPr>
+    </w:p>
+    <w:p>
+      <w:pPr>
+        <w:jc w:val="start"/>
+        <w:rPr>
+          <w:noProof/>
+        </w:rPr>
+      </w:pPr>
+      <w:r>
+        <w:rPr>
+          <w:noProof/>
+        </w:rPr>
+        <w:br w:type="page"/>
+      </w:r>
+    </w:p>
+    <w:p>
+      <w:pPr>
+        <w:pStyle w:val="ListParagraph"/>
         <w:numPr>
-          <w:ilvl w:val="1"/>
-          <w:numId w:val="28"/>
+          <w:ilvl w:val="3"/>
+          <w:numId w:val="39"/>
         </w:numPr>
-        <w:tabs>
-          <w:tab w:val="num" w:pos="14.40pt"/>
-        </w:tabs>
-        <w:ind w:start="14.40pt" w:hanging="14.40pt"/>
-      </w:pPr>
-      <w:bookmarkStart w:id="10" w:name="_Toc173235013"/>
-      <w:r>
+        <w:ind w:start="21.30pt" w:hanging="21.30pt"/>
+        <w:jc w:val="both"/>
+        <w:rPr>
+          <w:rFonts w:eastAsia="SimSun"/>
+          <w:bCs w:val="0"/>
+          <w:iCs w:val="0"/>
+          <w:noProof/>
+          <w:sz w:val="20"/>
+          <w:szCs w:val="20"/>
+          <w:lang w:val="en-US"/>
+        </w:rPr>
+      </w:pPr>
+      <w:r>
+        <w:rPr>
+          <w:rFonts w:eastAsia="SimSun"/>
+          <w:bCs w:val="0"/>
+          <w:iCs w:val="0"/>
+          <w:noProof/>
+          <w:sz w:val="20"/>
+          <w:szCs w:val="20"/>
+          <w:lang w:val="en-US"/>
+        </w:rPr>
         <w:lastRenderedPageBreak/>
-        <w:t>ROUGE score categories</w:t>
-      </w:r>
-      <w:bookmarkEnd w:id="10"/>
-    </w:p>
-    <w:p>
-      <w:pPr>
-        <w:ind w:firstLine="14.40pt"/>
+        <w:t>Rouge-2</w:t>
+      </w:r>
+    </w:p>
+    <w:p>
+      <w:pPr>
+        <w:spacing w:line="18pt" w:lineRule="auto"/>
+        <w:ind w:start="7.10pt" w:firstLine="28.35pt"/>
         <w:jc w:val="both"/>
-        <w:rPr>
-          <w:lang w:val="id-ID"/>
-        </w:rPr>
-      </w:pPr>
-      <w:r>
-        <w:t>A good ROUGE score varies based on tasks on the summary and metrics. The ROUGE-1 score with the category is excellent with a score of around 0.5, and a score above 0.5 is considered good and 0.4 to 0.5 is moderate. For ROUGE-2, a score above 0.4 falls into the good category, and 0.2 to 0.4 falls into the moderate category</w:t>
-      </w:r>
-      <w:r>
-        <w:rPr>
-          <w:lang w:val="id-ID"/>
-        </w:rPr>
-        <w:t>.</w:t>
-      </w:r>
-    </w:p>
-    <w:p>
-      <w:pPr>
-        <w:ind w:firstLine="14.40pt"/>
+      </w:pPr>
+      <w:r>
+        <w:t>Rouge-2 measures the accuracy of overlapping bigrams between the generated text and the reference text (man-made). The rouge-2 formula is the same as rouge-1, but the pair of words used are bigrams, not unigrams. Bigrams compensate for the problem of the position of the word Rouge-1 to some extent.</w:t>
+      </w:r>
+    </w:p>
+    <w:p>
+      <w:pPr>
+        <w:ind w:start="42.55pt"/>
         <w:jc w:val="both"/>
-        <w:rPr>
-          <w:lang w:val="id-ID"/>
-        </w:rPr>
-      </w:pPr>
-      <w:r>
-        <w:t>The ROUGE-L score with a good category gets a score of around 0.4 and the low category ranges from a value of 0.3 to 0.4. While the ROUGE score is useful, it does not take into account semantic or syntactic qualities and should be complemented by other metrics and human evaluation for a complete assessment</w:t>
-      </w:r>
-      <w:r>
-        <w:rPr>
-          <w:lang w:val="id-ID"/>
-        </w:rPr>
-        <w:t xml:space="preserve"> </w:t>
-      </w:r>
-      <w:r>
-        <w:rPr>
-          <w:lang w:val="id-ID"/>
-        </w:rPr>
-        <w:fldChar w:fldCharType="begin" w:fldLock="1"/>
-      </w:r>
-      <w:r>
-        <w:rPr>
-          <w:lang w:val="id-ID"/>
-        </w:rPr>
-        <w:instrText>ADDIN CSL_CITATION {"citationItems":[{"id":"ITEM-1","itemData":{"URL":"https://klu.ai/glossary/rouge-score","accessed":{"date-parts":[["2024","7","30"]]},"author":[{"dropping-particle":"","family":"Walker II","given":"Stephen M.","non-dropping-particle":"","parse-names":false,"suffix":""}],"container-title":"klu.ai","id":"ITEM-1","issued":{"date-parts":[["2024"]]},"title":"What is the ROUGE Score (Recall-Oriented Understudy for Gisting Evaluation)?","type":"webpage"},"uris":["http://www.mendeley.com/documents/?uuid=408bf0dd-4445-4e60-a94f-41faa39dde77"]}],"mendeley":{"formattedCitation":"[21]","plainTextFormattedCitation":"[21]","previouslyFormattedCitation":"[21]"},"properties":{"noteIndex":0},"schema":"https://github.com/citation-style-language/schema/raw/master/csl-citation.json"}</w:instrText>
-      </w:r>
-      <w:r>
-        <w:rPr>
-          <w:lang w:val="id-ID"/>
-        </w:rPr>
-        <w:fldChar w:fldCharType="separate"/>
-      </w:r>
-      <w:r>
-        <w:rPr>
-          <w:noProof/>
-          <w:lang w:val="id-ID"/>
-        </w:rPr>
-        <w:t>[21]</w:t>
-      </w:r>
-      <w:r>
-        <w:rPr>
-          <w:lang w:val="id-ID"/>
-        </w:rPr>
-        <w:fldChar w:fldCharType="end"/>
-      </w:r>
-      <w:r>
-        <w:rPr>
-          <w:lang w:val="id-ID"/>
-        </w:rPr>
-        <w:t>.</w:t>
-      </w:r>
-    </w:p>
-    <w:p>
-      <w:pPr>
-        <w:pStyle w:val="Caption"/>
-        <w:keepNext/>
-        <w:spacing w:before="12pt"/>
-        <w:rPr>
-          <w:lang w:val="id-ID"/>
-        </w:rPr>
-      </w:pPr>
-      <w:r>
-        <w:t xml:space="preserve">Table </w:t>
-      </w:r>
-      <w:r>
-        <w:fldChar w:fldCharType="begin"/>
-      </w:r>
-      <w:r>
-        <w:instrText xml:space="preserve"> SEQ Table \* ARABIC </w:instrText>
-      </w:r>
-      <w:r>
-        <w:fldChar w:fldCharType="separate"/>
-      </w:r>
-      <w:r>
-        <w:rPr>
-          <w:noProof/>
-        </w:rPr>
-        <w:t>6</w:t>
-      </w:r>
-      <w:r>
-        <w:rPr>
-          <w:noProof/>
-        </w:rPr>
-        <w:fldChar w:fldCharType="end"/>
-      </w:r>
-      <w:r>
-        <w:rPr>
-          <w:lang w:val="id-ID"/>
-        </w:rPr>
-        <w:t xml:space="preserve"> </w:t>
-      </w:r>
-      <w:r>
-        <w:t>ROUGE Metric Value Category Table</w:t>
-      </w:r>
-      <w:r>
-        <w:rPr>
-          <w:lang w:val="id-ID"/>
-        </w:rPr>
-        <w:t xml:space="preserve"> </w:t>
-      </w:r>
-      <w:r>
-        <w:rPr>
-          <w:lang w:val="id-ID"/>
-        </w:rPr>
-        <w:fldChar w:fldCharType="begin" w:fldLock="1"/>
-      </w:r>
-      <w:r>
-        <w:rPr>
-          <w:lang w:val="id-ID"/>
-        </w:rPr>
-        <w:instrText>ADDIN CSL_CITATION {"citationItems":[{"id":"ITEM-1","itemData":{"URL":"https://klu.ai/glossary/rouge-score","accessed":{"date-parts":[["2024","7","30"]]},"author":[{"dropping-particle":"","family":"Walker II","given":"Stephen M.","non-dropping-particle":"","parse-names":false,"suffix":""}],"container-title":"klu.ai","id":"ITEM-1","issued":{"date-parts":[["2024"]]},"title":"What is the ROUGE Score (Recall-Oriented Understudy for Gisting Evaluation)?","type":"webpage"},"uris":["http://www.mendeley.com/documents/?uuid=408bf0dd-4445-4e60-a94f-41faa39dde77"]}],"mendeley":{"formattedCitation":"[21]","plainTextFormattedCitation":"[21]","previouslyFormattedCitation":"[21]"},"properties":{"noteIndex":0},"schema":"https://github.com/citation-style-language/schema/raw/master/csl-citation.json"}</w:instrText>
-      </w:r>
-      <w:r>
-        <w:rPr>
-          <w:lang w:val="id-ID"/>
-        </w:rPr>
-        <w:fldChar w:fldCharType="separate"/>
-      </w:r>
-      <w:r>
-        <w:rPr>
-          <w:noProof/>
-          <w:lang w:val="id-ID"/>
-        </w:rPr>
-        <w:t>[21]</w:t>
-      </w:r>
-      <w:r>
-        <w:rPr>
-          <w:lang w:val="id-ID"/>
-        </w:rPr>
-        <w:fldChar w:fldCharType="end"/>
+      </w:pPr>
+    </w:p>
+    <w:p>
+      <w:pPr>
+        <w:pStyle w:val="ListParagraph"/>
+        <w:numPr>
+          <w:ilvl w:val="3"/>
+          <w:numId w:val="39"/>
+        </w:numPr>
+        <w:ind w:start="21.30pt" w:hanging="21.30pt"/>
+        <w:jc w:val="both"/>
+        <w:rPr>
+          <w:rFonts w:eastAsia="SimSun"/>
+          <w:bCs w:val="0"/>
+          <w:iCs w:val="0"/>
+          <w:noProof/>
+          <w:sz w:val="20"/>
+          <w:szCs w:val="20"/>
+          <w:lang w:val="en-US"/>
+        </w:rPr>
+      </w:pPr>
+      <w:r>
+        <w:rPr>
+          <w:rFonts w:eastAsia="SimSun"/>
+          <w:bCs w:val="0"/>
+          <w:iCs w:val="0"/>
+          <w:noProof/>
+          <w:sz w:val="20"/>
+          <w:szCs w:val="20"/>
+          <w:lang w:val="en-US"/>
+        </w:rPr>
+        <w:t>Rouge-L</w:t>
+      </w:r>
+    </w:p>
+    <w:p>
+      <w:pPr>
+        <w:spacing w:after="12pt" w:line="18pt" w:lineRule="auto"/>
+        <w:ind w:firstLine="35.45pt"/>
+        <w:jc w:val="both"/>
+      </w:pPr>
+      <w:r>
+        <w:t xml:space="preserve">Unlike rouge-1, and rouge-2, Rouge-L does not look into unigrams or bigrams, but rather conforms to LCS (Longest Common Subsequence) or the longest sequence of words in a human-generated reference and text. </w:t>
       </w:r>
     </w:p>
     <w:tbl>
       <w:tblPr>
         <w:tblStyle w:val="TableGrid"/>
-        <w:tblW w:w="0pt" w:type="dxa"/>
-        <w:jc w:val="center"/>
+        <w:tblW w:w="430.60pt" w:type="dxa"/>
         <w:tblBorders>
           <w:top w:val="none" w:sz="0" w:space="0" w:color="auto"/>
           <w:start w:val="none" w:sz="0" w:space="0" w:color="auto"/>
@@ -4800,10 +4559,1049 @@
         <w:tblLook w:firstRow="1" w:lastRow="0" w:firstColumn="1" w:lastColumn="0" w:noHBand="0" w:noVBand="1"/>
       </w:tblPr>
       <w:tblGrid>
-        <w:gridCol w:w="1168"/>
-        <w:gridCol w:w="1297"/>
-        <w:gridCol w:w="1097"/>
-        <w:gridCol w:w="1304"/>
+        <w:gridCol w:w="7512"/>
+        <w:gridCol w:w="1100"/>
+      </w:tblGrid>
+      <w:tr>
+        <w:tc>
+          <w:tcPr>
+            <w:tcW w:w="375.60pt" w:type="dxa"/>
+            <w:vAlign w:val="center"/>
+          </w:tcPr>
+          <w:p>
+            <m:oMathPara>
+              <m:oMathParaPr>
+                <m:jc m:val="left"/>
+              </m:oMathParaPr>
+              <m:oMath>
+                <m:r>
+                  <w:rPr>
+                    <w:rFonts w:ascii="Cambria Math" w:hAnsi="Cambria Math"/>
+                  </w:rPr>
+                  <m:t>Rouge-L (Recall)=</m:t>
+                </m:r>
+                <m:f>
+                  <m:fPr>
+                    <m:ctrlPr>
+                      <w:rPr>
+                        <w:rFonts w:ascii="Cambria Math" w:hAnsi="Cambria Math"/>
+                        <w:i/>
+                      </w:rPr>
+                    </m:ctrlPr>
+                  </m:fPr>
+                  <m:num>
+                    <m:r>
+                      <w:rPr>
+                        <w:rFonts w:ascii="Cambria Math" w:hAnsi="Cambria Math"/>
+                      </w:rPr>
+                      <m:t>Leng of LCS</m:t>
+                    </m:r>
+                  </m:num>
+                  <m:den>
+                    <m:r>
+                      <w:rPr>
+                        <w:rFonts w:ascii="Cambria Math" w:hAnsi="Cambria Math"/>
+                      </w:rPr>
+                      <m:t>unigram in reference</m:t>
+                    </m:r>
+                  </m:den>
+                </m:f>
+              </m:oMath>
+            </m:oMathPara>
+          </w:p>
+          <w:p/>
+          <w:p/>
+        </w:tc>
+        <w:tc>
+          <w:tcPr>
+            <w:tcW w:w="55pt" w:type="dxa"/>
+          </w:tcPr>
+          <w:p>
+            <w:r>
+              <w:t>(3.4)</w:t>
+            </w:r>
+          </w:p>
+        </w:tc>
+      </w:tr>
+      <w:tr>
+        <w:tc>
+          <w:tcPr>
+            <w:tcW w:w="375.60pt" w:type="dxa"/>
+            <w:vAlign w:val="center"/>
+          </w:tcPr>
+          <w:p>
+            <m:oMathPara>
+              <m:oMathParaPr>
+                <m:jc m:val="left"/>
+              </m:oMathParaPr>
+              <m:oMath>
+                <m:r>
+                  <w:rPr>
+                    <w:rFonts w:ascii="Cambria Math" w:hAnsi="Cambria Math"/>
+                  </w:rPr>
+                  <m:t>Rouge-L (Precision)=</m:t>
+                </m:r>
+                <m:f>
+                  <m:fPr>
+                    <m:ctrlPr>
+                      <w:rPr>
+                        <w:rFonts w:ascii="Cambria Math" w:hAnsi="Cambria Math"/>
+                        <w:i/>
+                      </w:rPr>
+                    </m:ctrlPr>
+                  </m:fPr>
+                  <m:num>
+                    <m:r>
+                      <w:rPr>
+                        <w:rFonts w:ascii="Cambria Math" w:hAnsi="Cambria Math"/>
+                      </w:rPr>
+                      <m:t>Leng of LCS</m:t>
+                    </m:r>
+                  </m:num>
+                  <m:den>
+                    <m:r>
+                      <w:rPr>
+                        <w:rFonts w:ascii="Cambria Math" w:hAnsi="Cambria Math"/>
+                      </w:rPr>
+                      <m:t>unigram in output</m:t>
+                    </m:r>
+                  </m:den>
+                </m:f>
+              </m:oMath>
+            </m:oMathPara>
+          </w:p>
+          <w:p/>
+          <w:p/>
+        </w:tc>
+        <w:tc>
+          <w:tcPr>
+            <w:tcW w:w="55pt" w:type="dxa"/>
+          </w:tcPr>
+          <w:p>
+            <w:r>
+              <w:t>(3.5)</w:t>
+            </w:r>
+          </w:p>
+        </w:tc>
+      </w:tr>
+      <w:tr>
+        <w:tc>
+          <w:tcPr>
+            <w:tcW w:w="375.60pt" w:type="dxa"/>
+            <w:vAlign w:val="center"/>
+          </w:tcPr>
+          <w:p>
+            <m:oMathPara>
+              <m:oMathParaPr>
+                <m:jc m:val="left"/>
+              </m:oMathParaPr>
+              <m:oMath>
+                <m:r>
+                  <w:rPr>
+                    <w:rFonts w:ascii="Cambria Math" w:hAnsi="Cambria Math"/>
+                  </w:rPr>
+                  <m:t xml:space="preserve">Rouge-L </m:t>
+                </m:r>
+                <m:d>
+                  <m:dPr>
+                    <m:ctrlPr>
+                      <w:rPr>
+                        <w:rFonts w:ascii="Cambria Math" w:hAnsi="Cambria Math"/>
+                        <w:i/>
+                      </w:rPr>
+                    </m:ctrlPr>
+                  </m:dPr>
+                  <m:e>
+                    <m:r>
+                      <w:rPr>
+                        <w:rFonts w:ascii="Cambria Math" w:hAnsi="Cambria Math"/>
+                      </w:rPr>
+                      <m:t>F1</m:t>
+                    </m:r>
+                  </m:e>
+                </m:d>
+                <m:r>
+                  <w:rPr>
+                    <w:rFonts w:ascii="Cambria Math" w:hAnsi="Cambria Math"/>
+                  </w:rPr>
+                  <m:t xml:space="preserve">=2 x </m:t>
+                </m:r>
+                <m:f>
+                  <m:fPr>
+                    <m:ctrlPr>
+                      <w:rPr>
+                        <w:rFonts w:ascii="Cambria Math" w:hAnsi="Cambria Math"/>
+                        <w:i/>
+                      </w:rPr>
+                    </m:ctrlPr>
+                  </m:fPr>
+                  <m:num>
+                    <m:r>
+                      <w:rPr>
+                        <w:rFonts w:ascii="Cambria Math" w:hAnsi="Cambria Math"/>
+                      </w:rPr>
+                      <m:t>Precision x Recall</m:t>
+                    </m:r>
+                  </m:num>
+                  <m:den>
+                    <m:r>
+                      <w:rPr>
+                        <w:rFonts w:ascii="Cambria Math" w:hAnsi="Cambria Math"/>
+                      </w:rPr>
+                      <m:t>Precision+Recall</m:t>
+                    </m:r>
+                  </m:den>
+                </m:f>
+              </m:oMath>
+            </m:oMathPara>
+          </w:p>
+          <w:p/>
+        </w:tc>
+        <w:tc>
+          <w:tcPr>
+            <w:tcW w:w="55pt" w:type="dxa"/>
+          </w:tcPr>
+          <w:p>
+            <w:r>
+              <w:t>(3.6)</w:t>
+            </w:r>
+          </w:p>
+        </w:tc>
+      </w:tr>
+    </w:tbl>
+    <w:p>
+      <w:pPr>
+        <w:jc w:val="both"/>
+      </w:pPr>
+    </w:p>
+    <w:p>
+      <w:pPr>
+        <w:pStyle w:val="Heading1"/>
+      </w:pPr>
+      <w:r>
+        <w:t>Results and Discussion</w:t>
+      </w:r>
+    </w:p>
+    <w:p>
+      <w:pPr>
+        <w:ind w:firstLine="14.40pt"/>
+        <w:jc w:val="both"/>
+      </w:pPr>
+      <w:r>
+        <w:t xml:space="preserve">The output produced in this study is a </w:t>
+      </w:r>
+      <w:r>
+        <w:rPr>
+          <w:i/>
+        </w:rPr>
+        <w:t xml:space="preserve">web-based </w:t>
+      </w:r>
+      <w:r>
+        <w:t xml:space="preserve">chatbot application utilizing the </w:t>
+      </w:r>
+      <w:r>
+        <w:rPr>
+          <w:i/>
+        </w:rPr>
+        <w:t>Large Language Model</w:t>
+      </w:r>
+      <w:r>
+        <w:t xml:space="preserve"> (LLM) </w:t>
+      </w:r>
+      <w:r>
+        <w:rPr>
+          <w:i/>
+        </w:rPr>
+        <w:t>Mistral 7B</w:t>
+      </w:r>
+      <w:r>
+        <w:t xml:space="preserve"> which will be used as an alternative in helping prospective new students get information at Syiah Kuala University (USK). This </w:t>
+      </w:r>
+      <w:r>
+        <w:rPr>
+          <w:i/>
+        </w:rPr>
+        <w:t>chatbot</w:t>
+      </w:r>
+      <w:r>
+        <w:t xml:space="preserve"> was developed using the USK dataset by utilizing the ability to summarize LLM texts to generate information texts about the lecture system and new student admissions at USK. There are several stages that are carried out in utilizing and developing LLM, namely by collecting data related to lecture system information and new student admissions at USK, then the data collection will be carried out in </w:t>
+      </w:r>
+      <w:r>
+        <w:rPr>
+          <w:i/>
+        </w:rPr>
+        <w:t>the preprocessing</w:t>
+      </w:r>
+      <w:r>
+        <w:t xml:space="preserve"> stage by converting the raw data into .</w:t>
+      </w:r>
+      <w:r>
+        <w:rPr>
+          <w:lang w:val="id-ID"/>
+        </w:rPr>
+        <w:t>csv</w:t>
+      </w:r>
+      <w:r>
+        <w:t xml:space="preserve"> and .pdf formats. After the </w:t>
+      </w:r>
+      <w:r>
+        <w:rPr>
+          <w:i/>
+        </w:rPr>
+        <w:t>preprocessing stage</w:t>
+      </w:r>
+      <w:r>
+        <w:t xml:space="preserve">, finetuning was carried out on the </w:t>
+      </w:r>
+      <w:r>
+        <w:rPr>
+          <w:i/>
+        </w:rPr>
+        <w:t>Mistral 7B</w:t>
+      </w:r>
+      <w:r>
+        <w:t xml:space="preserve"> model and also to make it easier to manage data</w:t>
+      </w:r>
+      <w:r>
+        <w:rPr>
+          <w:i/>
+        </w:rPr>
+        <w:t>, Retrieval Augmented Generation</w:t>
+      </w:r>
+      <w:r>
+        <w:t xml:space="preserve"> (RAG) was carried out with the concept of </w:t>
+      </w:r>
+      <w:r>
+        <w:rPr>
+          <w:i/>
+        </w:rPr>
+        <w:t>embeddings</w:t>
+      </w:r>
+      <w:r>
+        <w:t>. The purpose of the RAG, which is to overcome the limitations of generative AI because whenever there is a question that requires information that is outside the LLM training corpus, it will result in hallucinations, inaccuracies, or distortions in the generated text. The next stage is to test and evaluate the generated text with the ROUGE method to compare the text generated by the model with the summary of the provided references. The last stage is to create a UI or web interface that is accessible to users</w:t>
+      </w:r>
+      <w:r>
+        <w:t>.</w:t>
+      </w:r>
+    </w:p>
+    <w:p>
+      <w:pPr>
+        <w:pStyle w:val="Heading2"/>
+        <w:numPr>
+          <w:ilvl w:val="1"/>
+          <w:numId w:val="28"/>
+        </w:numPr>
+        <w:tabs>
+          <w:tab w:val="num" w:pos="14.40pt"/>
+        </w:tabs>
+        <w:ind w:start="14.40pt" w:hanging="14.40pt"/>
+      </w:pPr>
+      <w:bookmarkStart w:id="8" w:name="_Toc164588302"/>
+      <w:r>
+        <w:t>Testing Results and Evaluation of Inference Results</w:t>
+      </w:r>
+      <w:bookmarkEnd w:id="8"/>
+    </w:p>
+    <w:p>
+      <w:pPr>
+        <w:spacing w:after="12pt"/>
+        <w:ind w:firstLine="14.40pt"/>
+        <w:jc w:val="both"/>
+        <w:rPr>
+          <w:lang w:val="id-ID"/>
+        </w:rPr>
+      </w:pPr>
+      <w:r>
+        <w:t>At this stage, the chatbot was tested by asking questions, the resulting text inference results were then calculated using</w:t>
+      </w:r>
+      <w:r>
+        <w:rPr>
+          <w:lang w:val="id-ID"/>
+        </w:rPr>
+        <w:t xml:space="preserve"> </w:t>
+      </w:r>
+      <w:r>
+        <w:t>the</w:t>
+      </w:r>
+      <w:r>
+        <w:rPr>
+          <w:lang w:val="id-ID"/>
+        </w:rPr>
+        <w:t xml:space="preserve"> </w:t>
+      </w:r>
+      <w:r>
+        <w:rPr>
+          <w:i/>
+        </w:rPr>
+        <w:t>Recall-Oriented Understudy for Gisting Evaluation (</w:t>
+      </w:r>
+      <w:r>
+        <w:t>ROUGE) score method. Using the ROUGE metric, responses from the chatbot can be evaluated to see similarities between the reference quantitatively and the answers generated by the chatbot. The results of the ROUGE calculation score on the model are shown in</w:t>
+      </w:r>
+      <w:r>
+        <w:rPr>
+          <w:lang w:val="id-ID"/>
+        </w:rPr>
+        <w:t xml:space="preserve"> </w:t>
+      </w:r>
+      <w:r>
+        <w:rPr>
+          <w:lang w:val="id-ID"/>
+        </w:rPr>
+        <w:fldChar w:fldCharType="begin"/>
+      </w:r>
+      <w:r>
+        <w:rPr>
+          <w:lang w:val="id-ID"/>
+        </w:rPr>
+        <w:instrText xml:space="preserve"> REF _Ref173480711 \h </w:instrText>
+      </w:r>
+      <w:r>
+        <w:rPr>
+          <w:lang w:val="id-ID"/>
+        </w:rPr>
+      </w:r>
+      <w:r>
+        <w:rPr>
+          <w:lang w:val="id-ID"/>
+        </w:rPr>
+        <w:fldChar w:fldCharType="separate"/>
+      </w:r>
+      <w:r>
+        <w:t xml:space="preserve">Table </w:t>
+      </w:r>
+      <w:r>
+        <w:rPr>
+          <w:noProof/>
+        </w:rPr>
+        <w:t>5</w:t>
+      </w:r>
+      <w:r>
+        <w:rPr>
+          <w:lang w:val="id-ID"/>
+        </w:rPr>
+        <w:fldChar w:fldCharType="end"/>
+      </w:r>
+      <w:r>
+        <w:rPr>
+          <w:lang w:val="id-ID"/>
+        </w:rPr>
+        <w:t>.</w:t>
+      </w:r>
+    </w:p>
+    <w:p>
+      <w:pPr>
+        <w:pStyle w:val="Caption"/>
+        <w:keepNext/>
+        <w:rPr>
+          <w:lang w:val="id-ID"/>
+        </w:rPr>
+      </w:pPr>
+      <w:bookmarkStart w:id="9" w:name="_Ref173480711"/>
+      <w:r>
+        <w:t xml:space="preserve">Table </w:t>
+      </w:r>
+      <w:r>
+        <w:fldChar w:fldCharType="begin"/>
+      </w:r>
+      <w:r>
+        <w:instrText xml:space="preserve"> SEQ Table \* ARABIC </w:instrText>
+      </w:r>
+      <w:r>
+        <w:fldChar w:fldCharType="separate"/>
+      </w:r>
+      <w:r>
+        <w:rPr>
+          <w:noProof/>
+        </w:rPr>
+        <w:t>5</w:t>
+      </w:r>
+      <w:r>
+        <w:rPr>
+          <w:noProof/>
+        </w:rPr>
+        <w:fldChar w:fldCharType="end"/>
+      </w:r>
+      <w:bookmarkEnd w:id="9"/>
+      <w:r>
+        <w:rPr>
+          <w:lang w:val="id-ID"/>
+        </w:rPr>
+        <w:t xml:space="preserve"> </w:t>
+      </w:r>
+      <w:r>
+        <w:t>Score value of ROUGE</w:t>
+      </w:r>
+    </w:p>
+    <w:tbl>
+      <w:tblPr>
+        <w:tblStyle w:val="TableGrid"/>
+        <w:tblW w:w="0pt" w:type="dxa"/>
+        <w:jc w:val="center"/>
+        <w:tblLook w:firstRow="1" w:lastRow="0" w:firstColumn="1" w:lastColumn="0" w:noHBand="0" w:noVBand="1"/>
+      </w:tblPr>
+      <w:tblGrid>
+        <w:gridCol w:w="1273"/>
+        <w:gridCol w:w="1143"/>
+        <w:gridCol w:w="902"/>
+        <w:gridCol w:w="708"/>
+        <w:gridCol w:w="830"/>
+      </w:tblGrid>
+      <w:tr>
+        <w:trPr>
+          <w:trHeight w:val="241"/>
+          <w:jc w:val="center"/>
+        </w:trPr>
+        <w:tc>
+          <w:tcPr>
+            <w:tcW w:w="63.80pt" w:type="dxa"/>
+            <w:vMerge w:val="restart"/>
+            <w:vAlign w:val="center"/>
+          </w:tcPr>
+          <w:p>
+            <w:pPr>
+              <w:rPr>
+                <w:b/>
+                <w:bCs/>
+              </w:rPr>
+            </w:pPr>
+            <w:r>
+              <w:rPr>
+                <w:b/>
+                <w:bCs/>
+              </w:rPr>
+              <w:t>Method</w:t>
+            </w:r>
+          </w:p>
+        </w:tc>
+        <w:tc>
+          <w:tcPr>
+            <w:tcW w:w="57.20pt" w:type="dxa"/>
+            <w:vMerge w:val="restart"/>
+            <w:vAlign w:val="center"/>
+          </w:tcPr>
+          <w:p>
+            <w:pPr>
+              <w:rPr>
+                <w:b/>
+                <w:bCs/>
+              </w:rPr>
+            </w:pPr>
+            <w:r>
+              <w:rPr>
+                <w:b/>
+                <w:bCs/>
+              </w:rPr>
+              <w:t>Number of</w:t>
+            </w:r>
+          </w:p>
+          <w:p>
+            <w:pPr>
+              <w:rPr>
+                <w:b/>
+                <w:bCs/>
+              </w:rPr>
+            </w:pPr>
+            <w:r>
+              <w:rPr>
+                <w:b/>
+                <w:bCs/>
+              </w:rPr>
+              <w:t>Questions</w:t>
+            </w:r>
+          </w:p>
+        </w:tc>
+        <w:tc>
+          <w:tcPr>
+            <w:tcW w:w="122.30pt" w:type="dxa"/>
+            <w:gridSpan w:val="3"/>
+            <w:vAlign w:val="center"/>
+          </w:tcPr>
+          <w:p>
+            <w:pPr>
+              <w:rPr>
+                <w:b/>
+                <w:bCs/>
+              </w:rPr>
+            </w:pPr>
+            <w:r>
+              <w:rPr>
+                <w:b/>
+                <w:bCs/>
+              </w:rPr>
+              <w:t>ROUGE Score</w:t>
+            </w:r>
+          </w:p>
+        </w:tc>
+      </w:tr>
+      <w:tr>
+        <w:trPr>
+          <w:trHeight w:val="293"/>
+          <w:jc w:val="center"/>
+        </w:trPr>
+        <w:tc>
+          <w:tcPr>
+            <w:tcW w:w="63.80pt" w:type="dxa"/>
+            <w:vMerge/>
+          </w:tcPr>
+          <w:p>
+            <w:pPr>
+              <w:rPr>
+                <w:b/>
+                <w:bCs/>
+              </w:rPr>
+            </w:pPr>
+          </w:p>
+        </w:tc>
+        <w:tc>
+          <w:tcPr>
+            <w:tcW w:w="57.20pt" w:type="dxa"/>
+            <w:vMerge/>
+          </w:tcPr>
+          <w:p>
+            <w:pPr>
+              <w:rPr>
+                <w:b/>
+                <w:bCs/>
+              </w:rPr>
+            </w:pPr>
+          </w:p>
+        </w:tc>
+        <w:tc>
+          <w:tcPr>
+            <w:tcW w:w="45.25pt" w:type="dxa"/>
+            <w:vAlign w:val="center"/>
+          </w:tcPr>
+          <w:p>
+            <w:pPr>
+              <w:rPr>
+                <w:b/>
+                <w:bCs/>
+              </w:rPr>
+            </w:pPr>
+            <w:r>
+              <w:rPr>
+                <w:b/>
+                <w:bCs/>
+              </w:rPr>
+              <w:t>R-1</w:t>
+            </w:r>
+          </w:p>
+        </w:tc>
+        <w:tc>
+          <w:tcPr>
+            <w:tcW w:w="35.45pt" w:type="dxa"/>
+            <w:vAlign w:val="center"/>
+          </w:tcPr>
+          <w:p>
+            <w:pPr>
+              <w:rPr>
+                <w:b/>
+                <w:bCs/>
+              </w:rPr>
+            </w:pPr>
+            <w:r>
+              <w:rPr>
+                <w:b/>
+                <w:bCs/>
+              </w:rPr>
+              <w:t>R-2</w:t>
+            </w:r>
+          </w:p>
+        </w:tc>
+        <w:tc>
+          <w:tcPr>
+            <w:tcW w:w="41.60pt" w:type="dxa"/>
+            <w:vAlign w:val="center"/>
+          </w:tcPr>
+          <w:p>
+            <w:pPr>
+              <w:rPr>
+                <w:b/>
+                <w:bCs/>
+              </w:rPr>
+            </w:pPr>
+            <w:r>
+              <w:rPr>
+                <w:b/>
+                <w:bCs/>
+              </w:rPr>
+              <w:t>R-L</w:t>
+            </w:r>
+          </w:p>
+        </w:tc>
+      </w:tr>
+      <w:tr>
+        <w:trPr>
+          <w:trHeight w:val="359"/>
+          <w:jc w:val="center"/>
+        </w:trPr>
+        <w:tc>
+          <w:tcPr>
+            <w:tcW w:w="63.80pt" w:type="dxa"/>
+            <w:vAlign w:val="center"/>
+          </w:tcPr>
+          <w:p>
+            <w:pPr>
+              <w:rPr>
+                <w:i/>
+                <w:iCs/>
+              </w:rPr>
+            </w:pPr>
+            <w:r>
+              <w:rPr>
+                <w:i/>
+              </w:rPr>
+              <w:t>Fine-tuning</w:t>
+            </w:r>
+          </w:p>
+        </w:tc>
+        <w:tc>
+          <w:tcPr>
+            <w:tcW w:w="57.20pt" w:type="dxa"/>
+            <w:vAlign w:val="center"/>
+          </w:tcPr>
+          <w:p>
+            <w:r>
+              <w:t>20/20</w:t>
+            </w:r>
+          </w:p>
+        </w:tc>
+        <w:tc>
+          <w:tcPr>
+            <w:tcW w:w="45.25pt" w:type="dxa"/>
+            <w:vAlign w:val="center"/>
+          </w:tcPr>
+          <w:p>
+            <w:pPr>
+              <w:rPr>
+                <w:highlight w:val="yellow"/>
+              </w:rPr>
+            </w:pPr>
+            <w:r>
+              <w:t>1.0</w:t>
+            </w:r>
+          </w:p>
+        </w:tc>
+        <w:tc>
+          <w:tcPr>
+            <w:tcW w:w="35.45pt" w:type="dxa"/>
+            <w:vAlign w:val="center"/>
+          </w:tcPr>
+          <w:p>
+            <w:pPr>
+              <w:rPr>
+                <w:highlight w:val="yellow"/>
+              </w:rPr>
+            </w:pPr>
+            <w:r>
+              <w:t>1.0</w:t>
+            </w:r>
+          </w:p>
+        </w:tc>
+        <w:tc>
+          <w:tcPr>
+            <w:tcW w:w="41.60pt" w:type="dxa"/>
+            <w:vAlign w:val="center"/>
+          </w:tcPr>
+          <w:p>
+            <w:pPr>
+              <w:rPr>
+                <w:highlight w:val="yellow"/>
+              </w:rPr>
+            </w:pPr>
+            <w:r>
+              <w:t>1.0</w:t>
+            </w:r>
+          </w:p>
+        </w:tc>
+      </w:tr>
+      <w:tr>
+        <w:trPr>
+          <w:jc w:val="center"/>
+        </w:trPr>
+        <w:tc>
+          <w:tcPr>
+            <w:tcW w:w="63.80pt" w:type="dxa"/>
+            <w:vAlign w:val="center"/>
+          </w:tcPr>
+          <w:p>
+            <w:r>
+              <w:t>RAG</w:t>
+            </w:r>
+          </w:p>
+        </w:tc>
+        <w:tc>
+          <w:tcPr>
+            <w:tcW w:w="57.20pt" w:type="dxa"/>
+            <w:vAlign w:val="center"/>
+          </w:tcPr>
+          <w:p>
+            <w:r>
+              <w:t>15/56</w:t>
+            </w:r>
+          </w:p>
+        </w:tc>
+        <w:tc>
+          <w:tcPr>
+            <w:tcW w:w="45.25pt" w:type="dxa"/>
+            <w:vAlign w:val="center"/>
+          </w:tcPr>
+          <w:p>
+            <w:pPr>
+              <w:rPr>
+                <w:highlight w:val="yellow"/>
+              </w:rPr>
+            </w:pPr>
+            <w:r>
+              <w:t>&gt;</w:t>
+            </w:r>
+            <w:r>
+              <w:t>0.</w:t>
+            </w:r>
+            <w:r>
+              <w:t>5</w:t>
+            </w:r>
+          </w:p>
+        </w:tc>
+        <w:tc>
+          <w:tcPr>
+            <w:tcW w:w="35.45pt" w:type="dxa"/>
+            <w:vAlign w:val="center"/>
+          </w:tcPr>
+          <w:p>
+            <w:pPr>
+              <w:rPr>
+                <w:highlight w:val="yellow"/>
+              </w:rPr>
+            </w:pPr>
+            <w:r>
+              <w:t>&gt;</w:t>
+            </w:r>
+            <w:r>
+              <w:t>0.</w:t>
+            </w:r>
+            <w:r>
+              <w:t>5</w:t>
+            </w:r>
+          </w:p>
+        </w:tc>
+        <w:tc>
+          <w:tcPr>
+            <w:tcW w:w="41.60pt" w:type="dxa"/>
+            <w:vAlign w:val="center"/>
+          </w:tcPr>
+          <w:p>
+            <w:pPr>
+              <w:rPr>
+                <w:highlight w:val="yellow"/>
+              </w:rPr>
+            </w:pPr>
+            <w:r>
+              <w:t>&gt;</w:t>
+            </w:r>
+            <w:r>
+              <w:t>0.</w:t>
+            </w:r>
+            <w:r>
+              <w:t>5</w:t>
+            </w:r>
+          </w:p>
+        </w:tc>
+      </w:tr>
+    </w:tbl>
+    <w:p>
+      <w:pPr>
+        <w:ind w:firstLine="14.40pt"/>
+        <w:jc w:val="both"/>
+        <w:rPr>
+          <w:lang w:val="id-ID"/>
+        </w:rPr>
+      </w:pPr>
+    </w:p>
+    <w:p>
+      <w:pPr>
+        <w:pStyle w:val="Heading2"/>
+        <w:numPr>
+          <w:ilvl w:val="1"/>
+          <w:numId w:val="28"/>
+        </w:numPr>
+        <w:tabs>
+          <w:tab w:val="num" w:pos="14.40pt"/>
+        </w:tabs>
+        <w:ind w:start="14.40pt" w:hanging="14.40pt"/>
+      </w:pPr>
+      <w:bookmarkStart w:id="10" w:name="_Toc173235013"/>
+      <w:r>
+        <w:t>ROUGE score categories</w:t>
+      </w:r>
+      <w:bookmarkEnd w:id="10"/>
+    </w:p>
+    <w:p>
+      <w:pPr>
+        <w:ind w:firstLine="14.40pt"/>
+        <w:jc w:val="both"/>
+        <w:rPr>
+          <w:lang w:val="id-ID"/>
+        </w:rPr>
+      </w:pPr>
+      <w:r>
+        <w:t>A good ROUGE score varies based on tasks on the summary and metrics. The ROUGE-1 score with the category is excellent with a score of around 0.5, and a score above 0.5 is considered good and 0.4 to 0.5 is moderate. For ROUGE-2, a score above 0.4 falls into the good category, and 0.2 to 0.4 falls into the moderate category</w:t>
+      </w:r>
+      <w:r>
+        <w:rPr>
+          <w:lang w:val="id-ID"/>
+        </w:rPr>
+        <w:t>.</w:t>
+      </w:r>
+    </w:p>
+    <w:p>
+      <w:pPr>
+        <w:ind w:firstLine="14.40pt"/>
+        <w:jc w:val="both"/>
+        <w:rPr>
+          <w:lang w:val="id-ID"/>
+        </w:rPr>
+      </w:pPr>
+      <w:r>
+        <w:t>The ROUGE-L score with a good category gets a score of around 0.4 and the low category ranges from a value of 0.3 to 0.4. While the ROUGE score is useful, it does not take into account semantic or syntactic qualities and should be complemented by other metrics and human evaluation for a complete assessment</w:t>
+      </w:r>
+      <w:r>
+        <w:rPr>
+          <w:lang w:val="id-ID"/>
+        </w:rPr>
+        <w:t xml:space="preserve"> </w:t>
+      </w:r>
+      <w:r>
+        <w:rPr>
+          <w:lang w:val="id-ID"/>
+        </w:rPr>
+        <w:fldChar w:fldCharType="begin" w:fldLock="1"/>
+      </w:r>
+      <w:r>
+        <w:rPr>
+          <w:lang w:val="id-ID"/>
+        </w:rPr>
+        <w:instrText>ADDIN CSL_CITATION {"citationItems":[{"id":"ITEM-1","itemData":{"URL":"https://klu.ai/glossary/rouge-score","accessed":{"date-parts":[["2024","7","30"]]},"author":[{"dropping-particle":"","family":"Walker II","given":"Stephen M.","non-dropping-particle":"","parse-names":false,"suffix":""}],"container-title":"klu.ai","id":"ITEM-1","issued":{"date-parts":[["2024"]]},"title":"What is the ROUGE Score (Recall-Oriented Understudy for Gisting Evaluation)?","type":"webpage"},"uris":["http://www.mendeley.com/documents/?uuid=408bf0dd-4445-4e60-a94f-41faa39dde77"]}],"mendeley":{"formattedCitation":"[23]","plainTextFormattedCitation":"[23]","previouslyFormattedCitation":"[21]"},"properties":{"noteIndex":0},"schema":"https://github.com/citation-style-language/schema/raw/master/csl-citation.json"}</w:instrText>
+      </w:r>
+      <w:r>
+        <w:rPr>
+          <w:lang w:val="id-ID"/>
+        </w:rPr>
+        <w:fldChar w:fldCharType="separate"/>
+      </w:r>
+      <w:r>
+        <w:rPr>
+          <w:noProof/>
+          <w:lang w:val="id-ID"/>
+        </w:rPr>
+        <w:t>[23]</w:t>
+      </w:r>
+      <w:r>
+        <w:rPr>
+          <w:lang w:val="id-ID"/>
+        </w:rPr>
+        <w:fldChar w:fldCharType="end"/>
+      </w:r>
+      <w:r>
+        <w:rPr>
+          <w:lang w:val="id-ID"/>
+        </w:rPr>
+        <w:t>.</w:t>
+      </w:r>
+    </w:p>
+    <w:p>
+      <w:pPr>
+        <w:pStyle w:val="Caption"/>
+        <w:keepNext/>
+        <w:spacing w:before="12pt"/>
+        <w:rPr>
+          <w:lang w:val="id-ID"/>
+        </w:rPr>
+      </w:pPr>
+      <w:r>
+        <w:t xml:space="preserve">Table </w:t>
+      </w:r>
+      <w:r>
+        <w:fldChar w:fldCharType="begin"/>
+      </w:r>
+      <w:r>
+        <w:instrText xml:space="preserve"> SEQ Table \* ARABIC </w:instrText>
+      </w:r>
+      <w:r>
+        <w:fldChar w:fldCharType="separate"/>
+      </w:r>
+      <w:r>
+        <w:rPr>
+          <w:noProof/>
+        </w:rPr>
+        <w:t>6</w:t>
+      </w:r>
+      <w:r>
+        <w:rPr>
+          <w:noProof/>
+        </w:rPr>
+        <w:fldChar w:fldCharType="end"/>
+      </w:r>
+      <w:r>
+        <w:rPr>
+          <w:lang w:val="id-ID"/>
+        </w:rPr>
+        <w:t xml:space="preserve"> </w:t>
+      </w:r>
+      <w:r>
+        <w:t>ROUGE Metric Value Category Table</w:t>
+      </w:r>
+      <w:r>
+        <w:rPr>
+          <w:lang w:val="id-ID"/>
+        </w:rPr>
+        <w:t xml:space="preserve"> </w:t>
+      </w:r>
+      <w:r>
+        <w:rPr>
+          <w:lang w:val="id-ID"/>
+        </w:rPr>
+        <w:fldChar w:fldCharType="begin" w:fldLock="1"/>
+      </w:r>
+      <w:r>
+        <w:rPr>
+          <w:lang w:val="id-ID"/>
+        </w:rPr>
+        <w:instrText>ADDIN CSL_CITATION {"citationItems":[{"id":"ITEM-1","itemData":{"URL":"https://klu.ai/glossary/rouge-score","accessed":{"date-parts":[["2024","7","30"]]},"author":[{"dropping-particle":"","family":"Walker II","given":"Stephen M.","non-dropping-particle":"","parse-names":false,"suffix":""}],"container-title":"klu.ai","id":"ITEM-1","issued":{"date-parts":[["2024"]]},"title":"What is the ROUGE Score (Recall-Oriented Understudy for Gisting Evaluation)?","type":"webpage"},"uris":["http://www.mendeley.com/documents/?uuid=408bf0dd-4445-4e60-a94f-41faa39dde77"]}],"mendeley":{"formattedCitation":"[23]","plainTextFormattedCitation":"[23]","previouslyFormattedCitation":"[21]"},"properties":{"noteIndex":0},"schema":"https://github.com/citation-style-language/schema/raw/master/csl-citation.json"}</w:instrText>
+      </w:r>
+      <w:r>
+        <w:rPr>
+          <w:lang w:val="id-ID"/>
+        </w:rPr>
+        <w:fldChar w:fldCharType="separate"/>
+      </w:r>
+      <w:r>
+        <w:rPr>
+          <w:noProof/>
+          <w:lang w:val="id-ID"/>
+        </w:rPr>
+        <w:t>[23]</w:t>
+      </w:r>
+      <w:r>
+        <w:rPr>
+          <w:lang w:val="id-ID"/>
+        </w:rPr>
+        <w:fldChar w:fldCharType="end"/>
+      </w:r>
+    </w:p>
+    <w:tbl>
+      <w:tblPr>
+        <w:tblStyle w:val="TableGrid"/>
+        <w:tblW w:w="0pt" w:type="dxa"/>
+        <w:jc w:val="center"/>
+        <w:tblLook w:firstRow="1" w:lastRow="0" w:firstColumn="1" w:lastColumn="0" w:noHBand="0" w:noVBand="1"/>
+      </w:tblPr>
+      <w:tblGrid>
+        <w:gridCol w:w="1167"/>
+        <w:gridCol w:w="1294"/>
+        <w:gridCol w:w="1093"/>
+        <w:gridCol w:w="1302"/>
       </w:tblGrid>
       <w:tr>
         <w:trPr>
@@ -4813,23 +5611,36 @@
         <w:tc>
           <w:tcPr>
             <w:tcW w:w="58.40pt" w:type="dxa"/>
-            <w:tcBorders>
-              <w:top w:val="single" w:sz="12" w:space="0" w:color="auto"/>
-            </w:tcBorders>
             <w:vAlign w:val="center"/>
           </w:tcPr>
           <w:p>
-            <w:r>
+            <w:pPr>
+              <w:rPr>
+                <w:b/>
+                <w:bCs/>
+              </w:rPr>
+            </w:pPr>
+            <w:r>
+              <w:rPr>
+                <w:b/>
+                <w:bCs/>
+              </w:rPr>
               <w:t>ROUGE</w:t>
             </w:r>
           </w:p>
           <w:p>
             <w:pPr>
               <w:rPr>
+                <w:b/>
+                <w:bCs/>
                 <w:lang w:val="id-ID"/>
               </w:rPr>
             </w:pPr>
             <w:r>
+              <w:rPr>
+                <w:b/>
+                <w:bCs/>
+              </w:rPr>
               <w:t>Metric</w:t>
             </w:r>
           </w:p>
@@ -4837,16 +5648,21 @@
         <w:tc>
           <w:tcPr>
             <w:tcW w:w="64.85pt" w:type="dxa"/>
-            <w:tcBorders>
-              <w:top w:val="single" w:sz="12" w:space="0" w:color="auto"/>
-            </w:tcBorders>
             <w:vAlign w:val="center"/>
           </w:tcPr>
           <w:p>
             <w:pPr>
               <w:spacing w:line="18pt" w:lineRule="auto"/>
+              <w:rPr>
+                <w:b/>
+                <w:bCs/>
+              </w:rPr>
             </w:pPr>
             <w:r>
+              <w:rPr>
+                <w:b/>
+                <w:bCs/>
+              </w:rPr>
               <w:t>Excellent</w:t>
             </w:r>
           </w:p>
@@ -4854,19 +5670,22 @@
         <w:tc>
           <w:tcPr>
             <w:tcW w:w="54.85pt" w:type="dxa"/>
-            <w:tcBorders>
-              <w:top w:val="single" w:sz="12" w:space="0" w:color="auto"/>
-            </w:tcBorders>
             <w:vAlign w:val="center"/>
           </w:tcPr>
           <w:p>
             <w:pPr>
               <w:spacing w:line="18pt" w:lineRule="auto"/>
               <w:rPr>
+                <w:b/>
+                <w:bCs/>
                 <w:lang w:val="id-ID"/>
               </w:rPr>
             </w:pPr>
             <w:r>
+              <w:rPr>
+                <w:b/>
+                <w:bCs/>
+              </w:rPr>
               <w:t>Good</w:t>
             </w:r>
           </w:p>
@@ -4874,16 +5693,21 @@
         <w:tc>
           <w:tcPr>
             <w:tcW w:w="65.20pt" w:type="dxa"/>
-            <w:tcBorders>
-              <w:top w:val="single" w:sz="12" w:space="0" w:color="auto"/>
-            </w:tcBorders>
             <w:vAlign w:val="center"/>
           </w:tcPr>
           <w:p>
             <w:pPr>
               <w:spacing w:line="18pt" w:lineRule="auto"/>
+              <w:rPr>
+                <w:b/>
+                <w:bCs/>
+              </w:rPr>
             </w:pPr>
             <w:r>
+              <w:rPr>
+                <w:b/>
+                <w:bCs/>
+              </w:rPr>
               <w:t>Moderate</w:t>
             </w:r>
           </w:p>
@@ -4897,9 +5721,6 @@
         <w:tc>
           <w:tcPr>
             <w:tcW w:w="58.40pt" w:type="dxa"/>
-            <w:tcBorders>
-              <w:top w:val="single" w:sz="12" w:space="0" w:color="auto"/>
-            </w:tcBorders>
             <w:vAlign w:val="center"/>
           </w:tcPr>
           <w:p>
@@ -4917,9 +5738,6 @@
         <w:tc>
           <w:tcPr>
             <w:tcW w:w="64.85pt" w:type="dxa"/>
-            <w:tcBorders>
-              <w:top w:val="single" w:sz="12" w:space="0" w:color="auto"/>
-            </w:tcBorders>
             <w:vAlign w:val="center"/>
           </w:tcPr>
           <w:p>
@@ -4934,9 +5752,6 @@
         <w:tc>
           <w:tcPr>
             <w:tcW w:w="54.85pt" w:type="dxa"/>
-            <w:tcBorders>
-              <w:top w:val="single" w:sz="12" w:space="0" w:color="auto"/>
-            </w:tcBorders>
             <w:vAlign w:val="center"/>
           </w:tcPr>
           <w:p>
@@ -4951,9 +5766,6 @@
         <w:tc>
           <w:tcPr>
             <w:tcW w:w="65.20pt" w:type="dxa"/>
-            <w:tcBorders>
-              <w:top w:val="single" w:sz="12" w:space="0" w:color="auto"/>
-            </w:tcBorders>
             <w:vAlign w:val="center"/>
           </w:tcPr>
           <w:p>
@@ -5275,7 +6087,11 @@
         <w:t xml:space="preserve">the unsloth </w:t>
       </w:r>
       <w:r>
-        <w:t>library is effective and efficient, and requires minimal time. The inference time test shows that the USK Mistral 7B does not require excessive computing power during the inference process, making it an energy-efficient and efficient system to respond to user inquiries, only it takes 5-6 minutes to respond to user inquiries. It is hoped that this model will be an efficient system in handling information related to USK's academic administration in the future</w:t>
+        <w:t xml:space="preserve">library is effective and efficient, and requires minimal time. The inference time test shows that the USK Mistral 7B does not require excessive computing power during the inference process, making it an energy-efficient and efficient system to respond to user inquiries, only it takes 5-6 minutes to respond to user inquiries. It is hoped that this model will be an efficient </w:t>
+      </w:r>
+      <w:r>
+        <w:lastRenderedPageBreak/>
+        <w:t>system in handling information related to USK's academic administration in the future</w:t>
       </w:r>
       <w:r>
         <w:rPr>
@@ -5343,20 +6159,12 @@
         <w:tblStyle w:val="TableGrid"/>
         <w:tblW w:w="0pt" w:type="dxa"/>
         <w:jc w:val="center"/>
-        <w:tblBorders>
-          <w:top w:val="none" w:sz="0" w:space="0" w:color="auto"/>
-          <w:start w:val="none" w:sz="0" w:space="0" w:color="auto"/>
-          <w:bottom w:val="none" w:sz="0" w:space="0" w:color="auto"/>
-          <w:end w:val="none" w:sz="0" w:space="0" w:color="auto"/>
-          <w:insideH w:val="none" w:sz="0" w:space="0" w:color="auto"/>
-          <w:insideV w:val="none" w:sz="0" w:space="0" w:color="auto"/>
-        </w:tblBorders>
         <w:tblLook w:firstRow="1" w:lastRow="0" w:firstColumn="1" w:lastColumn="0" w:noHBand="0" w:noVBand="1"/>
       </w:tblPr>
       <w:tblGrid>
-        <w:gridCol w:w="1678"/>
-        <w:gridCol w:w="1885"/>
-        <w:gridCol w:w="1303"/>
+        <w:gridCol w:w="1675"/>
+        <w:gridCol w:w="1880"/>
+        <w:gridCol w:w="1301"/>
       </w:tblGrid>
       <w:tr>
         <w:trPr>
@@ -5366,19 +6174,20 @@
         <w:tc>
           <w:tcPr>
             <w:tcW w:w="83.90pt" w:type="dxa"/>
-            <w:tcBorders>
-              <w:top w:val="single" w:sz="12" w:space="0" w:color="auto"/>
-            </w:tcBorders>
             <w:vAlign w:val="center"/>
           </w:tcPr>
           <w:p>
             <w:pPr>
               <w:rPr>
+                <w:b/>
+                <w:bCs/>
                 <w:lang w:val="id-ID"/>
               </w:rPr>
             </w:pPr>
             <w:r>
               <w:rPr>
+                <w:b/>
+                <w:bCs/>
                 <w:lang w:val="id-ID"/>
               </w:rPr>
               <w:t>Model</w:t>
@@ -5388,31 +6197,50 @@
         <w:tc>
           <w:tcPr>
             <w:tcW w:w="94.25pt" w:type="dxa"/>
-            <w:tcBorders>
-              <w:top w:val="single" w:sz="12" w:space="0" w:color="auto"/>
-            </w:tcBorders>
             <w:vAlign w:val="center"/>
           </w:tcPr>
           <w:p>
-            <w:r>
+            <w:pPr>
+              <w:rPr>
+                <w:b/>
+                <w:bCs/>
+              </w:rPr>
+            </w:pPr>
+            <w:r>
+              <w:rPr>
+                <w:b/>
+                <w:bCs/>
+              </w:rPr>
               <w:t>Fine-tuning</w:t>
             </w:r>
             <w:r>
               <w:rPr>
+                <w:b/>
+                <w:bCs/>
                 <w:i/>
               </w:rPr>
               <w:t xml:space="preserve"> time </w:t>
             </w:r>
             <w:r>
+              <w:rPr>
+                <w:b/>
+                <w:bCs/>
+              </w:rPr>
               <w:t>(</w:t>
             </w:r>
             <w:r>
               <w:rPr>
+                <w:b/>
+                <w:bCs/>
                 <w:lang w:val="id-ID"/>
               </w:rPr>
               <w:t>hour</w:t>
             </w:r>
             <w:r>
+              <w:rPr>
+                <w:b/>
+                <w:bCs/>
+              </w:rPr>
               <w:t>)</w:t>
             </w:r>
           </w:p>
@@ -5420,31 +6248,56 @@
         <w:tc>
           <w:tcPr>
             <w:tcW w:w="65.15pt" w:type="dxa"/>
-            <w:tcBorders>
-              <w:top w:val="single" w:sz="12" w:space="0" w:color="auto"/>
-            </w:tcBorders>
             <w:vAlign w:val="center"/>
           </w:tcPr>
           <w:p>
-            <w:r>
+            <w:pPr>
+              <w:rPr>
+                <w:b/>
+                <w:bCs/>
+              </w:rPr>
+            </w:pPr>
+            <w:r>
+              <w:rPr>
+                <w:b/>
+                <w:bCs/>
+              </w:rPr>
               <w:t>RAG</w:t>
             </w:r>
             <w:r>
               <w:rPr>
+                <w:b/>
+                <w:bCs/>
                 <w:lang w:val="id-ID"/>
               </w:rPr>
               <w:t xml:space="preserve"> </w:t>
             </w:r>
             <w:r>
+              <w:rPr>
+                <w:b/>
+                <w:bCs/>
+              </w:rPr>
               <w:t xml:space="preserve">Time </w:t>
             </w:r>
             <w:r>
+              <w:rPr>
+                <w:b/>
+                <w:bCs/>
+              </w:rPr>
               <w:t>(</w:t>
             </w:r>
             <w:r>
+              <w:rPr>
+                <w:b/>
+                <w:bCs/>
+              </w:rPr>
               <w:t>minute</w:t>
             </w:r>
             <w:r>
+              <w:rPr>
+                <w:b/>
+                <w:bCs/>
+              </w:rPr>
               <w:t>)</w:t>
             </w:r>
           </w:p>
@@ -5458,9 +6311,6 @@
         <w:tc>
           <w:tcPr>
             <w:tcW w:w="83.90pt" w:type="dxa"/>
-            <w:tcBorders>
-              <w:top w:val="single" w:sz="12" w:space="0" w:color="auto"/>
-            </w:tcBorders>
             <w:vAlign w:val="center"/>
           </w:tcPr>
           <w:p>
@@ -5482,9 +6332,6 @@
         <w:tc>
           <w:tcPr>
             <w:tcW w:w="94.25pt" w:type="dxa"/>
-            <w:tcBorders>
-              <w:top w:val="single" w:sz="12" w:space="0" w:color="auto"/>
-            </w:tcBorders>
             <w:vAlign w:val="center"/>
           </w:tcPr>
           <w:p>
@@ -5502,9 +6349,6 @@
         <w:tc>
           <w:tcPr>
             <w:tcW w:w="65.15pt" w:type="dxa"/>
-            <w:tcBorders>
-              <w:top w:val="single" w:sz="12" w:space="0" w:color="auto"/>
-            </w:tcBorders>
             <w:vAlign w:val="center"/>
           </w:tcPr>
           <w:p>
@@ -5565,10 +6409,7 @@
         <w:tab/>
       </w:r>
       <w:r>
-        <w:t xml:space="preserve">An important factor contributing to LLM hallucinations is the nature of the training data. LLMs, such as Mistral 7B, GPT, Falcon, and Llama, undergo extensive unattended training with large and diverse datasets from various origins. Verifying the fairness, impartiality, and factual correctness of this data is a challenge. As the model learns to generate text, </w:t>
-      </w:r>
-      <w:r>
-        <w:t>it can also find and replicate factual inaccuracies in the training data. This leads to scenarios where the model cannot distinguish between truth and fiction and can produce outputs that deviate from facts or logical reasoning. LLMs trained on datasets sourced from the internet can contain biased or incorrect information. This misinformation can spread to the model's output, as the model cannot distinguish between accurate and inaccurate data</w:t>
+        <w:t>An important factor contributing to LLM hallucinations is the nature of the training data. LLMs, such as Mistral 7B, GPT, Falcon, and Llama, undergo extensive unattended training with large and diverse datasets from various origins. Verifying the fairness, impartiality, and factual correctness of this data is a challenge. As the model learns to generate text, it can also find and replicate factual inaccuracies in the training data. This leads to scenarios where the model cannot distinguish between truth and fiction and can produce outputs that deviate from facts or logical reasoning. LLMs trained on datasets sourced from the internet can contain biased or incorrect information. This misinformation can spread to the model's output, as the model cannot distinguish between accurate and inaccurate data</w:t>
       </w:r>
       <w:r>
         <w:rPr>
@@ -5709,14 +6550,6 @@
     </w:p>
     <w:p>
       <w:pPr>
-        <w:jc w:val="both"/>
-        <w:rPr>
-          <w:lang w:val="id-ID"/>
-        </w:rPr>
-      </w:pPr>
-    </w:p>
-    <w:p>
-      <w:pPr>
         <w:pStyle w:val="Heading2"/>
         <w:jc w:val="both"/>
         <w:rPr>
@@ -5762,7 +6595,10 @@
         <w:t xml:space="preserve">Fine-tuning </w:t>
       </w:r>
       <w:r>
-        <w:t xml:space="preserve">the Mistral 7B model to USK Mistral 7B requires a lot of data so that it can produce a better LLM in answering questions related to the lecture system and new student admissions at USK. And it takes a long time approximately 2 hours to get a </w:t>
+        <w:t xml:space="preserve">the Mistral 7B model to USK Mistral 7B requires a lot of data so that it can produce a better LLM in answering questions related to the lecture system and new student admissions at USK. And it takes a long time </w:t>
+      </w:r>
+      <w:r>
+        <w:t xml:space="preserve">approximately 2 hours to get a </w:t>
       </w:r>
       <w:r>
         <w:rPr>
@@ -5819,7 +6655,6 @@
         <w:spacing w:line="12pt" w:lineRule="auto"/>
       </w:pPr>
       <w:r>
-        <w:lastRenderedPageBreak/>
         <w:t>LLM, especially Mistral 7B has extraordinary potential in its application in various fields such as in the field of academic and administrative services. This study shows that with the training of a small amount of information data related to academics and administration at USK, USK Mistral 7B is able to respond well to various questions. The impressive performance of LLMs such as the Mistral 7B highlights its ability as a powerful tool to assist students in obtaining information at USK</w:t>
       </w:r>
       <w:r>
@@ -5844,8 +6679,8 @@
         <w:autoSpaceDN w:val="0"/>
         <w:adjustRightInd w:val="0"/>
         <w:spacing w:after="6pt"/>
-        <w:ind w:start="21.30pt" w:hanging="21.30pt"/>
-        <w:jc w:val="both"/>
+        <w:ind w:start="32pt" w:hanging="32pt"/>
+        <w:jc w:val="start"/>
         <w:rPr>
           <w:noProof/>
           <w:sz w:val="16"/>
@@ -5886,8 +6721,8 @@
         <w:autoSpaceDN w:val="0"/>
         <w:adjustRightInd w:val="0"/>
         <w:spacing w:after="6pt"/>
-        <w:ind w:start="21.30pt" w:hanging="21.30pt"/>
-        <w:jc w:val="both"/>
+        <w:ind w:start="32pt" w:hanging="32pt"/>
+        <w:jc w:val="start"/>
         <w:rPr>
           <w:noProof/>
           <w:sz w:val="16"/>
@@ -5937,8 +6772,8 @@
         <w:autoSpaceDN w:val="0"/>
         <w:adjustRightInd w:val="0"/>
         <w:spacing w:after="6pt"/>
-        <w:ind w:start="21.30pt" w:hanging="21.30pt"/>
-        <w:jc w:val="both"/>
+        <w:ind w:start="32pt" w:hanging="32pt"/>
+        <w:jc w:val="start"/>
         <w:rPr>
           <w:noProof/>
           <w:sz w:val="16"/>
@@ -5988,8 +6823,8 @@
         <w:autoSpaceDN w:val="0"/>
         <w:adjustRightInd w:val="0"/>
         <w:spacing w:after="6pt"/>
-        <w:ind w:start="21.30pt" w:hanging="21.30pt"/>
-        <w:jc w:val="both"/>
+        <w:ind w:start="32pt" w:hanging="32pt"/>
+        <w:jc w:val="start"/>
         <w:rPr>
           <w:noProof/>
           <w:sz w:val="16"/>
@@ -6021,8 +6856,8 @@
         <w:autoSpaceDN w:val="0"/>
         <w:adjustRightInd w:val="0"/>
         <w:spacing w:after="6pt"/>
-        <w:ind w:start="21.30pt" w:hanging="21.30pt"/>
-        <w:jc w:val="both"/>
+        <w:ind w:start="32pt" w:hanging="32pt"/>
+        <w:jc w:val="start"/>
         <w:rPr>
           <w:noProof/>
           <w:sz w:val="16"/>
@@ -6054,8 +6889,8 @@
         <w:autoSpaceDN w:val="0"/>
         <w:adjustRightInd w:val="0"/>
         <w:spacing w:after="6pt"/>
-        <w:ind w:start="21.30pt" w:hanging="21.30pt"/>
-        <w:jc w:val="both"/>
+        <w:ind w:start="32pt" w:hanging="32pt"/>
+        <w:jc w:val="start"/>
         <w:rPr>
           <w:noProof/>
           <w:sz w:val="16"/>
@@ -6087,8 +6922,8 @@
         <w:autoSpaceDN w:val="0"/>
         <w:adjustRightInd w:val="0"/>
         <w:spacing w:after="6pt"/>
-        <w:ind w:start="21.30pt" w:hanging="21.30pt"/>
-        <w:jc w:val="both"/>
+        <w:ind w:start="32pt" w:hanging="32pt"/>
+        <w:jc w:val="start"/>
         <w:rPr>
           <w:noProof/>
           <w:sz w:val="16"/>
@@ -6156,8 +6991,8 @@
         <w:autoSpaceDN w:val="0"/>
         <w:adjustRightInd w:val="0"/>
         <w:spacing w:after="6pt"/>
-        <w:ind w:start="21.30pt" w:hanging="21.30pt"/>
-        <w:jc w:val="both"/>
+        <w:ind w:start="32pt" w:hanging="32pt"/>
+        <w:jc w:val="start"/>
         <w:rPr>
           <w:noProof/>
           <w:sz w:val="16"/>
@@ -6189,8 +7024,8 @@
         <w:autoSpaceDN w:val="0"/>
         <w:adjustRightInd w:val="0"/>
         <w:spacing w:after="6pt"/>
-        <w:ind w:start="21.30pt" w:hanging="21.30pt"/>
-        <w:jc w:val="both"/>
+        <w:ind w:start="32pt" w:hanging="32pt"/>
+        <w:jc w:val="start"/>
         <w:rPr>
           <w:noProof/>
           <w:sz w:val="16"/>
@@ -6240,8 +7075,8 @@
         <w:autoSpaceDN w:val="0"/>
         <w:adjustRightInd w:val="0"/>
         <w:spacing w:after="6pt"/>
-        <w:ind w:start="21.30pt" w:hanging="21.30pt"/>
-        <w:jc w:val="both"/>
+        <w:ind w:start="32pt" w:hanging="32pt"/>
+        <w:jc w:val="start"/>
         <w:rPr>
           <w:noProof/>
           <w:sz w:val="16"/>
@@ -6273,8 +7108,8 @@
         <w:autoSpaceDN w:val="0"/>
         <w:adjustRightInd w:val="0"/>
         <w:spacing w:after="6pt"/>
-        <w:ind w:start="21.30pt" w:hanging="21.30pt"/>
-        <w:jc w:val="both"/>
+        <w:ind w:start="32pt" w:hanging="32pt"/>
+        <w:jc w:val="start"/>
         <w:rPr>
           <w:noProof/>
           <w:sz w:val="16"/>
@@ -6287,6 +7122,7 @@
           <w:sz w:val="16"/>
           <w:szCs w:val="24"/>
         </w:rPr>
+        <w:lastRenderedPageBreak/>
         <w:t>[11]</w:t>
       </w:r>
       <w:r>
@@ -6306,8 +7142,8 @@
         <w:autoSpaceDN w:val="0"/>
         <w:adjustRightInd w:val="0"/>
         <w:spacing w:after="6pt"/>
-        <w:ind w:start="21.30pt" w:hanging="21.30pt"/>
-        <w:jc w:val="both"/>
+        <w:ind w:start="32pt" w:hanging="32pt"/>
+        <w:jc w:val="start"/>
         <w:rPr>
           <w:noProof/>
           <w:sz w:val="16"/>
@@ -6339,8 +7175,8 @@
         <w:autoSpaceDN w:val="0"/>
         <w:adjustRightInd w:val="0"/>
         <w:spacing w:after="6pt"/>
-        <w:ind w:start="21.30pt" w:hanging="21.30pt"/>
-        <w:jc w:val="both"/>
+        <w:ind w:start="32pt" w:hanging="32pt"/>
+        <w:jc w:val="start"/>
         <w:rPr>
           <w:noProof/>
           <w:sz w:val="16"/>
@@ -6372,8 +7208,8 @@
         <w:autoSpaceDN w:val="0"/>
         <w:adjustRightInd w:val="0"/>
         <w:spacing w:after="6pt"/>
-        <w:ind w:start="21.30pt" w:hanging="21.30pt"/>
-        <w:jc w:val="both"/>
+        <w:ind w:start="32pt" w:hanging="32pt"/>
+        <w:jc w:val="start"/>
         <w:rPr>
           <w:noProof/>
           <w:sz w:val="16"/>
@@ -6405,17 +7241,7 @@
           <w:sz w:val="16"/>
           <w:szCs w:val="24"/>
         </w:rPr>
-        <w:t xml:space="preserve">Adv. Neural Inf. Process. </w:t>
-      </w:r>
-      <w:r>
-        <w:rPr>
-          <w:i/>
-          <w:iCs/>
-          <w:noProof/>
-          <w:sz w:val="16"/>
-          <w:szCs w:val="24"/>
-        </w:rPr>
-        <w:t>Syst.</w:t>
+        <w:t>Adv. Neural Inf. Process. Syst.</w:t>
       </w:r>
       <w:r>
         <w:rPr>
@@ -6433,8 +7259,8 @@
         <w:autoSpaceDN w:val="0"/>
         <w:adjustRightInd w:val="0"/>
         <w:spacing w:after="6pt"/>
-        <w:ind w:start="21.30pt" w:hanging="21.30pt"/>
-        <w:jc w:val="both"/>
+        <w:ind w:start="32pt" w:hanging="32pt"/>
+        <w:jc w:val="start"/>
         <w:rPr>
           <w:noProof/>
           <w:sz w:val="16"/>
@@ -6502,8 +7328,8 @@
         <w:autoSpaceDN w:val="0"/>
         <w:adjustRightInd w:val="0"/>
         <w:spacing w:after="6pt"/>
-        <w:ind w:start="21.30pt" w:hanging="21.30pt"/>
-        <w:jc w:val="both"/>
+        <w:ind w:start="32pt" w:hanging="32pt"/>
+        <w:jc w:val="start"/>
         <w:rPr>
           <w:noProof/>
           <w:sz w:val="16"/>
@@ -6535,8 +7361,8 @@
         <w:autoSpaceDN w:val="0"/>
         <w:adjustRightInd w:val="0"/>
         <w:spacing w:after="6pt"/>
-        <w:ind w:start="21.30pt" w:hanging="21.30pt"/>
-        <w:jc w:val="both"/>
+        <w:ind w:start="32pt" w:hanging="32pt"/>
+        <w:jc w:val="start"/>
         <w:rPr>
           <w:noProof/>
           <w:sz w:val="16"/>
@@ -6568,8 +7394,8 @@
         <w:autoSpaceDN w:val="0"/>
         <w:adjustRightInd w:val="0"/>
         <w:spacing w:after="6pt"/>
-        <w:ind w:start="21.30pt" w:hanging="21.30pt"/>
-        <w:jc w:val="both"/>
+        <w:ind w:start="32pt" w:hanging="32pt"/>
+        <w:jc w:val="start"/>
         <w:rPr>
           <w:noProof/>
           <w:sz w:val="16"/>
@@ -6637,8 +7463,8 @@
         <w:autoSpaceDN w:val="0"/>
         <w:adjustRightInd w:val="0"/>
         <w:spacing w:after="6pt"/>
-        <w:ind w:start="21.30pt" w:hanging="21.30pt"/>
-        <w:jc w:val="both"/>
+        <w:ind w:start="32pt" w:hanging="32pt"/>
+        <w:jc w:val="start"/>
         <w:rPr>
           <w:noProof/>
           <w:sz w:val="16"/>
@@ -6670,8 +7496,8 @@
         <w:autoSpaceDN w:val="0"/>
         <w:adjustRightInd w:val="0"/>
         <w:spacing w:after="6pt"/>
-        <w:ind w:start="21.30pt" w:hanging="21.30pt"/>
-        <w:jc w:val="both"/>
+        <w:ind w:start="32pt" w:hanging="32pt"/>
+        <w:jc w:val="start"/>
         <w:rPr>
           <w:noProof/>
           <w:sz w:val="16"/>
@@ -6693,7 +7519,7 @@
           <w:szCs w:val="24"/>
         </w:rPr>
         <w:tab/>
-        <w:t>docs.llamaindex.ai, “High-Level Concepts,” docs.llamaindex.ai.</w:t>
+        <w:t>docs.llamaindex.ai, “High-Level Concepts,” docs.llamaindex.ai. Accessed: Jul. 28, 2024. [Online]. Available: https://docs.llamaindex.ai/en/v0.10.17/getting_started/concepts.html</w:t>
       </w:r>
     </w:p>
     <w:p>
@@ -6703,27 +7529,93 @@
         <w:autoSpaceDN w:val="0"/>
         <w:adjustRightInd w:val="0"/>
         <w:spacing w:after="6pt"/>
-        <w:ind w:start="21.30pt" w:hanging="21.30pt"/>
-        <w:jc w:val="both"/>
-        <w:rPr>
-          <w:noProof/>
-          <w:sz w:val="16"/>
-        </w:rPr>
-      </w:pPr>
-      <w:r>
+        <w:ind w:start="32pt" w:hanging="32pt"/>
+        <w:jc w:val="start"/>
         <w:rPr>
           <w:noProof/>
           <w:sz w:val="16"/>
           <w:szCs w:val="24"/>
         </w:rPr>
-        <w:t>[21]</w:t>
-      </w:r>
+      </w:pPr>
       <w:r>
         <w:rPr>
           <w:noProof/>
           <w:sz w:val="16"/>
           <w:szCs w:val="24"/>
         </w:rPr>
+        <w:t>[21]</w:t>
+      </w:r>
+      <w:r>
+        <w:rPr>
+          <w:noProof/>
+          <w:sz w:val="16"/>
+          <w:szCs w:val="24"/>
+        </w:rPr>
+        <w:tab/>
+        <w:t>C.-Y. Lin, “ROUGE: A Package for Automatic Evaluation of Summaries Chin-Yew,” pp. 74–81, 2004, doi: 10.1253/jcj.34.1213.</w:t>
+      </w:r>
+    </w:p>
+    <w:p>
+      <w:pPr>
+        <w:widowControl w:val="0"/>
+        <w:autoSpaceDE w:val="0"/>
+        <w:autoSpaceDN w:val="0"/>
+        <w:adjustRightInd w:val="0"/>
+        <w:spacing w:after="6pt"/>
+        <w:ind w:start="32pt" w:hanging="32pt"/>
+        <w:jc w:val="start"/>
+        <w:rPr>
+          <w:noProof/>
+          <w:sz w:val="16"/>
+          <w:szCs w:val="24"/>
+        </w:rPr>
+      </w:pPr>
+      <w:r>
+        <w:rPr>
+          <w:noProof/>
+          <w:sz w:val="16"/>
+          <w:szCs w:val="24"/>
+        </w:rPr>
+        <w:t>[22]</w:t>
+      </w:r>
+      <w:r>
+        <w:rPr>
+          <w:noProof/>
+          <w:sz w:val="16"/>
+          <w:szCs w:val="24"/>
+        </w:rPr>
+        <w:tab/>
+        <w:t>M. U. Amanat, “LLM evaluation with Rouge,” medium.com. Accessed: Apr. 24, 2024. [Online]. Available: https://medium.com/@MUmarAmanat/llm-evaluation-with-rouge-0ebf6cf2aed4</w:t>
+      </w:r>
+    </w:p>
+    <w:p>
+      <w:pPr>
+        <w:widowControl w:val="0"/>
+        <w:autoSpaceDE w:val="0"/>
+        <w:autoSpaceDN w:val="0"/>
+        <w:adjustRightInd w:val="0"/>
+        <w:spacing w:after="6pt"/>
+        <w:ind w:start="32pt" w:hanging="32pt"/>
+        <w:jc w:val="start"/>
+        <w:rPr>
+          <w:noProof/>
+          <w:sz w:val="16"/>
+        </w:rPr>
+      </w:pPr>
+      <w:r>
+        <w:rPr>
+          <w:noProof/>
+          <w:sz w:val="16"/>
+          <w:szCs w:val="24"/>
+        </w:rPr>
+        <w:t>[23]</w:t>
+      </w:r>
+      <w:r>
+        <w:rPr>
+          <w:noProof/>
+          <w:sz w:val="16"/>
+          <w:szCs w:val="24"/>
+        </w:rPr>
         <w:tab/>
         <w:t>S. M. Walker II, “What is the ROUGE Score (Recall-Oriented Understudy for Gisting Evaluation)?,” klu.ai. Accessed: Jul. 30, 2024. [Online]. Available: https://klu.ai/glossary/rouge-score</w:t>
       </w:r>
@@ -6732,10 +7624,86 @@
       <w:pPr>
         <w:pStyle w:val="BodyText"/>
         <w:ind w:firstLine="0pt"/>
+        <w:jc w:val="start"/>
+        <w:rPr>
+          <w:lang w:val="en-US"/>
+        </w:rPr>
       </w:pPr>
       <w:r>
         <w:fldChar w:fldCharType="end"/>
       </w:r>
+    </w:p>
+    <w:p>
+      <w:pPr>
+        <w:pStyle w:val="BodyText"/>
+        <w:ind w:firstLine="0pt"/>
+        <w:rPr>
+          <w:lang w:val="en-US"/>
+        </w:rPr>
+      </w:pPr>
+    </w:p>
+    <w:p>
+      <w:pPr>
+        <w:pStyle w:val="BodyText"/>
+        <w:ind w:firstLine="0pt"/>
+        <w:rPr>
+          <w:lang w:val="en-US"/>
+        </w:rPr>
+      </w:pPr>
+    </w:p>
+    <w:p>
+      <w:pPr>
+        <w:pStyle w:val="BodyText"/>
+        <w:ind w:firstLine="0pt"/>
+        <w:rPr>
+          <w:lang w:val="en-US"/>
+        </w:rPr>
+      </w:pPr>
+    </w:p>
+    <w:p>
+      <w:pPr>
+        <w:pStyle w:val="BodyText"/>
+        <w:ind w:firstLine="0pt"/>
+        <w:rPr>
+          <w:lang w:val="en-US"/>
+        </w:rPr>
+      </w:pPr>
+    </w:p>
+    <w:p>
+      <w:pPr>
+        <w:pStyle w:val="BodyText"/>
+        <w:ind w:firstLine="0pt"/>
+        <w:rPr>
+          <w:lang w:val="en-US"/>
+        </w:rPr>
+      </w:pPr>
+    </w:p>
+    <w:p>
+      <w:pPr>
+        <w:pStyle w:val="BodyText"/>
+        <w:ind w:firstLine="0pt"/>
+        <w:rPr>
+          <w:lang w:val="en-US"/>
+        </w:rPr>
+      </w:pPr>
+    </w:p>
+    <w:p>
+      <w:pPr>
+        <w:pStyle w:val="BodyText"/>
+        <w:ind w:firstLine="0pt"/>
+        <w:rPr>
+          <w:lang w:val="en-US"/>
+        </w:rPr>
+      </w:pPr>
+    </w:p>
+    <w:p>
+      <w:pPr>
+        <w:pStyle w:val="BodyText"/>
+        <w:ind w:firstLine="0pt"/>
+        <w:rPr>
+          <w:lang w:val="en-US"/>
+        </w:rPr>
+      </w:pPr>
     </w:p>
     <w:p>
       <w:pPr>
@@ -7325,7 +8293,7 @@
 </file>
 
 <file path=word/endnotes.xml><?xml version="1.0" encoding="utf-8"?>
-<w:endnotes xmlns:cx="http://schemas.microsoft.com/office/drawing/2014/chartex" xmlns:cx1="http://schemas.microsoft.com/office/drawing/2015/9/8/chartex" xmlns:cx2="http://schemas.microsoft.com/office/drawing/2015/10/21/chartex" xmlns:cx3="http://schemas.microsoft.com/office/drawing/2016/5/9/chartex" xmlns:cx4="http://schemas.microsoft.com/office/drawing/2016/5/10/chartex" xmlns:cx5="http://schemas.microsoft.com/office/drawing/2016/5/11/chartex" xmlns:cx6="http://schemas.microsoft.com/office/drawing/2016/5/12/chartex" xmlns:cx7="http://schemas.microsoft.com/office/drawing/2016/5/13/chartex" xmlns:cx8="http://schemas.microsoft.com/office/drawing/2016/5/14/chartex" xmlns:mc="http://schemas.openxmlformats.org/markup-compatibility/2006" xmlns:aink="http://schemas.microsoft.com/office/drawing/2016/ink" xmlns:am3d="http://schemas.microsoft.com/office/drawing/2017/model3d" xmlns:o="urn:schemas-microsoft-com:office:office" xmlns:r="http://purl.oclc.org/ooxml/officeDocument/relationships" xmlns:m="http://purl.oclc.org/ooxml/officeDocument/math" xmlns:v="urn:schemas-microsoft-com:vml" xmlns:wp14="http://schemas.microsoft.com/office/word/2010/wordprocessingDrawing" xmlns:wp="http://purl.oclc.org/ooxml/drawingml/wordprocessingDrawing" xmlns:w10="urn:schemas-microsoft-com:office:word" xmlns:w="http://purl.oclc.org/ooxml/wordprocessingml/main" xmlns:w14="http://schemas.microsoft.com/office/word/2010/wordml" xmlns:w15="http://schemas.microsoft.com/office/word/2012/wordml" xmlns:w16cex="http://schemas.microsoft.com/office/word/2018/wordml/cex" xmlns:w16cid="http://schemas.microsoft.com/office/word/2016/wordml/cid" xmlns:w16="http://schemas.microsoft.com/office/word/2018/wordml" xmlns:w16sdtdh="http://schemas.microsoft.com/office/word/2020/wordml/sdtdatahash" xmlns:w16se="http://schemas.microsoft.com/office/word/2015/wordml/symex" xmlns:wpi="http://schemas.microsoft.com/office/word/2010/wordprocessingInk" xmlns:wne="http://schemas.microsoft.com/office/word/2006/wordml" mc:Ignorable="w14 w15 w16se w16cid w16 w16cex w16sdtdh wne wp14">
+<w:endnotes xmlns:cx="http://schemas.microsoft.com/office/drawing/2014/chartex" xmlns:cx1="http://schemas.microsoft.com/office/drawing/2015/9/8/chartex" xmlns:cx2="http://schemas.microsoft.com/office/drawing/2015/10/21/chartex" xmlns:cx3="http://schemas.microsoft.com/office/drawing/2016/5/9/chartex" xmlns:cx4="http://schemas.microsoft.com/office/drawing/2016/5/10/chartex" xmlns:cx5="http://schemas.microsoft.com/office/drawing/2016/5/11/chartex" xmlns:cx6="http://schemas.microsoft.com/office/drawing/2016/5/12/chartex" xmlns:cx7="http://schemas.microsoft.com/office/drawing/2016/5/13/chartex" xmlns:cx8="http://schemas.microsoft.com/office/drawing/2016/5/14/chartex" xmlns:mc="http://schemas.openxmlformats.org/markup-compatibility/2006" xmlns:aink="http://schemas.microsoft.com/office/drawing/2016/ink" xmlns:am3d="http://schemas.microsoft.com/office/drawing/2017/model3d" xmlns:o="urn:schemas-microsoft-com:office:office" xmlns:oel="http://schemas.microsoft.com/office/2019/extlst" xmlns:r="http://purl.oclc.org/ooxml/officeDocument/relationships" xmlns:m="http://purl.oclc.org/ooxml/officeDocument/math" xmlns:v="urn:schemas-microsoft-com:vml" xmlns:wp14="http://schemas.microsoft.com/office/word/2010/wordprocessingDrawing" xmlns:wp="http://purl.oclc.org/ooxml/drawingml/wordprocessingDrawing" xmlns:w10="urn:schemas-microsoft-com:office:word" xmlns:w="http://purl.oclc.org/ooxml/wordprocessingml/main" xmlns:w14="http://schemas.microsoft.com/office/word/2010/wordml" xmlns:w15="http://schemas.microsoft.com/office/word/2012/wordml" xmlns:w16cex="http://schemas.microsoft.com/office/word/2018/wordml/cex" xmlns:w16cid="http://schemas.microsoft.com/office/word/2016/wordml/cid" xmlns:w16="http://schemas.microsoft.com/office/word/2018/wordml" xmlns:w16du="http://schemas.microsoft.com/office/word/2023/wordml/word16du" xmlns:w16sdtdh="http://schemas.microsoft.com/office/word/2020/wordml/sdtdatahash" xmlns:w16se="http://schemas.microsoft.com/office/word/2015/wordml/symex" xmlns:wpi="http://schemas.microsoft.com/office/word/2010/wordprocessingInk" xmlns:wne="http://schemas.microsoft.com/office/word/2006/wordml" mc:Ignorable="w14 w15 w16se w16cid w16 w16cex w16sdtdh w16du wne wp14">
   <w:endnote w:type="separator" w:id="-1">
     <w:p>
       <w:r>
@@ -7344,7 +8312,7 @@
 </file>
 
 <file path=word/footer1.xml><?xml version="1.0" encoding="utf-8"?>
-<w:ftr xmlns:cx="http://schemas.microsoft.com/office/drawing/2014/chartex" xmlns:cx1="http://schemas.microsoft.com/office/drawing/2015/9/8/chartex" xmlns:cx2="http://schemas.microsoft.com/office/drawing/2015/10/21/chartex" xmlns:cx3="http://schemas.microsoft.com/office/drawing/2016/5/9/chartex" xmlns:cx4="http://schemas.microsoft.com/office/drawing/2016/5/10/chartex" xmlns:cx5="http://schemas.microsoft.com/office/drawing/2016/5/11/chartex" xmlns:cx6="http://schemas.microsoft.com/office/drawing/2016/5/12/chartex" xmlns:cx7="http://schemas.microsoft.com/office/drawing/2016/5/13/chartex" xmlns:cx8="http://schemas.microsoft.com/office/drawing/2016/5/14/chartex" xmlns:mc="http://schemas.openxmlformats.org/markup-compatibility/2006" xmlns:aink="http://schemas.microsoft.com/office/drawing/2016/ink" xmlns:am3d="http://schemas.microsoft.com/office/drawing/2017/model3d" xmlns:o="urn:schemas-microsoft-com:office:office" xmlns:r="http://purl.oclc.org/ooxml/officeDocument/relationships" xmlns:m="http://purl.oclc.org/ooxml/officeDocument/math" xmlns:v="urn:schemas-microsoft-com:vml" xmlns:wp14="http://schemas.microsoft.com/office/word/2010/wordprocessingDrawing" xmlns:wp="http://purl.oclc.org/ooxml/drawingml/wordprocessingDrawing" xmlns:w10="urn:schemas-microsoft-com:office:word" xmlns:w="http://purl.oclc.org/ooxml/wordprocessingml/main" xmlns:w14="http://schemas.microsoft.com/office/word/2010/wordml" xmlns:w15="http://schemas.microsoft.com/office/word/2012/wordml" xmlns:w16cex="http://schemas.microsoft.com/office/word/2018/wordml/cex" xmlns:w16cid="http://schemas.microsoft.com/office/word/2016/wordml/cid" xmlns:w16="http://schemas.microsoft.com/office/word/2018/wordml" xmlns:w16sdtdh="http://schemas.microsoft.com/office/word/2020/wordml/sdtdatahash" xmlns:w16se="http://schemas.microsoft.com/office/word/2015/wordml/symex" xmlns:wpi="http://schemas.microsoft.com/office/word/2010/wordprocessingInk" xmlns:wne="http://schemas.microsoft.com/office/word/2006/wordml" mc:Ignorable="w14 w15 w16se w16cid w16 w16cex w16sdtdh wne wp14">
+<w:ftr xmlns:cx="http://schemas.microsoft.com/office/drawing/2014/chartex" xmlns:cx1="http://schemas.microsoft.com/office/drawing/2015/9/8/chartex" xmlns:cx2="http://schemas.microsoft.com/office/drawing/2015/10/21/chartex" xmlns:cx3="http://schemas.microsoft.com/office/drawing/2016/5/9/chartex" xmlns:cx4="http://schemas.microsoft.com/office/drawing/2016/5/10/chartex" xmlns:cx5="http://schemas.microsoft.com/office/drawing/2016/5/11/chartex" xmlns:cx6="http://schemas.microsoft.com/office/drawing/2016/5/12/chartex" xmlns:cx7="http://schemas.microsoft.com/office/drawing/2016/5/13/chartex" xmlns:cx8="http://schemas.microsoft.com/office/drawing/2016/5/14/chartex" xmlns:mc="http://schemas.openxmlformats.org/markup-compatibility/2006" xmlns:aink="http://schemas.microsoft.com/office/drawing/2016/ink" xmlns:am3d="http://schemas.microsoft.com/office/drawing/2017/model3d" xmlns:o="urn:schemas-microsoft-com:office:office" xmlns:oel="http://schemas.microsoft.com/office/2019/extlst" xmlns:r="http://purl.oclc.org/ooxml/officeDocument/relationships" xmlns:m="http://purl.oclc.org/ooxml/officeDocument/math" xmlns:v="urn:schemas-microsoft-com:vml" xmlns:wp14="http://schemas.microsoft.com/office/word/2010/wordprocessingDrawing" xmlns:wp="http://purl.oclc.org/ooxml/drawingml/wordprocessingDrawing" xmlns:w10="urn:schemas-microsoft-com:office:word" xmlns:w="http://purl.oclc.org/ooxml/wordprocessingml/main" xmlns:w14="http://schemas.microsoft.com/office/word/2010/wordml" xmlns:w15="http://schemas.microsoft.com/office/word/2012/wordml" xmlns:w16cex="http://schemas.microsoft.com/office/word/2018/wordml/cex" xmlns:w16cid="http://schemas.microsoft.com/office/word/2016/wordml/cid" xmlns:w16="http://schemas.microsoft.com/office/word/2018/wordml" xmlns:w16du="http://schemas.microsoft.com/office/word/2023/wordml/word16du" xmlns:w16sdtdh="http://schemas.microsoft.com/office/word/2020/wordml/sdtdatahash" xmlns:w16se="http://schemas.microsoft.com/office/word/2015/wordml/symex" xmlns:wpi="http://schemas.microsoft.com/office/word/2010/wordprocessingInk" xmlns:wne="http://schemas.microsoft.com/office/word/2006/wordml" mc:Ignorable="w14 w15 w16se w16cid w16 w16cex w16sdtdh w16du wne wp14">
   <w:p>
     <w:pPr>
       <w:pStyle w:val="Footer"/>
@@ -7366,7 +8334,7 @@
 </file>
 
 <file path=word/footnotes.xml><?xml version="1.0" encoding="utf-8"?>
-<w:footnotes xmlns:cx="http://schemas.microsoft.com/office/drawing/2014/chartex" xmlns:cx1="http://schemas.microsoft.com/office/drawing/2015/9/8/chartex" xmlns:cx2="http://schemas.microsoft.com/office/drawing/2015/10/21/chartex" xmlns:cx3="http://schemas.microsoft.com/office/drawing/2016/5/9/chartex" xmlns:cx4="http://schemas.microsoft.com/office/drawing/2016/5/10/chartex" xmlns:cx5="http://schemas.microsoft.com/office/drawing/2016/5/11/chartex" xmlns:cx6="http://schemas.microsoft.com/office/drawing/2016/5/12/chartex" xmlns:cx7="http://schemas.microsoft.com/office/drawing/2016/5/13/chartex" xmlns:cx8="http://schemas.microsoft.com/office/drawing/2016/5/14/chartex" xmlns:mc="http://schemas.openxmlformats.org/markup-compatibility/2006" xmlns:aink="http://schemas.microsoft.com/office/drawing/2016/ink" xmlns:am3d="http://schemas.microsoft.com/office/drawing/2017/model3d" xmlns:o="urn:schemas-microsoft-com:office:office" xmlns:r="http://purl.oclc.org/ooxml/officeDocument/relationships" xmlns:m="http://purl.oclc.org/ooxml/officeDocument/math" xmlns:v="urn:schemas-microsoft-com:vml" xmlns:wp14="http://schemas.microsoft.com/office/word/2010/wordprocessingDrawing" xmlns:wp="http://purl.oclc.org/ooxml/drawingml/wordprocessingDrawing" xmlns:w10="urn:schemas-microsoft-com:office:word" xmlns:w="http://purl.oclc.org/ooxml/wordprocessingml/main" xmlns:w14="http://schemas.microsoft.com/office/word/2010/wordml" xmlns:w15="http://schemas.microsoft.com/office/word/2012/wordml" xmlns:w16cex="http://schemas.microsoft.com/office/word/2018/wordml/cex" xmlns:w16cid="http://schemas.microsoft.com/office/word/2016/wordml/cid" xmlns:w16="http://schemas.microsoft.com/office/word/2018/wordml" xmlns:w16sdtdh="http://schemas.microsoft.com/office/word/2020/wordml/sdtdatahash" xmlns:w16se="http://schemas.microsoft.com/office/word/2015/wordml/symex" xmlns:wpi="http://schemas.microsoft.com/office/word/2010/wordprocessingInk" xmlns:wne="http://schemas.microsoft.com/office/word/2006/wordml" mc:Ignorable="w14 w15 w16se w16cid w16 w16cex w16sdtdh wne wp14">
+<w:footnotes xmlns:cx="http://schemas.microsoft.com/office/drawing/2014/chartex" xmlns:cx1="http://schemas.microsoft.com/office/drawing/2015/9/8/chartex" xmlns:cx2="http://schemas.microsoft.com/office/drawing/2015/10/21/chartex" xmlns:cx3="http://schemas.microsoft.com/office/drawing/2016/5/9/chartex" xmlns:cx4="http://schemas.microsoft.com/office/drawing/2016/5/10/chartex" xmlns:cx5="http://schemas.microsoft.com/office/drawing/2016/5/11/chartex" xmlns:cx6="http://schemas.microsoft.com/office/drawing/2016/5/12/chartex" xmlns:cx7="http://schemas.microsoft.com/office/drawing/2016/5/13/chartex" xmlns:cx8="http://schemas.microsoft.com/office/drawing/2016/5/14/chartex" xmlns:mc="http://schemas.openxmlformats.org/markup-compatibility/2006" xmlns:aink="http://schemas.microsoft.com/office/drawing/2016/ink" xmlns:am3d="http://schemas.microsoft.com/office/drawing/2017/model3d" xmlns:o="urn:schemas-microsoft-com:office:office" xmlns:oel="http://schemas.microsoft.com/office/2019/extlst" xmlns:r="http://purl.oclc.org/ooxml/officeDocument/relationships" xmlns:m="http://purl.oclc.org/ooxml/officeDocument/math" xmlns:v="urn:schemas-microsoft-com:vml" xmlns:wp14="http://schemas.microsoft.com/office/word/2010/wordprocessingDrawing" xmlns:wp="http://purl.oclc.org/ooxml/drawingml/wordprocessingDrawing" xmlns:w10="urn:schemas-microsoft-com:office:word" xmlns:w="http://purl.oclc.org/ooxml/wordprocessingml/main" xmlns:w14="http://schemas.microsoft.com/office/word/2010/wordml" xmlns:w15="http://schemas.microsoft.com/office/word/2012/wordml" xmlns:w16cex="http://schemas.microsoft.com/office/word/2018/wordml/cex" xmlns:w16cid="http://schemas.microsoft.com/office/word/2016/wordml/cid" xmlns:w16="http://schemas.microsoft.com/office/word/2018/wordml" xmlns:w16du="http://schemas.microsoft.com/office/word/2023/wordml/word16du" xmlns:w16sdtdh="http://schemas.microsoft.com/office/word/2020/wordml/sdtdatahash" xmlns:w16se="http://schemas.microsoft.com/office/word/2015/wordml/symex" xmlns:wpi="http://schemas.microsoft.com/office/word/2010/wordprocessingInk" xmlns:wne="http://schemas.microsoft.com/office/word/2006/wordml" mc:Ignorable="w14 w15 w16se w16cid w16 w16cex w16sdtdh w16du wne wp14">
   <w:footnote w:type="separator" w:id="-1">
     <w:p>
       <w:r>
@@ -7385,7 +8353,7 @@
 </file>
 
 <file path=word/numbering.xml><?xml version="1.0" encoding="utf-8"?>
-<w:numbering xmlns:cx="http://schemas.microsoft.com/office/drawing/2014/chartex" xmlns:cx1="http://schemas.microsoft.com/office/drawing/2015/9/8/chartex" xmlns:cx2="http://schemas.microsoft.com/office/drawing/2015/10/21/chartex" xmlns:cx3="http://schemas.microsoft.com/office/drawing/2016/5/9/chartex" xmlns:cx4="http://schemas.microsoft.com/office/drawing/2016/5/10/chartex" xmlns:cx5="http://schemas.microsoft.com/office/drawing/2016/5/11/chartex" xmlns:cx6="http://schemas.microsoft.com/office/drawing/2016/5/12/chartex" xmlns:cx7="http://schemas.microsoft.com/office/drawing/2016/5/13/chartex" xmlns:cx8="http://schemas.microsoft.com/office/drawing/2016/5/14/chartex" xmlns:mc="http://schemas.openxmlformats.org/markup-compatibility/2006" xmlns:aink="http://schemas.microsoft.com/office/drawing/2016/ink" xmlns:am3d="http://schemas.microsoft.com/office/drawing/2017/model3d" xmlns:o="urn:schemas-microsoft-com:office:office" xmlns:r="http://purl.oclc.org/ooxml/officeDocument/relationships" xmlns:m="http://purl.oclc.org/ooxml/officeDocument/math" xmlns:v="urn:schemas-microsoft-com:vml" xmlns:wp14="http://schemas.microsoft.com/office/word/2010/wordprocessingDrawing" xmlns:wp="http://purl.oclc.org/ooxml/drawingml/wordprocessingDrawing" xmlns:w10="urn:schemas-microsoft-com:office:word" xmlns:w="http://purl.oclc.org/ooxml/wordprocessingml/main" xmlns:w14="http://schemas.microsoft.com/office/word/2010/wordml" xmlns:w15="http://schemas.microsoft.com/office/word/2012/wordml" xmlns:w16cex="http://schemas.microsoft.com/office/word/2018/wordml/cex" xmlns:w16cid="http://schemas.microsoft.com/office/word/2016/wordml/cid" xmlns:w16="http://schemas.microsoft.com/office/word/2018/wordml" xmlns:w16sdtdh="http://schemas.microsoft.com/office/word/2020/wordml/sdtdatahash" xmlns:w16se="http://schemas.microsoft.com/office/word/2015/wordml/symex" xmlns:wpi="http://schemas.microsoft.com/office/word/2010/wordprocessingInk" xmlns:wne="http://schemas.microsoft.com/office/word/2006/wordml" mc:Ignorable="w14 w15 w16se w16cid w16 w16cex w16sdtdh wne wp14">
+<w:numbering xmlns:cx="http://schemas.microsoft.com/office/drawing/2014/chartex" xmlns:cx1="http://schemas.microsoft.com/office/drawing/2015/9/8/chartex" xmlns:cx2="http://schemas.microsoft.com/office/drawing/2015/10/21/chartex" xmlns:cx3="http://schemas.microsoft.com/office/drawing/2016/5/9/chartex" xmlns:cx4="http://schemas.microsoft.com/office/drawing/2016/5/10/chartex" xmlns:cx5="http://schemas.microsoft.com/office/drawing/2016/5/11/chartex" xmlns:cx6="http://schemas.microsoft.com/office/drawing/2016/5/12/chartex" xmlns:cx7="http://schemas.microsoft.com/office/drawing/2016/5/13/chartex" xmlns:cx8="http://schemas.microsoft.com/office/drawing/2016/5/14/chartex" xmlns:mc="http://schemas.openxmlformats.org/markup-compatibility/2006" xmlns:aink="http://schemas.microsoft.com/office/drawing/2016/ink" xmlns:am3d="http://schemas.microsoft.com/office/drawing/2017/model3d" xmlns:o="urn:schemas-microsoft-com:office:office" xmlns:oel="http://schemas.microsoft.com/office/2019/extlst" xmlns:r="http://purl.oclc.org/ooxml/officeDocument/relationships" xmlns:m="http://purl.oclc.org/ooxml/officeDocument/math" xmlns:v="urn:schemas-microsoft-com:vml" xmlns:wp14="http://schemas.microsoft.com/office/word/2010/wordprocessingDrawing" xmlns:wp="http://purl.oclc.org/ooxml/drawingml/wordprocessingDrawing" xmlns:w10="urn:schemas-microsoft-com:office:word" xmlns:w="http://purl.oclc.org/ooxml/wordprocessingml/main" xmlns:w14="http://schemas.microsoft.com/office/word/2010/wordml" xmlns:w15="http://schemas.microsoft.com/office/word/2012/wordml" xmlns:w16cex="http://schemas.microsoft.com/office/word/2018/wordml/cex" xmlns:w16cid="http://schemas.microsoft.com/office/word/2016/wordml/cid" xmlns:w16="http://schemas.microsoft.com/office/word/2018/wordml" xmlns:w16du="http://schemas.microsoft.com/office/word/2023/wordml/word16du" xmlns:w16sdtdh="http://schemas.microsoft.com/office/word/2020/wordml/sdtdatahash" xmlns:w16se="http://schemas.microsoft.com/office/word/2015/wordml/symex" xmlns:wpi="http://schemas.microsoft.com/office/word/2010/wordprocessingInk" xmlns:wne="http://schemas.microsoft.com/office/word/2006/wordml" mc:Ignorable="w14 w15 w16se w16cid w16 w16cex w16sdtdh w16du wne wp14">
   <w:abstractNum w:abstractNumId="0" w15:restartNumberingAfterBreak="0">
     <w:nsid w:val="FFFFFF1D"/>
     <w:multiLevelType w:val="multilevel"/>
@@ -7825,6 +8793,92 @@
     </w:lvl>
   </w:abstractNum>
   <w:abstractNum w:abstractNumId="12" w15:restartNumberingAfterBreak="0">
+    <w:nsid w:val="16AC025A"/>
+    <w:multiLevelType w:val="multilevel"/>
+    <w:tmpl w:val="74D479AC"/>
+    <w:lvl w:ilvl="0">
+      <w:start w:val="1"/>
+      <w:numFmt w:val="decimal"/>
+      <w:lvlText w:val="%1."/>
+      <w:lvlJc w:val="start"/>
+      <w:pPr>
+        <w:ind w:start="36pt" w:hanging="18pt"/>
+      </w:pPr>
+    </w:lvl>
+    <w:lvl w:ilvl="1">
+      <w:start w:val="1"/>
+      <w:numFmt w:val="lowerLetter"/>
+      <w:lvlText w:val="%2."/>
+      <w:lvlJc w:val="start"/>
+      <w:pPr>
+        <w:ind w:start="72pt" w:hanging="18pt"/>
+      </w:pPr>
+    </w:lvl>
+    <w:lvl w:ilvl="2">
+      <w:start w:val="1"/>
+      <w:numFmt w:val="lowerRoman"/>
+      <w:lvlText w:val="%3."/>
+      <w:lvlJc w:val="end"/>
+      <w:pPr>
+        <w:ind w:start="108pt" w:hanging="9pt"/>
+      </w:pPr>
+    </w:lvl>
+    <w:lvl w:ilvl="3">
+      <w:start w:val="1"/>
+      <w:numFmt w:val="decimal"/>
+      <w:lvlText w:val="%4."/>
+      <w:lvlJc w:val="start"/>
+      <w:pPr>
+        <w:ind w:start="144pt" w:hanging="18pt"/>
+      </w:pPr>
+    </w:lvl>
+    <w:lvl w:ilvl="4">
+      <w:start w:val="1"/>
+      <w:numFmt w:val="lowerLetter"/>
+      <w:lvlText w:val="%5."/>
+      <w:lvlJc w:val="start"/>
+      <w:pPr>
+        <w:ind w:start="180pt" w:hanging="18pt"/>
+      </w:pPr>
+    </w:lvl>
+    <w:lvl w:ilvl="5">
+      <w:start w:val="1"/>
+      <w:numFmt w:val="lowerRoman"/>
+      <w:lvlText w:val="%6."/>
+      <w:lvlJc w:val="end"/>
+      <w:pPr>
+        <w:ind w:start="216pt" w:hanging="9pt"/>
+      </w:pPr>
+    </w:lvl>
+    <w:lvl w:ilvl="6">
+      <w:start w:val="1"/>
+      <w:numFmt w:val="decimal"/>
+      <w:lvlText w:val="%7."/>
+      <w:lvlJc w:val="start"/>
+      <w:pPr>
+        <w:ind w:start="252pt" w:hanging="18pt"/>
+      </w:pPr>
+    </w:lvl>
+    <w:lvl w:ilvl="7">
+      <w:start w:val="1"/>
+      <w:numFmt w:val="lowerLetter"/>
+      <w:lvlText w:val="%8."/>
+      <w:lvlJc w:val="start"/>
+      <w:pPr>
+        <w:ind w:start="288pt" w:hanging="18pt"/>
+      </w:pPr>
+    </w:lvl>
+    <w:lvl w:ilvl="8">
+      <w:start w:val="1"/>
+      <w:numFmt w:val="lowerRoman"/>
+      <w:lvlText w:val="%9."/>
+      <w:lvlJc w:val="end"/>
+      <w:pPr>
+        <w:ind w:start="324pt" w:hanging="9pt"/>
+      </w:pPr>
+    </w:lvl>
+  </w:abstractNum>
+  <w:abstractNum w:abstractNumId="13" w15:restartNumberingAfterBreak="0">
     <w:nsid w:val="17640529"/>
     <w:multiLevelType w:val="multilevel"/>
     <w:tmpl w:val="6B7003FC"/>
@@ -7937,7 +8991,7 @@
       </w:pPr>
     </w:lvl>
   </w:abstractNum>
-  <w:abstractNum w:abstractNumId="13" w15:restartNumberingAfterBreak="0">
+  <w:abstractNum w:abstractNumId="14" w15:restartNumberingAfterBreak="0">
     <w:nsid w:val="1E177E97"/>
     <w:multiLevelType w:val="hybridMultilevel"/>
     <w:tmpl w:val="A6463BCE"/>
@@ -8023,7 +9077,7 @@
       </w:pPr>
     </w:lvl>
   </w:abstractNum>
-  <w:abstractNum w:abstractNumId="14" w15:restartNumberingAfterBreak="0">
+  <w:abstractNum w:abstractNumId="15" w15:restartNumberingAfterBreak="0">
     <w:nsid w:val="20AF0333"/>
     <w:multiLevelType w:val="hybridMultilevel"/>
     <w:tmpl w:val="CB0E7F4E"/>
@@ -8165,7 +9219,7 @@
       </w:rPr>
     </w:lvl>
   </w:abstractNum>
-  <w:abstractNum w:abstractNumId="15" w15:restartNumberingAfterBreak="0">
+  <w:abstractNum w:abstractNumId="16" w15:restartNumberingAfterBreak="0">
     <w:nsid w:val="26FE1FCF"/>
     <w:multiLevelType w:val="hybridMultilevel"/>
     <w:tmpl w:val="33826962"/>
@@ -8326,7 +9380,7 @@
       </w:rPr>
     </w:lvl>
   </w:abstractNum>
-  <w:abstractNum w:abstractNumId="16" w15:restartNumberingAfterBreak="0">
+  <w:abstractNum w:abstractNumId="17" w15:restartNumberingAfterBreak="0">
     <w:nsid w:val="351D5E19"/>
     <w:multiLevelType w:val="multilevel"/>
     <w:tmpl w:val="7D4071BA"/>
@@ -8439,7 +9493,7 @@
       </w:pPr>
     </w:lvl>
   </w:abstractNum>
-  <w:abstractNum w:abstractNumId="17" w15:restartNumberingAfterBreak="0">
+  <w:abstractNum w:abstractNumId="18" w15:restartNumberingAfterBreak="0">
     <w:nsid w:val="37660336"/>
     <w:multiLevelType w:val="hybridMultilevel"/>
     <w:tmpl w:val="754EAC84"/>
@@ -8580,7 +9634,7 @@
       </w:rPr>
     </w:lvl>
   </w:abstractNum>
-  <w:abstractNum w:abstractNumId="18" w15:restartNumberingAfterBreak="0">
+  <w:abstractNum w:abstractNumId="19" w15:restartNumberingAfterBreak="0">
     <w:nsid w:val="39E54FC6"/>
     <w:multiLevelType w:val="singleLevel"/>
     <w:tmpl w:val="5B7288D4"/>
@@ -8600,7 +9654,7 @@
       </w:rPr>
     </w:lvl>
   </w:abstractNum>
-  <w:abstractNum w:abstractNumId="19" w15:restartNumberingAfterBreak="0">
+  <w:abstractNum w:abstractNumId="20" w15:restartNumberingAfterBreak="0">
     <w:nsid w:val="3DE667E0"/>
     <w:multiLevelType w:val="multilevel"/>
     <w:tmpl w:val="A268ED7C"/>
@@ -8713,7 +9767,7 @@
       </w:pPr>
     </w:lvl>
   </w:abstractNum>
-  <w:abstractNum w:abstractNumId="20" w15:restartNumberingAfterBreak="0">
+  <w:abstractNum w:abstractNumId="21" w15:restartNumberingAfterBreak="0">
     <w:nsid w:val="40430B1C"/>
     <w:multiLevelType w:val="multilevel"/>
     <w:tmpl w:val="A294AB1C"/>
@@ -8826,7 +9880,7 @@
       </w:pPr>
     </w:lvl>
   </w:abstractNum>
-  <w:abstractNum w:abstractNumId="21" w15:restartNumberingAfterBreak="0">
+  <w:abstractNum w:abstractNumId="22" w15:restartNumberingAfterBreak="0">
     <w:nsid w:val="4189603E"/>
     <w:multiLevelType w:val="multilevel"/>
     <w:tmpl w:val="0AB06E12"/>
@@ -9033,7 +10087,7 @@
       </w:rPr>
     </w:lvl>
   </w:abstractNum>
-  <w:abstractNum w:abstractNumId="22" w15:restartNumberingAfterBreak="0">
+  <w:abstractNum w:abstractNumId="23" w15:restartNumberingAfterBreak="0">
     <w:nsid w:val="493C3F76"/>
     <w:multiLevelType w:val="hybridMultilevel"/>
     <w:tmpl w:val="9A9E418C"/>
@@ -9144,7 +10198,7 @@
       </w:pPr>
     </w:lvl>
   </w:abstractNum>
-  <w:abstractNum w:abstractNumId="23" w15:restartNumberingAfterBreak="0">
+  <w:abstractNum w:abstractNumId="24" w15:restartNumberingAfterBreak="0">
     <w:nsid w:val="4F984ACF"/>
     <w:multiLevelType w:val="multilevel"/>
     <w:tmpl w:val="7D6E69BE"/>
@@ -9257,7 +10311,7 @@
       </w:pPr>
     </w:lvl>
   </w:abstractNum>
-  <w:abstractNum w:abstractNumId="24" w15:restartNumberingAfterBreak="0">
+  <w:abstractNum w:abstractNumId="25" w15:restartNumberingAfterBreak="0">
     <w:nsid w:val="511A0B5A"/>
     <w:multiLevelType w:val="hybridMultilevel"/>
     <w:tmpl w:val="800A939A"/>
@@ -9343,7 +10397,7 @@
       </w:pPr>
     </w:lvl>
   </w:abstractNum>
-  <w:abstractNum w:abstractNumId="25" w15:restartNumberingAfterBreak="0">
+  <w:abstractNum w:abstractNumId="26" w15:restartNumberingAfterBreak="0">
     <w:nsid w:val="52CA544A"/>
     <w:multiLevelType w:val="singleLevel"/>
     <w:tmpl w:val="AED6D67E"/>
@@ -9370,7 +10424,7 @@
       </w:rPr>
     </w:lvl>
   </w:abstractNum>
-  <w:abstractNum w:abstractNumId="26" w15:restartNumberingAfterBreak="0">
+  <w:abstractNum w:abstractNumId="27" w15:restartNumberingAfterBreak="0">
     <w:nsid w:val="6C402C58"/>
     <w:multiLevelType w:val="hybridMultilevel"/>
     <w:tmpl w:val="9A1CA078"/>
@@ -9515,7 +10569,7 @@
       </w:rPr>
     </w:lvl>
   </w:abstractNum>
-  <w:abstractNum w:abstractNumId="27" w15:restartNumberingAfterBreak="0">
+  <w:abstractNum w:abstractNumId="28" w15:restartNumberingAfterBreak="0">
     <w:nsid w:val="6CD32DA8"/>
     <w:multiLevelType w:val="singleLevel"/>
     <w:tmpl w:val="166470C2"/>
@@ -9541,7 +10595,7 @@
       </w:rPr>
     </w:lvl>
   </w:abstractNum>
-  <w:abstractNum w:abstractNumId="28" w15:restartNumberingAfterBreak="0">
+  <w:abstractNum w:abstractNumId="29" w15:restartNumberingAfterBreak="0">
     <w:nsid w:val="6D1051E3"/>
     <w:multiLevelType w:val="hybridMultilevel"/>
     <w:tmpl w:val="3BEC2B5C"/>
@@ -9629,91 +10683,190 @@
       </w:pPr>
     </w:lvl>
   </w:abstractNum>
-  <w:num w:numId="1">
+  <w:num w:numId="1" w16cid:durableId="2147233096">
+    <w:abstractNumId w:val="18"/>
+  </w:num>
+  <w:num w:numId="2" w16cid:durableId="1976183033">
+    <w:abstractNumId w:val="27"/>
+  </w:num>
+  <w:num w:numId="3" w16cid:durableId="1512524720">
+    <w:abstractNumId w:val="16"/>
+  </w:num>
+  <w:num w:numId="4" w16cid:durableId="134299558">
+    <w:abstractNumId w:val="22"/>
+  </w:num>
+  <w:num w:numId="5" w16cid:durableId="480661423">
+    <w:abstractNumId w:val="22"/>
+  </w:num>
+  <w:num w:numId="6" w16cid:durableId="603926472">
+    <w:abstractNumId w:val="22"/>
+  </w:num>
+  <w:num w:numId="7" w16cid:durableId="827595867">
+    <w:abstractNumId w:val="22"/>
+  </w:num>
+  <w:num w:numId="8" w16cid:durableId="2032217129">
+    <w:abstractNumId w:val="26"/>
+  </w:num>
+  <w:num w:numId="9" w16cid:durableId="1564872115">
+    <w:abstractNumId w:val="28"/>
+  </w:num>
+  <w:num w:numId="10" w16cid:durableId="396824983">
+    <w:abstractNumId w:val="19"/>
+  </w:num>
+  <w:num w:numId="11" w16cid:durableId="2054843885">
+    <w:abstractNumId w:val="15"/>
+  </w:num>
+  <w:num w:numId="12" w16cid:durableId="1551382762">
+    <w:abstractNumId w:val="14"/>
+  </w:num>
+  <w:num w:numId="13" w16cid:durableId="763035901">
+    <w:abstractNumId w:val="0"/>
+  </w:num>
+  <w:num w:numId="14" w16cid:durableId="1169905849">
+    <w:abstractNumId w:val="10"/>
+  </w:num>
+  <w:num w:numId="15" w16cid:durableId="1362052404">
+    <w:abstractNumId w:val="8"/>
+  </w:num>
+  <w:num w:numId="16" w16cid:durableId="1074357602">
+    <w:abstractNumId w:val="7"/>
+  </w:num>
+  <w:num w:numId="17" w16cid:durableId="322197823">
+    <w:abstractNumId w:val="6"/>
+  </w:num>
+  <w:num w:numId="18" w16cid:durableId="1444836908">
+    <w:abstractNumId w:val="5"/>
+  </w:num>
+  <w:num w:numId="19" w16cid:durableId="748889353">
+    <w:abstractNumId w:val="9"/>
+  </w:num>
+  <w:num w:numId="20" w16cid:durableId="558127089">
+    <w:abstractNumId w:val="4"/>
+  </w:num>
+  <w:num w:numId="21" w16cid:durableId="1727679010">
+    <w:abstractNumId w:val="3"/>
+  </w:num>
+  <w:num w:numId="22" w16cid:durableId="1351032281">
+    <w:abstractNumId w:val="2"/>
+  </w:num>
+  <w:num w:numId="23" w16cid:durableId="1954552718">
+    <w:abstractNumId w:val="1"/>
+  </w:num>
+  <w:num w:numId="24" w16cid:durableId="1133713430">
+    <w:abstractNumId w:val="23"/>
+  </w:num>
+  <w:num w:numId="25" w16cid:durableId="1371225868">
+    <w:abstractNumId w:val="26"/>
+  </w:num>
+  <w:num w:numId="26" w16cid:durableId="752314979">
+    <w:abstractNumId w:val="25"/>
+  </w:num>
+  <w:num w:numId="27" w16cid:durableId="368536088">
+    <w:abstractNumId w:val="29"/>
+  </w:num>
+  <w:num w:numId="28" w16cid:durableId="427694611">
+    <w:abstractNumId w:val="21"/>
+  </w:num>
+  <w:num w:numId="29" w16cid:durableId="1754887320">
+    <w:abstractNumId w:val="21"/>
+    <w:lvlOverride w:ilvl="0">
+      <w:startOverride w:val="1"/>
+    </w:lvlOverride>
+    <w:lvlOverride w:ilvl="1">
+      <w:startOverride w:val="1"/>
+    </w:lvlOverride>
+    <w:lvlOverride w:ilvl="2">
+      <w:startOverride w:val="1"/>
+    </w:lvlOverride>
+    <w:lvlOverride w:ilvl="3">
+      <w:startOverride w:val="1"/>
+    </w:lvlOverride>
+    <w:lvlOverride w:ilvl="4">
+      <w:startOverride w:val="1"/>
+    </w:lvlOverride>
+    <w:lvlOverride w:ilvl="5">
+      <w:startOverride w:val="1"/>
+    </w:lvlOverride>
+    <w:lvlOverride w:ilvl="6">
+      <w:startOverride w:val="1"/>
+    </w:lvlOverride>
+    <w:lvlOverride w:ilvl="7">
+      <w:startOverride w:val="1"/>
+    </w:lvlOverride>
+    <w:lvlOverride w:ilvl="8">
+      <w:startOverride w:val="1"/>
+    </w:lvlOverride>
+  </w:num>
+  <w:num w:numId="30" w16cid:durableId="1108811749">
     <w:abstractNumId w:val="17"/>
   </w:num>
-  <w:num w:numId="2">
-    <w:abstractNumId w:val="26"/>
+  <w:num w:numId="31" w16cid:durableId="1254624586">
+    <w:abstractNumId w:val="17"/>
+    <w:lvlOverride w:ilvl="0">
+      <w:startOverride w:val="1"/>
+    </w:lvlOverride>
+    <w:lvlOverride w:ilvl="1">
+      <w:startOverride w:val="1"/>
+    </w:lvlOverride>
+    <w:lvlOverride w:ilvl="2">
+      <w:startOverride w:val="1"/>
+    </w:lvlOverride>
+    <w:lvlOverride w:ilvl="3">
+      <w:startOverride w:val="1"/>
+    </w:lvlOverride>
+    <w:lvlOverride w:ilvl="4">
+      <w:startOverride w:val="1"/>
+    </w:lvlOverride>
+    <w:lvlOverride w:ilvl="5">
+      <w:startOverride w:val="1"/>
+    </w:lvlOverride>
+    <w:lvlOverride w:ilvl="6">
+      <w:startOverride w:val="1"/>
+    </w:lvlOverride>
+    <w:lvlOverride w:ilvl="7">
+      <w:startOverride w:val="1"/>
+    </w:lvlOverride>
+    <w:lvlOverride w:ilvl="8">
+      <w:startOverride w:val="1"/>
+    </w:lvlOverride>
   </w:num>
-  <w:num w:numId="3">
-    <w:abstractNumId w:val="15"/>
-  </w:num>
-  <w:num w:numId="4">
-    <w:abstractNumId w:val="21"/>
-  </w:num>
-  <w:num w:numId="5">
-    <w:abstractNumId w:val="21"/>
-  </w:num>
-  <w:num w:numId="6">
-    <w:abstractNumId w:val="21"/>
-  </w:num>
-  <w:num w:numId="7">
-    <w:abstractNumId w:val="21"/>
-  </w:num>
-  <w:num w:numId="8">
-    <w:abstractNumId w:val="25"/>
-  </w:num>
-  <w:num w:numId="9">
-    <w:abstractNumId w:val="27"/>
-  </w:num>
-  <w:num w:numId="10">
-    <w:abstractNumId w:val="18"/>
-  </w:num>
-  <w:num w:numId="11">
-    <w:abstractNumId w:val="14"/>
-  </w:num>
-  <w:num w:numId="12">
+  <w:num w:numId="32" w16cid:durableId="1903831096">
     <w:abstractNumId w:val="13"/>
   </w:num>
-  <w:num w:numId="13">
-    <w:abstractNumId w:val="0"/>
+  <w:num w:numId="33" w16cid:durableId="1569800492">
+    <w:abstractNumId w:val="13"/>
+    <w:lvlOverride w:ilvl="0">
+      <w:startOverride w:val="1"/>
+    </w:lvlOverride>
+    <w:lvlOverride w:ilvl="1">
+      <w:startOverride w:val="1"/>
+    </w:lvlOverride>
+    <w:lvlOverride w:ilvl="2">
+      <w:startOverride w:val="1"/>
+    </w:lvlOverride>
+    <w:lvlOverride w:ilvl="3">
+      <w:startOverride w:val="1"/>
+    </w:lvlOverride>
+    <w:lvlOverride w:ilvl="4">
+      <w:startOverride w:val="1"/>
+    </w:lvlOverride>
+    <w:lvlOverride w:ilvl="5">
+      <w:startOverride w:val="1"/>
+    </w:lvlOverride>
+    <w:lvlOverride w:ilvl="6">
+      <w:startOverride w:val="1"/>
+    </w:lvlOverride>
+    <w:lvlOverride w:ilvl="7">
+      <w:startOverride w:val="1"/>
+    </w:lvlOverride>
+    <w:lvlOverride w:ilvl="8">
+      <w:startOverride w:val="1"/>
+    </w:lvlOverride>
   </w:num>
-  <w:num w:numId="14">
-    <w:abstractNumId w:val="10"/>
-  </w:num>
-  <w:num w:numId="15">
-    <w:abstractNumId w:val="8"/>
-  </w:num>
-  <w:num w:numId="16">
-    <w:abstractNumId w:val="7"/>
-  </w:num>
-  <w:num w:numId="17">
-    <w:abstractNumId w:val="6"/>
-  </w:num>
-  <w:num w:numId="18">
-    <w:abstractNumId w:val="5"/>
-  </w:num>
-  <w:num w:numId="19">
-    <w:abstractNumId w:val="9"/>
-  </w:num>
-  <w:num w:numId="20">
-    <w:abstractNumId w:val="4"/>
-  </w:num>
-  <w:num w:numId="21">
-    <w:abstractNumId w:val="3"/>
-  </w:num>
-  <w:num w:numId="22">
-    <w:abstractNumId w:val="2"/>
-  </w:num>
-  <w:num w:numId="23">
-    <w:abstractNumId w:val="1"/>
-  </w:num>
-  <w:num w:numId="24">
-    <w:abstractNumId w:val="22"/>
-  </w:num>
-  <w:num w:numId="25">
-    <w:abstractNumId w:val="25"/>
-  </w:num>
-  <w:num w:numId="26">
-    <w:abstractNumId w:val="24"/>
-  </w:num>
-  <w:num w:numId="27">
-    <w:abstractNumId w:val="28"/>
-  </w:num>
-  <w:num w:numId="28">
+  <w:num w:numId="34" w16cid:durableId="975336759">
     <w:abstractNumId w:val="20"/>
   </w:num>
-  <w:num w:numId="29">
+  <w:num w:numId="35" w16cid:durableId="1551650164">
     <w:abstractNumId w:val="20"/>
     <w:lvlOverride w:ilvl="0">
       <w:startOverride w:val="1"/>
@@ -9743,11 +10896,14 @@
       <w:startOverride w:val="1"/>
     </w:lvlOverride>
   </w:num>
-  <w:num w:numId="30">
-    <w:abstractNumId w:val="16"/>
+  <w:num w:numId="36" w16cid:durableId="1657953069">
+    <w:abstractNumId w:val="11"/>
   </w:num>
-  <w:num w:numId="31">
-    <w:abstractNumId w:val="16"/>
+  <w:num w:numId="37" w16cid:durableId="2012022085">
+    <w:abstractNumId w:val="24"/>
+  </w:num>
+  <w:num w:numId="38" w16cid:durableId="125785532">
+    <w:abstractNumId w:val="24"/>
     <w:lvlOverride w:ilvl="0">
       <w:startOverride w:val="1"/>
     </w:lvlOverride>
@@ -9776,113 +10932,14 @@
       <w:startOverride w:val="1"/>
     </w:lvlOverride>
   </w:num>
-  <w:num w:numId="32">
+  <w:num w:numId="39" w16cid:durableId="1172798077">
     <w:abstractNumId w:val="12"/>
-  </w:num>
-  <w:num w:numId="33">
-    <w:abstractNumId w:val="12"/>
-    <w:lvlOverride w:ilvl="0">
-      <w:startOverride w:val="1"/>
-    </w:lvlOverride>
-    <w:lvlOverride w:ilvl="1">
-      <w:startOverride w:val="1"/>
-    </w:lvlOverride>
-    <w:lvlOverride w:ilvl="2">
-      <w:startOverride w:val="1"/>
-    </w:lvlOverride>
-    <w:lvlOverride w:ilvl="3">
-      <w:startOverride w:val="1"/>
-    </w:lvlOverride>
-    <w:lvlOverride w:ilvl="4">
-      <w:startOverride w:val="1"/>
-    </w:lvlOverride>
-    <w:lvlOverride w:ilvl="5">
-      <w:startOverride w:val="1"/>
-    </w:lvlOverride>
-    <w:lvlOverride w:ilvl="6">
-      <w:startOverride w:val="1"/>
-    </w:lvlOverride>
-    <w:lvlOverride w:ilvl="7">
-      <w:startOverride w:val="1"/>
-    </w:lvlOverride>
-    <w:lvlOverride w:ilvl="8">
-      <w:startOverride w:val="1"/>
-    </w:lvlOverride>
-  </w:num>
-  <w:num w:numId="34">
-    <w:abstractNumId w:val="19"/>
-  </w:num>
-  <w:num w:numId="35">
-    <w:abstractNumId w:val="19"/>
-    <w:lvlOverride w:ilvl="0">
-      <w:startOverride w:val="1"/>
-    </w:lvlOverride>
-    <w:lvlOverride w:ilvl="1">
-      <w:startOverride w:val="1"/>
-    </w:lvlOverride>
-    <w:lvlOverride w:ilvl="2">
-      <w:startOverride w:val="1"/>
-    </w:lvlOverride>
-    <w:lvlOverride w:ilvl="3">
-      <w:startOverride w:val="1"/>
-    </w:lvlOverride>
-    <w:lvlOverride w:ilvl="4">
-      <w:startOverride w:val="1"/>
-    </w:lvlOverride>
-    <w:lvlOverride w:ilvl="5">
-      <w:startOverride w:val="1"/>
-    </w:lvlOverride>
-    <w:lvlOverride w:ilvl="6">
-      <w:startOverride w:val="1"/>
-    </w:lvlOverride>
-    <w:lvlOverride w:ilvl="7">
-      <w:startOverride w:val="1"/>
-    </w:lvlOverride>
-    <w:lvlOverride w:ilvl="8">
-      <w:startOverride w:val="1"/>
-    </w:lvlOverride>
-  </w:num>
-  <w:num w:numId="36">
-    <w:abstractNumId w:val="11"/>
-  </w:num>
-  <w:num w:numId="37">
-    <w:abstractNumId w:val="23"/>
-  </w:num>
-  <w:num w:numId="38">
-    <w:abstractNumId w:val="23"/>
-    <w:lvlOverride w:ilvl="0">
-      <w:startOverride w:val="1"/>
-    </w:lvlOverride>
-    <w:lvlOverride w:ilvl="1">
-      <w:startOverride w:val="1"/>
-    </w:lvlOverride>
-    <w:lvlOverride w:ilvl="2">
-      <w:startOverride w:val="1"/>
-    </w:lvlOverride>
-    <w:lvlOverride w:ilvl="3">
-      <w:startOverride w:val="1"/>
-    </w:lvlOverride>
-    <w:lvlOverride w:ilvl="4">
-      <w:startOverride w:val="1"/>
-    </w:lvlOverride>
-    <w:lvlOverride w:ilvl="5">
-      <w:startOverride w:val="1"/>
-    </w:lvlOverride>
-    <w:lvlOverride w:ilvl="6">
-      <w:startOverride w:val="1"/>
-    </w:lvlOverride>
-    <w:lvlOverride w:ilvl="7">
-      <w:startOverride w:val="1"/>
-    </w:lvlOverride>
-    <w:lvlOverride w:ilvl="8">
-      <w:startOverride w:val="1"/>
-    </w:lvlOverride>
   </w:num>
 </w:numbering>
 </file>
 
 <file path=word/styles.xml><?xml version="1.0" encoding="utf-8"?>
-<w:styles xmlns:mc="http://schemas.openxmlformats.org/markup-compatibility/2006" xmlns:r="http://purl.oclc.org/ooxml/officeDocument/relationships" xmlns:w="http://purl.oclc.org/ooxml/wordprocessingml/main" xmlns:w14="http://schemas.microsoft.com/office/word/2010/wordml" xmlns:w15="http://schemas.microsoft.com/office/word/2012/wordml" xmlns:w16cex="http://schemas.microsoft.com/office/word/2018/wordml/cex" xmlns:w16cid="http://schemas.microsoft.com/office/word/2016/wordml/cid" xmlns:w16="http://schemas.microsoft.com/office/word/2018/wordml" xmlns:w16sdtdh="http://schemas.microsoft.com/office/word/2020/wordml/sdtdatahash" xmlns:w16se="http://schemas.microsoft.com/office/word/2015/wordml/symex" mc:Ignorable="w14 w15 w16se w16cid w16 w16cex w16sdtdh">
+<w:styles xmlns:mc="http://schemas.openxmlformats.org/markup-compatibility/2006" xmlns:r="http://purl.oclc.org/ooxml/officeDocument/relationships" xmlns:w="http://purl.oclc.org/ooxml/wordprocessingml/main" xmlns:w14="http://schemas.microsoft.com/office/word/2010/wordml" xmlns:w15="http://schemas.microsoft.com/office/word/2012/wordml" xmlns:w16cex="http://schemas.microsoft.com/office/word/2018/wordml/cex" xmlns:w16cid="http://schemas.microsoft.com/office/word/2016/wordml/cid" xmlns:w16="http://schemas.microsoft.com/office/word/2018/wordml" xmlns:w16du="http://schemas.microsoft.com/office/word/2023/wordml/word16du" xmlns:w16sdtdh="http://schemas.microsoft.com/office/word/2020/wordml/sdtdatahash" xmlns:w16se="http://schemas.microsoft.com/office/word/2015/wordml/symex" mc:Ignorable="w14 w15 w16se w16cid w16 w16cex w16sdtdh w16du">
   <w:docDefaults>
     <w:rPrDefault>
       <w:rPr>

</xml_diff>

<commit_message>
Commit 7 Mengubah Judul dan Penambahan Kesimpulan
Mengubah Judul sesuai dengan saran pembimbing dan Menambah Kesimpulan sesuai dengan hasil Evaluasi oleh Reviewer ICIC 2024
</commit_message>
<xml_diff>
--- a/Hary_Rachmat-2108207010009-ICID-template-a4.docx
+++ b/Hary_Rachmat-2108207010009-ICID-template-a4.docx
@@ -7,34 +7,16 @@
         <w:pStyle w:val="papertitle"/>
         <w:spacing w:before="5pt" w:beforeAutospacing="1" w:after="5pt" w:afterAutospacing="1"/>
         <w:rPr>
+          <w:iCs/>
           <w:kern w:val="48"/>
         </w:rPr>
       </w:pPr>
       <w:r>
         <w:rPr>
-          <w:i/>
+          <w:iCs/>
           <w:szCs w:val="28"/>
         </w:rPr>
-        <w:t>Fine-Tuning Large Language Model</w:t>
-      </w:r>
-      <w:r>
-        <w:rPr>
-          <w:szCs w:val="28"/>
-        </w:rPr>
-        <w:t xml:space="preserve"> (LLM) to Answer Basic Questions for Prospective New Students at Syiah Kuala University Using the </w:t>
-      </w:r>
-      <w:r>
-        <w:rPr>
-          <w:i/>
-          <w:szCs w:val="28"/>
-        </w:rPr>
-        <w:t>Retrieval-Augmented Generation</w:t>
-      </w:r>
-      <w:r>
-        <w:rPr>
-          <w:szCs w:val="28"/>
-        </w:rPr>
-        <w:t xml:space="preserve"> (RAG) Method</w:t>
+        <w:t>Development Of A Large Language Model To Answer Academic-Related Questions At University Of Syiah Kuala Using Fine-Tuning And Retrieval-Augmented Generation Methods</w:t>
       </w:r>
     </w:p>
     <w:p>
@@ -4771,11 +4753,6 @@
     </w:tbl>
     <w:p>
       <w:pPr>
-        <w:jc w:val="both"/>
-      </w:pPr>
-    </w:p>
-    <w:p>
-      <w:pPr>
         <w:pStyle w:val="Heading1"/>
       </w:pPr>
       <w:r>
@@ -6087,11 +6064,7 @@
         <w:t xml:space="preserve">the unsloth </w:t>
       </w:r>
       <w:r>
-        <w:t xml:space="preserve">library is effective and efficient, and requires minimal time. The inference time test shows that the USK Mistral 7B does not require excessive computing power during the inference process, making it an energy-efficient and efficient system to respond to user inquiries, only it takes 5-6 minutes to respond to user inquiries. It is hoped that this model will be an efficient </w:t>
-      </w:r>
-      <w:r>
-        <w:lastRenderedPageBreak/>
-        <w:t>system in handling information related to USK's academic administration in the future</w:t>
+        <w:t>library is effective and efficient, and requires minimal time. The inference time test shows that the USK Mistral 7B does not require excessive computing power during the inference process, making it an energy-efficient and efficient system to respond to user inquiries, only it takes 5-6 minutes to respond to user inquiries. It is hoped that this model will be an efficient system in handling information related to USK's academic administration in the future</w:t>
       </w:r>
       <w:r>
         <w:rPr>
@@ -6111,6 +6084,7 @@
       </w:pPr>
       <w:bookmarkStart w:id="12" w:name="_Ref173334339"/>
       <w:r>
+        <w:lastRenderedPageBreak/>
         <w:t xml:space="preserve">Table </w:t>
       </w:r>
       <w:r>
@@ -6595,10 +6569,7 @@
         <w:t xml:space="preserve">Fine-tuning </w:t>
       </w:r>
       <w:r>
-        <w:t xml:space="preserve">the Mistral 7B model to USK Mistral 7B requires a lot of data so that it can produce a better LLM in answering questions related to the lecture system and new student admissions at USK. And it takes a long time </w:t>
-      </w:r>
-      <w:r>
-        <w:t xml:space="preserve">approximately 2 hours to get a </w:t>
+        <w:t xml:space="preserve">the Mistral 7B model to USK Mistral 7B requires a lot of data so that it can produce a better LLM in answering questions related to the lecture system and new student admissions at USK. And it takes a long time approximately 2 hours to get a </w:t>
       </w:r>
       <w:r>
         <w:rPr>
@@ -6652,16 +6623,49 @@
     <w:p>
       <w:pPr>
         <w:pStyle w:val="BodyText"/>
+        <w:spacing w:after="0pt" w:line="12pt" w:lineRule="auto"/>
+      </w:pPr>
+      <w:r>
+        <w:t>LLM, especially Mistral 7B has extraordinary potential in its application in various fields such as in the field of academic and administrative services. This study shows that with the training of a small amount of information data related to academics and administration at USK, USK Mistral 7B is able to respond well to various questions. The impressive performance of LLMs such as the Mistral 7B highlights its ability as a powerful tool to assist students in obtaining information at USK</w:t>
+      </w:r>
+      <w:r>
+        <w:t>.</w:t>
+      </w:r>
+      <w:r>
+        <w:t xml:space="preserve"> </w:t>
+      </w:r>
+    </w:p>
+    <w:p>
+      <w:pPr>
+        <w:pStyle w:val="BodyText"/>
         <w:spacing w:line="12pt" w:lineRule="auto"/>
-      </w:pPr>
-      <w:r>
-        <w:t>LLM, especially Mistral 7B has extraordinary potential in its application in various fields such as in the field of academic and administrative services. This study shows that with the training of a small amount of information data related to academics and administration at USK, USK Mistral 7B is able to respond well to various questions. The impressive performance of LLMs such as the Mistral 7B highlights its ability as a powerful tool to assist students in obtaining information at USK</w:t>
-      </w:r>
-      <w:r>
-        <w:t>.</w:t>
+        <w:rPr>
+          <w:lang w:val="en-US"/>
+        </w:rPr>
+      </w:pPr>
+      <w:r>
+        <w:t>In the future, this model can also be applied to various fields, such as implementation in faculties with different information and also in government offices that provide services to the community, such as licensing services.</w:t>
       </w:r>
       <w:r>
         <w:t xml:space="preserve"> </w:t>
+      </w:r>
+      <w:r>
+        <w:rPr>
+          <w:lang w:val="en-US"/>
+        </w:rPr>
+        <w:t xml:space="preserve">Further research can also be done by testing on other newer models with more advanced features. By exploring this, the results of comparisons on other models are obtained so that the best model can be found for various </w:t>
+      </w:r>
+      <w:r>
+        <w:rPr>
+          <w:lang w:val="en-US"/>
+        </w:rPr>
+        <w:t>t</w:t>
+      </w:r>
+      <w:r>
+        <w:rPr>
+          <w:lang w:val="en-US"/>
+        </w:rPr>
+        <w:t>asks.</w:t>
       </w:r>
     </w:p>
     <w:p>
@@ -7038,6 +7042,7 @@
           <w:sz w:val="16"/>
           <w:szCs w:val="24"/>
         </w:rPr>
+        <w:lastRenderedPageBreak/>
         <w:t>[9]</w:t>
       </w:r>
       <w:r>
@@ -7122,7 +7127,6 @@
           <w:sz w:val="16"/>
           <w:szCs w:val="24"/>
         </w:rPr>
-        <w:lastRenderedPageBreak/>
         <w:t>[11]</w:t>
       </w:r>
       <w:r>
@@ -7625,13 +7629,55 @@
         <w:pStyle w:val="BodyText"/>
         <w:ind w:firstLine="0pt"/>
         <w:jc w:val="start"/>
+      </w:pPr>
+      <w:r>
+        <w:fldChar w:fldCharType="end"/>
+      </w:r>
+    </w:p>
+    <w:p>
+      <w:pPr>
+        <w:pStyle w:val="BodyText"/>
+        <w:ind w:firstLine="0pt"/>
+        <w:jc w:val="start"/>
+      </w:pPr>
+    </w:p>
+    <w:p>
+      <w:pPr>
+        <w:pStyle w:val="BodyText"/>
+        <w:ind w:firstLine="0pt"/>
+        <w:jc w:val="start"/>
+      </w:pPr>
+    </w:p>
+    <w:p>
+      <w:pPr>
+        <w:pStyle w:val="BodyText"/>
+        <w:ind w:firstLine="0pt"/>
+        <w:jc w:val="start"/>
+      </w:pPr>
+    </w:p>
+    <w:p>
+      <w:pPr>
+        <w:pStyle w:val="BodyText"/>
+        <w:ind w:firstLine="0pt"/>
+        <w:jc w:val="start"/>
+      </w:pPr>
+    </w:p>
+    <w:p>
+      <w:pPr>
+        <w:pStyle w:val="BodyText"/>
+        <w:ind w:firstLine="0pt"/>
+        <w:jc w:val="start"/>
+      </w:pPr>
+    </w:p>
+    <w:p>
+      <w:pPr>
+        <w:pStyle w:val="BodyText"/>
+        <w:ind w:firstLine="0pt"/>
+        <w:jc w:val="start"/>
         <w:rPr>
           <w:lang w:val="en-US"/>
         </w:rPr>
       </w:pPr>
-      <w:r>
-        <w:fldChar w:fldCharType="end"/>
-      </w:r>
     </w:p>
     <w:p>
       <w:pPr>

</xml_diff>

<commit_message>
Commit 7 Memperbaiki spasi antar Kalimat dan Kata
Memperbaiki spasi antar Kalimat dan Kata pada Paper
</commit_message>
<xml_diff>
--- a/Hary_Rachmat-2108207010009-ICID-template-a4.docx
+++ b/Hary_Rachmat-2108207010009-ICID-template-a4.docx
@@ -881,12 +881,12 @@
       </w:r>
       <w:r>
         <w:rPr>
-          <w:i/>
+          <w:iCs/>
         </w:rPr>
         <w:t>TripAdvisor</w:t>
       </w:r>
       <w:r>
-        <w:t xml:space="preserve"> posts  by Leveraging a variety of models, including open-source models such as Mistral 7B and closed-source models such as GPT-4 and Gemini. The results highlight the efficacy of open-source LLMs, especially the Mistral 7B, in achieving comparable performance to closed-source models. Research on chatbots as virtual assistants has been conducted by </w:t>
+        <w:t xml:space="preserve"> posts by Leveraging a variety of models, including open-source models such as Mistral 7B and closed-source models such as GPT-4 and Gemini. The results highlight the efficacy of open-source LLMs, especially the Mistral 7B, in achieving comparable performance to closed-source models. Research on chatbots as virtual assistants has been conducted by </w:t>
       </w:r>
       <w:r>
         <w:rPr>
@@ -983,7 +983,16 @@
         <w:t>the Instagram</w:t>
       </w:r>
       <w:r>
-        <w:t xml:space="preserve"> application, and also meet university staff directly at the Integrated Service Unit (ULT) or Public Relations (PR) section. This study will examine the application of LLM as a virtual assistant in the form of a chatbot to provide interactive information related to academic administration at USK</w:t>
+        <w:t xml:space="preserve"> application, and also meet university staff directly at the Integrated Service Unit (ULT) or Public Relations (</w:t>
+      </w:r>
+      <w:r>
+        <w:rPr>
+          <w:lang w:val="en-US"/>
+        </w:rPr>
+        <w:t>HUMAS</w:t>
+      </w:r>
+      <w:r>
+        <w:t>) section. This study will examine the application of LLM as a virtual assistant in the form of a chatbot to provide interactive information related to academic administration at USK</w:t>
       </w:r>
       <w:r>
         <w:t>.</w:t>
@@ -1940,7 +1949,7 @@
           <w:i/>
           <w:iCs/>
         </w:rPr>
-        <w:t xml:space="preserve"> object </w:t>
+        <w:t xml:space="preserve"> object</w:t>
       </w:r>
       <w:r>
         <w:t xml:space="preserve"> provides attributes </w:t>
@@ -3853,7 +3862,7 @@
         <w:rPr>
           <w:noProof/>
         </w:rPr>
-        <w:t>1</w:t>
+        <w:t>2</w:t>
       </w:r>
       <w:r>
         <w:rPr>
@@ -4077,7 +4086,6 @@
     </w:p>
     <w:p>
       <w:pPr>
-        <w:spacing w:line="18pt" w:lineRule="auto"/>
         <w:ind w:start="7.10pt" w:firstLine="28.35pt"/>
         <w:jc w:val="both"/>
       </w:pPr>
@@ -4176,7 +4184,7 @@
     </w:p>
     <w:p>
       <w:pPr>
-        <w:spacing w:after="12pt" w:line="18pt" w:lineRule="auto"/>
+        <w:spacing w:after="12pt"/>
         <w:ind w:start="7.10pt" w:firstLine="28.35pt"/>
         <w:jc w:val="both"/>
       </w:pPr>
@@ -4470,7 +4478,6 @@
     </w:p>
     <w:p>
       <w:pPr>
-        <w:spacing w:line="18pt" w:lineRule="auto"/>
         <w:ind w:start="7.10pt" w:firstLine="28.35pt"/>
         <w:jc w:val="both"/>
       </w:pPr>
@@ -4518,7 +4525,7 @@
     </w:p>
     <w:p>
       <w:pPr>
-        <w:spacing w:after="12pt" w:line="18pt" w:lineRule="auto"/>
+        <w:spacing w:after="12pt"/>
         <w:ind w:firstLine="35.45pt"/>
         <w:jc w:val="both"/>
       </w:pPr>
@@ -4913,7 +4920,10 @@
         <w:t>Recall-Oriented Understudy for Gisting Evaluation (</w:t>
       </w:r>
       <w:r>
-        <w:t>ROUGE) score method. Using the ROUGE metric, responses from the chatbot can be evaluated to see similarities between the reference quantitatively and the answers generated by the chatbot. The results of the ROUGE calculation score on the model are shown in</w:t>
+        <w:t xml:space="preserve">ROUGE) score method. Using the ROUGE metric, responses from the chatbot can be evaluated to see similarities between the reference quantitatively and the </w:t>
+      </w:r>
+      <w:r>
+        <w:t>answers generated by the chatbot. The results of the ROUGE calculation score on the model are shown in</w:t>
       </w:r>
       <w:r>
         <w:rPr>
@@ -6037,7 +6047,7 @@
         <w:rPr>
           <w:noProof/>
         </w:rPr>
-        <w:t>6</w:t>
+        <w:t>7</w:t>
       </w:r>
       <w:r>
         <w:rPr>
@@ -6402,7 +6412,8 @@
     </w:p>
     <w:p>
       <w:pPr>
-        <w:ind w:firstLine="14.40pt"/>
+        <w:spacing w:after="6pt"/>
+        <w:ind w:firstLine="14.45pt"/>
         <w:jc w:val="both"/>
         <w:rPr>
           <w:lang w:val="id-ID"/>

</xml_diff>

<commit_message>
Commit 7 Perbaikan Format
Perbaikan Format Pada Paper
</commit_message>
<xml_diff>
--- a/Hary_Rachmat-2108207010009-ICID-template-a4.docx
+++ b/Hary_Rachmat-2108207010009-ICID-template-a4.docx
@@ -969,21 +969,27 @@
       </w:r>
       <w:r>
         <w:rPr>
+          <w:iCs/>
+        </w:rPr>
+        <w:t>direct messages</w:t>
+      </w:r>
+      <w:r>
+        <w:rPr>
           <w:i/>
         </w:rPr>
-        <w:t xml:space="preserve">direct messages </w:t>
+        <w:t xml:space="preserve"> </w:t>
       </w:r>
       <w:r>
         <w:t xml:space="preserve">(DM) through </w:t>
       </w:r>
       <w:r>
         <w:rPr>
-          <w:i/>
-        </w:rPr>
-        <w:t>the Instagram</w:t>
-      </w:r>
-      <w:r>
-        <w:t xml:space="preserve"> application, and also meet university staff directly at the Integrated Service Unit (ULT) or Public Relations (</w:t>
+          <w:iCs/>
+        </w:rPr>
+        <w:t xml:space="preserve">the Instagram </w:t>
+      </w:r>
+      <w:r>
+        <w:t>application, and also meet university staff directly at the Integrated Service Unit (ULT) or Public Relations (</w:t>
       </w:r>
       <w:r>
         <w:rPr>
@@ -1019,16 +1025,13 @@
         <w:pStyle w:val="BodyText"/>
       </w:pPr>
       <w:r>
-        <w:t xml:space="preserve">The data set used is 231 data related to information about the lecture system and new student admissions at USK. From the dataset that has been obtained, the data is then pre-processed, for fine-tuning the Mistral 7B model here using as many as 20 Q&amp;A datasets and converted to Alpaca style format and then stored in a format with .csv extension. A total of 231 datasets are also created in the form of statements and saved in a format with extensions .pdf Extensions are then saved into the </w:t>
-      </w:r>
-      <w:r>
-        <w:rPr>
-          <w:i/>
-        </w:rPr>
-        <w:t>huggingface</w:t>
-      </w:r>
-      <w:r>
-        <w:t xml:space="preserve"> repository  which will later be used in the next stage, namely </w:t>
+        <w:t xml:space="preserve">The data set used is 231 data related to information about the lecture system and new student admissions at USK. From the dataset that has been obtained, the data is then pre-processed, for fine-tuning the Mistral 7B model here using as many as 20 Q&amp;A </w:t>
+      </w:r>
+      <w:r>
+        <w:t>datasets and converted to Alpaca style format and then stored in a format with .csv extension. A total of 231 datasets are also created in the form of statements and saved in a format with extensions .pdf Extensions are then saved into the huggingface repository  which</w:t>
+      </w:r>
+      <w:r>
+        <w:t xml:space="preserve"> will later be used in the next stage, namely </w:t>
       </w:r>
       <w:r>
         <w:rPr>
@@ -1311,25 +1314,19 @@
         <w:t>fine-tuning</w:t>
       </w:r>
       <w:r>
-        <w:t xml:space="preserve"> process on the Mistral 7b model is trained using the help of the transformer library to quantize the Mistral 7B, the BitsAndBytesConfig library interface is used to quantize the Mistral 7B USK model. The purpose of this BitsAndBytes library is to reduce the precision value of the floating-point in the weight of the USK Mistral Model 7B which is processed by quantization from precision with high value to precision with lower value. In this process, the weights on the Mistral 7B USK model are converted into int4 format through a quantization layer and stored in the GPU. The main computing process is performed on the CUDA, which will reduce memory usage and will improve the efficiency of the model. This makes it possible to fine-tune larger LLMs on consumer-grade GPUs.</w:t>
-      </w:r>
-      <w:r>
-        <w:t xml:space="preserve"> The </w:t>
-      </w:r>
-      <w:r>
-        <w:rPr>
-          <w:iCs/>
-        </w:rPr>
-        <w:t>fine-tuned</w:t>
-      </w:r>
-      <w:r>
-        <w:t xml:space="preserve"> model is stored in the </w:t>
-      </w:r>
-      <w:r>
-        <w:rPr>
-          <w:i/>
-        </w:rPr>
-        <w:t>huggingface repository</w:t>
+        <w:t xml:space="preserve"> process on the Mistral 7</w:t>
+      </w:r>
+      <w:r>
+        <w:rPr>
+          <w:lang w:val="en-US"/>
+        </w:rPr>
+        <w:t>B</w:t>
+      </w:r>
+      <w:r>
+        <w:t xml:space="preserve"> model is trained using the help of the transformer library to quantize the Mistral 7B, the BitsAndBytesConfig library interface is used to quantize the Mistral 7B USK model. The purpose of this BitsAndBytes library is to reduce the precision value of the floating-point in the weight of the USK Mistral Model 7B which is processed by quantization from precision with high value to precision with lower value. In this process, the weights on the Mistral 7B USK model are converted into int4 format through a quantization layer and stored in the GPU. The main computing process is performed on the CUDA, which will reduce memory usage and will improve the efficiency of the model. </w:t>
+      </w:r>
+      <w:r>
+        <w:t>This makes it possible to fine-tune larger LLMs on consumer-grade GPUs. The fine-tuned model is stored in the huggingface repository</w:t>
       </w:r>
       <w:r>
         <w:rPr>
@@ -1606,25 +1603,16 @@
         <w:t xml:space="preserve"> </w:t>
       </w:r>
       <w:r>
-        <w:t xml:space="preserve">shows the configuration for creating </w:t>
-      </w:r>
-      <w:r>
-        <w:rPr>
-          <w:i/>
-        </w:rPr>
-        <w:t>an FastLanguageModel.from_pretrained</w:t>
-      </w:r>
-      <w:r>
-        <w:t xml:space="preserve"> instance, using </w:t>
-      </w:r>
-      <w:r>
-        <w:rPr>
-          <w:i/>
-        </w:rPr>
-        <w:t>the unsloth</w:t>
-      </w:r>
-      <w:r>
-        <w:t xml:space="preserve"> component, with specific configurations such as maximum sequence length, data type, and 4-bit loading </w:t>
+        <w:t xml:space="preserve">shows the </w:t>
+      </w:r>
+      <w:r>
+        <w:t xml:space="preserve">configuration for creating an </w:t>
+      </w:r>
+      <w:r>
+        <w:t>FastLanguageModel.from_pretrained instance, using the unsloth component, with specific configurations such as maximum</w:t>
+      </w:r>
+      <w:r>
+        <w:t xml:space="preserve"> sequence length, data type, and 4-bit loading </w:t>
       </w:r>
       <w:r>
         <w:rPr>
@@ -1921,6 +1909,9 @@
         <w:instrText xml:space="preserve"> REF _Ref173316477 \h </w:instrText>
       </w:r>
       <w:r>
+        <w:instrText xml:space="preserve"> \* MERGEFORMAT </w:instrText>
+      </w:r>
+      <w:r>
         <w:fldChar w:fldCharType="separate"/>
       </w:r>
       <w:r>
@@ -1942,74 +1933,7 @@
         <w:t xml:space="preserve"> the </w:t>
       </w:r>
       <w:r>
-        <w:t>FastLanguageModel</w:t>
-      </w:r>
-      <w:r>
-        <w:rPr>
-          <w:i/>
-          <w:iCs/>
-        </w:rPr>
-        <w:t xml:space="preserve"> object</w:t>
-      </w:r>
-      <w:r>
-        <w:t xml:space="preserve"> provides attributes </w:t>
-      </w:r>
-      <w:r>
-        <w:rPr>
-          <w:i/>
-          <w:iCs/>
-        </w:rPr>
-        <w:t>get_peft_model</w:t>
-      </w:r>
-      <w:r>
-        <w:t xml:space="preserve"> a place to be able to configure various parameters for customization, such as the number of </w:t>
-      </w:r>
-      <w:r>
-        <w:rPr>
-          <w:i/>
-          <w:iCs/>
-        </w:rPr>
-        <w:t>attention heads</w:t>
-      </w:r>
-      <w:r>
-        <w:t xml:space="preserve">, target module, </w:t>
-      </w:r>
-      <w:r>
-        <w:rPr>
-          <w:i/>
-          <w:iCs/>
-        </w:rPr>
-        <w:t>dropout rate</w:t>
-      </w:r>
-      <w:r>
-        <w:t xml:space="preserve">, </w:t>
-      </w:r>
-      <w:r>
-        <w:rPr>
-          <w:i/>
-          <w:iCs/>
-        </w:rPr>
-        <w:t>LoRa alpha</w:t>
-      </w:r>
-      <w:r>
-        <w:t xml:space="preserve">, and more. The use of </w:t>
-      </w:r>
-      <w:r>
-        <w:rPr>
-          <w:i/>
-          <w:iCs/>
-        </w:rPr>
-        <w:t xml:space="preserve">checkpointing gradients </w:t>
-      </w:r>
-      <w:r>
-        <w:t xml:space="preserve">and other advanced techniques demonstrates </w:t>
-      </w:r>
-      <w:r>
-        <w:rPr>
-          <w:i/>
-          <w:iCs/>
-        </w:rPr>
-        <w:t>unslotting's</w:t>
+        <w:t>FastLanguageModel object provides attributes get_peft_model a place to be able to configure various parameters for customization, such as the number of attention heads, target module, dropout rate, LoRa alpha, and more. The use of checkpointing gradients and other advanced techniques demonstrates unslotting's</w:t>
       </w:r>
       <w:r>
         <w:t xml:space="preserve"> ability  to optimize model performance </w:t>
@@ -3147,7 +3071,7 @@
     <w:tbl>
       <w:tblPr>
         <w:tblStyle w:val="TableGrid"/>
-        <w:tblW w:w="0pt" w:type="dxa"/>
+        <w:tblW w:w="234.35pt" w:type="dxa"/>
         <w:jc w:val="center"/>
         <w:tblLook w:firstRow="1" w:lastRow="0" w:firstColumn="1" w:lastColumn="0" w:noHBand="0" w:noVBand="1"/>
       </w:tblPr>
@@ -3161,7 +3085,7 @@
         </w:trPr>
         <w:tc>
           <w:tcPr>
-            <w:tcW w:w="127.45pt" w:type="dxa"/>
+            <w:tcW w:w="120.25pt" w:type="dxa"/>
           </w:tcPr>
           <w:p>
             <w:pPr>
@@ -3182,7 +3106,7 @@
         </w:tc>
         <w:tc>
           <w:tcPr>
-            <w:tcW w:w="0pt" w:type="dxa"/>
+            <w:tcW w:w="114.10pt" w:type="dxa"/>
           </w:tcPr>
           <w:p>
             <w:pPr>
@@ -3207,7 +3131,7 @@
         </w:trPr>
         <w:tc>
           <w:tcPr>
-            <w:tcW w:w="127.45pt" w:type="dxa"/>
+            <w:tcW w:w="120.25pt" w:type="dxa"/>
           </w:tcPr>
           <w:p>
             <w:pPr>
@@ -3221,7 +3145,7 @@
         </w:tc>
         <w:tc>
           <w:tcPr>
-            <w:tcW w:w="0pt" w:type="dxa"/>
+            <w:tcW w:w="114.10pt" w:type="dxa"/>
           </w:tcPr>
           <w:p>
             <w:pPr>
@@ -3246,7 +3170,7 @@
         </w:trPr>
         <w:tc>
           <w:tcPr>
-            <w:tcW w:w="127.45pt" w:type="dxa"/>
+            <w:tcW w:w="120.25pt" w:type="dxa"/>
           </w:tcPr>
           <w:p>
             <w:pPr>
@@ -3260,7 +3184,7 @@
         </w:tc>
         <w:tc>
           <w:tcPr>
-            <w:tcW w:w="0pt" w:type="dxa"/>
+            <w:tcW w:w="114.10pt" w:type="dxa"/>
           </w:tcPr>
           <w:p>
             <w:pPr>
@@ -3285,7 +3209,7 @@
         </w:trPr>
         <w:tc>
           <w:tcPr>
-            <w:tcW w:w="127.45pt" w:type="dxa"/>
+            <w:tcW w:w="120.25pt" w:type="dxa"/>
           </w:tcPr>
           <w:p>
             <w:pPr>
@@ -3299,7 +3223,7 @@
         </w:tc>
         <w:tc>
           <w:tcPr>
-            <w:tcW w:w="0pt" w:type="dxa"/>
+            <w:tcW w:w="114.10pt" w:type="dxa"/>
           </w:tcPr>
           <w:p>
             <w:pPr>
@@ -3324,7 +3248,7 @@
         </w:trPr>
         <w:tc>
           <w:tcPr>
-            <w:tcW w:w="127.45pt" w:type="dxa"/>
+            <w:tcW w:w="120.25pt" w:type="dxa"/>
           </w:tcPr>
           <w:p>
             <w:pPr>
@@ -3338,7 +3262,7 @@
         </w:tc>
         <w:tc>
           <w:tcPr>
-            <w:tcW w:w="0pt" w:type="dxa"/>
+            <w:tcW w:w="114.10pt" w:type="dxa"/>
           </w:tcPr>
           <w:p>
             <w:pPr>
@@ -3363,7 +3287,7 @@
         </w:trPr>
         <w:tc>
           <w:tcPr>
-            <w:tcW w:w="127.45pt" w:type="dxa"/>
+            <w:tcW w:w="120.25pt" w:type="dxa"/>
           </w:tcPr>
           <w:p>
             <w:pPr>
@@ -3377,7 +3301,7 @@
         </w:tc>
         <w:tc>
           <w:tcPr>
-            <w:tcW w:w="0pt" w:type="dxa"/>
+            <w:tcW w:w="114.10pt" w:type="dxa"/>
           </w:tcPr>
           <w:p>
             <w:pPr>
@@ -3402,7 +3326,7 @@
         </w:trPr>
         <w:tc>
           <w:tcPr>
-            <w:tcW w:w="127.45pt" w:type="dxa"/>
+            <w:tcW w:w="120.25pt" w:type="dxa"/>
           </w:tcPr>
           <w:p>
             <w:pPr>
@@ -3416,7 +3340,7 @@
         </w:tc>
         <w:tc>
           <w:tcPr>
-            <w:tcW w:w="0pt" w:type="dxa"/>
+            <w:tcW w:w="114.10pt" w:type="dxa"/>
           </w:tcPr>
           <w:p>
             <w:pPr>
@@ -3452,7 +3376,7 @@
         </w:trPr>
         <w:tc>
           <w:tcPr>
-            <w:tcW w:w="127.45pt" w:type="dxa"/>
+            <w:tcW w:w="120.25pt" w:type="dxa"/>
           </w:tcPr>
           <w:p>
             <w:pPr>
@@ -3466,7 +3390,7 @@
         </w:tc>
         <w:tc>
           <w:tcPr>
-            <w:tcW w:w="0pt" w:type="dxa"/>
+            <w:tcW w:w="114.10pt" w:type="dxa"/>
           </w:tcPr>
           <w:p>
             <w:pPr>
@@ -3491,7 +3415,7 @@
         </w:trPr>
         <w:tc>
           <w:tcPr>
-            <w:tcW w:w="127.45pt" w:type="dxa"/>
+            <w:tcW w:w="120.25pt" w:type="dxa"/>
           </w:tcPr>
           <w:p>
             <w:pPr>
@@ -3505,7 +3429,7 @@
         </w:tc>
         <w:tc>
           <w:tcPr>
-            <w:tcW w:w="0pt" w:type="dxa"/>
+            <w:tcW w:w="114.10pt" w:type="dxa"/>
           </w:tcPr>
           <w:p>
             <w:pPr>
@@ -3530,7 +3454,7 @@
         </w:trPr>
         <w:tc>
           <w:tcPr>
-            <w:tcW w:w="127.45pt" w:type="dxa"/>
+            <w:tcW w:w="120.25pt" w:type="dxa"/>
           </w:tcPr>
           <w:p>
             <w:pPr>
@@ -3544,7 +3468,7 @@
         </w:tc>
         <w:tc>
           <w:tcPr>
-            <w:tcW w:w="0pt" w:type="dxa"/>
+            <w:tcW w:w="114.10pt" w:type="dxa"/>
           </w:tcPr>
           <w:p>
             <w:pPr>
@@ -3569,7 +3493,7 @@
         </w:trPr>
         <w:tc>
           <w:tcPr>
-            <w:tcW w:w="127.45pt" w:type="dxa"/>
+            <w:tcW w:w="120.25pt" w:type="dxa"/>
           </w:tcPr>
           <w:p>
             <w:pPr>
@@ -3583,7 +3507,7 @@
         </w:tc>
         <w:tc>
           <w:tcPr>
-            <w:tcW w:w="0pt" w:type="dxa"/>
+            <w:tcW w:w="114.10pt" w:type="dxa"/>
           </w:tcPr>
           <w:p>
             <w:pPr>
@@ -3608,7 +3532,7 @@
         </w:trPr>
         <w:tc>
           <w:tcPr>
-            <w:tcW w:w="127.45pt" w:type="dxa"/>
+            <w:tcW w:w="120.25pt" w:type="dxa"/>
           </w:tcPr>
           <w:p>
             <w:pPr>
@@ -3622,7 +3546,7 @@
         </w:tc>
         <w:tc>
           <w:tcPr>
-            <w:tcW w:w="0pt" w:type="dxa"/>
+            <w:tcW w:w="114.10pt" w:type="dxa"/>
           </w:tcPr>
           <w:p>
             <w:pPr>
@@ -3647,7 +3571,7 @@
         </w:trPr>
         <w:tc>
           <w:tcPr>
-            <w:tcW w:w="127.45pt" w:type="dxa"/>
+            <w:tcW w:w="120.25pt" w:type="dxa"/>
           </w:tcPr>
           <w:p>
             <w:pPr>
@@ -3661,7 +3585,7 @@
         </w:tc>
         <w:tc>
           <w:tcPr>
-            <w:tcW w:w="0pt" w:type="dxa"/>
+            <w:tcW w:w="114.10pt" w:type="dxa"/>
           </w:tcPr>
           <w:p>
             <w:pPr>
@@ -3686,7 +3610,7 @@
         </w:trPr>
         <w:tc>
           <w:tcPr>
-            <w:tcW w:w="127.45pt" w:type="dxa"/>
+            <w:tcW w:w="120.25pt" w:type="dxa"/>
           </w:tcPr>
           <w:p>
             <w:pPr>
@@ -3700,7 +3624,7 @@
         </w:tc>
         <w:tc>
           <w:tcPr>
-            <w:tcW w:w="0pt" w:type="dxa"/>
+            <w:tcW w:w="114.10pt" w:type="dxa"/>
           </w:tcPr>
           <w:p>
             <w:pPr>
@@ -4017,7 +3941,7 @@
         <w:tabs>
           <w:tab w:val="clear" w:pos="14.40pt"/>
         </w:tabs>
-        <w:spacing w:before="12pt" w:line="12pt" w:lineRule="auto"/>
+        <w:spacing w:after="0pt" w:line="12pt" w:lineRule="auto"/>
         <w:ind w:start="14.20pt" w:hanging="14.20pt"/>
         <w:rPr>
           <w:i/>
@@ -4039,7 +3963,7 @@
         <w:tabs>
           <w:tab w:val="clear" w:pos="14.40pt"/>
         </w:tabs>
-        <w:spacing w:before="12pt" w:line="12pt" w:lineRule="auto"/>
+        <w:spacing w:before="6pt" w:line="12pt" w:lineRule="auto"/>
         <w:ind w:firstLine="14.20pt"/>
         <w:rPr>
           <w:lang w:val="en-US"/>
@@ -4054,31 +3978,23 @@
         <w:spacing w:before="12pt" w:after="12pt"/>
         <w:jc w:val="both"/>
         <w:rPr>
-          <w:i/>
-          <w:iCs/>
-          <w:noProof/>
-        </w:rPr>
-      </w:pPr>
-      <w:r>
-        <w:rPr>
-          <w:i/>
-          <w:iCs/>
+          <w:noProof/>
+        </w:rPr>
+      </w:pPr>
+      <w:r>
+        <w:rPr>
           <w:noProof/>
         </w:rPr>
         <w:t>Recall-Oriented Understudy for Gisting Evaluation</w:t>
       </w:r>
       <w:r>
         <w:rPr>
-          <w:i/>
-          <w:iCs/>
           <w:noProof/>
         </w:rPr>
         <w:t xml:space="preserve"> </w:t>
       </w:r>
       <w:r>
         <w:rPr>
-          <w:i/>
-          <w:iCs/>
           <w:noProof/>
         </w:rPr>
         <w:t>(ROUGE)</w:t>
@@ -4086,6 +4002,7 @@
     </w:p>
     <w:p>
       <w:pPr>
+        <w:spacing w:after="6pt"/>
         <w:ind w:start="7.10pt" w:firstLine="28.35pt"/>
         <w:jc w:val="both"/>
       </w:pPr>
@@ -4195,8 +4112,7 @@
     <w:tbl>
       <w:tblPr>
         <w:tblStyle w:val="TableGrid"/>
-        <w:tblW w:w="430.60pt" w:type="dxa"/>
-        <w:tblInd w:w="14.20pt" w:type="dxa"/>
+        <w:tblW w:w="249.65pt" w:type="dxa"/>
         <w:tblBorders>
           <w:top w:val="none" w:sz="0" w:space="0" w:color="auto"/>
           <w:start w:val="none" w:sz="0" w:space="0" w:color="auto"/>
@@ -4208,13 +4124,13 @@
         <w:tblLook w:firstRow="1" w:lastRow="0" w:firstColumn="1" w:lastColumn="0" w:noHBand="0" w:noVBand="1"/>
       </w:tblPr>
       <w:tblGrid>
-        <w:gridCol w:w="7512"/>
-        <w:gridCol w:w="1100"/>
+        <w:gridCol w:w="4252"/>
+        <w:gridCol w:w="741"/>
       </w:tblGrid>
       <w:tr>
         <w:tc>
           <w:tcPr>
-            <w:tcW w:w="375.60pt" w:type="dxa"/>
+            <w:tcW w:w="212.60pt" w:type="dxa"/>
             <w:vAlign w:val="center"/>
           </w:tcPr>
           <w:p>
@@ -4266,11 +4182,17 @@
         </w:tc>
         <w:tc>
           <w:tcPr>
-            <w:tcW w:w="55pt" w:type="dxa"/>
-          </w:tcPr>
-          <w:p>
-            <w:r>
-              <w:t>(3.1)</w:t>
+            <w:tcW w:w="37.05pt" w:type="dxa"/>
+          </w:tcPr>
+          <w:p>
+            <w:r>
+              <w:t>(</w:t>
+            </w:r>
+            <w:r>
+              <w:t>1</w:t>
+            </w:r>
+            <w:r>
+              <w:t>)</w:t>
             </w:r>
           </w:p>
         </w:tc>
@@ -4278,7 +4200,7 @@
       <w:tr>
         <w:tc>
           <w:tcPr>
-            <w:tcW w:w="375.60pt" w:type="dxa"/>
+            <w:tcW w:w="212.60pt" w:type="dxa"/>
             <w:vAlign w:val="center"/>
           </w:tcPr>
           <w:p>
@@ -4327,11 +4249,11 @@
         </w:tc>
         <w:tc>
           <w:tcPr>
-            <w:tcW w:w="55pt" w:type="dxa"/>
-          </w:tcPr>
-          <w:p>
-            <w:r>
-              <w:t>(3.2)</w:t>
+            <w:tcW w:w="37.05pt" w:type="dxa"/>
+          </w:tcPr>
+          <w:p>
+            <w:r>
+              <w:t>(2)</w:t>
             </w:r>
           </w:p>
         </w:tc>
@@ -4339,7 +4261,7 @@
       <w:tr>
         <w:tc>
           <w:tcPr>
-            <w:tcW w:w="375.60pt" w:type="dxa"/>
+            <w:tcW w:w="212.60pt" w:type="dxa"/>
             <w:vAlign w:val="center"/>
           </w:tcPr>
           <w:p>
@@ -4411,11 +4333,11 @@
         </w:tc>
         <w:tc>
           <w:tcPr>
-            <w:tcW w:w="55pt" w:type="dxa"/>
-          </w:tcPr>
-          <w:p>
-            <w:r>
-              <w:t>(3.3)</w:t>
+            <w:tcW w:w="37.05pt" w:type="dxa"/>
+          </w:tcPr>
+          <w:p>
+            <w:r>
+              <w:t>(3)</w:t>
             </w:r>
           </w:p>
         </w:tc>
@@ -4536,7 +4458,7 @@
     <w:tbl>
       <w:tblPr>
         <w:tblStyle w:val="TableGrid"/>
-        <w:tblW w:w="430.60pt" w:type="dxa"/>
+        <w:tblW w:w="242.65pt" w:type="dxa"/>
         <w:tblBorders>
           <w:top w:val="none" w:sz="0" w:space="0" w:color="auto"/>
           <w:start w:val="none" w:sz="0" w:space="0" w:color="auto"/>
@@ -4548,13 +4470,13 @@
         <w:tblLook w:firstRow="1" w:lastRow="0" w:firstColumn="1" w:lastColumn="0" w:noHBand="0" w:noVBand="1"/>
       </w:tblPr>
       <w:tblGrid>
-        <w:gridCol w:w="7512"/>
-        <w:gridCol w:w="1100"/>
+        <w:gridCol w:w="4253"/>
+        <w:gridCol w:w="600"/>
       </w:tblGrid>
       <w:tr>
         <w:tc>
           <w:tcPr>
-            <w:tcW w:w="375.60pt" w:type="dxa"/>
+            <w:tcW w:w="212.65pt" w:type="dxa"/>
             <w:vAlign w:val="center"/>
           </w:tcPr>
           <w:p>
@@ -4603,11 +4525,17 @@
         </w:tc>
         <w:tc>
           <w:tcPr>
-            <w:tcW w:w="55pt" w:type="dxa"/>
-          </w:tcPr>
-          <w:p>
-            <w:r>
-              <w:t>(3.4)</w:t>
+            <w:tcW w:w="30pt" w:type="dxa"/>
+          </w:tcPr>
+          <w:p>
+            <w:r>
+              <w:t>(</w:t>
+            </w:r>
+            <w:r>
+              <w:t>4</w:t>
+            </w:r>
+            <w:r>
+              <w:t>)</w:t>
             </w:r>
           </w:p>
         </w:tc>
@@ -4615,7 +4543,7 @@
       <w:tr>
         <w:tc>
           <w:tcPr>
-            <w:tcW w:w="375.60pt" w:type="dxa"/>
+            <w:tcW w:w="212.65pt" w:type="dxa"/>
             <w:vAlign w:val="center"/>
           </w:tcPr>
           <w:p>
@@ -4664,11 +4592,11 @@
         </w:tc>
         <w:tc>
           <w:tcPr>
-            <w:tcW w:w="55pt" w:type="dxa"/>
-          </w:tcPr>
-          <w:p>
-            <w:r>
-              <w:t>(3.5)</w:t>
+            <w:tcW w:w="30pt" w:type="dxa"/>
+          </w:tcPr>
+          <w:p>
+            <w:r>
+              <w:t>(5)</w:t>
             </w:r>
           </w:p>
         </w:tc>
@@ -4676,7 +4604,7 @@
       <w:tr>
         <w:tc>
           <w:tcPr>
-            <w:tcW w:w="375.60pt" w:type="dxa"/>
+            <w:tcW w:w="212.65pt" w:type="dxa"/>
             <w:vAlign w:val="center"/>
           </w:tcPr>
           <w:p>
@@ -4748,11 +4676,11 @@
         </w:tc>
         <w:tc>
           <w:tcPr>
-            <w:tcW w:w="55pt" w:type="dxa"/>
-          </w:tcPr>
-          <w:p>
-            <w:r>
-              <w:t>(3.6)</w:t>
+            <w:tcW w:w="30pt" w:type="dxa"/>
+          </w:tcPr>
+          <w:p>
+            <w:r>
+              <w:t>(6)</w:t>
             </w:r>
           </w:p>
         </w:tc>
@@ -4776,88 +4704,76 @@
       </w:r>
       <w:r>
         <w:rPr>
+          <w:iCs/>
+        </w:rPr>
+        <w:t>web-based</w:t>
+      </w:r>
+      <w:r>
+        <w:rPr>
           <w:i/>
         </w:rPr>
-        <w:t xml:space="preserve">web-based </w:t>
-      </w:r>
-      <w:r>
-        <w:t xml:space="preserve">chatbot application utilizing the </w:t>
+        <w:t xml:space="preserve"> </w:t>
+      </w:r>
+      <w:r>
+        <w:t>chatbot application utilizing the LLM</w:t>
+      </w:r>
+      <w:r>
+        <w:t xml:space="preserve"> </w:t>
+      </w:r>
+      <w:r>
+        <w:rPr>
+          <w:iCs/>
+        </w:rPr>
+        <w:t>Mistral 7B</w:t>
+      </w:r>
+      <w:r>
+        <w:t xml:space="preserve"> which will be used as an alternative in helping prospective new students get information at Syiah Kuala University (USK). This </w:t>
       </w:r>
       <w:r>
         <w:rPr>
           <w:i/>
         </w:rPr>
-        <w:t>Large Language Model</w:t>
-      </w:r>
-      <w:r>
-        <w:t xml:space="preserve"> (LLM) </w:t>
+        <w:t>chatbot</w:t>
+      </w:r>
+      <w:r>
+        <w:t xml:space="preserve"> was developed using the USK dataset by utilizing the ability to summarize LLM texts to generate information texts about the lecture system and new student admissions at USK. There are several stages that are carried out in utilizing and developing LLM, namely by collecting data related to lecture system information and new student admissions at USK, then the data collection will be carried out in </w:t>
+      </w:r>
+      <w:r>
+        <w:rPr>
+          <w:iCs/>
+        </w:rPr>
+        <w:t>the preprocessing</w:t>
+      </w:r>
+      <w:r>
+        <w:t xml:space="preserve"> stage by converting the raw data into .</w:t>
+      </w:r>
+      <w:r>
+        <w:rPr>
+          <w:lang w:val="id-ID"/>
+        </w:rPr>
+        <w:t>csv</w:t>
+      </w:r>
+      <w:r>
+        <w:t xml:space="preserve"> and .pdf formats. After </w:t>
+      </w:r>
+      <w:r>
+        <w:t>the preprocessing stage, finetuning was carried out on the Mistral 7B</w:t>
+      </w:r>
+      <w:r>
+        <w:t xml:space="preserve"> model and also to make it easier to manage data</w:t>
       </w:r>
       <w:r>
         <w:rPr>
           <w:i/>
         </w:rPr>
-        <w:t>Mistral 7B</w:t>
-      </w:r>
-      <w:r>
-        <w:t xml:space="preserve"> which will be used as an alternative in helping prospective new students get information at Syiah Kuala University (USK). This </w:t>
-      </w:r>
-      <w:r>
-        <w:rPr>
-          <w:i/>
-        </w:rPr>
-        <w:t>chatbot</w:t>
-      </w:r>
-      <w:r>
-        <w:t xml:space="preserve"> was developed using the USK dataset by utilizing the ability to summarize LLM texts to generate information texts about the lecture system and new student admissions at USK. There are several stages that are carried out in utilizing and developing LLM, namely by collecting data related to lecture system information and new student admissions at USK, then the data collection will be carried out in </w:t>
-      </w:r>
-      <w:r>
-        <w:rPr>
-          <w:i/>
-        </w:rPr>
-        <w:t>the preprocessing</w:t>
-      </w:r>
-      <w:r>
-        <w:t xml:space="preserve"> stage by converting the raw data into .</w:t>
-      </w:r>
-      <w:r>
-        <w:rPr>
-          <w:lang w:val="id-ID"/>
-        </w:rPr>
-        <w:t>csv</w:t>
-      </w:r>
-      <w:r>
-        <w:t xml:space="preserve"> and .pdf formats. After the </w:t>
-      </w:r>
-      <w:r>
-        <w:rPr>
-          <w:i/>
-        </w:rPr>
-        <w:t>preprocessing stage</w:t>
-      </w:r>
-      <w:r>
-        <w:t xml:space="preserve">, finetuning was carried out on the </w:t>
-      </w:r>
-      <w:r>
-        <w:rPr>
-          <w:i/>
-        </w:rPr>
-        <w:t>Mistral 7B</w:t>
-      </w:r>
-      <w:r>
-        <w:t xml:space="preserve"> model and also to make it easier to manage data</w:t>
-      </w:r>
-      <w:r>
-        <w:rPr>
-          <w:i/>
-        </w:rPr>
-        <w:t>, Retrieval Augmented Generation</w:t>
-      </w:r>
-      <w:r>
-        <w:t xml:space="preserve"> (RAG) was carried out with the concept of </w:t>
-      </w:r>
-      <w:r>
-        <w:rPr>
-          <w:i/>
+        <w:t xml:space="preserve">, </w:t>
+      </w:r>
+      <w:r>
+        <w:t xml:space="preserve">RAG was carried out with the concept of </w:t>
+      </w:r>
+      <w:r>
+        <w:rPr>
+          <w:iCs/>
         </w:rPr>
         <w:t>embeddings</w:t>
       </w:r>
@@ -4888,8 +4804,8 @@
     </w:p>
     <w:p>
       <w:pPr>
-        <w:spacing w:after="12pt"/>
-        <w:ind w:firstLine="14.40pt"/>
+        <w:spacing w:after="6pt"/>
+        <w:ind w:firstLine="14.45pt"/>
         <w:jc w:val="both"/>
         <w:rPr>
           <w:lang w:val="id-ID"/>
@@ -4920,10 +4836,7 @@
         <w:t>Recall-Oriented Understudy for Gisting Evaluation (</w:t>
       </w:r>
       <w:r>
-        <w:t xml:space="preserve">ROUGE) score method. Using the ROUGE metric, responses from the chatbot can be evaluated to see similarities between the reference quantitatively and the </w:t>
-      </w:r>
-      <w:r>
-        <w:t>answers generated by the chatbot. The results of the ROUGE calculation score on the model are shown in</w:t>
+        <w:t>ROUGE) score method. Using the ROUGE metric, responses from the chatbot can be evaluated to see similarities between the reference quantitatively and the answers generated by the chatbot. The results of the ROUGE calculation score on the model are shown in</w:t>
       </w:r>
       <w:r>
         <w:rPr>
@@ -4980,6 +4893,7 @@
       <w:pPr>
         <w:pStyle w:val="Caption"/>
         <w:keepNext/>
+        <w:spacing w:after="6pt"/>
         <w:rPr>
           <w:lang w:val="id-ID"/>
         </w:rPr>
@@ -5416,7 +5330,8 @@
         <w:tabs>
           <w:tab w:val="num" w:pos="14.40pt"/>
         </w:tabs>
-        <w:ind w:start="14.40pt" w:hanging="14.40pt"/>
+        <w:spacing w:after="6pt"/>
+        <w:ind w:start="14.45pt" w:hanging="14.45pt"/>
       </w:pPr>
       <w:bookmarkStart w:id="10" w:name="_Toc173235013"/>
       <w:r>
@@ -5501,7 +5416,7 @@
       <w:pPr>
         <w:pStyle w:val="Caption"/>
         <w:keepNext/>
-        <w:spacing w:before="12pt"/>
+        <w:spacing w:before="6pt"/>
         <w:rPr>
           <w:lang w:val="id-ID"/>
         </w:rPr>
@@ -5967,7 +5882,8 @@
         <w:tabs>
           <w:tab w:val="num" w:pos="14.40pt"/>
         </w:tabs>
-        <w:ind w:start="14.40pt" w:hanging="14.40pt"/>
+        <w:spacing w:after="6pt"/>
+        <w:ind w:start="14.45pt" w:hanging="14.45pt"/>
       </w:pPr>
       <w:r>
         <w:t xml:space="preserve">Calculating Resource Evaluation </w:t>
@@ -6094,7 +6010,6 @@
       </w:pPr>
       <w:bookmarkStart w:id="12" w:name="_Ref173334339"/>
       <w:r>
-        <w:lastRenderedPageBreak/>
         <w:t xml:space="preserve">Table </w:t>
       </w:r>
       <w:r>
@@ -6366,6 +6281,7 @@
       </w:pPr>
       <w:bookmarkStart w:id="13" w:name="_Toc173235015"/>
       <w:r>
+        <w:lastRenderedPageBreak/>
         <w:t>Result Analysis</w:t>
       </w:r>
       <w:bookmarkEnd w:id="13"/>
@@ -6575,21 +6491,27 @@
       </w:pPr>
       <w:r>
         <w:rPr>
+          <w:iCs/>
+        </w:rPr>
+        <w:t>Fine-tuning</w:t>
+      </w:r>
+      <w:r>
+        <w:rPr>
           <w:i/>
         </w:rPr>
-        <w:t xml:space="preserve">Fine-tuning </w:t>
+        <w:t xml:space="preserve"> </w:t>
       </w:r>
       <w:r>
         <w:t xml:space="preserve">the Mistral 7B model to USK Mistral 7B requires a lot of data so that it can produce a better LLM in answering questions related to the lecture system and new student admissions at USK. And it takes a long time approximately 2 hours to get a </w:t>
       </w:r>
       <w:r>
         <w:rPr>
-          <w:i/>
-        </w:rPr>
-        <w:t>fine-tuning</w:t>
-      </w:r>
-      <w:r>
-        <w:t xml:space="preserve"> model with a dataset of 20 question and answer data.</w:t>
+          <w:iCs/>
+        </w:rPr>
+        <w:t>fine-tuning m</w:t>
+      </w:r>
+      <w:r>
+        <w:t>odel with a dataset of 20 question and answer data.</w:t>
       </w:r>
     </w:p>
     <w:p>
@@ -6602,12 +6524,21 @@
       </w:r>
       <w:r>
         <w:rPr>
+          <w:iCs/>
+        </w:rPr>
+        <w:t>The</w:t>
+      </w:r>
+      <w:r>
+        <w:rPr>
           <w:i/>
         </w:rPr>
-        <w:t xml:space="preserve">The Retrieval Augmented Generation </w:t>
-      </w:r>
-      <w:r>
-        <w:t>(RAG) method overcomes the limitations of generative AI when it requires information that is outside the LLM training corpus, so that this method will avoid LLMs that will generate inaccurate text, hallucinations, or distortions when providing answers to given questions. This RAG method can be used to generate answers faster because it uses external data. The RAG method allows the model to avoid limitations on generative AI models. The response generated by the RAG method is able to produce a fairly good answer by looking at the ROUGE score that has been tested.</w:t>
+        <w:t xml:space="preserve"> </w:t>
+      </w:r>
+      <w:r>
+        <w:t xml:space="preserve">RAG method overcomes the limitations of generative AI when it requires information that is outside the LLM training corpus, so that this method will avoid LLMs that will generate inaccurate text, hallucinations, or distortions when providing answers to given questions. This RAG method can be used to generate answers faster because it uses external data. The RAG method allows the model to avoid limitations on generative AI models. The response </w:t>
+      </w:r>
+      <w:r>
+        <w:t>generated by the RAG method is able to produce a fairly good answer by looking at the ROUGE score that has been tested.</w:t>
       </w:r>
     </w:p>
     <w:p>
@@ -7053,7 +6984,6 @@
           <w:sz w:val="16"/>
           <w:szCs w:val="24"/>
         </w:rPr>
-        <w:lastRenderedPageBreak/>
         <w:t>[9]</w:t>
       </w:r>
       <w:r>
@@ -7147,7 +7077,16 @@
           <w:szCs w:val="24"/>
         </w:rPr>
         <w:tab/>
-        <w:t>T. Fatyanosa, “Fine-Tuning Pre-Trained Transformer-based Language Model,” medium.com. Accessed: Jan. 25, 2024. [Online]. Available: https://fatyanosa.medium.com/fine-tuning-pre-trained-transformer-based-language-model-c542af0e7fc1</w:t>
+        <w:t>T. Fatyanosa, “Fine-Tuning Pre-Trained Transformer-based Language Model,” medium.com. Accessed: Jan. 25, 2024. [Online]. Available: https://fatyanosa.medium.com/fine-tuning-</w:t>
+      </w:r>
+      <w:r>
+        <w:rPr>
+          <w:noProof/>
+          <w:sz w:val="16"/>
+          <w:szCs w:val="24"/>
+        </w:rPr>
+        <w:lastRenderedPageBreak/>
+        <w:t>pre-trained-transformer-based-language-model-c542af0e7fc1</w:t>
       </w:r>
     </w:p>
     <w:p>

</xml_diff>

<commit_message>
Commit 7 Perbaikan arahan dari Dosen Pembimbing
Perbaikan content sesuai arahan dari Dosen Pembimbing 2
</commit_message>
<xml_diff>
--- a/Hary_Rachmat-2108207010009-ICID-template-a4.docx
+++ b/Hary_Rachmat-2108207010009-ICID-template-a4.docx
@@ -1,6 +1,6 @@
 
 <file path=word/document.xml><?xml version="1.0" encoding="utf-8"?>
-<w:document xmlns:cx="http://schemas.microsoft.com/office/drawing/2014/chartex" xmlns:cx1="http://schemas.microsoft.com/office/drawing/2015/9/8/chartex" xmlns:cx2="http://schemas.microsoft.com/office/drawing/2015/10/21/chartex" xmlns:cx3="http://schemas.microsoft.com/office/drawing/2016/5/9/chartex" xmlns:cx4="http://schemas.microsoft.com/office/drawing/2016/5/10/chartex" xmlns:cx5="http://schemas.microsoft.com/office/drawing/2016/5/11/chartex" xmlns:cx6="http://schemas.microsoft.com/office/drawing/2016/5/12/chartex" xmlns:cx7="http://schemas.microsoft.com/office/drawing/2016/5/13/chartex" xmlns:cx8="http://schemas.microsoft.com/office/drawing/2016/5/14/chartex" xmlns:mc="http://schemas.openxmlformats.org/markup-compatibility/2006" xmlns:aink="http://schemas.microsoft.com/office/drawing/2016/ink" xmlns:am3d="http://schemas.microsoft.com/office/drawing/2017/model3d" xmlns:o="urn:schemas-microsoft-com:office:office" xmlns:oel="http://schemas.microsoft.com/office/2019/extlst" xmlns:r="http://purl.oclc.org/ooxml/officeDocument/relationships" xmlns:m="http://purl.oclc.org/ooxml/officeDocument/math" xmlns:v="urn:schemas-microsoft-com:vml" xmlns:wp14="http://schemas.microsoft.com/office/word/2010/wordprocessingDrawing" xmlns:wp="http://purl.oclc.org/ooxml/drawingml/wordprocessingDrawing" xmlns:w10="urn:schemas-microsoft-com:office:word" xmlns:w="http://purl.oclc.org/ooxml/wordprocessingml/main" xmlns:w14="http://schemas.microsoft.com/office/word/2010/wordml" xmlns:w15="http://schemas.microsoft.com/office/word/2012/wordml" xmlns:w16cex="http://schemas.microsoft.com/office/word/2018/wordml/cex" xmlns:w16cid="http://schemas.microsoft.com/office/word/2016/wordml/cid" xmlns:w16="http://schemas.microsoft.com/office/word/2018/wordml" xmlns:w16du="http://schemas.microsoft.com/office/word/2023/wordml/word16du" xmlns:w16sdtdh="http://schemas.microsoft.com/office/word/2020/wordml/sdtdatahash" xmlns:w16se="http://schemas.microsoft.com/office/word/2015/wordml/symex" xmlns:wpi="http://schemas.microsoft.com/office/word/2010/wordprocessingInk" xmlns:wne="http://schemas.microsoft.com/office/word/2006/wordml" mc:Ignorable="w14 w15 w16se w16cid w16 w16cex w16sdtdh w16du wne wp14" w:conformance="strict">
+<w:document xmlns:cx="http://schemas.microsoft.com/office/drawing/2014/chartex" xmlns:cx1="http://schemas.microsoft.com/office/drawing/2015/9/8/chartex" xmlns:cx2="http://schemas.microsoft.com/office/drawing/2015/10/21/chartex" xmlns:cx3="http://schemas.microsoft.com/office/drawing/2016/5/9/chartex" xmlns:cx4="http://schemas.microsoft.com/office/drawing/2016/5/10/chartex" xmlns:cx5="http://schemas.microsoft.com/office/drawing/2016/5/11/chartex" xmlns:cx6="http://schemas.microsoft.com/office/drawing/2016/5/12/chartex" xmlns:cx7="http://schemas.microsoft.com/office/drawing/2016/5/13/chartex" xmlns:cx8="http://schemas.microsoft.com/office/drawing/2016/5/14/chartex" xmlns:mc="http://schemas.openxmlformats.org/markup-compatibility/2006" xmlns:aink="http://schemas.microsoft.com/office/drawing/2016/ink" xmlns:am3d="http://schemas.microsoft.com/office/drawing/2017/model3d" xmlns:o="urn:schemas-microsoft-com:office:office" xmlns:r="http://purl.oclc.org/ooxml/officeDocument/relationships" xmlns:m="http://purl.oclc.org/ooxml/officeDocument/math" xmlns:v="urn:schemas-microsoft-com:vml" xmlns:wp14="http://schemas.microsoft.com/office/word/2010/wordprocessingDrawing" xmlns:wp="http://purl.oclc.org/ooxml/drawingml/wordprocessingDrawing" xmlns:w10="urn:schemas-microsoft-com:office:word" xmlns:w="http://purl.oclc.org/ooxml/wordprocessingml/main" xmlns:w14="http://schemas.microsoft.com/office/word/2010/wordml" xmlns:w15="http://schemas.microsoft.com/office/word/2012/wordml" xmlns:w16cex="http://schemas.microsoft.com/office/word/2018/wordml/cex" xmlns:w16cid="http://schemas.microsoft.com/office/word/2016/wordml/cid" xmlns:w16="http://schemas.microsoft.com/office/word/2018/wordml" xmlns:w16sdtdh="http://schemas.microsoft.com/office/word/2020/wordml/sdtdatahash" xmlns:w16se="http://schemas.microsoft.com/office/word/2015/wordml/symex" xmlns:wpi="http://schemas.microsoft.com/office/word/2010/wordprocessingInk" xmlns:wne="http://schemas.microsoft.com/office/word/2006/wordml" mc:Ignorable="w14 w15 w16se w16cid w16 w16cex w16sdtdh wne wp14" w:conformance="strict">
   <w:body>
     <w:p>
       <w:pPr>
@@ -12,11 +12,7 @@
         </w:rPr>
       </w:pPr>
       <w:r>
-        <w:rPr>
-          <w:iCs/>
-          <w:szCs w:val="28"/>
-        </w:rPr>
-        <w:t>Development Of A Large Language Model To Answer Academic-Related Questions At University Of Syiah Kuala Using Fine-Tuning And Retrieval-Augmented Generation Methods</w:t>
+        <w:t>Fine-Tuning Large Language Model (LLM) to Answer Basic Questions for Prospective New Students at Syiah Kuala University Using the Retrieval-Augmented Generation (RAG) Method</w:t>
       </w:r>
     </w:p>
     <w:p>
@@ -548,7 +544,7 @@
         <w:t>—</w:t>
       </w:r>
       <w:r>
-        <w:t>USK Mistral 7B is a large language model designed to answer basic admission questions at Universitas Syiah Kuala (USK). The model was created using the open-source model of Mistral 7B using collected data from admissions and lec-tures at the university. The QLoRA and RAG techniques were used to train the model and retrieve relevant information from external data sources. The results were evaluated using the ROUGE score. Responses were generated with a score of &gt;0.5, ten out of 46 questions with the RAG method and testing with the fine-tuning method was carried out on 20 questions and resulted in responses with a score of 1.0 from all questions asked. The performance of USK Mistral 7B shows its potential as an effective tool in helping students querying information about admission and lectures at USK</w:t>
+        <w:t>USK Mistral 7B is a large language model designed to answer basic admission questions at Universitas Syiah Kuala (USK). The model was fine-tuned using the open-source model of Mistral 7B using collected data from admissions and lectures at the university. The QLoRA and RAG techniques were used to train the model and retrieve relevant information from external data sources. The results were evaluated using the ROUGE score. Responses were generated with a score of &gt;0.5 on ten out of 46 questions with the RAG method, and testing with the fine-tuning method was carried out on 20 questions and resulted in responses with a score of 1.0 from all questions asked. The performance of USK Mistral 7B shows its potential as an effective tool in helping students querying information about admission and lectures at USK</w:t>
       </w:r>
       <w:r>
         <w:t>.</w:t>
@@ -580,46 +576,10 @@
         <w:ind w:firstLine="35.45pt"/>
       </w:pPr>
       <w:r>
-        <w:t xml:space="preserve">With the rapid advancement of artificial intelligence (AI), large language models (LLMs) have revolutionized natural language processing (NLP) thus allowing computers to interact with text and language. One example of an LLM is </w:t>
-      </w:r>
-      <w:r>
-        <w:rPr>
-          <w:iCs/>
-        </w:rPr>
-        <w:t>Generative Pretrained Transformer</w:t>
-      </w:r>
-      <w:r>
-        <w:rPr>
-          <w:i/>
-        </w:rPr>
-        <w:t xml:space="preserve"> </w:t>
-      </w:r>
-      <w:r>
-        <w:rPr>
-          <w:iCs/>
-        </w:rPr>
-        <w:t>4</w:t>
-      </w:r>
-      <w:r>
-        <w:t xml:space="preserve"> (</w:t>
-      </w:r>
-      <w:r>
-        <w:rPr>
-          <w:iCs/>
-        </w:rPr>
-        <w:t>GPT-4</w:t>
-      </w:r>
-      <w:r>
-        <w:t xml:space="preserve">) which has been extensively trained on large amounts of text data allowing </w:t>
-      </w:r>
-      <w:r>
-        <w:rPr>
-          <w:iCs/>
-        </w:rPr>
-        <w:t>GPT-4</w:t>
-      </w:r>
-      <w:r>
-        <w:t xml:space="preserve"> to perform text analysis across multiple domains. LLM can be applied to various fields such as health, education, law, and other fields by conducting pre-training using large amounts of data in these fields. </w:t>
+        <w:t>With the rapid advancement of artificial intelligence (AI), large language models (LLMs) have revolutionized natural language processing (NLP), thus allowing computers to interact with text and language. One example of an LLM is Generative Pretrained Transformer 4 (GPT-4), which has been extensively trained on large amounts of text data, allowing GPT-4 to perform text analysis across multiple domains. LLM can be applied to various fields such as health, education, law, and other fields by conducting pre-training using large amounts of data in these fields</w:t>
+      </w:r>
+      <w:r>
+        <w:t xml:space="preserve">. </w:t>
       </w:r>
     </w:p>
     <w:p>
@@ -631,7 +591,13 @@
         </w:rPr>
       </w:pPr>
       <w:r>
-        <w:t xml:space="preserve">One of the most popular chatbot applications today is ChatGPT, which was developed by OpenAI and released in late 2022 </w:t>
+        <w:t>ChatGPT, one of the most popular chatbot applications today, has been the subject of various studies exploring its capabilities</w:t>
+      </w:r>
+      <w:r>
+        <w:rPr>
+          <w:lang w:val="id-ID"/>
+        </w:rPr>
+        <w:t xml:space="preserve"> </w:t>
       </w:r>
       <w:r>
         <w:fldChar w:fldCharType="begin" w:fldLock="1"/>
@@ -652,7 +618,13 @@
         <w:fldChar w:fldCharType="end"/>
       </w:r>
       <w:r>
-        <w:t xml:space="preserve">. Various studies seek to explore ChatGPT's capabilities such as in the medical field developed to aid clinical documentation </w:t>
+        <w:t xml:space="preserve">. </w:t>
+      </w:r>
+      <w:r>
+        <w:t>These studies have demonstrated its potential in the medical field for aiding clinical documentation</w:t>
+      </w:r>
+      <w:r>
+        <w:t xml:space="preserve"> </w:t>
       </w:r>
       <w:r>
         <w:rPr>
@@ -682,7 +654,16 @@
         <w:fldChar w:fldCharType="end"/>
       </w:r>
       <w:r>
-        <w:t xml:space="preserve">, Classifying texts in banking </w:t>
+        <w:t xml:space="preserve">, </w:t>
+      </w:r>
+      <w:r>
+        <w:t>in the banking sector for classifying texts</w:t>
+      </w:r>
+      <w:r>
+        <w:rPr>
+          <w:lang w:val="id-ID"/>
+        </w:rPr>
+        <w:t xml:space="preserve"> </w:t>
       </w:r>
       <w:r>
         <w:rPr>
@@ -712,7 +693,13 @@
         <w:fldChar w:fldCharType="end"/>
       </w:r>
       <w:r>
-        <w:t xml:space="preserve"> and in the field of law to determine which laws have the potential to be violated </w:t>
+        <w:t xml:space="preserve"> </w:t>
+      </w:r>
+      <w:r>
+        <w:t>and in the field of law for determining potential violations. These examples highlight the diverse and practical applications of large language models like ChatGPT</w:t>
+      </w:r>
+      <w:r>
+        <w:t xml:space="preserve"> </w:t>
       </w:r>
       <w:r>
         <w:rPr>
@@ -754,16 +741,13 @@
         </w:rPr>
       </w:pPr>
       <w:r>
-        <w:t xml:space="preserve">In addition to closed-source LLMs such as </w:t>
-      </w:r>
-      <w:r>
-        <w:rPr>
-          <w:iCs/>
-        </w:rPr>
-        <w:t>GPT-4</w:t>
-      </w:r>
-      <w:r>
-        <w:t xml:space="preserve">, some studies use open-source LLMs such as those conducted by </w:t>
+        <w:t>In addition to closed-source LLMs such as GPT-4, some studies use open-source ones like those conducted by</w:t>
+      </w:r>
+      <w:r>
+        <w:rPr>
+          <w:lang w:val="id-ID"/>
+        </w:rPr>
+        <w:t xml:space="preserve"> </w:t>
       </w:r>
       <w:r>
         <w:rPr>
@@ -796,7 +780,10 @@
         <w:t xml:space="preserve"> </w:t>
       </w:r>
       <w:r>
-        <w:t>by adapting Llama's LLM to the legal domain to assist lawyers in preparing technical reports. Bhatti et al</w:t>
+        <w:t>by adapting Llama's LLM to the legal domain to assist lawyers in preparing technical reports</w:t>
+      </w:r>
+      <w:r>
+        <w:t>. Bhatti et al</w:t>
       </w:r>
       <w:r>
         <w:t xml:space="preserve"> </w:t>
@@ -823,7 +810,10 @@
         <w:t xml:space="preserve"> </w:t>
       </w:r>
       <w:r>
-        <w:t xml:space="preserve">fine-tuning  the LLM Llama 70B named "SM70" to address a wide range of complex medical questions as well as clinical decision-making. Zhao et al </w:t>
+        <w:t>fine-tuning the LLM Llama 70B named "SM70" to address a wide range of complex medical questions and clinical decision-making</w:t>
+      </w:r>
+      <w:r>
+        <w:t xml:space="preserve">. Zhao et al </w:t>
       </w:r>
       <w:r>
         <w:fldChar w:fldCharType="begin" w:fldLock="1"/>
@@ -847,7 +837,10 @@
         <w:t xml:space="preserve"> </w:t>
       </w:r>
       <w:r>
-        <w:t xml:space="preserve">fine-tuning  the LLM Llama 7B named "Ophtha-LLaMA2" to help diagnose eye diseases that will provide decision support for doctors. </w:t>
+        <w:t>fine-tuning the LLM Llama 7B named "Ophtha-LLaMA2" to help diagnose eye diseases that will provide decision support for doctors</w:t>
+      </w:r>
+      <w:r>
+        <w:t xml:space="preserve">. </w:t>
       </w:r>
       <w:r>
         <w:rPr>
@@ -877,16 +870,10 @@
         <w:t xml:space="preserve"> </w:t>
       </w:r>
       <w:r>
-        <w:t xml:space="preserve">conducted a comparative analysis of LLMs to extract the needs of travel customers from </w:t>
-      </w:r>
-      <w:r>
-        <w:rPr>
-          <w:iCs/>
-        </w:rPr>
-        <w:t>TripAdvisor</w:t>
-      </w:r>
-      <w:r>
-        <w:t xml:space="preserve"> posts by Leveraging a variety of models, including open-source models such as Mistral 7B and closed-source models such as GPT-4 and Gemini. The results highlight the efficacy of open-source LLMs, especially the Mistral 7B, in achieving comparable performance to closed-source models. Research on chatbots as virtual assistants has been conducted by </w:t>
+        <w:t>conducted a comparative analysis of LLMs to extract the needs of travel customers from TripAdvisor posts by Leveraging a variety of models, including open-source models such as Mistral 7B and closedsource models such as GPT-4 and Gemini. The results highlight the efficacy of open-source LLMs, especially the Mistral 7B, in achieving comparable performance to closed-source models. Research on chatbots as virtual assistants has been conducted by</w:t>
+      </w:r>
+      <w:r>
+        <w:t xml:space="preserve"> </w:t>
       </w:r>
       <w:r>
         <w:rPr>
@@ -919,7 +906,10 @@
         <w:t xml:space="preserve"> </w:t>
       </w:r>
       <w:r>
-        <w:t>to improve the efficiency of service to customers. The research that has been presented has shown the potential of LLM to help work in various fields.</w:t>
+        <w:t>to improve the efficiency of service to customers. The research that has been presented has shown the potential of LLM to help work in various fields</w:t>
+      </w:r>
+      <w:r>
+        <w:t>.</w:t>
       </w:r>
       <w:bookmarkStart w:id="0" w:name="_Hlk165444612"/>
       <w:bookmarkEnd w:id="0"/>
@@ -929,7 +919,7 @@
         <w:pStyle w:val="BodyText"/>
       </w:pPr>
       <w:r>
-        <w:t xml:space="preserve">Based on data obtained from the data.usk.ac.id website </w:t>
+        <w:t>Based on data.usk.ac.id website</w:t>
       </w:r>
       <w:r>
         <w:t xml:space="preserve"> </w:t>
@@ -965,40 +955,88 @@
         <w:t xml:space="preserve"> </w:t>
       </w:r>
       <w:r>
-        <w:t xml:space="preserve">The number of students who register for Syiah Kuala University (USK) is increasing every year. To provide various information such as registration details, tuition fees, and others, USK provides a website with usk.ac.id address. So that students can find information about matters related to the university. When there is information that is not yet available on the website, prospective students can ask questions directly through social media such as </w:t>
-      </w:r>
-      <w:r>
-        <w:rPr>
-          <w:iCs/>
-        </w:rPr>
-        <w:t>direct messages</w:t>
-      </w:r>
-      <w:r>
-        <w:rPr>
-          <w:i/>
-        </w:rPr>
+        <w:t>the number of students registering for Syiah Kuala University (USK) is increasing yearly. To provide information such as registration details, tuition fees, and other information, USK provides a website where students can find information about matters related to the university. When there is information that is not yet available on the website, prospective students can ask questions directly through social media, such as direct messages (DM) through the Instagram application, and also meet university staff directly at the Integrated Service Unit (ULT) or Public Relations (HUMAS) section. This study will examine the application of LLM as a virtual assistant as a chatbot to provide interactive information related to academic administration at USK</w:t>
+      </w:r>
+      <w:r>
+        <w:t>.</w:t>
+      </w:r>
+    </w:p>
+    <w:p>
+      <w:pPr>
+        <w:pStyle w:val="Heading1"/>
+      </w:pPr>
+      <w:r>
+        <w:t>Research Methods</w:t>
+      </w:r>
+    </w:p>
+    <w:p>
+      <w:pPr>
+        <w:pStyle w:val="Heading2"/>
+      </w:pPr>
+      <w:r>
+        <w:t>Dataset Conditions</w:t>
+      </w:r>
+    </w:p>
+    <w:p>
+      <w:pPr>
+        <w:pStyle w:val="BodyText"/>
+      </w:pPr>
+      <w:r>
+        <w:t>The dataset contains 231 data samples related to information about the lecture system and new student admissions at USK. The data is then preprocessed from the dataset obtained for fine-tuning the Mistral 7B model here using as many as 20 Q&amp;A datasets, converted to Alpaca style format, and then stored in a format with .csv extension. A total of 231 datasets are also created in the form of statements and saved in a format with extensions .pdf Extensions are then saved into the huggingface repository, which will later be used in the next stage, namely the fine-tuning model</w:t>
+      </w:r>
+      <w:r>
         <w:t xml:space="preserve"> </w:t>
       </w:r>
       <w:r>
-        <w:t xml:space="preserve">(DM) through </w:t>
-      </w:r>
-      <w:r>
-        <w:rPr>
-          <w:iCs/>
-        </w:rPr>
-        <w:t xml:space="preserve">the Instagram </w:t>
-      </w:r>
-      <w:r>
-        <w:t>application, and also meet university staff directly at the Integrated Service Unit (ULT) or Public Relations (</w:t>
-      </w:r>
-      <w:r>
-        <w:rPr>
-          <w:lang w:val="en-US"/>
-        </w:rPr>
-        <w:t>HUMAS</w:t>
-      </w:r>
-      <w:r>
-        <w:t>) section. This study will examine the application of LLM as a virtual assistant in the form of a chatbot to provide interactive information related to academic administration at USK</w:t>
+        <w:fldChar w:fldCharType="begin" w:fldLock="1"/>
+      </w:r>
+      <w:r>
+        <w:instrText>ADDIN CSL_CITATION {"citationItems":[{"id":"ITEM-1","itemData":{"URL":"https://fatyanosa.medium.com/fine-tuning-pre-trained-transformer-based-language-model-c542af0e7fc1","accessed":{"date-parts":[["2024","1","25"]]},"author":[{"dropping-particle":"","family":"Fatyanosa","given":"Tirana","non-dropping-particle":"","parse-names":false,"suffix":""}],"container-title":"medium.com","id":"ITEM-1","issued":{"date-parts":[["2020"]]},"title":"Fine-Tuning Pre-Trained Transformer-based Language Model","type":"webpage"},"uris":["http://www.mendeley.com/documents/?uuid=38cba4ee-d600-48b2-a0e6-da54fad3399f"]}],"mendeley":{"formattedCitation":"[11]","plainTextFormattedCitation":"[11]","previouslyFormattedCitation":"[11]"},"properties":{"noteIndex":0},"schema":"https://github.com/citation-style-language/schema/raw/master/csl-citation.json"}</w:instrText>
+      </w:r>
+      <w:r>
+        <w:fldChar w:fldCharType="separate"/>
+      </w:r>
+      <w:r>
+        <w:rPr>
+          <w:noProof/>
+        </w:rPr>
+        <w:t>[11]</w:t>
+      </w:r>
+      <w:r>
+        <w:fldChar w:fldCharType="end"/>
+      </w:r>
+      <w:r>
+        <w:t xml:space="preserve">. </w:t>
+      </w:r>
+      <w:r>
+        <w:t>Data in .pdf format will be used in the RAG method</w:t>
+      </w:r>
+      <w:r>
+        <w:t xml:space="preserve"> </w:t>
+      </w:r>
+      <w:r>
+        <w:fldChar w:fldCharType="begin" w:fldLock="1"/>
+      </w:r>
+      <w:r>
+        <w:instrText>ADDIN CSL_CITATION {"citationItems":[{"id":"ITEM-1","itemData":{"URL":"https://kukuhtw.medium.com/memahami-retrieval-augmented-generation-rag-melalui-rencana-pembangunan-lapormacet-com-5990a76edda7","accessed":{"date-parts":[["2024","1","25"]]},"author":[{"dropping-particle":"","family":"Wicaksono","given":"Kukuh T.","non-dropping-particle":"","parse-names":false,"suffix":""}],"container-title":"medium.com","id":"ITEM-1","issued":{"date-parts":[["2023"]]},"title":"Memahami Retrieval Augmented Generation (RAG) Melalui Rencana Pembangunan LaporMacet.com","type":"webpage"},"uris":["http://www.mendeley.com/documents/?uuid=9df9968f-c242-4d1b-a2f0-df7921831fa3"]}],"mendeley":{"formattedCitation":"[12]","plainTextFormattedCitation":"[12]","previouslyFormattedCitation":"[12]"},"properties":{"noteIndex":0},"schema":"https://github.com/citation-style-language/schema/raw/master/csl-citation.json"}</w:instrText>
+      </w:r>
+      <w:r>
+        <w:fldChar w:fldCharType="separate"/>
+      </w:r>
+      <w:r>
+        <w:rPr>
+          <w:noProof/>
+        </w:rPr>
+        <w:t>[12]</w:t>
+      </w:r>
+      <w:r>
+        <w:fldChar w:fldCharType="end"/>
+      </w:r>
+      <w:r>
+        <w:t xml:space="preserve"> </w:t>
+      </w:r>
+      <w:r>
+        <w:t>to manage the data more efficiently</w:t>
       </w:r>
       <w:r>
         <w:t>.</w:t>
@@ -1006,161 +1044,72 @@
     </w:p>
     <w:p>
       <w:pPr>
-        <w:pStyle w:val="Heading1"/>
-      </w:pPr>
-      <w:r>
-        <w:t>Research Methods</w:t>
-      </w:r>
-    </w:p>
-    <w:p>
-      <w:pPr>
         <w:pStyle w:val="Heading2"/>
       </w:pPr>
       <w:r>
-        <w:t>Dataset Conditions</w:t>
+        <w:t>Quantization and Model Training</w:t>
       </w:r>
     </w:p>
     <w:p>
       <w:pPr>
         <w:pStyle w:val="BodyText"/>
-      </w:pPr>
-      <w:r>
-        <w:t xml:space="preserve">The data set used is 231 data related to information about the lecture system and new student admissions at USK. From the dataset that has been obtained, the data is then pre-processed, for fine-tuning the Mistral 7B model here using as many as 20 Q&amp;A </w:t>
-      </w:r>
-      <w:r>
-        <w:t>datasets and converted to Alpaca style format and then stored in a format with .csv extension. A total of 231 datasets are also created in the form of statements and saved in a format with extensions .pdf Extensions are then saved into the huggingface repository  which</w:t>
-      </w:r>
-      <w:r>
-        <w:t xml:space="preserve"> will later be used in the next stage, namely </w:t>
-      </w:r>
-      <w:r>
-        <w:rPr>
-          <w:iCs/>
-        </w:rPr>
-        <w:t xml:space="preserve">the fine-tuning </w:t>
-      </w:r>
-      <w:r>
-        <w:t xml:space="preserve">model </w:t>
-      </w:r>
-      <w:r>
-        <w:fldChar w:fldCharType="begin" w:fldLock="1"/>
-      </w:r>
-      <w:r>
-        <w:instrText>ADDIN CSL_CITATION {"citationItems":[{"id":"ITEM-1","itemData":{"URL":"https://fatyanosa.medium.com/fine-tuning-pre-trained-transformer-based-language-model-c542af0e7fc1","accessed":{"date-parts":[["2024","1","25"]]},"author":[{"dropping-particle":"","family":"Fatyanosa","given":"Tirana","non-dropping-particle":"","parse-names":false,"suffix":""}],"container-title":"medium.com","id":"ITEM-1","issued":{"date-parts":[["2020"]]},"title":"Fine-Tuning Pre-Trained Transformer-based Language Model","type":"webpage"},"uris":["http://www.mendeley.com/documents/?uuid=38cba4ee-d600-48b2-a0e6-da54fad3399f"]}],"mendeley":{"formattedCitation":"[11]","plainTextFormattedCitation":"[11]","previouslyFormattedCitation":"[11]"},"properties":{"noteIndex":0},"schema":"https://github.com/citation-style-language/schema/raw/master/csl-citation.json"}</w:instrText>
-      </w:r>
-      <w:r>
+        <w:ind w:firstLine="0pt"/>
+      </w:pPr>
+      <w:r>
+        <w:t>In</w:t>
+      </w:r>
+      <w:r>
+        <w:rPr>
+          <w:lang w:val="id-ID"/>
+        </w:rPr>
+        <w:t xml:space="preserve"> </w:t>
+      </w:r>
+      <w:r>
+        <w:rPr>
+          <w:lang w:val="id-ID"/>
+        </w:rPr>
+        <w:fldChar w:fldCharType="begin"/>
+      </w:r>
+      <w:r>
+        <w:rPr>
+          <w:lang w:val="id-ID"/>
+        </w:rPr>
+        <w:instrText xml:space="preserve"> REF _Ref173479506 \h </w:instrText>
+      </w:r>
+      <w:r>
+        <w:rPr>
+          <w:lang w:val="id-ID"/>
+        </w:rPr>
+      </w:r>
+      <w:r>
+        <w:rPr>
+          <w:lang w:val="id-ID"/>
+        </w:rPr>
         <w:fldChar w:fldCharType="separate"/>
       </w:r>
       <w:r>
-        <w:rPr>
-          <w:noProof/>
-        </w:rPr>
-        <w:t>[11]</w:t>
-      </w:r>
-      <w:r>
+        <w:t xml:space="preserve">Fig. </w:t>
+      </w:r>
+      <w:r>
+        <w:rPr>
+          <w:noProof/>
+        </w:rPr>
+        <w:t>1</w:t>
+      </w:r>
+      <w:r>
+        <w:rPr>
+          <w:lang w:val="id-ID"/>
+        </w:rPr>
         <w:fldChar w:fldCharType="end"/>
       </w:r>
       <w:r>
-        <w:t xml:space="preserve">. And for data with .pdf format will be used in the RAG method </w:t>
-      </w:r>
-      <w:r>
-        <w:fldChar w:fldCharType="begin" w:fldLock="1"/>
-      </w:r>
-      <w:r>
-        <w:instrText>ADDIN CSL_CITATION {"citationItems":[{"id":"ITEM-1","itemData":{"URL":"https://kukuhtw.medium.com/memahami-retrieval-augmented-generation-rag-melalui-rencana-pembangunan-lapormacet-com-5990a76edda7","accessed":{"date-parts":[["2024","1","25"]]},"author":[{"dropping-particle":"","family":"Wicaksono","given":"Kukuh T.","non-dropping-particle":"","parse-names":false,"suffix":""}],"container-title":"medium.com","id":"ITEM-1","issued":{"date-parts":[["2023"]]},"title":"Memahami Retrieval Augmented Generation (RAG) Melalui Rencana Pembangunan LaporMacet.com","type":"webpage"},"uris":["http://www.mendeley.com/documents/?uuid=9df9968f-c242-4d1b-a2f0-df7921831fa3"]}],"mendeley":{"formattedCitation":"[12]","plainTextFormattedCitation":"[12]","previouslyFormattedCitation":"[12]"},"properties":{"noteIndex":0},"schema":"https://github.com/citation-style-language/schema/raw/master/csl-citation.json"}</w:instrText>
-      </w:r>
-      <w:r>
-        <w:fldChar w:fldCharType="separate"/>
-      </w:r>
-      <w:r>
-        <w:rPr>
-          <w:noProof/>
-        </w:rPr>
-        <w:t>[12]</w:t>
-      </w:r>
-      <w:r>
-        <w:fldChar w:fldCharType="end"/>
-      </w:r>
-      <w:r>
-        <w:t xml:space="preserve"> so that the data can be managed more easily</w:t>
-      </w:r>
-      <w:r>
-        <w:t>.</w:t>
-      </w:r>
-    </w:p>
-    <w:p>
-      <w:pPr>
-        <w:pStyle w:val="Heading2"/>
-      </w:pPr>
-      <w:r>
-        <w:t>Quantization and Model Training</w:t>
-      </w:r>
-    </w:p>
-    <w:p>
-      <w:pPr>
-        <w:pStyle w:val="BodyText"/>
-      </w:pPr>
-      <w:r>
-        <w:t>In</w:t>
-      </w:r>
-      <w:r>
-        <w:rPr>
-          <w:lang w:val="id-ID"/>
-        </w:rPr>
-        <w:t xml:space="preserve"> </w:t>
-      </w:r>
-      <w:r>
-        <w:rPr>
-          <w:lang w:val="id-ID"/>
-        </w:rPr>
-        <w:fldChar w:fldCharType="begin"/>
-      </w:r>
-      <w:r>
-        <w:rPr>
-          <w:lang w:val="id-ID"/>
-        </w:rPr>
-        <w:instrText xml:space="preserve"> REF _Ref173479506 \h </w:instrText>
-      </w:r>
-      <w:r>
-        <w:rPr>
-          <w:lang w:val="id-ID"/>
-        </w:rPr>
-      </w:r>
-      <w:r>
-        <w:rPr>
-          <w:lang w:val="id-ID"/>
-        </w:rPr>
-        <w:fldChar w:fldCharType="separate"/>
-      </w:r>
-      <w:r>
-        <w:t xml:space="preserve">Fig. </w:t>
-      </w:r>
-      <w:r>
-        <w:rPr>
-          <w:noProof/>
-        </w:rPr>
-        <w:t>1</w:t>
-      </w:r>
-      <w:r>
-        <w:rPr>
-          <w:lang w:val="id-ID"/>
-        </w:rPr>
-        <w:fldChar w:fldCharType="end"/>
-      </w:r>
-      <w:r>
         <w:t xml:space="preserve">,  </w:t>
       </w:r>
       <w:r>
-        <w:t xml:space="preserve">The </w:t>
-      </w:r>
-      <w:r>
-        <w:rPr>
-          <w:iCs/>
-        </w:rPr>
-        <w:t xml:space="preserve">fine-tuning process with </w:t>
-      </w:r>
-      <w:r>
-        <w:t>the Mistral 7B model is divided into three stages, which can be seen as follows:</w:t>
+        <w:t>The fine-tuning process with the Mistral 7B model is divided into three stages, which can be seen as follows</w:t>
+      </w:r>
+      <w:r>
+        <w:t>:</w:t>
       </w:r>
     </w:p>
     <w:p>
@@ -1246,27 +1195,14 @@
       <w:r>
         <w:t xml:space="preserve">Fig. </w:t>
       </w:r>
-      <w:r>
-        <w:fldChar w:fldCharType="begin"/>
-      </w:r>
-      <w:r>
-        <w:instrText xml:space="preserve"> SEQ Fig. \* ARABIC </w:instrText>
-      </w:r>
-      <w:r>
-        <w:fldChar w:fldCharType="separate"/>
-      </w:r>
-      <w:r>
-        <w:rPr>
-          <w:noProof/>
-        </w:rPr>
-        <w:t>1</w:t>
-      </w:r>
-      <w:r>
-        <w:rPr>
-          <w:noProof/>
-        </w:rPr>
-        <w:fldChar w:fldCharType="end"/>
-      </w:r>
+      <w:fldSimple w:instr=" SEQ Fig. \* ARABIC ">
+        <w:r>
+          <w:rPr>
+            <w:noProof/>
+          </w:rPr>
+          <w:t>1</w:t>
+        </w:r>
+      </w:fldSimple>
       <w:bookmarkEnd w:id="1"/>
       <w:r>
         <w:rPr>
@@ -1305,28 +1241,7 @@
         </w:rPr>
       </w:pPr>
       <w:r>
-        <w:t xml:space="preserve">The </w:t>
-      </w:r>
-      <w:r>
-        <w:rPr>
-          <w:iCs/>
-        </w:rPr>
-        <w:t>fine-tuning</w:t>
-      </w:r>
-      <w:r>
-        <w:t xml:space="preserve"> process on the Mistral 7</w:t>
-      </w:r>
-      <w:r>
-        <w:rPr>
-          <w:lang w:val="en-US"/>
-        </w:rPr>
-        <w:t>B</w:t>
-      </w:r>
-      <w:r>
-        <w:t xml:space="preserve"> model is trained using the help of the transformer library to quantize the Mistral 7B, the BitsAndBytesConfig library interface is used to quantize the Mistral 7B USK model. The purpose of this BitsAndBytes library is to reduce the precision value of the floating-point in the weight of the USK Mistral Model 7B which is processed by quantization from precision with high value to precision with lower value. In this process, the weights on the Mistral 7B USK model are converted into int4 format through a quantization layer and stored in the GPU. The main computing process is performed on the CUDA, which will reduce memory usage and will improve the efficiency of the model. </w:t>
-      </w:r>
-      <w:r>
-        <w:t>This makes it possible to fine-tune larger LLMs on consumer-grade GPUs. The fine-tuned model is stored in the huggingface repository</w:t>
+        <w:t>The fine-tuning process on the Mistral 7B model is trained with the help of the transformer library to quantize the Mistral 7B, and the BitsAndBytesConfig library interface is used to quantize the Mistral 7B USK model. The purpose of this BitsAndBytes library is to reduce the precision value of the floating point in the weight of the USK Mistral Model 7B, which is processed by quantization from precision with a high value to precision with a lower value. In this process, the Mistral 7B USK model weights are converted into int4 format through a quantization layer and stored in the GPU. The primary computing process is performed on the CUDA, which will reduce memory usage and improve the model's efficiency. This process makes it possible to fine-tune larger LLMs on consumer-grade GPUs. The fine-tuned model is stored in the hugging face repository</w:t>
       </w:r>
       <w:r>
         <w:rPr>
@@ -1386,24 +1301,7 @@
           <w:szCs w:val="20"/>
           <w:lang w:val="en-US"/>
         </w:rPr>
-        <w:t>Before the training, an</w:t>
-      </w:r>
-      <w:r>
-        <w:rPr>
-          <w:bCs w:val="0"/>
-          <w:iCs w:val="0"/>
-          <w:sz w:val="20"/>
-          <w:szCs w:val="20"/>
-          <w:lang w:val="en-US"/>
-        </w:rPr>
-        <w:t xml:space="preserve"> analysis of well-known LLMs from the current LLM pool was carried out to select the most suitable model for the purpose of this research. Evaluation of LLMs mainly takes into account several key aspects such as </w:t>
-      </w:r>
-      <w:r>
-        <w:rPr>
-          <w:sz w:val="20"/>
-          <w:szCs w:val="20"/>
-        </w:rPr>
-        <w:t>adaptability to specific domains, compatibility in academic standards, bilingual language skills, availability of models on open source, efficiency in parameters, and by looking at cost and licensing considerations on the model. This consideration also looks at several evaluation metrics that have been tested across various benchmarks</w:t>
+        <w:t>Before the training, an analysis of well-known LLMs from the current LLM pool was conducted to select the most suitable model for this research. Evaluation of LLMs mainly considers several key aspects such as adaptability to specific domains, compatibility in academic standards, bilingual language skills, availability of models on open source, efficiency in parameters, cost, and licensing considerations on the model. This consideration also looks at several evaluation metrics tested across various benchmarks</w:t>
       </w:r>
       <w:r>
         <w:rPr>
@@ -1447,7 +1345,10 @@
         <w:jc w:val="both"/>
       </w:pPr>
       <w:r>
-        <w:t xml:space="preserve">Taking into account the limited dataset and to reduce the cost of the training process and to reduce the potential for failure risk, the researchers chose the Progressive Layer Freezing and Fine-tuning (PEFT) </w:t>
+        <w:t>Considering dataset availability, the goal of reducing the cost of the training process, and the potential for failure risk, the researchers chose the Progressive Layer Freezing and Fine-tuning (PEFT)</w:t>
+      </w:r>
+      <w:r>
+        <w:t xml:space="preserve"> </w:t>
       </w:r>
       <w:r>
         <w:fldChar w:fldCharType="begin" w:fldLock="1"/>
@@ -1468,15 +1369,28 @@
         <w:fldChar w:fldCharType="end"/>
       </w:r>
       <w:r>
-        <w:t xml:space="preserve"> to refine the Mistral 7B model. PEFT selectively reduces a small number of parameters in the additive model, in this way model training can be used to significantly reduce computational costs and memory storage costs, and will make it possible to efficiently adapt pre-trained LLMs for use in various application domains.</w:t>
+        <w:t xml:space="preserve"> </w:t>
+      </w:r>
+      <w:r>
+        <w:t>to refine the Mistral 7B model. PEFT selectively reduces a small number of parameters in the additive model. In this way, model training can significantly reduce computational and memory storage costs. It will enable efficient adaptation of pre-trained LLMs in various application domains</w:t>
+      </w:r>
+      <w:r>
+        <w:t>.</w:t>
       </w:r>
     </w:p>
     <w:p>
       <w:pPr>
         <w:pStyle w:val="BodyText"/>
-      </w:pPr>
-      <w:r>
-        <w:t xml:space="preserve">In this study, a low-level adjustment method (QLoRA) was specifically used </w:t>
+        <w:spacing w:after="0pt"/>
+      </w:pPr>
+      <w:r>
+        <w:t>In this study, a low-level adjustment method (QLoRA) was explicitly used</w:t>
+      </w:r>
+      <w:r>
+        <w:rPr>
+          <w:lang w:val="id-ID"/>
+        </w:rPr>
+        <w:t xml:space="preserve"> </w:t>
       </w:r>
       <w:r>
         <w:fldChar w:fldCharType="begin" w:fldLock="1"/>
@@ -1497,7 +1411,19 @@
         <w:fldChar w:fldCharType="end"/>
       </w:r>
       <w:r>
-        <w:t xml:space="preserve"> to improve large language models. Lora Method </w:t>
+        <w:t xml:space="preserve"> </w:t>
+      </w:r>
+      <w:r>
+        <w:t>to improve large language models. Lora</w:t>
+      </w:r>
+      <w:r>
+        <w:rPr>
+          <w:lang w:val="id-ID"/>
+        </w:rPr>
+        <w:t xml:space="preserve"> m</w:t>
+      </w:r>
+      <w:r>
+        <w:t xml:space="preserve">ethod </w:t>
       </w:r>
       <w:r>
         <w:fldChar w:fldCharType="begin" w:fldLock="1"/>
@@ -1518,10 +1444,19 @@
         <w:fldChar w:fldCharType="end"/>
       </w:r>
       <w:r>
-        <w:t xml:space="preserve"> involves freezing on pre-trained weights on the original model and creating a new version on the matrix with lower rank values for layers and query values. This lower-rated matrix has values on significantly fewer parameters than the original model, allowing for adjustment of memory usage on GPUs with smaller storage sizes. The advantage of this method can be seen in the ability in many LoRA adapters to reuse native LLMs, thereby reducing the overall memory usage required when providing answer text in use cases in tasks on specific domains as well as in various cases to be applied. Unlike LoRA, the QLoRA method represents an iteration of the LoRA method that will save more storage on memory. The QLoRA method takes LoRA one step further by measuring the value or weight on a LoRA adapter with a smaller matrix value to a lower precision value (e.g., the model weight value becomes 4-bit, and not the value </w:t>
-      </w:r>
-      <w:r>
-        <w:t>on a model with an initial value of 8-bit). This can reduce the memory size and requirements on model storage. In the QLoRA method, the trained model is loaded into GPU memory with a quantized 4-bit weight value, in contrast to the 8-bit model used in the LoRA method. Despite the decrease in bit precision values, the QLoRA method can maintain a level of effectiveness comparable to that of the LoRA method. So this study uses a parameter-efficient improvement method with QLoRA. The fine-tuning method used for LLM training is by using the Unsloth library and Huggingface's TRL library</w:t>
+        <w:t xml:space="preserve"> </w:t>
+      </w:r>
+      <w:r>
+        <w:t xml:space="preserve">involves freezing pre-trained weights on the original model and creating a new version on the matrix with lower rank values for layers and query values. This lower-rated matrix has values on significantly fewer parameters than the original model, allowing for adjustment of memory usage on GPUs with smaller storage sizes. The advantage of this method can be seen in the ability of many LoRA adapters to reuse native LLMs, thereby reducing the overall memory usage required when providing answer text in use cases in tasks on specific domains and in various cases to be applied. Unlike LoRA, the QLoRA method represents an iteration of the LoRA method that will save more memory storage. The QLoRA method takes LoRA one step further by measuring the value or weight on a LoRA adapter with a smaller matrix value to a lower precision value (e.g., the model weight value becomes 4-bit, and not the value on a model with an initial value of 8-bit). This approach can reduce the memory size and requirements of model storage. In the QLoRA method, the </w:t>
+      </w:r>
+      <w:r>
+        <w:t>trained model is loaded into GPU memory with a quantized 4-bit weight value, in contrast to the 8-bit model used in the LoRA method. Despite the decrease in bit precision values, the QLoRA method can maintain a level of effectiveness comparable to that of the LoRA method. So, this study uses a parameter-efficient improvement method with QLoRA. The fine-tuning method for LLM training uses the Unsloth library and Huggingface's TRL library</w:t>
+      </w:r>
+      <w:r>
+        <w:rPr>
+          <w:lang w:val="id-ID"/>
+        </w:rPr>
+        <w:t xml:space="preserve"> </w:t>
       </w:r>
       <w:r>
         <w:fldChar w:fldCharType="begin" w:fldLock="1"/>
@@ -1548,12 +1483,16 @@
         <w:t xml:space="preserve"> </w:t>
       </w:r>
       <w:r>
-        <w:t>The Unsloth library can make finetuning LLMs 2x faster.</w:t>
+        <w:t>The Unsloth library can make finetuning LLMs 2x faster</w:t>
+      </w:r>
+      <w:r>
+        <w:t>.</w:t>
       </w:r>
     </w:p>
     <w:p>
       <w:pPr>
         <w:pStyle w:val="BodyText"/>
+        <w:spacing w:after="0pt"/>
         <w:rPr>
           <w:lang w:val="id-ID"/>
         </w:rPr>
@@ -1603,16 +1542,10 @@
         <w:t xml:space="preserve"> </w:t>
       </w:r>
       <w:r>
-        <w:t xml:space="preserve">shows the </w:t>
-      </w:r>
-      <w:r>
-        <w:t xml:space="preserve">configuration for creating an </w:t>
-      </w:r>
-      <w:r>
-        <w:t>FastLanguageModel.from_pretrained instance, using the unsloth component, with specific configurations such as maximum</w:t>
-      </w:r>
-      <w:r>
-        <w:t xml:space="preserve"> sequence length, data type, and 4-bit loading </w:t>
+        <w:t>shows the hyperparameter settings used in the fine-tuning process using the Unsloth library and Huggingface's TRL library. It shows the configuration for creating a FastLanguageModel.from_pretrained instance using the unsloth component, with specific configurations such as maximum sequence length, data type, and 4-bit loading</w:t>
+      </w:r>
+      <w:r>
+        <w:t xml:space="preserve"> </w:t>
       </w:r>
       <w:r>
         <w:rPr>
@@ -1661,27 +1594,14 @@
       <w:r>
         <w:t xml:space="preserve">Table </w:t>
       </w:r>
-      <w:r>
-        <w:fldChar w:fldCharType="begin"/>
-      </w:r>
-      <w:r>
-        <w:instrText xml:space="preserve"> SEQ Table \* ARABIC </w:instrText>
-      </w:r>
-      <w:r>
-        <w:fldChar w:fldCharType="separate"/>
-      </w:r>
-      <w:r>
-        <w:rPr>
-          <w:noProof/>
-        </w:rPr>
-        <w:t>1</w:t>
-      </w:r>
-      <w:r>
-        <w:rPr>
-          <w:noProof/>
-        </w:rPr>
-        <w:fldChar w:fldCharType="end"/>
-      </w:r>
+      <w:fldSimple w:instr=" SEQ Table \* ARABIC ">
+        <w:r>
+          <w:rPr>
+            <w:noProof/>
+          </w:rPr>
+          <w:t>1</w:t>
+        </w:r>
+      </w:fldSimple>
       <w:bookmarkEnd w:id="2"/>
       <w:r>
         <w:rPr>
@@ -1930,13 +1850,25 @@
         <w:rPr>
           <w:lang w:val="id-ID"/>
         </w:rPr>
-        <w:t xml:space="preserve"> the </w:t>
-      </w:r>
-      <w:r>
-        <w:t>FastLanguageModel object provides attributes get_peft_model a place to be able to configure various parameters for customization, such as the number of attention heads, target module, dropout rate, LoRa alpha, and more. The use of checkpointing gradients and other advanced techniques demonstrates unslotting's</w:t>
-      </w:r>
-      <w:r>
-        <w:t xml:space="preserve"> ability  to optimize model performance </w:t>
+        <w:t>,</w:t>
+      </w:r>
+      <w:r>
+        <w:rPr>
+          <w:lang w:val="id-ID"/>
+        </w:rPr>
+        <w:t xml:space="preserve"> </w:t>
+      </w:r>
+      <w:r>
+        <w:rPr>
+          <w:lang w:val="id-ID"/>
+        </w:rPr>
+        <w:t>the FastLanguageModel object provides attributes get_peft_model, where users can configure various parameters for customization, such as the number of attention heads, target module, dropout rate, LoRa alpha, and more. Using checkpointing gradients and other advanced techniques demonstrates unslotting's ability to optimize model performance</w:t>
+      </w:r>
+      <w:r>
+        <w:rPr>
+          <w:lang w:val="id-ID"/>
+        </w:rPr>
+        <w:t xml:space="preserve"> </w:t>
       </w:r>
       <w:r>
         <w:rPr>
@@ -1988,27 +1920,14 @@
       <w:r>
         <w:t xml:space="preserve">Table </w:t>
       </w:r>
-      <w:r>
-        <w:fldChar w:fldCharType="begin"/>
-      </w:r>
-      <w:r>
-        <w:instrText xml:space="preserve"> SEQ Table \* ARABIC </w:instrText>
-      </w:r>
-      <w:r>
-        <w:fldChar w:fldCharType="separate"/>
-      </w:r>
-      <w:r>
-        <w:rPr>
-          <w:noProof/>
-        </w:rPr>
-        <w:t>2</w:t>
-      </w:r>
-      <w:r>
-        <w:rPr>
-          <w:noProof/>
-        </w:rPr>
-        <w:fldChar w:fldCharType="end"/>
-      </w:r>
+      <w:fldSimple w:instr=" SEQ Table \* ARABIC ">
+        <w:r>
+          <w:rPr>
+            <w:noProof/>
+          </w:rPr>
+          <w:t>2</w:t>
+        </w:r>
+      </w:fldSimple>
       <w:bookmarkEnd w:id="3"/>
       <w:r>
         <w:rPr>
@@ -2499,81 +2418,16 @@
       </w:pPr>
       <w:r>
         <w:tab/>
-        <w:t xml:space="preserve">Next steps in </w:t>
-      </w:r>
-      <w:r>
-        <w:fldChar w:fldCharType="begin"/>
-      </w:r>
-      <w:r>
-        <w:instrText xml:space="preserve"> REF _Ref173316763 \h </w:instrText>
-      </w:r>
-      <w:r>
-        <w:fldChar w:fldCharType="separate"/>
-      </w:r>
-      <w:r>
-        <w:t xml:space="preserve">Table </w:t>
-      </w:r>
-      <w:r>
-        <w:rPr>
-          <w:noProof/>
-        </w:rPr>
-        <w:t>3</w:t>
-      </w:r>
-      <w:r>
-        <w:fldChar w:fldCharType="end"/>
-      </w:r>
-      <w:r>
-        <w:rPr>
-          <w:lang w:val="id-ID"/>
-        </w:rPr>
+      </w:r>
+      <w:r>
+        <w:t xml:space="preserve">The next step in Tables 3 and 4 is to initialize the Supervised Fine-tuning Trainer, which helps the fine-tuning process. This involves initializing the model, the dataset to be refined, the tokenizer, and all necessary Training Arguments </w:t>
+      </w:r>
+      <w:r>
+        <w:lastRenderedPageBreak/>
+        <w:t>(learning speed, maximum steps, weight reduction, optimization, etc.)</w:t>
+      </w:r>
+      <w:r>
         <w:t xml:space="preserve"> </w:t>
-      </w:r>
-      <w:r>
-        <w:t xml:space="preserve">and </w:t>
-      </w:r>
-      <w:r>
-        <w:fldChar w:fldCharType="begin"/>
-      </w:r>
-      <w:r>
-        <w:instrText xml:space="preserve"> REF _Ref173316773 \h </w:instrText>
-      </w:r>
-      <w:r>
-        <w:fldChar w:fldCharType="separate"/>
-      </w:r>
-      <w:r>
-        <w:t xml:space="preserve">Table </w:t>
-      </w:r>
-      <w:r>
-        <w:rPr>
-          <w:noProof/>
-        </w:rPr>
-        <w:t>4</w:t>
-      </w:r>
-      <w:r>
-        <w:fldChar w:fldCharType="end"/>
-      </w:r>
-      <w:r>
-        <w:rPr>
-          <w:lang w:val="id-ID"/>
-        </w:rPr>
-        <w:t xml:space="preserve"> </w:t>
-      </w:r>
-      <w:r>
-        <w:t xml:space="preserve">is to initialize  the </w:t>
-      </w:r>
-      <w:r>
-        <w:rPr>
-          <w:i/>
-          <w:iCs/>
-        </w:rPr>
-        <w:t>Supervised Fine-tuning Trainer</w:t>
-      </w:r>
-      <w:r>
-        <w:t xml:space="preserve"> which helps the fine-tuning process.  Starting with initializing the model, along with the </w:t>
-      </w:r>
-      <w:r>
-        <w:lastRenderedPageBreak/>
-        <w:t xml:space="preserve">dataset to be refined, tokenizer and all necessary Training Arguments (learning speed, maximum steps, weight reduction, optimization, etc) </w:t>
       </w:r>
       <w:r>
         <w:rPr>
@@ -2625,27 +2479,14 @@
       <w:r>
         <w:t xml:space="preserve">Table </w:t>
       </w:r>
-      <w:r>
-        <w:fldChar w:fldCharType="begin"/>
-      </w:r>
-      <w:r>
-        <w:instrText xml:space="preserve"> SEQ Table \* ARABIC </w:instrText>
-      </w:r>
-      <w:r>
-        <w:fldChar w:fldCharType="separate"/>
-      </w:r>
-      <w:r>
-        <w:rPr>
-          <w:noProof/>
-        </w:rPr>
-        <w:t>3</w:t>
-      </w:r>
-      <w:r>
-        <w:rPr>
-          <w:noProof/>
-        </w:rPr>
-        <w:fldChar w:fldCharType="end"/>
-      </w:r>
+      <w:fldSimple w:instr=" SEQ Table \* ARABIC ">
+        <w:r>
+          <w:rPr>
+            <w:noProof/>
+          </w:rPr>
+          <w:t>3</w:t>
+        </w:r>
+      </w:fldSimple>
       <w:bookmarkEnd w:id="4"/>
       <w:r>
         <w:rPr>
@@ -3021,27 +2862,14 @@
       <w:r>
         <w:t xml:space="preserve">Table </w:t>
       </w:r>
-      <w:r>
-        <w:fldChar w:fldCharType="begin"/>
-      </w:r>
-      <w:r>
-        <w:instrText xml:space="preserve"> SEQ Table \* ARABIC </w:instrText>
-      </w:r>
-      <w:r>
-        <w:fldChar w:fldCharType="separate"/>
-      </w:r>
-      <w:r>
-        <w:rPr>
-          <w:noProof/>
-        </w:rPr>
-        <w:t>4</w:t>
-      </w:r>
-      <w:r>
-        <w:rPr>
-          <w:noProof/>
-        </w:rPr>
-        <w:fldChar w:fldCharType="end"/>
-      </w:r>
+      <w:fldSimple w:instr=" SEQ Table \* ARABIC ">
+        <w:r>
+          <w:rPr>
+            <w:noProof/>
+          </w:rPr>
+          <w:t>4</w:t>
+        </w:r>
+      </w:fldSimple>
       <w:bookmarkEnd w:id="5"/>
       <w:r>
         <w:rPr>
@@ -3700,7 +3528,10 @@
         <w:fldChar w:fldCharType="end"/>
       </w:r>
       <w:r>
-        <w:t>, This method aims to overcome the limitations of generative AI when it requires information that is outside the Mistral 7B USK training corpus, so that this method will avoid Mistral 7B USK which will produce inaccurate text, hallucinations, or distortions when providing answers to the given questions. in the RAG method, the data used is an external document that contains information on the USK academic system and is stored in an extended format</w:t>
+        <w:t xml:space="preserve">, </w:t>
+      </w:r>
+      <w:r>
+        <w:t>This method aims to overcome the limitations of generative AI when it requires information that is outside the Mistral 7B USK training corpus so that this method will avoid Mistral 7B USK, which will produce inaccurate text, hallucinations, or distortions when providing answers to the given questions. in the RAG method, the data used is an external document that contains information on the USK academic system and is stored in an extended format .pdf. The information data set is then embedded to convert text into vectors stored in a database vector. The database vector used in this study is FAISS. The model to be used at this stage is a model that has been quantized into GPT-Generated Unified Format (GGUF)</w:t>
       </w:r>
       <w:r>
         <w:rPr>
@@ -3709,24 +3540,6 @@
         <w:t xml:space="preserve"> </w:t>
       </w:r>
       <w:r>
-        <w:t>.</w:t>
-      </w:r>
-      <w:r>
-        <w:rPr>
-          <w:lang w:val="id-ID"/>
-        </w:rPr>
-        <w:t>p</w:t>
-      </w:r>
-      <w:r>
-        <w:t xml:space="preserve">df. The data set of information is then embedding to convert text into vectors so that it can be stored into a database vector. The database vector used in this study is FAISS. The model to be used at this stage is a model that has been quantized </w:t>
-      </w:r>
-      <w:r>
-        <w:t>into GPT-Generated Unified Format</w:t>
-      </w:r>
-      <w:r>
-        <w:t xml:space="preserve"> (GGUF) </w:t>
-      </w:r>
-      <w:r>
         <w:fldChar w:fldCharType="begin" w:fldLock="1"/>
       </w:r>
       <w:r>
@@ -3745,10 +3558,13 @@
         <w:fldChar w:fldCharType="end"/>
       </w:r>
       <w:r>
-        <w:t xml:space="preserve"> so that it is possible to use the CPU when running the LLM by moving some of its layers to the GPU so that it can accelerate the model's performance in generating text. The query process on the model in retrieving the most </w:t>
-      </w:r>
-      <w:r>
-        <w:t>relevant context of the user command with the RAG method is shown in</w:t>
+        <w:t xml:space="preserve"> </w:t>
+      </w:r>
+      <w:r>
+        <w:t>so that it is possible to use the CPU when running the LLM by moving some of its layers to the GPU so that it can accelerate the model's performance in generating text. The query process on the model in retrieving the most relevant context of the user command with the RAG method is shown</w:t>
+      </w:r>
+      <w:r>
+        <w:t xml:space="preserve"> in</w:t>
       </w:r>
       <w:r>
         <w:rPr>
@@ -3866,11 +3682,32 @@
       <w:r>
         <w:t xml:space="preserve">Fig. </w:t>
       </w:r>
-      <w:r>
-        <w:fldChar w:fldCharType="begin"/>
-      </w:r>
-      <w:r>
-        <w:instrText xml:space="preserve"> SEQ Fig. \* ARABIC </w:instrText>
+      <w:fldSimple w:instr=" SEQ Fig. \* ARABIC ">
+        <w:r>
+          <w:rPr>
+            <w:noProof/>
+          </w:rPr>
+          <w:t>2</w:t>
+        </w:r>
+      </w:fldSimple>
+      <w:bookmarkEnd w:id="7"/>
+      <w:r>
+        <w:rPr>
+          <w:lang w:val="id-ID"/>
+        </w:rPr>
+        <w:t xml:space="preserve">. </w:t>
+      </w:r>
+      <w:r>
+        <w:t>The RAG pipeline, during the query phase, takes the most relevant context from the user's commands, passing them to the Large Language Model</w:t>
+      </w:r>
+      <w:r>
+        <w:t xml:space="preserve"> </w:t>
+      </w:r>
+      <w:r>
+        <w:fldChar w:fldCharType="begin" w:fldLock="1"/>
+      </w:r>
+      <w:r>
+        <w:instrText>ADDIN CSL_CITATION {"citationItems":[{"id":"ITEM-1","itemData":{"URL":"https://docs.llamaindex.ai/en/v0.10.17/getting_started/concepts.html","accessed":{"date-parts":[["2024","7","28"]]},"author":[{"dropping-particle":"","family":"docs.llamaindex.ai","given":"","non-dropping-particle":"","parse-names":false,"suffix":""}],"container-title":"docs.llamaindex.ai","id":"ITEM-1","issued":{"date-parts":[["2023"]]},"title":"High-Level Concepts","type":"webpage"},"uris":["http://www.mendeley.com/documents/?uuid=28f718cb-b7e6-4c24-85e4-f8d84a48daa3"]}],"mendeley":{"formattedCitation":"[20]","plainTextFormattedCitation":"[20]","previouslyFormattedCitation":"[21]"},"properties":{"noteIndex":0},"schema":"https://github.com/citation-style-language/schema/raw/master/csl-citation.json"}</w:instrText>
       </w:r>
       <w:r>
         <w:fldChar w:fldCharType="separate"/>
@@ -3879,56 +3716,13 @@
         <w:rPr>
           <w:noProof/>
         </w:rPr>
-        <w:t>2</w:t>
-      </w:r>
-      <w:r>
-        <w:rPr>
-          <w:noProof/>
-        </w:rPr>
+        <w:t>[20]</w:t>
+      </w:r>
+      <w:r>
         <w:fldChar w:fldCharType="end"/>
       </w:r>
-      <w:bookmarkEnd w:id="7"/>
-      <w:r>
-        <w:rPr>
-          <w:lang w:val="id-ID"/>
-        </w:rPr>
-        <w:t xml:space="preserve">. </w:t>
-      </w:r>
-      <w:r>
-        <w:t>The RAG pipeline, during the query phase, takes the most relevant context from the user's commands, passing them to the Large Language Model</w:t>
-      </w:r>
       <w:r>
         <w:t xml:space="preserve"> </w:t>
-      </w:r>
-      <w:r>
-        <w:fldChar w:fldCharType="begin" w:fldLock="1"/>
-      </w:r>
-      <w:r>
-        <w:instrText>ADDIN CSL_CITATION {"citationItems":[{"id":"ITEM-1","itemData":{"URL":"https://docs.llamaindex.ai/en/v0.10.17/getting_started/concepts.html","accessed":{"date-parts":[["2024","7","28"]]},"author":[{"dropping-particle":"","family":"docs.llamaindex.ai","given":"","non-dropping-particle":"","parse-names":false,"suffix":""}],"container-title":"docs.llamaindex.ai","id":"ITEM-1","issued":{"date-parts":[["2023"]]},"title":"High-Level Concepts","type":"webpage"},"uris":["http://www.mendeley.com/documents/?uuid=28f718cb-b7e6-4c24-85e4-f8d84a48daa3","http://www.mendeley.com/documents/?uuid=22b8c8f2-e483-450f-950c-488fea8db651"]}],"mendeley":{"formattedCitation":"[20]","manualFormatting":"(Source: docs.llamaindex.ai, 2023)","plainTextFormattedCitation":"[20]","previouslyFormattedCitation":"[20]"},"properties":{"noteIndex":0},"schema":"https://github.com/citation-style-language/schema/raw/master/csl-citation.json"}</w:instrText>
-      </w:r>
-      <w:r>
-        <w:fldChar w:fldCharType="separate"/>
-      </w:r>
-      <w:r>
-        <w:rPr>
-          <w:noProof/>
-        </w:rPr>
-        <w:t>(</w:t>
-      </w:r>
-      <w:r>
-        <w:rPr>
-          <w:noProof/>
-        </w:rPr>
-        <w:t xml:space="preserve">Source: </w:t>
-      </w:r>
-      <w:r>
-        <w:rPr>
-          <w:noProof/>
-        </w:rPr>
-        <w:t>docs.llamaindex.ai, 2023)</w:t>
-      </w:r>
-      <w:r>
-        <w:fldChar w:fldCharType="end"/>
       </w:r>
     </w:p>
     <w:p>
@@ -3970,17 +3764,27 @@
         </w:rPr>
       </w:pPr>
       <w:r>
-        <w:t>The metric used to evaluate the performance of the model in this study is the Rouge Metric. Rouge metrics are used to evaluate models on NLP tasks so that they can compare the text summaries generated by the model with the summaries in the references.</w:t>
-      </w:r>
-    </w:p>
-    <w:p>
-      <w:pPr>
-        <w:spacing w:before="12pt" w:after="12pt"/>
+        <w:t>Model Performance Evaluation The metric used to evaluate the model's performance in this study is the Rouge Metric. Rouge metrics are used to evaluate models on NLP tasks so that they can compare the text summaries generated by the model with the summaries in the references</w:t>
+      </w:r>
+      <w:r>
+        <w:t>.</w:t>
+      </w:r>
+    </w:p>
+    <w:p>
+      <w:pPr>
+        <w:spacing w:before="12pt"/>
         <w:jc w:val="both"/>
         <w:rPr>
           <w:noProof/>
         </w:rPr>
       </w:pPr>
+      <w:r>
+        <w:rPr>
+          <w:noProof/>
+          <w:lang w:val="id-ID"/>
+        </w:rPr>
+        <w:t xml:space="preserve">- </w:t>
+      </w:r>
       <w:r>
         <w:rPr>
           <w:noProof/>
@@ -4007,13 +3811,16 @@
         <w:jc w:val="both"/>
       </w:pPr>
       <w:r>
-        <w:t xml:space="preserve">The Rouge metric is an evaluation metric used in NLP tasks to compare computer-generated text summaries with reference summaries (generated by humans) </w:t>
+        <w:t>The Rouge metric is an evaluation metric used in NLP tasks to compare computer-generated text summaries with reference summaries (generated by humans</w:t>
+      </w:r>
+      <w:r>
+        <w:t xml:space="preserve">) </w:t>
       </w:r>
       <w:r>
         <w:fldChar w:fldCharType="begin" w:fldLock="1"/>
       </w:r>
       <w:r>
-        <w:instrText>ADDIN CSL_CITATION {"citationItems":[{"id":"ITEM-1","itemData":{"DOI":"10.1253/jcj.34.1213","ISSN":"00471828","PMID":"5537985","abstract":"ROUGE stands for Recall-Oriented Understudy for Gisting Evaluation. It includes measures to auto- matically determine the quality of a summary by comparing it to other (ideal) summaries created by humans. The measures count the number of over- lapping units such as n-gram, word sequences, and word pairs between the computer-generated sum- mary to be evaluated and the ideal summaries cre- ated by humans. This paper introduces four different ROUGE measures: ROUGE-N, ROUGE-L, ROUGE-W, and ROUGE-S included in the ROUGE summariza- tion evaluation package and their evaluations. Three of them have been used in the Document Under- standing Conference (DUC) 2004, a large-scale summarization evaluation sponsored by NIST. 1","author":[{"dropping-particle":"","family":"Lin","given":"Chin-Yew","non-dropping-particle":"","parse-names":false,"suffix":""}],"id":"ITEM-1","issued":{"date-parts":[["2004"]]},"page":"74-81","title":"ROUGE: A Package for Automatic Evaluation of Summaries Chin-Yew","type":"article-journal"},"uris":["http://www.mendeley.com/documents/?uuid=0e5bcd53-1da3-4828-9c15-a561ca6e171f"]}],"mendeley":{"formattedCitation":"[21]","plainTextFormattedCitation":"[21]","previouslyFormattedCitation":"(Lin, 2004)"},"properties":{"noteIndex":0},"schema":"https://github.com/citation-style-language/schema/raw/master/csl-citation.json"}</w:instrText>
+        <w:instrText>ADDIN CSL_CITATION {"citationItems":[{"id":"ITEM-1","itemData":{"DOI":"10.1253/jcj.34.1213","ISSN":"00471828","PMID":"5537985","abstract":"ROUGE stands for Recall-Oriented Understudy for Gisting Evaluation. It includes measures to auto- matically determine the quality of a summary by comparing it to other (ideal) summaries created by humans. The measures count the number of over- lapping units such as n-gram, word sequences, and word pairs between the computer-generated sum- mary to be evaluated and the ideal summaries cre- ated by humans. This paper introduces four different ROUGE measures: ROUGE-N, ROUGE-L, ROUGE-W, and ROUGE-S included in the ROUGE summariza- tion evaluation package and their evaluations. Three of them have been used in the Document Under- standing Conference (DUC) 2004, a large-scale summarization evaluation sponsored by NIST. 1","author":[{"dropping-particle":"","family":"Lin","given":"Chin-Yew","non-dropping-particle":"","parse-names":false,"suffix":""}],"id":"ITEM-1","issued":{"date-parts":[["2004"]]},"page":"74-81","title":"ROUGE: A Package for Automatic Evaluation of Summaries Chin-Yew","type":"article-journal"},"uris":["http://www.mendeley.com/documents/?uuid=0e5bcd53-1da3-4828-9c15-a561ca6e171f"]}],"mendeley":{"formattedCitation":"[21]","plainTextFormattedCitation":"[21]","previouslyFormattedCitation":"[22]"},"properties":{"noteIndex":0},"schema":"https://github.com/citation-style-language/schema/raw/master/csl-citation.json"}</w:instrText>
       </w:r>
       <w:r>
         <w:fldChar w:fldCharType="separate"/>
@@ -4034,22 +3841,16 @@
         <w:t xml:space="preserve"> </w:t>
       </w:r>
       <w:r>
-        <w:t>Rouge is mostly used to evaluate text summarization tasks. The value of the Rouge metric ranges from 0 to 1. 1 is the highest score, indicating that the computer-generated summary and the reference summary have a high degree of similarity.</w:t>
+        <w:t>Rouge is mainly used to evaluate text summarization tasks. The value of the Rouge metric ranges from 0 to 1. 1 is the highest score, indicating that the computer-generated summary and the reference summary have a high degree of similarity. Rouge-1, Rouge-2, and Rouge-L compare two summaries with different details</w:t>
       </w:r>
       <w:r>
         <w:t xml:space="preserve"> </w:t>
       </w:r>
       <w:r>
-        <w:t>Rouge-1, Rouge-2, and Rouge-L compare two summaries with different details</w:t>
-      </w:r>
-      <w:r>
-        <w:t xml:space="preserve"> </w:t>
-      </w:r>
-      <w:r>
         <w:fldChar w:fldCharType="begin" w:fldLock="1"/>
       </w:r>
       <w:r>
-        <w:instrText>ADDIN CSL_CITATION {"citationItems":[{"id":"ITEM-1","itemData":{"URL":"https://medium.com/@MUmarAmanat/llm-evaluation-with-rouge-0ebf6cf2aed4","accessed":{"date-parts":[["2024","4","24"]]},"author":[{"dropping-particle":"","family":"Amanat","given":"Muhammad Umar","non-dropping-particle":"","parse-names":false,"suffix":""}],"container-title":"medium.com","id":"ITEM-1","issued":{"date-parts":[["2024"]]},"title":"LLM evaluation with Rouge","type":"webpage"},"uris":["http://www.mendeley.com/documents/?uuid=3e314b4c-f192-4007-a109-0f302fe8dd7e"]}],"mendeley":{"formattedCitation":"[22]","plainTextFormattedCitation":"[22]","previouslyFormattedCitation":"(Amanat, 2024)"},"properties":{"noteIndex":0},"schema":"https://github.com/citation-style-language/schema/raw/master/csl-citation.json"}</w:instrText>
+        <w:instrText>ADDIN CSL_CITATION {"citationItems":[{"id":"ITEM-1","itemData":{"URL":"https://medium.com/@MUmarAmanat/llm-evaluation-with-rouge-0ebf6cf2aed4","accessed":{"date-parts":[["2024","4","24"]]},"author":[{"dropping-particle":"","family":"Amanat","given":"Muhammad Umar","non-dropping-particle":"","parse-names":false,"suffix":""}],"container-title":"medium.com","id":"ITEM-1","issued":{"date-parts":[["2024"]]},"title":"LLM evaluation with Rouge","type":"webpage"},"uris":["http://www.mendeley.com/documents/?uuid=3e314b4c-f192-4007-a109-0f302fe8dd7e"]}],"mendeley":{"formattedCitation":"[22]","plainTextFormattedCitation":"[22]","previouslyFormattedCitation":"[23]"},"properties":{"noteIndex":0},"schema":"https://github.com/citation-style-language/schema/raw/master/csl-citation.json"}</w:instrText>
       </w:r>
       <w:r>
         <w:fldChar w:fldCharType="separate"/>
@@ -4106,7 +3907,10 @@
         <w:jc w:val="both"/>
       </w:pPr>
       <w:r>
-        <w:t>Rouge-1 measures the accuracy of unigrams (single words) that overlap between the generated text and the reference text (Man-made).</w:t>
+        <w:t>Rouge-1 measures the accuracy of unigrams (single words) that overlap between the generated text and the reference text (Man-made</w:t>
+      </w:r>
+      <w:r>
+        <w:t>).</w:t>
       </w:r>
     </w:p>
     <w:tbl>
@@ -4404,7 +4208,10 @@
         <w:jc w:val="both"/>
       </w:pPr>
       <w:r>
-        <w:t>Rouge-2 measures the accuracy of overlapping bigrams between the generated text and the reference text (man-made). The rouge-2 formula is the same as rouge-1, but the pair of words used are bigrams, not unigrams. Bigrams compensate for the problem of the position of the word Rouge-1 to some extent.</w:t>
+        <w:t>Rouge-2 measures the accuracy of overlapping bigrams between the generated text and the reference text (man-made). The rouge-2 formula is the same as rouge-1, but the words used are bigrams, not unigrams. Bigrams compensate for the problem of the position of the word Rouge-1 to some extent</w:t>
+      </w:r>
+      <w:r>
+        <w:t>.</w:t>
       </w:r>
     </w:p>
     <w:p>
@@ -4452,7 +4259,10 @@
         <w:jc w:val="both"/>
       </w:pPr>
       <w:r>
-        <w:t xml:space="preserve">Unlike rouge-1, and rouge-2, Rouge-L does not look into unigrams or bigrams, but rather conforms to LCS (Longest Common Subsequence) or the longest sequence of words in a human-generated reference and text. </w:t>
+        <w:t>Unlike Rouge-1 and Rouge-2, Rouge-L does not look into unigrams or bigrams but conforms to LCS (Longest Common Subsequence) or the longest sequence of words in a human-generated reference and text</w:t>
+      </w:r>
+      <w:r>
+        <w:t xml:space="preserve">. </w:t>
       </w:r>
     </w:p>
     <w:tbl>
@@ -4700,85 +4510,7 @@
         <w:jc w:val="both"/>
       </w:pPr>
       <w:r>
-        <w:t xml:space="preserve">The output produced in this study is a </w:t>
-      </w:r>
-      <w:r>
-        <w:rPr>
-          <w:iCs/>
-        </w:rPr>
-        <w:t>web-based</w:t>
-      </w:r>
-      <w:r>
-        <w:rPr>
-          <w:i/>
-        </w:rPr>
-        <w:t xml:space="preserve"> </w:t>
-      </w:r>
-      <w:r>
-        <w:t>chatbot application utilizing the LLM</w:t>
-      </w:r>
-      <w:r>
-        <w:t xml:space="preserve"> </w:t>
-      </w:r>
-      <w:r>
-        <w:rPr>
-          <w:iCs/>
-        </w:rPr>
-        <w:t>Mistral 7B</w:t>
-      </w:r>
-      <w:r>
-        <w:t xml:space="preserve"> which will be used as an alternative in helping prospective new students get information at Syiah Kuala University (USK). This </w:t>
-      </w:r>
-      <w:r>
-        <w:rPr>
-          <w:i/>
-        </w:rPr>
-        <w:t>chatbot</w:t>
-      </w:r>
-      <w:r>
-        <w:t xml:space="preserve"> was developed using the USK dataset by utilizing the ability to summarize LLM texts to generate information texts about the lecture system and new student admissions at USK. There are several stages that are carried out in utilizing and developing LLM, namely by collecting data related to lecture system information and new student admissions at USK, then the data collection will be carried out in </w:t>
-      </w:r>
-      <w:r>
-        <w:rPr>
-          <w:iCs/>
-        </w:rPr>
-        <w:t>the preprocessing</w:t>
-      </w:r>
-      <w:r>
-        <w:t xml:space="preserve"> stage by converting the raw data into .</w:t>
-      </w:r>
-      <w:r>
-        <w:rPr>
-          <w:lang w:val="id-ID"/>
-        </w:rPr>
-        <w:t>csv</w:t>
-      </w:r>
-      <w:r>
-        <w:t xml:space="preserve"> and .pdf formats. After </w:t>
-      </w:r>
-      <w:r>
-        <w:t>the preprocessing stage, finetuning was carried out on the Mistral 7B</w:t>
-      </w:r>
-      <w:r>
-        <w:t xml:space="preserve"> model and also to make it easier to manage data</w:t>
-      </w:r>
-      <w:r>
-        <w:rPr>
-          <w:i/>
-        </w:rPr>
-        <w:t xml:space="preserve">, </w:t>
-      </w:r>
-      <w:r>
-        <w:t xml:space="preserve">RAG was carried out with the concept of </w:t>
-      </w:r>
-      <w:r>
-        <w:rPr>
-          <w:iCs/>
-        </w:rPr>
-        <w:t>embeddings</w:t>
-      </w:r>
-      <w:r>
-        <w:t>. The purpose of the RAG, which is to overcome the limitations of generative AI because whenever there is a question that requires information that is outside the LLM training corpus, it will result in hallucinations, inaccuracies, or distortions in the generated text. The next stage is to test and evaluate the generated text with the ROUGE method to compare the text generated by the model with the summary of the provided references. The last stage is to create a UI or web interface that is accessible to users</w:t>
+        <w:t>The output produced in this study is a web-based chatbot application utilizing the LLM Mistral 7B, which will be used as an alternative to help prospective new students get information at Syiah Kuala University (USK). This chatbot was developed using the USK dataset, which can summarize LLM texts to generate information about the lecture system and new student admissions at USK. Several stages are carried out in utilizing and developing LLM, namely by collecting data related to lecture system information and new student admissions at USK. The data will be collected in the preprocessing stage by converting the raw data into .csv and .pdf formats. After the preprocessing stage, finetuning was carried out on the Mistral 7B model, and also, to make it easier to manage data, RAG was carried out with the concept of embeddings. The purpose of the RAGis is to overcome generative AI's limitations because whenever a question requires information outside the LLM training corpus, it will result in hallucinations, inaccuracies, or distortions in the generated text. The next stage is to test and evaluate the generated text using the ROUGE method to compare the text generated by the model with the summary of the provided references. The last stage is creating a UI or web interface accessible to users</w:t>
       </w:r>
       <w:r>
         <w:t>.</w:t>
@@ -4812,31 +4544,7 @@
         </w:rPr>
       </w:pPr>
       <w:r>
-        <w:t>At this stage, the chatbot was tested by asking questions, the resulting text inference results were then calculated using</w:t>
-      </w:r>
-      <w:r>
-        <w:rPr>
-          <w:lang w:val="id-ID"/>
-        </w:rPr>
-        <w:t xml:space="preserve"> </w:t>
-      </w:r>
-      <w:r>
-        <w:t>the</w:t>
-      </w:r>
-      <w:r>
-        <w:rPr>
-          <w:lang w:val="id-ID"/>
-        </w:rPr>
-        <w:t xml:space="preserve"> </w:t>
-      </w:r>
-      <w:r>
-        <w:rPr>
-          <w:i/>
-        </w:rPr>
-        <w:t>Recall-Oriented Understudy for Gisting Evaluation (</w:t>
-      </w:r>
-      <w:r>
-        <w:t>ROUGE) score method. Using the ROUGE metric, responses from the chatbot can be evaluated to see similarities between the reference quantitatively and the answers generated by the chatbot. The results of the ROUGE calculation score on the model are shown in</w:t>
+        <w:t>At this stage, the chatbot was tested by asking questions. The resulting text inference results were then calculated using the Recall-Oriented Understudy for Gisting Evaluation (ROUGE) score method. Using the ROUGE metric, responses from the chatbot can be evaluated to see quantitative similarities between the reference and the answers generated by the chatbot. The results of the ROUGE calculation score on the model are shown in</w:t>
       </w:r>
       <w:r>
         <w:rPr>
@@ -4902,27 +4610,14 @@
       <w:r>
         <w:t xml:space="preserve">Table </w:t>
       </w:r>
-      <w:r>
-        <w:fldChar w:fldCharType="begin"/>
-      </w:r>
-      <w:r>
-        <w:instrText xml:space="preserve"> SEQ Table \* ARABIC </w:instrText>
-      </w:r>
-      <w:r>
-        <w:fldChar w:fldCharType="separate"/>
-      </w:r>
-      <w:r>
-        <w:rPr>
-          <w:noProof/>
-        </w:rPr>
-        <w:t>5</w:t>
-      </w:r>
-      <w:r>
-        <w:rPr>
-          <w:noProof/>
-        </w:rPr>
-        <w:fldChar w:fldCharType="end"/>
-      </w:r>
+      <w:fldSimple w:instr=" SEQ Table \* ARABIC ">
+        <w:r>
+          <w:rPr>
+            <w:noProof/>
+          </w:rPr>
+          <w:t>5</w:t>
+        </w:r>
+      </w:fldSimple>
       <w:bookmarkEnd w:id="9"/>
       <w:r>
         <w:rPr>
@@ -5348,7 +5043,7 @@
         </w:rPr>
       </w:pPr>
       <w:r>
-        <w:t>A good ROUGE score varies based on tasks on the summary and metrics. The ROUGE-1 score with the category is excellent with a score of around 0.5, and a score above 0.5 is considered good and 0.4 to 0.5 is moderate. For ROUGE-2, a score above 0.4 falls into the good category, and 0.2 to 0.4 falls into the moderate category</w:t>
+        <w:t>A good ROUGE score varies based on tasks on the summary and metrics. The ROUGE-1 score with the category is excellent, with a score of around 0.5. A score above 0.5 is considered good, and 0.4 to 0.5 is moderate. For ROUGE2, a score above 0.4 falls into the good category, and 0.2 to 0.4 falls into the moderate category</w:t>
       </w:r>
       <w:r>
         <w:rPr>
@@ -5366,12 +5061,9 @@
         </w:rPr>
       </w:pPr>
       <w:r>
-        <w:t>The ROUGE-L score with a good category gets a score of around 0.4 and the low category ranges from a value of 0.3 to 0.4. While the ROUGE score is useful, it does not take into account semantic or syntactic qualities and should be complemented by other metrics and human evaluation for a complete assessment</w:t>
-      </w:r>
-      <w:r>
-        <w:rPr>
-          <w:lang w:val="id-ID"/>
-        </w:rPr>
+        <w:t>The ROUGE-L score with a good category gets a score of around 0.4, and the low category ranges from 0.3 to 0.4. While the ROUGE score is helpful, it does not consider semantic or syntactic qualities and should be complemented by other metrics and human evaluation for a complete assessment</w:t>
+      </w:r>
+      <w:r>
         <w:t xml:space="preserve"> </w:t>
       </w:r>
       <w:r>
@@ -5384,7 +5076,7 @@
         <w:rPr>
           <w:lang w:val="id-ID"/>
         </w:rPr>
-        <w:instrText>ADDIN CSL_CITATION {"citationItems":[{"id":"ITEM-1","itemData":{"URL":"https://klu.ai/glossary/rouge-score","accessed":{"date-parts":[["2024","7","30"]]},"author":[{"dropping-particle":"","family":"Walker II","given":"Stephen M.","non-dropping-particle":"","parse-names":false,"suffix":""}],"container-title":"klu.ai","id":"ITEM-1","issued":{"date-parts":[["2024"]]},"title":"What is the ROUGE Score (Recall-Oriented Understudy for Gisting Evaluation)?","type":"webpage"},"uris":["http://www.mendeley.com/documents/?uuid=408bf0dd-4445-4e60-a94f-41faa39dde77"]}],"mendeley":{"formattedCitation":"[23]","plainTextFormattedCitation":"[23]","previouslyFormattedCitation":"[21]"},"properties":{"noteIndex":0},"schema":"https://github.com/citation-style-language/schema/raw/master/csl-citation.json"}</w:instrText>
+        <w:instrText>ADDIN CSL_CITATION {"citationItems":[{"id":"ITEM-1","itemData":{"URL":"https://klu.ai/glossary/rouge-score","accessed":{"date-parts":[["2024","7","30"]]},"author":[{"dropping-particle":"","family":"Walker II","given":"Stephen M.","non-dropping-particle":"","parse-names":false,"suffix":""}],"container-title":"klu.ai","id":"ITEM-1","issued":{"date-parts":[["2024"]]},"title":"What is the ROUGE Score (Recall-Oriented Understudy for Gisting Evaluation)?","type":"webpage"},"uris":["http://www.mendeley.com/documents/?uuid=408bf0dd-4445-4e60-a94f-41faa39dde77"]}],"mendeley":{"formattedCitation":"[23]","plainTextFormattedCitation":"[23]","previouslyFormattedCitation":"[24]"},"properties":{"noteIndex":0},"schema":"https://github.com/citation-style-language/schema/raw/master/csl-citation.json"}</w:instrText>
       </w:r>
       <w:r>
         <w:rPr>
@@ -5424,27 +5116,14 @@
       <w:r>
         <w:t xml:space="preserve">Table </w:t>
       </w:r>
-      <w:r>
-        <w:fldChar w:fldCharType="begin"/>
-      </w:r>
-      <w:r>
-        <w:instrText xml:space="preserve"> SEQ Table \* ARABIC </w:instrText>
-      </w:r>
-      <w:r>
-        <w:fldChar w:fldCharType="separate"/>
-      </w:r>
-      <w:r>
-        <w:rPr>
-          <w:noProof/>
-        </w:rPr>
-        <w:t>6</w:t>
-      </w:r>
-      <w:r>
-        <w:rPr>
-          <w:noProof/>
-        </w:rPr>
-        <w:fldChar w:fldCharType="end"/>
-      </w:r>
+      <w:fldSimple w:instr=" SEQ Table \* ARABIC ">
+        <w:r>
+          <w:rPr>
+            <w:noProof/>
+          </w:rPr>
+          <w:t>6</w:t>
+        </w:r>
+      </w:fldSimple>
       <w:r>
         <w:rPr>
           <w:lang w:val="id-ID"/>
@@ -5470,7 +5149,7 @@
         <w:rPr>
           <w:lang w:val="id-ID"/>
         </w:rPr>
-        <w:instrText>ADDIN CSL_CITATION {"citationItems":[{"id":"ITEM-1","itemData":{"URL":"https://klu.ai/glossary/rouge-score","accessed":{"date-parts":[["2024","7","30"]]},"author":[{"dropping-particle":"","family":"Walker II","given":"Stephen M.","non-dropping-particle":"","parse-names":false,"suffix":""}],"container-title":"klu.ai","id":"ITEM-1","issued":{"date-parts":[["2024"]]},"title":"What is the ROUGE Score (Recall-Oriented Understudy for Gisting Evaluation)?","type":"webpage"},"uris":["http://www.mendeley.com/documents/?uuid=408bf0dd-4445-4e60-a94f-41faa39dde77"]}],"mendeley":{"formattedCitation":"[23]","plainTextFormattedCitation":"[23]","previouslyFormattedCitation":"[21]"},"properties":{"noteIndex":0},"schema":"https://github.com/citation-style-language/schema/raw/master/csl-citation.json"}</w:instrText>
+        <w:instrText>ADDIN CSL_CITATION {"citationItems":[{"id":"ITEM-1","itemData":{"URL":"https://klu.ai/glossary/rouge-score","accessed":{"date-parts":[["2024","7","30"]]},"author":[{"dropping-particle":"","family":"Walker II","given":"Stephen M.","non-dropping-particle":"","parse-names":false,"suffix":""}],"container-title":"klu.ai","id":"ITEM-1","issued":{"date-parts":[["2024"]]},"title":"What is the ROUGE Score (Recall-Oriented Understudy for Gisting Evaluation)?","type":"webpage"},"uris":["http://www.mendeley.com/documents/?uuid=408bf0dd-4445-4e60-a94f-41faa39dde77"]}],"mendeley":{"formattedCitation":"[23]","plainTextFormattedCitation":"[23]","previouslyFormattedCitation":"[24]"},"properties":{"noteIndex":0},"schema":"https://github.com/citation-style-language/schema/raw/master/csl-citation.json"}</w:instrText>
       </w:r>
       <w:r>
         <w:rPr>
@@ -5898,34 +5577,7 @@
         </w:rPr>
       </w:pPr>
       <w:r>
-        <w:t xml:space="preserve">In this study, the researcher conducted a time test on the Mistral 7B model, with </w:t>
-      </w:r>
-      <w:r>
-        <w:rPr>
-          <w:i/>
-        </w:rPr>
-        <w:t>fine-tuning</w:t>
-      </w:r>
-      <w:r>
-        <w:t xml:space="preserve"> and inference testing. Researchers used a single NVIDIA Tesla T4 GPU graphics card available in Google Colab for inference and also for </w:t>
-      </w:r>
-      <w:r>
-        <w:rPr>
-          <w:i/>
-        </w:rPr>
-        <w:t>fine-tuning</w:t>
-      </w:r>
-      <w:r>
-        <w:t xml:space="preserve">. Based on the </w:t>
-      </w:r>
-      <w:r>
-        <w:rPr>
-          <w:i/>
-        </w:rPr>
-        <w:t xml:space="preserve">fine-tuning </w:t>
-      </w:r>
-      <w:r>
-        <w:t>time test and using 20 datasets, as shown in</w:t>
+        <w:t>Calculating Resource Evaluation In this study, the researcher conducted a time test on the Mistral 7B model, with fine-tuning and inference testing. Researchers used a single NVIDIA Tesla T4 GPU graphics card in Google Colab for inference and fine-tuning. Based on the fine-tuning time test and using 20 datasets, as shown in</w:t>
       </w:r>
       <w:r>
         <w:rPr>
@@ -5972,25 +5624,13 @@
         <w:fldChar w:fldCharType="end"/>
       </w:r>
       <w:r>
-        <w:t xml:space="preserve">, the researcher concluded that the </w:t>
-      </w:r>
-      <w:r>
-        <w:rPr>
-          <w:i/>
-        </w:rPr>
-        <w:t xml:space="preserve">fine-tuning </w:t>
-      </w:r>
-      <w:r>
-        <w:t xml:space="preserve">approach with </w:t>
-      </w:r>
-      <w:r>
-        <w:rPr>
-          <w:i/>
-        </w:rPr>
-        <w:t xml:space="preserve">the unsloth </w:t>
-      </w:r>
-      <w:r>
-        <w:t>library is effective and efficient, and requires minimal time. The inference time test shows that the USK Mistral 7B does not require excessive computing power during the inference process, making it an energy-efficient and efficient system to respond to user inquiries, only it takes 5-6 minutes to respond to user inquiries. It is hoped that this model will be an efficient system in handling information related to USK's academic administration in the future</w:t>
+        <w:t xml:space="preserve">, </w:t>
+      </w:r>
+      <w:r>
+        <w:t xml:space="preserve">the researcher concluded that the fine-tuning approach with the unsloth library is effective and efficient and requires minimal time. The inference time test shows that the USK Mistral 7B does not require excessive computing power during the inference process, making it an energy-efficient and efficient system to respond to user inquiries only takes 5-6 minutes to respond to user inquiries. Hence, this model will be an efficient system for handling information related to USK's academic administration in the </w:t>
+      </w:r>
+      <w:r>
+        <w:t>future</w:t>
       </w:r>
       <w:r>
         <w:rPr>
@@ -6012,27 +5652,14 @@
       <w:r>
         <w:t xml:space="preserve">Table </w:t>
       </w:r>
-      <w:r>
-        <w:fldChar w:fldCharType="begin"/>
-      </w:r>
-      <w:r>
-        <w:instrText xml:space="preserve"> SEQ Table \* ARABIC </w:instrText>
-      </w:r>
-      <w:r>
-        <w:fldChar w:fldCharType="separate"/>
-      </w:r>
-      <w:r>
-        <w:rPr>
-          <w:noProof/>
-        </w:rPr>
-        <w:t>7</w:t>
-      </w:r>
-      <w:r>
-        <w:rPr>
-          <w:noProof/>
-        </w:rPr>
-        <w:fldChar w:fldCharType="end"/>
-      </w:r>
+      <w:fldSimple w:instr=" SEQ Table \* ARABIC ">
+        <w:r>
+          <w:rPr>
+            <w:noProof/>
+          </w:rPr>
+          <w:t>7</w:t>
+        </w:r>
+      </w:fldSimple>
       <w:bookmarkEnd w:id="12"/>
       <w:r>
         <w:rPr>
@@ -6309,7 +5936,7 @@
         <w:tab/>
       </w:r>
       <w:r>
-        <w:t>An important factor contributing to LLM hallucinations is the nature of the training data. LLMs, such as Mistral 7B, GPT, Falcon, and Llama, undergo extensive unattended training with large and diverse datasets from various origins. Verifying the fairness, impartiality, and factual correctness of this data is a challenge. As the model learns to generate text, it can also find and replicate factual inaccuracies in the training data. This leads to scenarios where the model cannot distinguish between truth and fiction and can produce outputs that deviate from facts or logical reasoning. LLMs trained on datasets sourced from the internet can contain biased or incorrect information. This misinformation can spread to the model's output, as the model cannot distinguish between accurate and inaccurate data</w:t>
+        <w:t>An important factor contributing to LLM hallucinations is the nature of the training data. LLMs, such as Mistral 7B, GPT, Falcon, and Llama, undergo extensive unattended training with large and diverse datasets from various origins. Verifying this data's fairness, impartiality, and factual correctness is a challenge. As the model learns to generate text, it can find and replicate factual inaccuracies in the training data. This learning leads to scenarios where the model cannot distinguish between truth and fiction and can produce outputs that deviate from facts or logical reasoning. LLMs trained on datasets sourced from the internet can contain biased or incorrect information. This misinformation can spread to the model's output, as the model cannot distinguish between accurate and inaccurate data</w:t>
       </w:r>
       <w:r>
         <w:rPr>
@@ -6348,6 +5975,8 @@
     <w:p>
       <w:pPr>
         <w:pStyle w:val="bulletlist"/>
+        <w:spacing w:after="0pt"/>
+        <w:ind w:start="14.20pt"/>
       </w:pPr>
       <w:r>
         <w:t>Linguistic quality metrics such as ROUGE and BLEU</w:t>
@@ -6356,28 +5985,42 @@
     <w:p>
       <w:pPr>
         <w:pStyle w:val="bulletlist"/>
-      </w:pPr>
-      <w:r>
-        <w:t>Content validity metrics, which are IE-based, QA-based, and NLI-based</w:t>
+        <w:spacing w:after="0pt"/>
+        <w:ind w:start="14.20pt"/>
+      </w:pPr>
+      <w:r>
+        <w:t>Content validity metrics, which are IE-based, QA</w:t>
+      </w:r>
+      <w:r>
+        <w:rPr>
+          <w:lang w:val="id-ID"/>
+        </w:rPr>
+        <w:t>-</w:t>
+      </w:r>
+      <w:r>
+        <w:t>based, and NLI-based</w:t>
       </w:r>
     </w:p>
     <w:p>
       <w:pPr>
         <w:pStyle w:val="bulletlist"/>
-      </w:pPr>
-      <w:r>
-        <w:rPr>
-          <w:i/>
-        </w:rPr>
-        <w:t>FactScore</w:t>
-      </w:r>
-      <w:r>
-        <w:t xml:space="preserve"> to check the accuracy of individual facts</w:t>
+        <w:ind w:start="14.20pt"/>
+        <w:rPr>
+          <w:iCs/>
+        </w:rPr>
+      </w:pPr>
+      <w:r>
+        <w:rPr>
+          <w:iCs/>
+        </w:rPr>
+        <w:t>FactScore to check the accuracy of individual facts</w:t>
       </w:r>
     </w:p>
     <w:p>
       <w:pPr>
         <w:pStyle w:val="Heading2"/>
+        <w:spacing w:after="6pt"/>
+        <w:ind w:start="14.45pt" w:hanging="14.45pt"/>
       </w:pPr>
       <w:r>
         <w:rPr>
@@ -6404,43 +6047,34 @@
         </w:rPr>
       </w:pPr>
       <w:r>
-        <w:t xml:space="preserve">Metode inovatif seperti </w:t>
+        <w:t xml:space="preserve">Innovative methods such as </w:t>
+      </w:r>
+      <w:r>
+        <w:rPr>
+          <w:iCs/>
+        </w:rPr>
+        <w:t>SelfCheckGPT</w:t>
+      </w:r>
+      <w:r>
+        <w:t xml:space="preserve"> detect hallucinations by assessing the consistency of multiple answers generated to the same question. In addition, techniques such as </w:t>
       </w:r>
       <w:r>
         <w:rPr>
           <w:i/>
         </w:rPr>
-        <w:t>SelfCheckGPT</w:t>
-      </w:r>
-      <w:r>
-        <w:t xml:space="preserve"> mendeteksi halusinasi dengan menilai konsistensi beberapa jawaban yang dihasilkan untuk pertanyaan yang sama. Selain itu, teknik seperti </w:t>
+        <w:t>chain-of-thought prompting</w:t>
+      </w:r>
+      <w:r>
+        <w:t xml:space="preserve"> and </w:t>
       </w:r>
       <w:r>
         <w:rPr>
           <w:i/>
         </w:rPr>
-        <w:t>chain-of-thought prompting</w:t>
-      </w:r>
-      <w:r>
-        <w:t xml:space="preserve"> dan </w:t>
-      </w:r>
-      <w:r>
-        <w:rPr>
-          <w:i/>
-        </w:rPr>
         <w:t>Retrieval-Augmented Generation</w:t>
       </w:r>
       <w:r>
-        <w:t xml:space="preserve"> (RAG) </w:t>
-      </w:r>
-      <w:r>
-        <w:rPr>
-          <w:lang w:val="id-ID"/>
-        </w:rPr>
-        <w:t xml:space="preserve">terus </w:t>
-      </w:r>
-      <w:r>
-        <w:t>dieksplorasi untuk memperkuat kemampuan model dalam memberikan informasi yang tepat dan relevan</w:t>
+        <w:t xml:space="preserve"> (RAG) are constantly being explored to strengthen the model's ability to provide precise and relevant information</w:t>
       </w:r>
       <w:r>
         <w:rPr>
@@ -6467,7 +6101,7 @@
         <w:jc w:val="both"/>
       </w:pPr>
       <w:r>
-        <w:t>In running LLMs, GPUs play an important role. Dedicated GPUs with high VRAM can significantly accelerate the computation required by the model. In this study, the GPU used is the "NVIDIA Tesla T4 GPU" which is available on Google Colab for free, the results of testing with this GPU using the RAG method take 4-5 minutes to be able to generate responses to the questions asked</w:t>
+        <w:t>GPUs play an essential role in running LLMs. Dedicated GPUs with high VRAM can significantly accelerate the computation required by the model. In this study, the GPU used is the "NVIDIA Tesla T4 GPU," available on Google Colab for free. The results of testing with this GPU using the RAG method take 4-5 minutes to generate responses to the questions</w:t>
       </w:r>
       <w:r>
         <w:t>.</w:t>
@@ -6493,25 +6127,10 @@
         <w:rPr>
           <w:iCs/>
         </w:rPr>
-        <w:t>Fine-tuning</w:t>
-      </w:r>
-      <w:r>
-        <w:rPr>
-          <w:i/>
-        </w:rPr>
-        <w:t xml:space="preserve"> </w:t>
-      </w:r>
-      <w:r>
-        <w:t xml:space="preserve">the Mistral 7B model to USK Mistral 7B requires a lot of data so that it can produce a better LLM in answering questions related to the lecture system and new student admissions at USK. And it takes a long time approximately 2 hours to get a </w:t>
-      </w:r>
-      <w:r>
-        <w:rPr>
-          <w:iCs/>
-        </w:rPr>
-        <w:t>fine-tuning m</w:t>
-      </w:r>
-      <w:r>
-        <w:t>odel with a dataset of 20 question and answer data.</w:t>
+        <w:t>Fine-tuning the Mistral 7B model to USK Mistral 7B requires enormous data so that it can produce a better LLM in answering questions related to the lecture system and new student admissions at USK. It takes a long time, approximately 2 hours, to get a fine-tuning model with a dataset of 20 question-and-answer data</w:t>
+      </w:r>
+      <w:r>
+        <w:t>.</w:t>
       </w:r>
     </w:p>
     <w:p>
@@ -6526,19 +6145,16 @@
         <w:rPr>
           <w:iCs/>
         </w:rPr>
-        <w:t>The</w:t>
-      </w:r>
-      <w:r>
-        <w:rPr>
-          <w:i/>
-        </w:rPr>
-        <w:t xml:space="preserve"> </w:t>
-      </w:r>
-      <w:r>
-        <w:t xml:space="preserve">RAG method overcomes the limitations of generative AI when it requires information that is outside the LLM training corpus, so that this method will avoid LLMs that will generate inaccurate text, hallucinations, or distortions when providing answers to given questions. This RAG method can be used to generate answers faster because it uses external data. The RAG method allows the model to avoid limitations on generative AI models. The response </w:t>
-      </w:r>
-      <w:r>
-        <w:t>generated by the RAG method is able to produce a fairly good answer by looking at the ROUGE score that has been tested.</w:t>
+        <w:t xml:space="preserve">The RAG method overcomes the limitations of generative AI when it requires information outside the LLM training corpus so this method will avoid LLMs that will generate inaccurate text, hallucinations, or distortions when providing answers to given questions. This RAG method can generate answers faster because it uses external data. The RAG method allows the model to avoid limitations on generative AI models. The response generated by the RAG </w:t>
+      </w:r>
+      <w:r>
+        <w:rPr>
+          <w:iCs/>
+        </w:rPr>
+        <w:t>method is able to produce a fairly good answer by looking at the ROUGE score that has been tested</w:t>
+      </w:r>
+      <w:r>
+        <w:t>.</w:t>
       </w:r>
     </w:p>
     <w:p>
@@ -6550,16 +6166,10 @@
         </w:rPr>
       </w:pPr>
       <w:r>
-        <w:t xml:space="preserve">Based on open-source </w:t>
-      </w:r>
-      <w:r>
-        <w:rPr>
-          <w:i/>
-        </w:rPr>
-        <w:t>engineering metrics and assessment of computing resources</w:t>
-      </w:r>
-      <w:r>
-        <w:t>, it can be concluded that USK Mistral 7B has the potential to be applied because with low energy consumption it can produce a response that has a ROUGE score of &gt;5.</w:t>
+        <w:t>Based on open-source engineering metrics and assessment of computing resources, it can be concluded that USK Mistral 7B has the potential to be applied because with low energy consumption it can produce a response that has a ROUGE score of &gt;5</w:t>
+      </w:r>
+      <w:r>
+        <w:t>.</w:t>
       </w:r>
     </w:p>
     <w:p>
@@ -6586,28 +6196,13 @@
         </w:rPr>
       </w:pPr>
       <w:r>
-        <w:t>In the future, this model can also be applied to various fields, such as implementation in faculties with different information and also in government offices that provide services to the community, such as licensing services.</w:t>
-      </w:r>
-      <w:r>
-        <w:t xml:space="preserve"> </w:t>
+        <w:t>In the future, this model can also be applied to various fields, such as implementation in faculties with different information and also in government offices that provide services to the community, such as licensing services. Further research can also be done by testing on other newer models with more advanced features. By exploring this, the results of comparisons on other models are obtained so that the best model can be found for various tasks</w:t>
       </w:r>
       <w:r>
         <w:rPr>
           <w:lang w:val="en-US"/>
         </w:rPr>
-        <w:t xml:space="preserve">Further research can also be done by testing on other newer models with more advanced features. By exploring this, the results of comparisons on other models are obtained so that the best model can be found for various </w:t>
-      </w:r>
-      <w:r>
-        <w:rPr>
-          <w:lang w:val="en-US"/>
-        </w:rPr>
-        <w:t>t</w:t>
-      </w:r>
-      <w:r>
-        <w:rPr>
-          <w:lang w:val="en-US"/>
-        </w:rPr>
-        <w:t>asks.</w:t>
+        <w:t>.</w:t>
       </w:r>
     </w:p>
     <w:p>
@@ -6626,7 +6221,7 @@
         <w:adjustRightInd w:val="0"/>
         <w:spacing w:after="6pt"/>
         <w:ind w:start="32pt" w:hanging="32pt"/>
-        <w:jc w:val="start"/>
+        <w:jc w:val="both"/>
         <w:rPr>
           <w:noProof/>
           <w:sz w:val="16"/>
@@ -6668,7 +6263,7 @@
         <w:adjustRightInd w:val="0"/>
         <w:spacing w:after="6pt"/>
         <w:ind w:start="32pt" w:hanging="32pt"/>
-        <w:jc w:val="start"/>
+        <w:jc w:val="both"/>
         <w:rPr>
           <w:noProof/>
           <w:sz w:val="16"/>
@@ -6719,7 +6314,7 @@
         <w:adjustRightInd w:val="0"/>
         <w:spacing w:after="6pt"/>
         <w:ind w:start="32pt" w:hanging="32pt"/>
-        <w:jc w:val="start"/>
+        <w:jc w:val="both"/>
         <w:rPr>
           <w:noProof/>
           <w:sz w:val="16"/>
@@ -6770,7 +6365,7 @@
         <w:adjustRightInd w:val="0"/>
         <w:spacing w:after="6pt"/>
         <w:ind w:start="32pt" w:hanging="32pt"/>
-        <w:jc w:val="start"/>
+        <w:jc w:val="both"/>
         <w:rPr>
           <w:noProof/>
           <w:sz w:val="16"/>
@@ -6803,7 +6398,7 @@
         <w:adjustRightInd w:val="0"/>
         <w:spacing w:after="6pt"/>
         <w:ind w:start="32pt" w:hanging="32pt"/>
-        <w:jc w:val="start"/>
+        <w:jc w:val="both"/>
         <w:rPr>
           <w:noProof/>
           <w:sz w:val="16"/>
@@ -6836,7 +6431,7 @@
         <w:adjustRightInd w:val="0"/>
         <w:spacing w:after="6pt"/>
         <w:ind w:start="32pt" w:hanging="32pt"/>
-        <w:jc w:val="start"/>
+        <w:jc w:val="both"/>
         <w:rPr>
           <w:noProof/>
           <w:sz w:val="16"/>
@@ -6869,7 +6464,7 @@
         <w:adjustRightInd w:val="0"/>
         <w:spacing w:after="6pt"/>
         <w:ind w:start="32pt" w:hanging="32pt"/>
-        <w:jc w:val="start"/>
+        <w:jc w:val="both"/>
         <w:rPr>
           <w:noProof/>
           <w:sz w:val="16"/>
@@ -6938,7 +6533,7 @@
         <w:adjustRightInd w:val="0"/>
         <w:spacing w:after="6pt"/>
         <w:ind w:start="32pt" w:hanging="32pt"/>
-        <w:jc w:val="start"/>
+        <w:jc w:val="both"/>
         <w:rPr>
           <w:noProof/>
           <w:sz w:val="16"/>
@@ -6971,7 +6566,7 @@
         <w:adjustRightInd w:val="0"/>
         <w:spacing w:after="6pt"/>
         <w:ind w:start="32pt" w:hanging="32pt"/>
-        <w:jc w:val="start"/>
+        <w:jc w:val="both"/>
         <w:rPr>
           <w:noProof/>
           <w:sz w:val="16"/>
@@ -7022,7 +6617,7 @@
         <w:adjustRightInd w:val="0"/>
         <w:spacing w:after="6pt"/>
         <w:ind w:start="32pt" w:hanging="32pt"/>
-        <w:jc w:val="start"/>
+        <w:jc w:val="both"/>
         <w:rPr>
           <w:noProof/>
           <w:sz w:val="16"/>
@@ -7055,7 +6650,7 @@
         <w:adjustRightInd w:val="0"/>
         <w:spacing w:after="6pt"/>
         <w:ind w:start="32pt" w:hanging="32pt"/>
-        <w:jc w:val="start"/>
+        <w:jc w:val="both"/>
         <w:rPr>
           <w:noProof/>
           <w:sz w:val="16"/>
@@ -7077,16 +6672,7 @@
           <w:szCs w:val="24"/>
         </w:rPr>
         <w:tab/>
-        <w:t>T. Fatyanosa, “Fine-Tuning Pre-Trained Transformer-based Language Model,” medium.com. Accessed: Jan. 25, 2024. [Online]. Available: https://fatyanosa.medium.com/fine-tuning-</w:t>
-      </w:r>
-      <w:r>
-        <w:rPr>
-          <w:noProof/>
-          <w:sz w:val="16"/>
-          <w:szCs w:val="24"/>
-        </w:rPr>
-        <w:lastRenderedPageBreak/>
-        <w:t>pre-trained-transformer-based-language-model-c542af0e7fc1</w:t>
+        <w:t>T. Fatyanosa, “Fine-Tuning Pre-Trained Transformer-based Language Model,” medium.com. Accessed: Jan. 25, 2024. [Online]. Available: https://fatyanosa.medium.com/fine-tuning-pre-trained-transformer-based-language-model-c542af0e7fc1</w:t>
       </w:r>
     </w:p>
     <w:p>
@@ -7097,7 +6683,7 @@
         <w:adjustRightInd w:val="0"/>
         <w:spacing w:after="6pt"/>
         <w:ind w:start="32pt" w:hanging="32pt"/>
-        <w:jc w:val="start"/>
+        <w:jc w:val="both"/>
         <w:rPr>
           <w:noProof/>
           <w:sz w:val="16"/>
@@ -7110,6 +6696,7 @@
           <w:sz w:val="16"/>
           <w:szCs w:val="24"/>
         </w:rPr>
+        <w:lastRenderedPageBreak/>
         <w:t>[12]</w:t>
       </w:r>
       <w:r>
@@ -7130,7 +6717,7 @@
         <w:adjustRightInd w:val="0"/>
         <w:spacing w:after="6pt"/>
         <w:ind w:start="32pt" w:hanging="32pt"/>
-        <w:jc w:val="start"/>
+        <w:jc w:val="both"/>
         <w:rPr>
           <w:noProof/>
           <w:sz w:val="16"/>
@@ -7163,7 +6750,7 @@
         <w:adjustRightInd w:val="0"/>
         <w:spacing w:after="6pt"/>
         <w:ind w:start="32pt" w:hanging="32pt"/>
-        <w:jc w:val="start"/>
+        <w:jc w:val="both"/>
         <w:rPr>
           <w:noProof/>
           <w:sz w:val="16"/>
@@ -7214,7 +6801,7 @@
         <w:adjustRightInd w:val="0"/>
         <w:spacing w:after="6pt"/>
         <w:ind w:start="32pt" w:hanging="32pt"/>
-        <w:jc w:val="start"/>
+        <w:jc w:val="both"/>
         <w:rPr>
           <w:noProof/>
           <w:sz w:val="16"/>
@@ -7283,7 +6870,7 @@
         <w:adjustRightInd w:val="0"/>
         <w:spacing w:after="6pt"/>
         <w:ind w:start="32pt" w:hanging="32pt"/>
-        <w:jc w:val="start"/>
+        <w:jc w:val="both"/>
         <w:rPr>
           <w:noProof/>
           <w:sz w:val="16"/>
@@ -7316,7 +6903,7 @@
         <w:adjustRightInd w:val="0"/>
         <w:spacing w:after="6pt"/>
         <w:ind w:start="32pt" w:hanging="32pt"/>
-        <w:jc w:val="start"/>
+        <w:jc w:val="both"/>
         <w:rPr>
           <w:noProof/>
           <w:sz w:val="16"/>
@@ -7349,7 +6936,7 @@
         <w:adjustRightInd w:val="0"/>
         <w:spacing w:after="6pt"/>
         <w:ind w:start="32pt" w:hanging="32pt"/>
-        <w:jc w:val="start"/>
+        <w:jc w:val="both"/>
         <w:rPr>
           <w:noProof/>
           <w:sz w:val="16"/>
@@ -7418,7 +7005,7 @@
         <w:adjustRightInd w:val="0"/>
         <w:spacing w:after="6pt"/>
         <w:ind w:start="32pt" w:hanging="32pt"/>
-        <w:jc w:val="start"/>
+        <w:jc w:val="both"/>
         <w:rPr>
           <w:noProof/>
           <w:sz w:val="16"/>
@@ -7451,7 +7038,7 @@
         <w:adjustRightInd w:val="0"/>
         <w:spacing w:after="6pt"/>
         <w:ind w:start="32pt" w:hanging="32pt"/>
-        <w:jc w:val="start"/>
+        <w:jc w:val="both"/>
         <w:rPr>
           <w:noProof/>
           <w:sz w:val="16"/>
@@ -7484,7 +7071,7 @@
         <w:adjustRightInd w:val="0"/>
         <w:spacing w:after="6pt"/>
         <w:ind w:start="32pt" w:hanging="32pt"/>
-        <w:jc w:val="start"/>
+        <w:jc w:val="both"/>
         <w:rPr>
           <w:noProof/>
           <w:sz w:val="16"/>
@@ -7517,7 +7104,7 @@
         <w:adjustRightInd w:val="0"/>
         <w:spacing w:after="6pt"/>
         <w:ind w:start="32pt" w:hanging="32pt"/>
-        <w:jc w:val="start"/>
+        <w:jc w:val="both"/>
         <w:rPr>
           <w:noProof/>
           <w:sz w:val="16"/>
@@ -7550,7 +7137,7 @@
         <w:adjustRightInd w:val="0"/>
         <w:spacing w:after="6pt"/>
         <w:ind w:start="32pt" w:hanging="32pt"/>
-        <w:jc w:val="start"/>
+        <w:jc w:val="both"/>
         <w:rPr>
           <w:noProof/>
           <w:sz w:val="16"/>
@@ -8289,7 +7876,7 @@
 </file>
 
 <file path=word/endnotes.xml><?xml version="1.0" encoding="utf-8"?>
-<w:endnotes xmlns:cx="http://schemas.microsoft.com/office/drawing/2014/chartex" xmlns:cx1="http://schemas.microsoft.com/office/drawing/2015/9/8/chartex" xmlns:cx2="http://schemas.microsoft.com/office/drawing/2015/10/21/chartex" xmlns:cx3="http://schemas.microsoft.com/office/drawing/2016/5/9/chartex" xmlns:cx4="http://schemas.microsoft.com/office/drawing/2016/5/10/chartex" xmlns:cx5="http://schemas.microsoft.com/office/drawing/2016/5/11/chartex" xmlns:cx6="http://schemas.microsoft.com/office/drawing/2016/5/12/chartex" xmlns:cx7="http://schemas.microsoft.com/office/drawing/2016/5/13/chartex" xmlns:cx8="http://schemas.microsoft.com/office/drawing/2016/5/14/chartex" xmlns:mc="http://schemas.openxmlformats.org/markup-compatibility/2006" xmlns:aink="http://schemas.microsoft.com/office/drawing/2016/ink" xmlns:am3d="http://schemas.microsoft.com/office/drawing/2017/model3d" xmlns:o="urn:schemas-microsoft-com:office:office" xmlns:oel="http://schemas.microsoft.com/office/2019/extlst" xmlns:r="http://purl.oclc.org/ooxml/officeDocument/relationships" xmlns:m="http://purl.oclc.org/ooxml/officeDocument/math" xmlns:v="urn:schemas-microsoft-com:vml" xmlns:wp14="http://schemas.microsoft.com/office/word/2010/wordprocessingDrawing" xmlns:wp="http://purl.oclc.org/ooxml/drawingml/wordprocessingDrawing" xmlns:w10="urn:schemas-microsoft-com:office:word" xmlns:w="http://purl.oclc.org/ooxml/wordprocessingml/main" xmlns:w14="http://schemas.microsoft.com/office/word/2010/wordml" xmlns:w15="http://schemas.microsoft.com/office/word/2012/wordml" xmlns:w16cex="http://schemas.microsoft.com/office/word/2018/wordml/cex" xmlns:w16cid="http://schemas.microsoft.com/office/word/2016/wordml/cid" xmlns:w16="http://schemas.microsoft.com/office/word/2018/wordml" xmlns:w16du="http://schemas.microsoft.com/office/word/2023/wordml/word16du" xmlns:w16sdtdh="http://schemas.microsoft.com/office/word/2020/wordml/sdtdatahash" xmlns:w16se="http://schemas.microsoft.com/office/word/2015/wordml/symex" xmlns:wpi="http://schemas.microsoft.com/office/word/2010/wordprocessingInk" xmlns:wne="http://schemas.microsoft.com/office/word/2006/wordml" mc:Ignorable="w14 w15 w16se w16cid w16 w16cex w16sdtdh w16du wne wp14">
+<w:endnotes xmlns:cx="http://schemas.microsoft.com/office/drawing/2014/chartex" xmlns:cx1="http://schemas.microsoft.com/office/drawing/2015/9/8/chartex" xmlns:cx2="http://schemas.microsoft.com/office/drawing/2015/10/21/chartex" xmlns:cx3="http://schemas.microsoft.com/office/drawing/2016/5/9/chartex" xmlns:cx4="http://schemas.microsoft.com/office/drawing/2016/5/10/chartex" xmlns:cx5="http://schemas.microsoft.com/office/drawing/2016/5/11/chartex" xmlns:cx6="http://schemas.microsoft.com/office/drawing/2016/5/12/chartex" xmlns:cx7="http://schemas.microsoft.com/office/drawing/2016/5/13/chartex" xmlns:cx8="http://schemas.microsoft.com/office/drawing/2016/5/14/chartex" xmlns:mc="http://schemas.openxmlformats.org/markup-compatibility/2006" xmlns:aink="http://schemas.microsoft.com/office/drawing/2016/ink" xmlns:am3d="http://schemas.microsoft.com/office/drawing/2017/model3d" xmlns:o="urn:schemas-microsoft-com:office:office" xmlns:r="http://purl.oclc.org/ooxml/officeDocument/relationships" xmlns:m="http://purl.oclc.org/ooxml/officeDocument/math" xmlns:v="urn:schemas-microsoft-com:vml" xmlns:wp14="http://schemas.microsoft.com/office/word/2010/wordprocessingDrawing" xmlns:wp="http://purl.oclc.org/ooxml/drawingml/wordprocessingDrawing" xmlns:w10="urn:schemas-microsoft-com:office:word" xmlns:w="http://purl.oclc.org/ooxml/wordprocessingml/main" xmlns:w14="http://schemas.microsoft.com/office/word/2010/wordml" xmlns:w15="http://schemas.microsoft.com/office/word/2012/wordml" xmlns:w16cex="http://schemas.microsoft.com/office/word/2018/wordml/cex" xmlns:w16cid="http://schemas.microsoft.com/office/word/2016/wordml/cid" xmlns:w16="http://schemas.microsoft.com/office/word/2018/wordml" xmlns:w16sdtdh="http://schemas.microsoft.com/office/word/2020/wordml/sdtdatahash" xmlns:w16se="http://schemas.microsoft.com/office/word/2015/wordml/symex" xmlns:wpi="http://schemas.microsoft.com/office/word/2010/wordprocessingInk" xmlns:wne="http://schemas.microsoft.com/office/word/2006/wordml" mc:Ignorable="w14 w15 w16se w16cid w16 w16cex w16sdtdh wne wp14">
   <w:endnote w:type="separator" w:id="-1">
     <w:p>
       <w:r>
@@ -8308,7 +7895,7 @@
 </file>
 
 <file path=word/footer1.xml><?xml version="1.0" encoding="utf-8"?>
-<w:ftr xmlns:cx="http://schemas.microsoft.com/office/drawing/2014/chartex" xmlns:cx1="http://schemas.microsoft.com/office/drawing/2015/9/8/chartex" xmlns:cx2="http://schemas.microsoft.com/office/drawing/2015/10/21/chartex" xmlns:cx3="http://schemas.microsoft.com/office/drawing/2016/5/9/chartex" xmlns:cx4="http://schemas.microsoft.com/office/drawing/2016/5/10/chartex" xmlns:cx5="http://schemas.microsoft.com/office/drawing/2016/5/11/chartex" xmlns:cx6="http://schemas.microsoft.com/office/drawing/2016/5/12/chartex" xmlns:cx7="http://schemas.microsoft.com/office/drawing/2016/5/13/chartex" xmlns:cx8="http://schemas.microsoft.com/office/drawing/2016/5/14/chartex" xmlns:mc="http://schemas.openxmlformats.org/markup-compatibility/2006" xmlns:aink="http://schemas.microsoft.com/office/drawing/2016/ink" xmlns:am3d="http://schemas.microsoft.com/office/drawing/2017/model3d" xmlns:o="urn:schemas-microsoft-com:office:office" xmlns:oel="http://schemas.microsoft.com/office/2019/extlst" xmlns:r="http://purl.oclc.org/ooxml/officeDocument/relationships" xmlns:m="http://purl.oclc.org/ooxml/officeDocument/math" xmlns:v="urn:schemas-microsoft-com:vml" xmlns:wp14="http://schemas.microsoft.com/office/word/2010/wordprocessingDrawing" xmlns:wp="http://purl.oclc.org/ooxml/drawingml/wordprocessingDrawing" xmlns:w10="urn:schemas-microsoft-com:office:word" xmlns:w="http://purl.oclc.org/ooxml/wordprocessingml/main" xmlns:w14="http://schemas.microsoft.com/office/word/2010/wordml" xmlns:w15="http://schemas.microsoft.com/office/word/2012/wordml" xmlns:w16cex="http://schemas.microsoft.com/office/word/2018/wordml/cex" xmlns:w16cid="http://schemas.microsoft.com/office/word/2016/wordml/cid" xmlns:w16="http://schemas.microsoft.com/office/word/2018/wordml" xmlns:w16du="http://schemas.microsoft.com/office/word/2023/wordml/word16du" xmlns:w16sdtdh="http://schemas.microsoft.com/office/word/2020/wordml/sdtdatahash" xmlns:w16se="http://schemas.microsoft.com/office/word/2015/wordml/symex" xmlns:wpi="http://schemas.microsoft.com/office/word/2010/wordprocessingInk" xmlns:wne="http://schemas.microsoft.com/office/word/2006/wordml" mc:Ignorable="w14 w15 w16se w16cid w16 w16cex w16sdtdh w16du wne wp14">
+<w:ftr xmlns:cx="http://schemas.microsoft.com/office/drawing/2014/chartex" xmlns:cx1="http://schemas.microsoft.com/office/drawing/2015/9/8/chartex" xmlns:cx2="http://schemas.microsoft.com/office/drawing/2015/10/21/chartex" xmlns:cx3="http://schemas.microsoft.com/office/drawing/2016/5/9/chartex" xmlns:cx4="http://schemas.microsoft.com/office/drawing/2016/5/10/chartex" xmlns:cx5="http://schemas.microsoft.com/office/drawing/2016/5/11/chartex" xmlns:cx6="http://schemas.microsoft.com/office/drawing/2016/5/12/chartex" xmlns:cx7="http://schemas.microsoft.com/office/drawing/2016/5/13/chartex" xmlns:cx8="http://schemas.microsoft.com/office/drawing/2016/5/14/chartex" xmlns:mc="http://schemas.openxmlformats.org/markup-compatibility/2006" xmlns:aink="http://schemas.microsoft.com/office/drawing/2016/ink" xmlns:am3d="http://schemas.microsoft.com/office/drawing/2017/model3d" xmlns:o="urn:schemas-microsoft-com:office:office" xmlns:r="http://purl.oclc.org/ooxml/officeDocument/relationships" xmlns:m="http://purl.oclc.org/ooxml/officeDocument/math" xmlns:v="urn:schemas-microsoft-com:vml" xmlns:wp14="http://schemas.microsoft.com/office/word/2010/wordprocessingDrawing" xmlns:wp="http://purl.oclc.org/ooxml/drawingml/wordprocessingDrawing" xmlns:w10="urn:schemas-microsoft-com:office:word" xmlns:w="http://purl.oclc.org/ooxml/wordprocessingml/main" xmlns:w14="http://schemas.microsoft.com/office/word/2010/wordml" xmlns:w15="http://schemas.microsoft.com/office/word/2012/wordml" xmlns:w16cex="http://schemas.microsoft.com/office/word/2018/wordml/cex" xmlns:w16cid="http://schemas.microsoft.com/office/word/2016/wordml/cid" xmlns:w16="http://schemas.microsoft.com/office/word/2018/wordml" xmlns:w16sdtdh="http://schemas.microsoft.com/office/word/2020/wordml/sdtdatahash" xmlns:w16se="http://schemas.microsoft.com/office/word/2015/wordml/symex" xmlns:wpi="http://schemas.microsoft.com/office/word/2010/wordprocessingInk" xmlns:wne="http://schemas.microsoft.com/office/word/2006/wordml" mc:Ignorable="w14 w15 w16se w16cid w16 w16cex w16sdtdh wne wp14">
   <w:p>
     <w:pPr>
       <w:pStyle w:val="Footer"/>
@@ -8330,7 +7917,7 @@
 </file>
 
 <file path=word/footnotes.xml><?xml version="1.0" encoding="utf-8"?>
-<w:footnotes xmlns:cx="http://schemas.microsoft.com/office/drawing/2014/chartex" xmlns:cx1="http://schemas.microsoft.com/office/drawing/2015/9/8/chartex" xmlns:cx2="http://schemas.microsoft.com/office/drawing/2015/10/21/chartex" xmlns:cx3="http://schemas.microsoft.com/office/drawing/2016/5/9/chartex" xmlns:cx4="http://schemas.microsoft.com/office/drawing/2016/5/10/chartex" xmlns:cx5="http://schemas.microsoft.com/office/drawing/2016/5/11/chartex" xmlns:cx6="http://schemas.microsoft.com/office/drawing/2016/5/12/chartex" xmlns:cx7="http://schemas.microsoft.com/office/drawing/2016/5/13/chartex" xmlns:cx8="http://schemas.microsoft.com/office/drawing/2016/5/14/chartex" xmlns:mc="http://schemas.openxmlformats.org/markup-compatibility/2006" xmlns:aink="http://schemas.microsoft.com/office/drawing/2016/ink" xmlns:am3d="http://schemas.microsoft.com/office/drawing/2017/model3d" xmlns:o="urn:schemas-microsoft-com:office:office" xmlns:oel="http://schemas.microsoft.com/office/2019/extlst" xmlns:r="http://purl.oclc.org/ooxml/officeDocument/relationships" xmlns:m="http://purl.oclc.org/ooxml/officeDocument/math" xmlns:v="urn:schemas-microsoft-com:vml" xmlns:wp14="http://schemas.microsoft.com/office/word/2010/wordprocessingDrawing" xmlns:wp="http://purl.oclc.org/ooxml/drawingml/wordprocessingDrawing" xmlns:w10="urn:schemas-microsoft-com:office:word" xmlns:w="http://purl.oclc.org/ooxml/wordprocessingml/main" xmlns:w14="http://schemas.microsoft.com/office/word/2010/wordml" xmlns:w15="http://schemas.microsoft.com/office/word/2012/wordml" xmlns:w16cex="http://schemas.microsoft.com/office/word/2018/wordml/cex" xmlns:w16cid="http://schemas.microsoft.com/office/word/2016/wordml/cid" xmlns:w16="http://schemas.microsoft.com/office/word/2018/wordml" xmlns:w16du="http://schemas.microsoft.com/office/word/2023/wordml/word16du" xmlns:w16sdtdh="http://schemas.microsoft.com/office/word/2020/wordml/sdtdatahash" xmlns:w16se="http://schemas.microsoft.com/office/word/2015/wordml/symex" xmlns:wpi="http://schemas.microsoft.com/office/word/2010/wordprocessingInk" xmlns:wne="http://schemas.microsoft.com/office/word/2006/wordml" mc:Ignorable="w14 w15 w16se w16cid w16 w16cex w16sdtdh w16du wne wp14">
+<w:footnotes xmlns:cx="http://schemas.microsoft.com/office/drawing/2014/chartex" xmlns:cx1="http://schemas.microsoft.com/office/drawing/2015/9/8/chartex" xmlns:cx2="http://schemas.microsoft.com/office/drawing/2015/10/21/chartex" xmlns:cx3="http://schemas.microsoft.com/office/drawing/2016/5/9/chartex" xmlns:cx4="http://schemas.microsoft.com/office/drawing/2016/5/10/chartex" xmlns:cx5="http://schemas.microsoft.com/office/drawing/2016/5/11/chartex" xmlns:cx6="http://schemas.microsoft.com/office/drawing/2016/5/12/chartex" xmlns:cx7="http://schemas.microsoft.com/office/drawing/2016/5/13/chartex" xmlns:cx8="http://schemas.microsoft.com/office/drawing/2016/5/14/chartex" xmlns:mc="http://schemas.openxmlformats.org/markup-compatibility/2006" xmlns:aink="http://schemas.microsoft.com/office/drawing/2016/ink" xmlns:am3d="http://schemas.microsoft.com/office/drawing/2017/model3d" xmlns:o="urn:schemas-microsoft-com:office:office" xmlns:r="http://purl.oclc.org/ooxml/officeDocument/relationships" xmlns:m="http://purl.oclc.org/ooxml/officeDocument/math" xmlns:v="urn:schemas-microsoft-com:vml" xmlns:wp14="http://schemas.microsoft.com/office/word/2010/wordprocessingDrawing" xmlns:wp="http://purl.oclc.org/ooxml/drawingml/wordprocessingDrawing" xmlns:w10="urn:schemas-microsoft-com:office:word" xmlns:w="http://purl.oclc.org/ooxml/wordprocessingml/main" xmlns:w14="http://schemas.microsoft.com/office/word/2010/wordml" xmlns:w15="http://schemas.microsoft.com/office/word/2012/wordml" xmlns:w16cex="http://schemas.microsoft.com/office/word/2018/wordml/cex" xmlns:w16cid="http://schemas.microsoft.com/office/word/2016/wordml/cid" xmlns:w16="http://schemas.microsoft.com/office/word/2018/wordml" xmlns:w16sdtdh="http://schemas.microsoft.com/office/word/2020/wordml/sdtdatahash" xmlns:w16se="http://schemas.microsoft.com/office/word/2015/wordml/symex" xmlns:wpi="http://schemas.microsoft.com/office/word/2010/wordprocessingInk" xmlns:wne="http://schemas.microsoft.com/office/word/2006/wordml" mc:Ignorable="w14 w15 w16se w16cid w16 w16cex w16sdtdh wne wp14">
   <w:footnote w:type="separator" w:id="-1">
     <w:p>
       <w:r>
@@ -8349,7 +7936,7 @@
 </file>
 
 <file path=word/numbering.xml><?xml version="1.0" encoding="utf-8"?>
-<w:numbering xmlns:cx="http://schemas.microsoft.com/office/drawing/2014/chartex" xmlns:cx1="http://schemas.microsoft.com/office/drawing/2015/9/8/chartex" xmlns:cx2="http://schemas.microsoft.com/office/drawing/2015/10/21/chartex" xmlns:cx3="http://schemas.microsoft.com/office/drawing/2016/5/9/chartex" xmlns:cx4="http://schemas.microsoft.com/office/drawing/2016/5/10/chartex" xmlns:cx5="http://schemas.microsoft.com/office/drawing/2016/5/11/chartex" xmlns:cx6="http://schemas.microsoft.com/office/drawing/2016/5/12/chartex" xmlns:cx7="http://schemas.microsoft.com/office/drawing/2016/5/13/chartex" xmlns:cx8="http://schemas.microsoft.com/office/drawing/2016/5/14/chartex" xmlns:mc="http://schemas.openxmlformats.org/markup-compatibility/2006" xmlns:aink="http://schemas.microsoft.com/office/drawing/2016/ink" xmlns:am3d="http://schemas.microsoft.com/office/drawing/2017/model3d" xmlns:o="urn:schemas-microsoft-com:office:office" xmlns:oel="http://schemas.microsoft.com/office/2019/extlst" xmlns:r="http://purl.oclc.org/ooxml/officeDocument/relationships" xmlns:m="http://purl.oclc.org/ooxml/officeDocument/math" xmlns:v="urn:schemas-microsoft-com:vml" xmlns:wp14="http://schemas.microsoft.com/office/word/2010/wordprocessingDrawing" xmlns:wp="http://purl.oclc.org/ooxml/drawingml/wordprocessingDrawing" xmlns:w10="urn:schemas-microsoft-com:office:word" xmlns:w="http://purl.oclc.org/ooxml/wordprocessingml/main" xmlns:w14="http://schemas.microsoft.com/office/word/2010/wordml" xmlns:w15="http://schemas.microsoft.com/office/word/2012/wordml" xmlns:w16cex="http://schemas.microsoft.com/office/word/2018/wordml/cex" xmlns:w16cid="http://schemas.microsoft.com/office/word/2016/wordml/cid" xmlns:w16="http://schemas.microsoft.com/office/word/2018/wordml" xmlns:w16du="http://schemas.microsoft.com/office/word/2023/wordml/word16du" xmlns:w16sdtdh="http://schemas.microsoft.com/office/word/2020/wordml/sdtdatahash" xmlns:w16se="http://schemas.microsoft.com/office/word/2015/wordml/symex" xmlns:wpi="http://schemas.microsoft.com/office/word/2010/wordprocessingInk" xmlns:wne="http://schemas.microsoft.com/office/word/2006/wordml" mc:Ignorable="w14 w15 w16se w16cid w16 w16cex w16sdtdh w16du wne wp14">
+<w:numbering xmlns:cx="http://schemas.microsoft.com/office/drawing/2014/chartex" xmlns:cx1="http://schemas.microsoft.com/office/drawing/2015/9/8/chartex" xmlns:cx2="http://schemas.microsoft.com/office/drawing/2015/10/21/chartex" xmlns:cx3="http://schemas.microsoft.com/office/drawing/2016/5/9/chartex" xmlns:cx4="http://schemas.microsoft.com/office/drawing/2016/5/10/chartex" xmlns:cx5="http://schemas.microsoft.com/office/drawing/2016/5/11/chartex" xmlns:cx6="http://schemas.microsoft.com/office/drawing/2016/5/12/chartex" xmlns:cx7="http://schemas.microsoft.com/office/drawing/2016/5/13/chartex" xmlns:cx8="http://schemas.microsoft.com/office/drawing/2016/5/14/chartex" xmlns:mc="http://schemas.openxmlformats.org/markup-compatibility/2006" xmlns:aink="http://schemas.microsoft.com/office/drawing/2016/ink" xmlns:am3d="http://schemas.microsoft.com/office/drawing/2017/model3d" xmlns:o="urn:schemas-microsoft-com:office:office" xmlns:r="http://purl.oclc.org/ooxml/officeDocument/relationships" xmlns:m="http://purl.oclc.org/ooxml/officeDocument/math" xmlns:v="urn:schemas-microsoft-com:vml" xmlns:wp14="http://schemas.microsoft.com/office/word/2010/wordprocessingDrawing" xmlns:wp="http://purl.oclc.org/ooxml/drawingml/wordprocessingDrawing" xmlns:w10="urn:schemas-microsoft-com:office:word" xmlns:w="http://purl.oclc.org/ooxml/wordprocessingml/main" xmlns:w14="http://schemas.microsoft.com/office/word/2010/wordml" xmlns:w15="http://schemas.microsoft.com/office/word/2012/wordml" xmlns:w16cex="http://schemas.microsoft.com/office/word/2018/wordml/cex" xmlns:w16cid="http://schemas.microsoft.com/office/word/2016/wordml/cid" xmlns:w16="http://schemas.microsoft.com/office/word/2018/wordml" xmlns:w16sdtdh="http://schemas.microsoft.com/office/word/2020/wordml/sdtdatahash" xmlns:w16se="http://schemas.microsoft.com/office/word/2015/wordml/symex" xmlns:wpi="http://schemas.microsoft.com/office/word/2010/wordprocessingInk" xmlns:wne="http://schemas.microsoft.com/office/word/2006/wordml" mc:Ignorable="w14 w15 w16se w16cid w16 w16cex w16sdtdh wne wp14">
   <w:abstractNum w:abstractNumId="0" w15:restartNumberingAfterBreak="0">
     <w:nsid w:val="FFFFFF1D"/>
     <w:multiLevelType w:val="multilevel"/>
@@ -10679,91 +10266,91 @@
       </w:pPr>
     </w:lvl>
   </w:abstractNum>
-  <w:num w:numId="1" w16cid:durableId="2147233096">
+  <w:num w:numId="1">
     <w:abstractNumId w:val="18"/>
   </w:num>
-  <w:num w:numId="2" w16cid:durableId="1976183033">
+  <w:num w:numId="2">
     <w:abstractNumId w:val="27"/>
   </w:num>
-  <w:num w:numId="3" w16cid:durableId="1512524720">
+  <w:num w:numId="3">
     <w:abstractNumId w:val="16"/>
   </w:num>
-  <w:num w:numId="4" w16cid:durableId="134299558">
+  <w:num w:numId="4">
     <w:abstractNumId w:val="22"/>
   </w:num>
-  <w:num w:numId="5" w16cid:durableId="480661423">
+  <w:num w:numId="5">
     <w:abstractNumId w:val="22"/>
   </w:num>
-  <w:num w:numId="6" w16cid:durableId="603926472">
+  <w:num w:numId="6">
     <w:abstractNumId w:val="22"/>
   </w:num>
-  <w:num w:numId="7" w16cid:durableId="827595867">
+  <w:num w:numId="7">
     <w:abstractNumId w:val="22"/>
   </w:num>
-  <w:num w:numId="8" w16cid:durableId="2032217129">
+  <w:num w:numId="8">
     <w:abstractNumId w:val="26"/>
   </w:num>
-  <w:num w:numId="9" w16cid:durableId="1564872115">
+  <w:num w:numId="9">
     <w:abstractNumId w:val="28"/>
   </w:num>
-  <w:num w:numId="10" w16cid:durableId="396824983">
+  <w:num w:numId="10">
     <w:abstractNumId w:val="19"/>
   </w:num>
-  <w:num w:numId="11" w16cid:durableId="2054843885">
+  <w:num w:numId="11">
     <w:abstractNumId w:val="15"/>
   </w:num>
-  <w:num w:numId="12" w16cid:durableId="1551382762">
+  <w:num w:numId="12">
     <w:abstractNumId w:val="14"/>
   </w:num>
-  <w:num w:numId="13" w16cid:durableId="763035901">
+  <w:num w:numId="13">
     <w:abstractNumId w:val="0"/>
   </w:num>
-  <w:num w:numId="14" w16cid:durableId="1169905849">
+  <w:num w:numId="14">
     <w:abstractNumId w:val="10"/>
   </w:num>
-  <w:num w:numId="15" w16cid:durableId="1362052404">
+  <w:num w:numId="15">
     <w:abstractNumId w:val="8"/>
   </w:num>
-  <w:num w:numId="16" w16cid:durableId="1074357602">
+  <w:num w:numId="16">
     <w:abstractNumId w:val="7"/>
   </w:num>
-  <w:num w:numId="17" w16cid:durableId="322197823">
+  <w:num w:numId="17">
     <w:abstractNumId w:val="6"/>
   </w:num>
-  <w:num w:numId="18" w16cid:durableId="1444836908">
+  <w:num w:numId="18">
     <w:abstractNumId w:val="5"/>
   </w:num>
-  <w:num w:numId="19" w16cid:durableId="748889353">
+  <w:num w:numId="19">
     <w:abstractNumId w:val="9"/>
   </w:num>
-  <w:num w:numId="20" w16cid:durableId="558127089">
+  <w:num w:numId="20">
     <w:abstractNumId w:val="4"/>
   </w:num>
-  <w:num w:numId="21" w16cid:durableId="1727679010">
+  <w:num w:numId="21">
     <w:abstractNumId w:val="3"/>
   </w:num>
-  <w:num w:numId="22" w16cid:durableId="1351032281">
+  <w:num w:numId="22">
     <w:abstractNumId w:val="2"/>
   </w:num>
-  <w:num w:numId="23" w16cid:durableId="1954552718">
+  <w:num w:numId="23">
     <w:abstractNumId w:val="1"/>
   </w:num>
-  <w:num w:numId="24" w16cid:durableId="1133713430">
+  <w:num w:numId="24">
     <w:abstractNumId w:val="23"/>
   </w:num>
-  <w:num w:numId="25" w16cid:durableId="1371225868">
+  <w:num w:numId="25">
     <w:abstractNumId w:val="26"/>
   </w:num>
-  <w:num w:numId="26" w16cid:durableId="752314979">
+  <w:num w:numId="26">
     <w:abstractNumId w:val="25"/>
   </w:num>
-  <w:num w:numId="27" w16cid:durableId="368536088">
+  <w:num w:numId="27">
     <w:abstractNumId w:val="29"/>
   </w:num>
-  <w:num w:numId="28" w16cid:durableId="427694611">
+  <w:num w:numId="28">
     <w:abstractNumId w:val="21"/>
   </w:num>
-  <w:num w:numId="29" w16cid:durableId="1754887320">
+  <w:num w:numId="29">
     <w:abstractNumId w:val="21"/>
     <w:lvlOverride w:ilvl="0">
       <w:startOverride w:val="1"/>
@@ -10793,10 +10380,10 @@
       <w:startOverride w:val="1"/>
     </w:lvlOverride>
   </w:num>
-  <w:num w:numId="30" w16cid:durableId="1108811749">
+  <w:num w:numId="30">
     <w:abstractNumId w:val="17"/>
   </w:num>
-  <w:num w:numId="31" w16cid:durableId="1254624586">
+  <w:num w:numId="31">
     <w:abstractNumId w:val="17"/>
     <w:lvlOverride w:ilvl="0">
       <w:startOverride w:val="1"/>
@@ -10826,10 +10413,10 @@
       <w:startOverride w:val="1"/>
     </w:lvlOverride>
   </w:num>
-  <w:num w:numId="32" w16cid:durableId="1903831096">
+  <w:num w:numId="32">
     <w:abstractNumId w:val="13"/>
   </w:num>
-  <w:num w:numId="33" w16cid:durableId="1569800492">
+  <w:num w:numId="33">
     <w:abstractNumId w:val="13"/>
     <w:lvlOverride w:ilvl="0">
       <w:startOverride w:val="1"/>
@@ -10859,10 +10446,10 @@
       <w:startOverride w:val="1"/>
     </w:lvlOverride>
   </w:num>
-  <w:num w:numId="34" w16cid:durableId="975336759">
+  <w:num w:numId="34">
     <w:abstractNumId w:val="20"/>
   </w:num>
-  <w:num w:numId="35" w16cid:durableId="1551650164">
+  <w:num w:numId="35">
     <w:abstractNumId w:val="20"/>
     <w:lvlOverride w:ilvl="0">
       <w:startOverride w:val="1"/>
@@ -10892,13 +10479,13 @@
       <w:startOverride w:val="1"/>
     </w:lvlOverride>
   </w:num>
-  <w:num w:numId="36" w16cid:durableId="1657953069">
+  <w:num w:numId="36">
     <w:abstractNumId w:val="11"/>
   </w:num>
-  <w:num w:numId="37" w16cid:durableId="2012022085">
+  <w:num w:numId="37">
     <w:abstractNumId w:val="24"/>
   </w:num>
-  <w:num w:numId="38" w16cid:durableId="125785532">
+  <w:num w:numId="38">
     <w:abstractNumId w:val="24"/>
     <w:lvlOverride w:ilvl="0">
       <w:startOverride w:val="1"/>
@@ -10928,14 +10515,14 @@
       <w:startOverride w:val="1"/>
     </w:lvlOverride>
   </w:num>
-  <w:num w:numId="39" w16cid:durableId="1172798077">
+  <w:num w:numId="39">
     <w:abstractNumId w:val="12"/>
   </w:num>
 </w:numbering>
 </file>
 
 <file path=word/styles.xml><?xml version="1.0" encoding="utf-8"?>
-<w:styles xmlns:mc="http://schemas.openxmlformats.org/markup-compatibility/2006" xmlns:r="http://purl.oclc.org/ooxml/officeDocument/relationships" xmlns:w="http://purl.oclc.org/ooxml/wordprocessingml/main" xmlns:w14="http://schemas.microsoft.com/office/word/2010/wordml" xmlns:w15="http://schemas.microsoft.com/office/word/2012/wordml" xmlns:w16cex="http://schemas.microsoft.com/office/word/2018/wordml/cex" xmlns:w16cid="http://schemas.microsoft.com/office/word/2016/wordml/cid" xmlns:w16="http://schemas.microsoft.com/office/word/2018/wordml" xmlns:w16du="http://schemas.microsoft.com/office/word/2023/wordml/word16du" xmlns:w16sdtdh="http://schemas.microsoft.com/office/word/2020/wordml/sdtdatahash" xmlns:w16se="http://schemas.microsoft.com/office/word/2015/wordml/symex" mc:Ignorable="w14 w15 w16se w16cid w16 w16cex w16sdtdh w16du">
+<w:styles xmlns:mc="http://schemas.openxmlformats.org/markup-compatibility/2006" xmlns:r="http://purl.oclc.org/ooxml/officeDocument/relationships" xmlns:w="http://purl.oclc.org/ooxml/wordprocessingml/main" xmlns:w14="http://schemas.microsoft.com/office/word/2010/wordml" xmlns:w15="http://schemas.microsoft.com/office/word/2012/wordml" xmlns:w16cex="http://schemas.microsoft.com/office/word/2018/wordml/cex" xmlns:w16cid="http://schemas.microsoft.com/office/word/2016/wordml/cid" xmlns:w16="http://schemas.microsoft.com/office/word/2018/wordml" xmlns:w16sdtdh="http://schemas.microsoft.com/office/word/2020/wordml/sdtdatahash" xmlns:w16se="http://schemas.microsoft.com/office/word/2015/wordml/symex" mc:Ignorable="w14 w15 w16se w16cid w16 w16cex w16sdtdh">
   <w:docDefaults>
     <w:rPrDefault>
       <w:rPr>

</xml_diff>